<commit_message>
correction partielle du rapport intermédiaire
</commit_message>
<xml_diff>
--- a/GEN.docx
+++ b/GEN.docx
@@ -1,6 +1,6 @@
 
 <file path=word/document.xml><?xml version="1.0" encoding="utf-8"?>
-<w:document xmlns:wpc="http://schemas.microsoft.com/office/word/2010/wordprocessingCanvas" xmlns:cx="http://schemas.microsoft.com/office/drawing/2014/chartex" xmlns:cx1="http://schemas.microsoft.com/office/drawing/2015/9/8/chartex" xmlns:mc="http://schemas.openxmlformats.org/markup-compatibility/2006" xmlns:o="urn:schemas-microsoft-com:office:office" xmlns:r="http://schemas.openxmlformats.org/officeDocument/2006/relationships" xmlns:m="http://schemas.openxmlformats.org/officeDocument/2006/math" xmlns:v="urn:schemas-microsoft-com:vml" xmlns:wp14="http://schemas.microsoft.com/office/word/2010/wordprocessingDrawing" xmlns:wp="http://schemas.openxmlformats.org/drawingml/2006/wordprocessingDrawing" xmlns:w10="urn:schemas-microsoft-com:office:word" xmlns:w="http://schemas.openxmlformats.org/wordprocessingml/2006/main" xmlns:w14="http://schemas.microsoft.com/office/word/2010/wordml" xmlns:w15="http://schemas.microsoft.com/office/word/2012/wordml" xmlns:w16se="http://schemas.microsoft.com/office/word/2015/wordml/symex" xmlns:wpg="http://schemas.microsoft.com/office/word/2010/wordprocessingGroup" xmlns:wpi="http://schemas.microsoft.com/office/word/2010/wordprocessingInk" xmlns:wne="http://schemas.microsoft.com/office/word/2006/wordml" xmlns:wps="http://schemas.microsoft.com/office/word/2010/wordprocessingShape" mc:Ignorable="w14 w15 w16se wp14">
+<w:document xmlns:wpc="http://schemas.microsoft.com/office/word/2010/wordprocessingCanvas" xmlns:mc="http://schemas.openxmlformats.org/markup-compatibility/2006" xmlns:o="urn:schemas-microsoft-com:office:office" xmlns:r="http://schemas.openxmlformats.org/officeDocument/2006/relationships" xmlns:m="http://schemas.openxmlformats.org/officeDocument/2006/math" xmlns:v="urn:schemas-microsoft-com:vml" xmlns:wp14="http://schemas.microsoft.com/office/word/2010/wordprocessingDrawing" xmlns:wp="http://schemas.openxmlformats.org/drawingml/2006/wordprocessingDrawing" xmlns:w10="urn:schemas-microsoft-com:office:word" xmlns:w="http://schemas.openxmlformats.org/wordprocessingml/2006/main" xmlns:w14="http://schemas.microsoft.com/office/word/2010/wordml" xmlns:wpg="http://schemas.microsoft.com/office/word/2010/wordprocessingGroup" xmlns:wpi="http://schemas.microsoft.com/office/word/2010/wordprocessingInk" xmlns:wne="http://schemas.microsoft.com/office/word/2006/wordml" xmlns:wps="http://schemas.microsoft.com/office/word/2010/wordprocessingShape" mc:Ignorable="w14 wp14">
   <w:body>
     <w:p>
       <w:pPr>
@@ -72,19 +72,8 @@
           <w:szCs w:val="96"/>
           <w:lang w:eastAsia="fr-CH"/>
         </w:rPr>
-        <w:t xml:space="preserve">Mini projet : </w:t>
-      </w:r>
-      <w:proofErr w:type="spellStart"/>
-      <w:r>
-        <w:rPr>
-          <w:color w:val="00FF99"/>
-          <w:sz w:val="96"/>
-          <w:szCs w:val="96"/>
-          <w:lang w:eastAsia="fr-CH"/>
-        </w:rPr>
-        <w:t>Yahtzee</w:t>
-      </w:r>
-      <w:proofErr w:type="spellEnd"/>
+        <w:t>Mini projet : Yahtzee</w:t>
+      </w:r>
     </w:p>
     <w:p>
       <w:pPr>
@@ -129,46 +118,44 @@
           <w:szCs w:val="28"/>
           <w:lang w:eastAsia="fr-CH"/>
         </w:rPr>
-        <w:t xml:space="preserve">Fabien </w:t>
-      </w:r>
-      <w:proofErr w:type="spellStart"/>
-      <w:r>
+        <w:t>Fabien Franchini</w:t>
+      </w:r>
+    </w:p>
+    <w:p>
+      <w:pPr>
+        <w:jc w:val="right"/>
         <w:rPr>
           <w:sz w:val="28"/>
           <w:szCs w:val="28"/>
           <w:lang w:eastAsia="fr-CH"/>
         </w:rPr>
-        <w:t>Franchini</w:t>
-      </w:r>
-      <w:proofErr w:type="spellEnd"/>
-    </w:p>
-    <w:p>
-      <w:pPr>
-        <w:jc w:val="right"/>
+      </w:pPr>
+      <w:r>
         <w:rPr>
           <w:sz w:val="28"/>
           <w:szCs w:val="28"/>
           <w:lang w:eastAsia="fr-CH"/>
         </w:rPr>
-      </w:pPr>
-      <w:r>
+        <w:t>Ibrahim Ounon</w:t>
+      </w:r>
+    </w:p>
+    <w:p>
+      <w:pPr>
+        <w:jc w:val="right"/>
         <w:rPr>
           <w:sz w:val="28"/>
           <w:szCs w:val="28"/>
           <w:lang w:eastAsia="fr-CH"/>
         </w:rPr>
-        <w:t xml:space="preserve">Ibrahim </w:t>
-      </w:r>
-      <w:proofErr w:type="spellStart"/>
+      </w:pPr>
       <w:r>
         <w:rPr>
           <w:sz w:val="28"/>
           <w:szCs w:val="28"/>
           <w:lang w:eastAsia="fr-CH"/>
         </w:rPr>
-        <w:t>Ounon</w:t>
-      </w:r>
-      <w:proofErr w:type="spellEnd"/>
+        <w:t>Kevin Ponce</w:t>
+      </w:r>
     </w:p>
     <w:p>
       <w:pPr>
@@ -185,7 +172,7 @@
           <w:szCs w:val="28"/>
           <w:lang w:eastAsia="fr-CH"/>
         </w:rPr>
-        <w:t>Kevin Ponce</w:t>
+        <w:t>Madolyne Dupraz</w:t>
       </w:r>
     </w:p>
     <w:p>
@@ -197,72 +184,14 @@
           <w:lang w:eastAsia="fr-CH"/>
         </w:rPr>
       </w:pPr>
-      <w:proofErr w:type="spellStart"/>
       <w:r>
         <w:rPr>
           <w:sz w:val="28"/>
           <w:szCs w:val="28"/>
           <w:lang w:eastAsia="fr-CH"/>
         </w:rPr>
-        <w:t>Madolyne</w:t>
-      </w:r>
-      <w:proofErr w:type="spellEnd"/>
-      <w:r>
-        <w:rPr>
-          <w:sz w:val="28"/>
-          <w:szCs w:val="28"/>
-          <w:lang w:eastAsia="fr-CH"/>
-        </w:rPr>
-        <w:t xml:space="preserve"> </w:t>
-      </w:r>
-      <w:proofErr w:type="spellStart"/>
-      <w:r>
-        <w:rPr>
-          <w:sz w:val="28"/>
-          <w:szCs w:val="28"/>
-          <w:lang w:eastAsia="fr-CH"/>
-        </w:rPr>
-        <w:t>Dupraz</w:t>
-      </w:r>
-      <w:proofErr w:type="spellEnd"/>
-    </w:p>
-    <w:p>
-      <w:pPr>
-        <w:jc w:val="right"/>
-        <w:rPr>
-          <w:sz w:val="28"/>
-          <w:szCs w:val="28"/>
-          <w:lang w:eastAsia="fr-CH"/>
-        </w:rPr>
-      </w:pPr>
-      <w:proofErr w:type="spellStart"/>
-      <w:r>
-        <w:rPr>
-          <w:sz w:val="28"/>
-          <w:szCs w:val="28"/>
-          <w:lang w:eastAsia="fr-CH"/>
-        </w:rPr>
-        <w:t>Rosanne</w:t>
-      </w:r>
-      <w:proofErr w:type="spellEnd"/>
-      <w:r>
-        <w:rPr>
-          <w:sz w:val="28"/>
-          <w:szCs w:val="28"/>
-          <w:lang w:eastAsia="fr-CH"/>
-        </w:rPr>
-        <w:t xml:space="preserve"> </w:t>
-      </w:r>
-      <w:proofErr w:type="spellStart"/>
-      <w:r>
-        <w:rPr>
-          <w:sz w:val="28"/>
-          <w:szCs w:val="28"/>
-          <w:lang w:eastAsia="fr-CH"/>
-        </w:rPr>
-        <w:t>Combremont</w:t>
-      </w:r>
-      <w:proofErr w:type="spellEnd"/>
+        <w:t>Rosanne Combremont</w:t>
+      </w:r>
     </w:p>
     <w:p>
       <w:pPr>
@@ -318,43 +247,16 @@
     </w:p>
     <w:p>
       <w:pPr>
-        <w:rPr>
-          <w:lang w:eastAsia="fr-CH"/>
-        </w:rPr>
-      </w:pPr>
-      <w:r>
-        <w:rPr>
-          <w:lang w:eastAsia="fr-CH"/>
-        </w:rPr>
-        <w:t xml:space="preserve">Dans le cadre du cours de Génie Logiciel (GEN), nous avons pour projet, de concevoir une application client-serveur en adoptant la méthodologie de travail, </w:t>
-      </w:r>
-      <w:proofErr w:type="spellStart"/>
-      <w:r>
-        <w:rPr>
-          <w:lang w:eastAsia="fr-CH"/>
-        </w:rPr>
-        <w:t>Unified</w:t>
-      </w:r>
-      <w:proofErr w:type="spellEnd"/>
-      <w:r>
-        <w:rPr>
-          <w:lang w:eastAsia="fr-CH"/>
-        </w:rPr>
-        <w:t xml:space="preserve"> </w:t>
-      </w:r>
-      <w:proofErr w:type="spellStart"/>
-      <w:r>
-        <w:rPr>
-          <w:lang w:eastAsia="fr-CH"/>
-        </w:rPr>
-        <w:t>Process</w:t>
-      </w:r>
-      <w:proofErr w:type="spellEnd"/>
-      <w:r>
-        <w:rPr>
-          <w:lang w:eastAsia="fr-CH"/>
-        </w:rPr>
-        <w:t xml:space="preserve"> (UP). Nous avons </w:t>
+        <w:jc w:val="both"/>
+        <w:rPr>
+          <w:lang w:eastAsia="fr-CH"/>
+        </w:rPr>
+      </w:pPr>
+      <w:r>
+        <w:rPr>
+          <w:lang w:eastAsia="fr-CH"/>
+        </w:rPr>
+        <w:t xml:space="preserve">Dans le cadre du cours de Génie Logiciel (GEN), nous avons pour projet, de concevoir une application client-serveur en adoptant la méthodologie de travail, Unified Process (UP). Nous avons </w:t>
       </w:r>
       <w:r>
         <w:rPr>
@@ -366,26 +268,13 @@
         <w:rPr>
           <w:lang w:eastAsia="fr-CH"/>
         </w:rPr>
-        <w:t xml:space="preserve"> de réaliser une version digitale du </w:t>
-      </w:r>
-      <w:proofErr w:type="spellStart"/>
-      <w:r>
-        <w:rPr>
-          <w:lang w:eastAsia="fr-CH"/>
-        </w:rPr>
-        <w:t>Yahtzee</w:t>
-      </w:r>
-      <w:proofErr w:type="spellEnd"/>
-      <w:r>
-        <w:rPr>
-          <w:lang w:eastAsia="fr-CH"/>
-        </w:rPr>
-        <w:t>, célèbre jeu de société.</w:t>
+        <w:t xml:space="preserve"> de réaliser une version digitale du Yahtzee, célèbre jeu de société.</w:t>
       </w:r>
     </w:p>
     <w:p>
       <w:pPr>
         <w:pStyle w:val="Titre3"/>
+        <w:jc w:val="both"/>
       </w:pPr>
       <w:r>
         <w:t>Utilisation de l'applicatif</w:t>
@@ -393,6 +282,7 @@
     </w:p>
     <w:p>
       <w:pPr>
+        <w:jc w:val="both"/>
         <w:rPr>
           <w:lang w:eastAsia="fr-CH"/>
         </w:rPr>
@@ -430,6 +320,7 @@
     </w:p>
     <w:p>
       <w:pPr>
+        <w:jc w:val="both"/>
         <w:rPr>
           <w:lang w:eastAsia="fr-CH"/>
         </w:rPr>
@@ -443,6 +334,7 @@
     </w:p>
     <w:p>
       <w:pPr>
+        <w:jc w:val="both"/>
         <w:rPr>
           <w:lang w:eastAsia="fr-CH"/>
         </w:rPr>
@@ -492,6 +384,7 @@
     </w:p>
     <w:p>
       <w:pPr>
+        <w:jc w:val="both"/>
         <w:rPr>
           <w:lang w:eastAsia="fr-CH"/>
         </w:rPr>
@@ -506,6 +399,7 @@
     <w:p>
       <w:pPr>
         <w:pStyle w:val="Titre3"/>
+        <w:jc w:val="both"/>
       </w:pPr>
       <w:r>
         <w:t>Règles du jeu</w:t>
@@ -513,33 +407,21 @@
     </w:p>
     <w:p>
       <w:pPr>
-        <w:rPr>
-          <w:lang w:eastAsia="fr-CH"/>
-        </w:rPr>
-      </w:pPr>
-      <w:r>
-        <w:rPr>
-          <w:lang w:eastAsia="fr-CH"/>
-        </w:rPr>
-        <w:t xml:space="preserve">Le </w:t>
-      </w:r>
-      <w:proofErr w:type="spellStart"/>
-      <w:r>
-        <w:rPr>
-          <w:lang w:eastAsia="fr-CH"/>
-        </w:rPr>
-        <w:t>Yahtzee</w:t>
-      </w:r>
-      <w:proofErr w:type="spellEnd"/>
-      <w:r>
-        <w:rPr>
-          <w:lang w:eastAsia="fr-CH"/>
-        </w:rPr>
-        <w:t xml:space="preserve"> se joue avec 5 dés et se finit une fois toutes les cases de la fiche de score remplies. Chaque joueur joue tout à tour et dispose de 3 lancers à chaque coup. L’objectif étant de réaliser des combinaisons qui rapportent des points. Le joueur a le choix de reprendre tous ou une partie des dés à chaque lancé, selon son gré, pour tenter d’obtenir la combinaison voulue. A chaque tour, le joueur doit obligatoirement inscrire les points qu’il a obtenu dans la fiche de score.</w:t>
-      </w:r>
-    </w:p>
-    <w:p>
-      <w:pPr>
+        <w:jc w:val="both"/>
+        <w:rPr>
+          <w:lang w:eastAsia="fr-CH"/>
+        </w:rPr>
+      </w:pPr>
+      <w:r>
+        <w:rPr>
+          <w:lang w:eastAsia="fr-CH"/>
+        </w:rPr>
+        <w:t>Le Yahtzee se joue avec 5 dés et se finit une fois toutes les cases de la fiche de score remplies. Chaque joueur joue tout à tour et dispose de 3 lancers à chaque coup. L’objectif étant de réaliser des combinaisons qui rapportent des points. Le joueur a le choix de reprendre tous ou une partie des dés à chaque lancé, selon son gré, pour tenter d’obtenir la combinaison voulue. A chaque tour, le joueur doit obligatoirement inscrire les points qu’il a obtenu dans la fiche de score.</w:t>
+      </w:r>
+    </w:p>
+    <w:p>
+      <w:pPr>
+        <w:jc w:val="both"/>
         <w:rPr>
           <w:lang w:eastAsia="fr-CH"/>
         </w:rPr>
@@ -553,6 +435,7 @@
     </w:p>
     <w:p>
       <w:pPr>
+        <w:jc w:val="both"/>
         <w:rPr>
           <w:lang w:eastAsia="fr-CH"/>
         </w:rPr>
@@ -566,6 +449,7 @@
     </w:p>
     <w:p>
       <w:pPr>
+        <w:jc w:val="both"/>
         <w:rPr>
           <w:lang w:eastAsia="fr-CH"/>
         </w:rPr>
@@ -580,6 +464,7 @@
     <w:p>
       <w:pPr>
         <w:pStyle w:val="Titre3"/>
+        <w:jc w:val="both"/>
       </w:pPr>
       <w:r>
         <w:t>Contraintes</w:t>
@@ -592,6 +477,7 @@
           <w:ilvl w:val="0"/>
           <w:numId w:val="1"/>
         </w:numPr>
+        <w:jc w:val="both"/>
         <w:rPr>
           <w:lang w:eastAsia="fr-CH"/>
         </w:rPr>
@@ -612,16 +498,8 @@
         <w:rPr>
           <w:lang w:eastAsia="fr-CH"/>
         </w:rPr>
-        <w:t xml:space="preserve"> une partie en cours (y compris dans le cas où il s'y est déconnecté involontairement</w:t>
-      </w:r>
-      <w:proofErr w:type="gramStart"/>
-      <w:r>
-        <w:rPr>
-          <w:lang w:eastAsia="fr-CH"/>
-        </w:rPr>
-        <w:t>);</w:t>
-      </w:r>
-      <w:proofErr w:type="gramEnd"/>
+        <w:t xml:space="preserve"> une partie en cours (y compris dans le cas où il s'y est déconnecté involontairement);</w:t>
+      </w:r>
     </w:p>
     <w:p>
       <w:pPr>
@@ -630,6 +508,7 @@
           <w:ilvl w:val="0"/>
           <w:numId w:val="1"/>
         </w:numPr>
+        <w:jc w:val="both"/>
         <w:rPr>
           <w:lang w:eastAsia="fr-CH"/>
         </w:rPr>
@@ -655,6 +534,7 @@
           <w:ilvl w:val="0"/>
           <w:numId w:val="1"/>
         </w:numPr>
+        <w:jc w:val="both"/>
         <w:rPr>
           <w:lang w:eastAsia="fr-CH"/>
         </w:rPr>
@@ -669,6 +549,7 @@
     <w:p>
       <w:pPr>
         <w:pStyle w:val="Titre1"/>
+        <w:jc w:val="both"/>
       </w:pPr>
       <w:r>
         <w:t>Responsabilités client et serveur</w:t>
@@ -677,6 +558,7 @@
     <w:p>
       <w:pPr>
         <w:pStyle w:val="Titre2"/>
+        <w:jc w:val="both"/>
       </w:pPr>
       <w:r>
         <w:t>Serveur</w:t>
@@ -689,6 +571,7 @@
           <w:ilvl w:val="0"/>
           <w:numId w:val="2"/>
         </w:numPr>
+        <w:jc w:val="both"/>
         <w:rPr>
           <w:lang w:eastAsia="fr-CH"/>
         </w:rPr>
@@ -707,6 +590,7 @@
           <w:ilvl w:val="0"/>
           <w:numId w:val="2"/>
         </w:numPr>
+        <w:jc w:val="both"/>
         <w:rPr>
           <w:lang w:eastAsia="fr-CH"/>
         </w:rPr>
@@ -725,6 +609,7 @@
           <w:ilvl w:val="0"/>
           <w:numId w:val="2"/>
         </w:numPr>
+        <w:jc w:val="both"/>
         <w:rPr>
           <w:lang w:eastAsia="fr-CH"/>
         </w:rPr>
@@ -743,6 +628,7 @@
           <w:ilvl w:val="0"/>
           <w:numId w:val="2"/>
         </w:numPr>
+        <w:jc w:val="both"/>
         <w:rPr>
           <w:lang w:eastAsia="fr-CH"/>
         </w:rPr>
@@ -761,6 +647,7 @@
           <w:ilvl w:val="0"/>
           <w:numId w:val="2"/>
         </w:numPr>
+        <w:jc w:val="both"/>
         <w:rPr>
           <w:lang w:eastAsia="fr-CH"/>
         </w:rPr>
@@ -779,6 +666,7 @@
           <w:ilvl w:val="0"/>
           <w:numId w:val="2"/>
         </w:numPr>
+        <w:jc w:val="both"/>
         <w:rPr>
           <w:lang w:eastAsia="fr-CH"/>
         </w:rPr>
@@ -797,6 +685,7 @@
           <w:ilvl w:val="0"/>
           <w:numId w:val="2"/>
         </w:numPr>
+        <w:jc w:val="both"/>
         <w:rPr>
           <w:lang w:eastAsia="fr-CH"/>
         </w:rPr>
@@ -811,6 +700,7 @@
     <w:p>
       <w:pPr>
         <w:pStyle w:val="Titre2"/>
+        <w:jc w:val="both"/>
       </w:pPr>
       <w:r>
         <w:t>Client</w:t>
@@ -823,6 +713,7 @@
           <w:ilvl w:val="0"/>
           <w:numId w:val="3"/>
         </w:numPr>
+        <w:jc w:val="both"/>
         <w:rPr>
           <w:lang w:eastAsia="fr-CH"/>
         </w:rPr>
@@ -841,6 +732,7 @@
           <w:ilvl w:val="0"/>
           <w:numId w:val="3"/>
         </w:numPr>
+        <w:jc w:val="both"/>
         <w:rPr>
           <w:lang w:eastAsia="fr-CH"/>
         </w:rPr>
@@ -892,7 +784,7 @@
                     </pic:cNvPicPr>
                   </pic:nvPicPr>
                   <pic:blipFill>
-                    <a:blip r:embed="rId5">
+                    <a:blip r:embed="rId6">
                       <a:extLst>
                         <a:ext uri="{28A0092B-C50C-407E-A947-70E740481C1C}">
                           <a14:useLocalDpi xmlns:a14="http://schemas.microsoft.com/office/drawing/2010/main" val="0"/>
@@ -938,7 +830,10 @@
         <w:t xml:space="preserve">Joueur : </w:t>
       </w:r>
       <w:r>
-        <w:t xml:space="preserve">Acteur principale dans : se connecter, jouer, </w:t>
+        <w:t>Acteur principal</w:t>
+      </w:r>
+      <w:r>
+        <w:t xml:space="preserve"> dans : se connecter, jouer, </w:t>
       </w:r>
       <w:r>
         <w:t>éditer</w:t>
@@ -952,7 +847,7 @@
         <w:t xml:space="preserve">Admin : </w:t>
       </w:r>
       <w:r>
-        <w:t>Acteur principale dans administrer les joueurs</w:t>
+        <w:t>Acteur principal dans administrer les joueurs</w:t>
       </w:r>
     </w:p>
     <w:p>
@@ -979,24 +874,8 @@
         <w:rPr>
           <w:color w:val="FF0000"/>
         </w:rPr>
-        <w:t xml:space="preserve">Virer serveur du diagramme et mettre acteur secondaire pour tout, puisqu’il envoie un </w:t>
-      </w:r>
-      <w:proofErr w:type="spellStart"/>
-      <w:r>
-        <w:rPr>
-          <w:color w:val="FF0000"/>
-        </w:rPr>
-        <w:t>acknowledge</w:t>
-      </w:r>
-      <w:proofErr w:type="spellEnd"/>
-      <w:r>
-        <w:rPr>
-          <w:color w:val="FF0000"/>
-        </w:rPr>
-        <w:t xml:space="preserve"> pour toutes les tâches… ??</w:t>
-      </w:r>
-      <w:bookmarkStart w:id="0" w:name="_GoBack"/>
-      <w:bookmarkEnd w:id="0"/>
+        <w:t>Virer serveur du diagramme et mettre acteur secondaire pour tout, puisqu’il envoie un acknowledge pour toutes les tâches… ??</w:t>
+      </w:r>
     </w:p>
     <w:p>
       <w:pPr>
@@ -1077,14 +956,7 @@
         <w:rPr>
           <w:lang w:eastAsia="fr-CH"/>
         </w:rPr>
-        <w:t>Le serveur envoie un « </w:t>
-      </w:r>
-      <w:proofErr w:type="spellStart"/>
-      <w:r>
-        <w:rPr>
-          <w:lang w:eastAsia="fr-CH"/>
-        </w:rPr>
-        <w:t>ackno</w:t>
+        <w:t>Le serveur envoie un « ackno</w:t>
       </w:r>
       <w:r>
         <w:rPr>
@@ -1096,14 +968,7 @@
         <w:rPr>
           <w:lang w:eastAsia="fr-CH"/>
         </w:rPr>
-        <w:t>ledge</w:t>
-      </w:r>
-      <w:proofErr w:type="spellEnd"/>
-      <w:r>
-        <w:rPr>
-          <w:lang w:eastAsia="fr-CH"/>
-        </w:rPr>
-        <w:t> »</w:t>
+        <w:t>ledge »</w:t>
       </w:r>
     </w:p>
     <w:p>
@@ -1405,14 +1270,12 @@
         </w:rPr>
         <w:t xml:space="preserve">Le joueur spécifie son nom d'utilisateur et le mot-de-passe </w:t>
       </w:r>
-      <w:proofErr w:type="gramStart"/>
       <w:r>
         <w:rPr>
           <w:lang w:eastAsia="fr-CH"/>
         </w:rPr>
         <w:t>associé</w:t>
       </w:r>
-      <w:proofErr w:type="gramEnd"/>
     </w:p>
     <w:p>
       <w:pPr>
@@ -1447,14 +1310,7 @@
         <w:rPr>
           <w:lang w:eastAsia="fr-CH"/>
         </w:rPr>
-        <w:t>Le serveur envoie un « </w:t>
-      </w:r>
-      <w:proofErr w:type="spellStart"/>
-      <w:r>
-        <w:rPr>
-          <w:lang w:eastAsia="fr-CH"/>
-        </w:rPr>
-        <w:t>ackno</w:t>
+        <w:t>Le serveur envoie un « ackno</w:t>
       </w:r>
       <w:r>
         <w:rPr>
@@ -1466,14 +1322,7 @@
         <w:rPr>
           <w:lang w:eastAsia="fr-CH"/>
         </w:rPr>
-        <w:t>ledge</w:t>
-      </w:r>
-      <w:proofErr w:type="spellEnd"/>
-      <w:r>
-        <w:rPr>
-          <w:lang w:eastAsia="fr-CH"/>
-        </w:rPr>
-        <w:t> »</w:t>
+        <w:t>ledge »</w:t>
       </w:r>
     </w:p>
     <w:p>
@@ -1778,16 +1627,8 @@
         <w:rPr>
           <w:lang w:eastAsia="fr-CH"/>
         </w:rPr>
-        <w:t xml:space="preserve">Le serveur envoie un </w:t>
-      </w:r>
-      <w:proofErr w:type="spellStart"/>
-      <w:r>
-        <w:rPr>
-          <w:lang w:eastAsia="fr-CH"/>
-        </w:rPr>
-        <w:t>acknowledge</w:t>
-      </w:r>
-      <w:proofErr w:type="spellEnd"/>
+        <w:t>Le serveur envoie un acknowledge</w:t>
+      </w:r>
     </w:p>
     <w:p>
       <w:pPr>
@@ -1932,95 +1773,127 @@
         <w:rPr>
           <w:lang w:eastAsia="fr-CH"/>
         </w:rPr>
-        <w:t xml:space="preserve"> (voir </w:t>
-      </w:r>
-      <w:proofErr w:type="spellStart"/>
-      <w:r>
-        <w:rPr>
-          <w:lang w:eastAsia="fr-CH"/>
-        </w:rPr>
-        <w:t>mockup</w:t>
-      </w:r>
-      <w:proofErr w:type="spellEnd"/>
-      <w:r>
-        <w:rPr>
-          <w:lang w:eastAsia="fr-CH"/>
-        </w:rPr>
+        <w:t xml:space="preserve"> (voir mockup)</w:t>
+      </w:r>
+    </w:p>
+    <w:p>
+      <w:pPr>
+        <w:pStyle w:val="Paragraphedeliste"/>
+        <w:numPr>
+          <w:ilvl w:val="0"/>
+          <w:numId w:val="11"/>
+        </w:numPr>
+        <w:rPr>
+          <w:lang w:eastAsia="fr-CH"/>
+        </w:rPr>
+      </w:pPr>
+      <w:r>
+        <w:rPr>
+          <w:lang w:eastAsia="fr-CH"/>
+        </w:rPr>
+        <w:t>Le joueur notifie au serveur quelle partie il veut rejoindre</w:t>
+      </w:r>
+    </w:p>
+    <w:p>
+      <w:pPr>
+        <w:pStyle w:val="Paragraphedeliste"/>
+        <w:numPr>
+          <w:ilvl w:val="0"/>
+          <w:numId w:val="11"/>
+        </w:numPr>
+        <w:rPr>
+          <w:lang w:eastAsia="fr-CH"/>
+        </w:rPr>
+      </w:pPr>
+      <w:r>
+        <w:rPr>
+          <w:lang w:eastAsia="fr-CH"/>
+        </w:rPr>
+        <w:t>Le serveur envoie un « acknowledge »</w:t>
+      </w:r>
+    </w:p>
+    <w:p>
+      <w:pPr>
+        <w:pStyle w:val="Paragraphedeliste"/>
+        <w:numPr>
+          <w:ilvl w:val="0"/>
+          <w:numId w:val="11"/>
+        </w:numPr>
+        <w:rPr>
+          <w:lang w:eastAsia="fr-CH"/>
+        </w:rPr>
+      </w:pPr>
+      <w:r>
+        <w:rPr>
+          <w:lang w:eastAsia="fr-CH"/>
+        </w:rPr>
+        <w:t>Le joueur rejoint la partie</w:t>
+      </w:r>
+    </w:p>
+    <w:p>
+      <w:pPr>
+        <w:pStyle w:val="Titre3"/>
+      </w:pPr>
+      <w:r>
+        <w:t>Autres scénarios (échecs</w:t>
+      </w:r>
+      <w:r>
         <w:t>)</w:t>
       </w:r>
     </w:p>
     <w:p>
       <w:pPr>
-        <w:pStyle w:val="Paragraphedeliste"/>
-        <w:numPr>
-          <w:ilvl w:val="0"/>
-          <w:numId w:val="11"/>
-        </w:numPr>
-        <w:rPr>
-          <w:lang w:eastAsia="fr-CH"/>
-        </w:rPr>
-      </w:pPr>
-      <w:r>
-        <w:rPr>
-          <w:lang w:eastAsia="fr-CH"/>
-        </w:rPr>
-        <w:t>Le joueur notifie au serveur quelle partie il veut rejoindre</w:t>
-      </w:r>
-    </w:p>
-    <w:p>
-      <w:pPr>
-        <w:pStyle w:val="Paragraphedeliste"/>
-        <w:numPr>
-          <w:ilvl w:val="0"/>
-          <w:numId w:val="11"/>
-        </w:numPr>
-        <w:rPr>
-          <w:lang w:eastAsia="fr-CH"/>
-        </w:rPr>
-      </w:pPr>
-      <w:r>
-        <w:rPr>
-          <w:lang w:eastAsia="fr-CH"/>
-        </w:rPr>
-        <w:t>Le serveur envoie un « </w:t>
-      </w:r>
-      <w:proofErr w:type="spellStart"/>
-      <w:r>
-        <w:rPr>
-          <w:lang w:eastAsia="fr-CH"/>
-        </w:rPr>
-        <w:t>acknowledge</w:t>
-      </w:r>
-      <w:proofErr w:type="spellEnd"/>
-      <w:r>
-        <w:rPr>
-          <w:lang w:eastAsia="fr-CH"/>
-        </w:rPr>
-        <w:t> »</w:t>
-      </w:r>
-    </w:p>
-    <w:p>
-      <w:pPr>
-        <w:pStyle w:val="Paragraphedeliste"/>
-        <w:numPr>
-          <w:ilvl w:val="0"/>
-          <w:numId w:val="11"/>
-        </w:numPr>
-        <w:rPr>
-          <w:lang w:eastAsia="fr-CH"/>
-        </w:rPr>
-      </w:pPr>
-      <w:r>
-        <w:rPr>
-          <w:lang w:eastAsia="fr-CH"/>
-        </w:rPr>
-        <w:t xml:space="preserve">Le joueur </w:t>
-      </w:r>
-      <w:r>
-        <w:rPr>
-          <w:lang w:eastAsia="fr-CH"/>
-        </w:rPr>
-        <w:t>rejoint la partie</w:t>
+        <w:rPr>
+          <w:b/>
+          <w:lang w:eastAsia="fr-CH"/>
+        </w:rPr>
+      </w:pPr>
+      <w:r>
+        <w:rPr>
+          <w:b/>
+          <w:lang w:eastAsia="fr-CH"/>
+        </w:rPr>
+        <w:t>Échec</w:t>
+      </w:r>
+      <w:r>
+        <w:rPr>
+          <w:b/>
+          <w:lang w:eastAsia="fr-CH"/>
+        </w:rPr>
+        <w:t xml:space="preserve"> </w:t>
+      </w:r>
+      <w:r>
+        <w:rPr>
+          <w:b/>
+          <w:lang w:eastAsia="fr-CH"/>
+        </w:rPr>
+        <w:t>1 : La partie est déjà complète</w:t>
+      </w:r>
+    </w:p>
+    <w:p>
+      <w:pPr>
+        <w:pStyle w:val="Paragraphedeliste"/>
+        <w:numPr>
+          <w:ilvl w:val="0"/>
+          <w:numId w:val="21"/>
+        </w:numPr>
+        <w:rPr>
+          <w:lang w:eastAsia="fr-CH"/>
+        </w:rPr>
+      </w:pPr>
+      <w:r>
+        <w:rPr>
+          <w:lang w:eastAsia="fr-CH"/>
+        </w:rPr>
+        <w:t>Le serveur indique au joueur qu’il a rejoint la partie trop tard, et lui propose de rejoindre une autre partie ou d’en créer une nouvelle</w:t>
+      </w:r>
+    </w:p>
+    <w:p>
+      <w:pPr>
+        <w:pStyle w:val="Titre2"/>
+      </w:pPr>
+      <w:r>
+        <w:t>Observer une partie</w:t>
       </w:r>
     </w:p>
     <w:p>
@@ -2028,65 +1901,91 @@
         <w:pStyle w:val="Titre3"/>
       </w:pPr>
       <w:r>
-        <w:t>Autres scénarios (échecs</w:t>
-      </w:r>
-      <w:r>
-        <w:t>)</w:t>
-      </w:r>
-    </w:p>
-    <w:p>
-      <w:pPr>
-        <w:rPr>
-          <w:b/>
-          <w:lang w:eastAsia="fr-CH"/>
-        </w:rPr>
-      </w:pPr>
-      <w:r>
-        <w:rPr>
-          <w:b/>
-          <w:lang w:eastAsia="fr-CH"/>
-        </w:rPr>
-        <w:t>Échec</w:t>
-      </w:r>
-      <w:r>
-        <w:rPr>
-          <w:b/>
-          <w:lang w:eastAsia="fr-CH"/>
-        </w:rPr>
-        <w:t xml:space="preserve"> </w:t>
-      </w:r>
-      <w:r>
-        <w:rPr>
-          <w:b/>
-          <w:lang w:eastAsia="fr-CH"/>
-        </w:rPr>
-        <w:t>1 : La partie est déjà complète</w:t>
-      </w:r>
-    </w:p>
-    <w:p>
-      <w:pPr>
-        <w:pStyle w:val="Paragraphedeliste"/>
-        <w:numPr>
-          <w:ilvl w:val="0"/>
-          <w:numId w:val="21"/>
-        </w:numPr>
-        <w:rPr>
-          <w:lang w:eastAsia="fr-CH"/>
-        </w:rPr>
-      </w:pPr>
-      <w:r>
-        <w:rPr>
-          <w:lang w:eastAsia="fr-CH"/>
-        </w:rPr>
-        <w:t>Le serveur indique au joueur qu’il a rejoint la partie trop tard, et lui propose de rejoindre une autre partie ou d’en créer une nouvelle</w:t>
-      </w:r>
-    </w:p>
-    <w:p>
-      <w:pPr>
-        <w:pStyle w:val="Titre2"/>
-      </w:pPr>
-      <w:r>
-        <w:t>Observer une partie</w:t>
+        <w:t>Scénario Principal (succès)</w:t>
+      </w:r>
+    </w:p>
+    <w:p>
+      <w:pPr>
+        <w:pStyle w:val="Paragraphedeliste"/>
+        <w:numPr>
+          <w:ilvl w:val="0"/>
+          <w:numId w:val="12"/>
+        </w:numPr>
+        <w:rPr>
+          <w:lang w:eastAsia="fr-CH"/>
+        </w:rPr>
+      </w:pPr>
+      <w:r>
+        <w:rPr>
+          <w:lang w:eastAsia="fr-CH"/>
+        </w:rPr>
+        <w:t>Le joueur se rend sur la liste de toute les parties</w:t>
+      </w:r>
+      <w:r>
+        <w:rPr>
+          <w:lang w:eastAsia="fr-CH"/>
+        </w:rPr>
+        <w:t xml:space="preserve"> (voir mockup)</w:t>
+      </w:r>
+    </w:p>
+    <w:p>
+      <w:pPr>
+        <w:pStyle w:val="Paragraphedeliste"/>
+        <w:numPr>
+          <w:ilvl w:val="0"/>
+          <w:numId w:val="12"/>
+        </w:numPr>
+        <w:rPr>
+          <w:lang w:eastAsia="fr-CH"/>
+        </w:rPr>
+      </w:pPr>
+      <w:r>
+        <w:rPr>
+          <w:lang w:eastAsia="fr-CH"/>
+        </w:rPr>
+        <w:t>Le joueur notifie au serveur quelle partie il veut observer</w:t>
+      </w:r>
+    </w:p>
+    <w:p>
+      <w:pPr>
+        <w:pStyle w:val="Paragraphedeliste"/>
+        <w:numPr>
+          <w:ilvl w:val="0"/>
+          <w:numId w:val="12"/>
+        </w:numPr>
+        <w:rPr>
+          <w:lang w:eastAsia="fr-CH"/>
+        </w:rPr>
+      </w:pPr>
+      <w:r>
+        <w:rPr>
+          <w:lang w:eastAsia="fr-CH"/>
+        </w:rPr>
+        <w:t>Le serveur envoie un « acknowledge »</w:t>
+      </w:r>
+    </w:p>
+    <w:p>
+      <w:pPr>
+        <w:pStyle w:val="Paragraphedeliste"/>
+        <w:numPr>
+          <w:ilvl w:val="0"/>
+          <w:numId w:val="12"/>
+        </w:numPr>
+        <w:rPr>
+          <w:lang w:eastAsia="fr-CH"/>
+        </w:rPr>
+      </w:pPr>
+      <w:r>
+        <w:rPr>
+          <w:lang w:eastAsia="fr-CH"/>
+        </w:rPr>
+        <w:t xml:space="preserve">Le joueur rejoint la partie en tant que </w:t>
+      </w:r>
+      <w:r>
+        <w:rPr>
+          <w:lang w:eastAsia="fr-CH"/>
+        </w:rPr>
+        <w:t>spectateur</w:t>
       </w:r>
     </w:p>
     <w:p>
@@ -2094,136 +1993,7 @@
         <w:pStyle w:val="Titre3"/>
       </w:pPr>
       <w:r>
-        <w:t>Scénario Principal (succès)</w:t>
-      </w:r>
-    </w:p>
-    <w:p>
-      <w:pPr>
-        <w:pStyle w:val="Paragraphedeliste"/>
-        <w:numPr>
-          <w:ilvl w:val="0"/>
-          <w:numId w:val="12"/>
-        </w:numPr>
-        <w:rPr>
-          <w:lang w:eastAsia="fr-CH"/>
-        </w:rPr>
-      </w:pPr>
-      <w:r>
-        <w:rPr>
-          <w:lang w:eastAsia="fr-CH"/>
-        </w:rPr>
-        <w:t>Le joueur se rend sur la liste de toute les parties</w:t>
-      </w:r>
-      <w:r>
-        <w:rPr>
-          <w:lang w:eastAsia="fr-CH"/>
-        </w:rPr>
-        <w:t xml:space="preserve"> (voir </w:t>
-      </w:r>
-      <w:proofErr w:type="spellStart"/>
-      <w:r>
-        <w:rPr>
-          <w:lang w:eastAsia="fr-CH"/>
-        </w:rPr>
-        <w:t>mockup</w:t>
-      </w:r>
-      <w:proofErr w:type="spellEnd"/>
-      <w:r>
-        <w:rPr>
-          <w:lang w:eastAsia="fr-CH"/>
-        </w:rPr>
-        <w:t>)</w:t>
-      </w:r>
-    </w:p>
-    <w:p>
-      <w:pPr>
-        <w:pStyle w:val="Paragraphedeliste"/>
-        <w:numPr>
-          <w:ilvl w:val="0"/>
-          <w:numId w:val="12"/>
-        </w:numPr>
-        <w:rPr>
-          <w:lang w:eastAsia="fr-CH"/>
-        </w:rPr>
-      </w:pPr>
-      <w:r>
-        <w:rPr>
-          <w:lang w:eastAsia="fr-CH"/>
-        </w:rPr>
-        <w:t>Le joueur notifie au serveur quelle partie il veut observer</w:t>
-      </w:r>
-    </w:p>
-    <w:p>
-      <w:pPr>
-        <w:pStyle w:val="Paragraphedeliste"/>
-        <w:numPr>
-          <w:ilvl w:val="0"/>
-          <w:numId w:val="12"/>
-        </w:numPr>
-        <w:rPr>
-          <w:lang w:eastAsia="fr-CH"/>
-        </w:rPr>
-      </w:pPr>
-      <w:r>
-        <w:rPr>
-          <w:lang w:eastAsia="fr-CH"/>
-        </w:rPr>
-        <w:t>Le serveur envoie un « </w:t>
-      </w:r>
-      <w:proofErr w:type="spellStart"/>
-      <w:r>
-        <w:rPr>
-          <w:lang w:eastAsia="fr-CH"/>
-        </w:rPr>
-        <w:t>acknowledge</w:t>
-      </w:r>
-      <w:proofErr w:type="spellEnd"/>
-      <w:r>
-        <w:rPr>
-          <w:lang w:eastAsia="fr-CH"/>
-        </w:rPr>
-        <w:t> »</w:t>
-      </w:r>
-    </w:p>
-    <w:p>
-      <w:pPr>
-        <w:pStyle w:val="Paragraphedeliste"/>
-        <w:numPr>
-          <w:ilvl w:val="0"/>
-          <w:numId w:val="12"/>
-        </w:numPr>
-        <w:rPr>
-          <w:lang w:eastAsia="fr-CH"/>
-        </w:rPr>
-      </w:pPr>
-      <w:r>
-        <w:rPr>
-          <w:lang w:eastAsia="fr-CH"/>
-        </w:rPr>
-        <w:t>Le joueur rejoint la partie</w:t>
-      </w:r>
-      <w:r>
-        <w:rPr>
-          <w:lang w:eastAsia="fr-CH"/>
-        </w:rPr>
-        <w:t xml:space="preserve"> en tant que </w:t>
-      </w:r>
-      <w:r>
-        <w:rPr>
-          <w:lang w:eastAsia="fr-CH"/>
-        </w:rPr>
-        <w:t>spectateur</w:t>
-      </w:r>
-    </w:p>
-    <w:p>
-      <w:pPr>
-        <w:pStyle w:val="Titre3"/>
-      </w:pPr>
-      <w:r>
-        <w:t>Autres scénarios (</w:t>
-      </w:r>
-      <w:r>
-        <w:t>variantes</w:t>
+        <w:t>Autres scénarios (variantes</w:t>
       </w:r>
       <w:r>
         <w:t>)</w:t>
@@ -2310,21 +2080,7 @@
           <w:b/>
           <w:lang w:eastAsia="fr-CH"/>
         </w:rPr>
-        <w:t>2</w:t>
-      </w:r>
-      <w:r>
-        <w:rPr>
-          <w:b/>
-          <w:lang w:eastAsia="fr-CH"/>
-        </w:rPr>
-        <w:t xml:space="preserve"> : La partie </w:t>
-      </w:r>
-      <w:r>
-        <w:rPr>
-          <w:b/>
-          <w:lang w:eastAsia="fr-CH"/>
-        </w:rPr>
-        <w:t>est en attente de joueur</w:t>
+        <w:t>2 : La partie est en attente de joueur</w:t>
       </w:r>
     </w:p>
     <w:p>
@@ -2420,14 +2176,12 @@
         </w:rPr>
         <w:t>« </w:t>
       </w:r>
-      <w:proofErr w:type="spellStart"/>
       <w:r>
         <w:rPr>
           <w:lang w:eastAsia="fr-CH"/>
         </w:rPr>
         <w:t>acknowledge</w:t>
       </w:r>
-      <w:proofErr w:type="spellEnd"/>
       <w:r>
         <w:rPr>
           <w:lang w:eastAsia="fr-CH"/>
@@ -2537,21 +2291,7 @@
         <w:rPr>
           <w:lang w:eastAsia="fr-CH"/>
         </w:rPr>
-        <w:t>Le serveur envoie un « </w:t>
-      </w:r>
-      <w:proofErr w:type="spellStart"/>
-      <w:r>
-        <w:rPr>
-          <w:lang w:eastAsia="fr-CH"/>
-        </w:rPr>
-        <w:t>acknowledge</w:t>
-      </w:r>
-      <w:proofErr w:type="spellEnd"/>
-      <w:r>
-        <w:rPr>
-          <w:lang w:eastAsia="fr-CH"/>
-        </w:rPr>
-        <w:t> »</w:t>
+        <w:t>Le serveur envoie un « acknowledge »</w:t>
       </w:r>
     </w:p>
     <w:p>
@@ -2616,14 +2356,7 @@
           <w:b/>
           <w:lang w:eastAsia="fr-CH"/>
         </w:rPr>
-        <w:t>2</w:t>
-      </w:r>
-      <w:r>
-        <w:rPr>
-          <w:b/>
-          <w:lang w:eastAsia="fr-CH"/>
-        </w:rPr>
-        <w:t> :</w:t>
+        <w:t>2 :</w:t>
       </w:r>
     </w:p>
     <w:p>
@@ -2695,21 +2428,7 @@
         <w:rPr>
           <w:lang w:eastAsia="fr-CH"/>
         </w:rPr>
-        <w:t>Le serveur envoie un « </w:t>
-      </w:r>
-      <w:proofErr w:type="spellStart"/>
-      <w:r>
-        <w:rPr>
-          <w:lang w:eastAsia="fr-CH"/>
-        </w:rPr>
-        <w:t>acknowledge</w:t>
-      </w:r>
-      <w:proofErr w:type="spellEnd"/>
-      <w:r>
-        <w:rPr>
-          <w:lang w:eastAsia="fr-CH"/>
-        </w:rPr>
-        <w:t> »</w:t>
+        <w:t>Le serveur envoie un « acknowledge »</w:t>
       </w:r>
     </w:p>
     <w:p>
@@ -2774,14 +2493,7 @@
           <w:b/>
           <w:lang w:eastAsia="fr-CH"/>
         </w:rPr>
-        <w:t>3</w:t>
-      </w:r>
-      <w:r>
-        <w:rPr>
-          <w:b/>
-          <w:lang w:eastAsia="fr-CH"/>
-        </w:rPr>
-        <w:t> :</w:t>
+        <w:t>3 :</w:t>
       </w:r>
     </w:p>
     <w:p>
@@ -2871,21 +2583,7 @@
         <w:rPr>
           <w:lang w:eastAsia="fr-CH"/>
         </w:rPr>
-        <w:t>Le serveur envoie un « </w:t>
-      </w:r>
-      <w:proofErr w:type="spellStart"/>
-      <w:r>
-        <w:rPr>
-          <w:lang w:eastAsia="fr-CH"/>
-        </w:rPr>
-        <w:t>acknowledge</w:t>
-      </w:r>
-      <w:proofErr w:type="spellEnd"/>
-      <w:r>
-        <w:rPr>
-          <w:lang w:eastAsia="fr-CH"/>
-        </w:rPr>
-        <w:t> »</w:t>
+        <w:t>Le serveur envoie un « acknowledge »</w:t>
       </w:r>
     </w:p>
     <w:p>
@@ -2929,10 +2627,7 @@
         <w:pStyle w:val="Titre3"/>
       </w:pPr>
       <w:r>
-        <w:t>Autres scénarios (</w:t>
-      </w:r>
-      <w:r>
-        <w:t>échecs</w:t>
+        <w:t>Autres scénarios (échecs</w:t>
       </w:r>
       <w:r>
         <w:t>)</w:t>
@@ -2964,66 +2659,227 @@
           <w:b/>
           <w:lang w:eastAsia="fr-CH"/>
         </w:rPr>
-        <w:t xml:space="preserve">1 : </w:t>
-      </w:r>
-      <w:r>
-        <w:rPr>
-          <w:b/>
-          <w:lang w:eastAsia="fr-CH"/>
-        </w:rPr>
-        <w:t>Un joueur quitte le jeu au milieu de la partie</w:t>
-      </w:r>
-    </w:p>
-    <w:p>
-      <w:pPr>
-        <w:rPr>
-          <w:b/>
-          <w:color w:val="FF0000"/>
-          <w:lang w:eastAsia="fr-CH"/>
-        </w:rPr>
-      </w:pPr>
-      <w:r>
-        <w:rPr>
-          <w:b/>
-          <w:color w:val="FF0000"/>
-          <w:lang w:eastAsia="fr-CH"/>
-        </w:rPr>
-        <w:t xml:space="preserve">Si que deux joueurs, score des deux joueurs supprimer ? Et message indiquant la </w:t>
-      </w:r>
-      <w:proofErr w:type="spellStart"/>
-      <w:r>
-        <w:rPr>
-          <w:b/>
-          <w:color w:val="FF0000"/>
-          <w:lang w:eastAsia="fr-CH"/>
-        </w:rPr>
-        <w:t>deconnexion</w:t>
-      </w:r>
-      <w:proofErr w:type="spellEnd"/>
-      <w:r>
-        <w:rPr>
-          <w:b/>
-          <w:color w:val="FF0000"/>
-          <w:lang w:eastAsia="fr-CH"/>
-        </w:rPr>
-        <w:t xml:space="preserve"> de l’adversaire ?</w:t>
-      </w:r>
-    </w:p>
-    <w:p>
-      <w:pPr>
-        <w:rPr>
-          <w:b/>
-          <w:color w:val="FF0000"/>
-          <w:lang w:eastAsia="fr-CH"/>
-        </w:rPr>
-      </w:pPr>
-      <w:r>
-        <w:rPr>
-          <w:b/>
-          <w:color w:val="FF0000"/>
-          <w:lang w:eastAsia="fr-CH"/>
-        </w:rPr>
-        <w:t>Si plus de deux joueurs, partie continue, score du joueur qui quitte supprimer ?</w:t>
+        <w:t>1 : Un joueur quitte le jeu au milieu de la partie</w:t>
+      </w:r>
+      <w:r>
+        <w:rPr>
+          <w:b/>
+          <w:lang w:eastAsia="fr-CH"/>
+        </w:rPr>
+        <w:t xml:space="preserve"> de plus de deux joueurs</w:t>
+      </w:r>
+    </w:p>
+    <w:p>
+      <w:pPr>
+        <w:pStyle w:val="Paragraphedeliste"/>
+        <w:numPr>
+          <w:ilvl w:val="0"/>
+          <w:numId w:val="27"/>
+        </w:numPr>
+        <w:rPr>
+          <w:lang w:eastAsia="fr-CH"/>
+        </w:rPr>
+      </w:pPr>
+      <w:r>
+        <w:rPr>
+          <w:lang w:eastAsia="fr-CH"/>
+        </w:rPr>
+        <w:t>Le</w:t>
+      </w:r>
+      <w:r>
+        <w:rPr>
+          <w:lang w:eastAsia="fr-CH"/>
+        </w:rPr>
+        <w:t>s</w:t>
+      </w:r>
+      <w:r>
+        <w:rPr>
+          <w:lang w:eastAsia="fr-CH"/>
+        </w:rPr>
+        <w:t xml:space="preserve"> </w:t>
+      </w:r>
+      <w:r>
+        <w:rPr>
+          <w:lang w:eastAsia="fr-CH"/>
+        </w:rPr>
+        <w:t xml:space="preserve">autres </w:t>
+      </w:r>
+      <w:r>
+        <w:rPr>
+          <w:lang w:eastAsia="fr-CH"/>
+        </w:rPr>
+        <w:t>joueur</w:t>
+      </w:r>
+      <w:r>
+        <w:rPr>
+          <w:lang w:eastAsia="fr-CH"/>
+        </w:rPr>
+        <w:t>s</w:t>
+      </w:r>
+      <w:r>
+        <w:rPr>
+          <w:lang w:eastAsia="fr-CH"/>
+        </w:rPr>
+        <w:t xml:space="preserve"> </w:t>
+      </w:r>
+      <w:r>
+        <w:rPr>
+          <w:lang w:eastAsia="fr-CH"/>
+        </w:rPr>
+        <w:t>son</w:t>
+      </w:r>
+      <w:r>
+        <w:rPr>
+          <w:lang w:eastAsia="fr-CH"/>
+        </w:rPr>
+        <w:t>t notifié</w:t>
+      </w:r>
+      <w:r>
+        <w:rPr>
+          <w:lang w:eastAsia="fr-CH"/>
+        </w:rPr>
+        <w:t>s</w:t>
+      </w:r>
+    </w:p>
+    <w:p>
+      <w:pPr>
+        <w:pStyle w:val="Paragraphedeliste"/>
+        <w:numPr>
+          <w:ilvl w:val="0"/>
+          <w:numId w:val="27"/>
+        </w:numPr>
+        <w:rPr>
+          <w:lang w:eastAsia="fr-CH"/>
+        </w:rPr>
+      </w:pPr>
+      <w:r>
+        <w:rPr>
+          <w:lang w:eastAsia="fr-CH"/>
+        </w:rPr>
+        <w:t xml:space="preserve">Le score du joueur qui quitte est supprimé </w:t>
+      </w:r>
+    </w:p>
+    <w:p>
+      <w:pPr>
+        <w:pStyle w:val="Paragraphedeliste"/>
+        <w:numPr>
+          <w:ilvl w:val="0"/>
+          <w:numId w:val="27"/>
+        </w:numPr>
+        <w:rPr>
+          <w:lang w:eastAsia="fr-CH"/>
+        </w:rPr>
+      </w:pPr>
+      <w:r>
+        <w:rPr>
+          <w:lang w:eastAsia="fr-CH"/>
+        </w:rPr>
+        <w:t>La partie continue</w:t>
+      </w:r>
+    </w:p>
+    <w:p>
+      <w:pPr>
+        <w:rPr>
+          <w:b/>
+          <w:lang w:eastAsia="fr-CH"/>
+        </w:rPr>
+      </w:pPr>
+    </w:p>
+    <w:p>
+      <w:pPr>
+        <w:rPr>
+          <w:b/>
+          <w:lang w:eastAsia="fr-CH"/>
+        </w:rPr>
+      </w:pPr>
+      <w:r>
+        <w:rPr>
+          <w:b/>
+          <w:lang w:eastAsia="fr-CH"/>
+        </w:rPr>
+        <w:t>Échec</w:t>
+      </w:r>
+      <w:r>
+        <w:rPr>
+          <w:b/>
+          <w:lang w:eastAsia="fr-CH"/>
+        </w:rPr>
+        <w:t xml:space="preserve"> </w:t>
+      </w:r>
+      <w:r>
+        <w:rPr>
+          <w:b/>
+          <w:lang w:eastAsia="fr-CH"/>
+        </w:rPr>
+        <w:t>1</w:t>
+      </w:r>
+      <w:r>
+        <w:rPr>
+          <w:b/>
+          <w:lang w:eastAsia="fr-CH"/>
+        </w:rPr>
+        <w:t xml:space="preserve"> : </w:t>
+      </w:r>
+      <w:r>
+        <w:rPr>
+          <w:b/>
+          <w:lang w:eastAsia="fr-CH"/>
+        </w:rPr>
+        <w:t>Un joueur quitte le jeu au milieu de la partie de deux joueurs</w:t>
+      </w:r>
+    </w:p>
+    <w:p>
+      <w:pPr>
+        <w:pStyle w:val="Paragraphedeliste"/>
+        <w:numPr>
+          <w:ilvl w:val="0"/>
+          <w:numId w:val="28"/>
+        </w:numPr>
+        <w:rPr>
+          <w:lang w:eastAsia="fr-CH"/>
+        </w:rPr>
+      </w:pPr>
+      <w:r>
+        <w:rPr>
+          <w:lang w:eastAsia="fr-CH"/>
+        </w:rPr>
+        <w:t>L’adversaire est notifié</w:t>
+      </w:r>
+    </w:p>
+    <w:p>
+      <w:pPr>
+        <w:pStyle w:val="Paragraphedeliste"/>
+        <w:numPr>
+          <w:ilvl w:val="0"/>
+          <w:numId w:val="28"/>
+        </w:numPr>
+        <w:rPr>
+          <w:lang w:eastAsia="fr-CH"/>
+        </w:rPr>
+      </w:pPr>
+      <w:r>
+        <w:rPr>
+          <w:lang w:eastAsia="fr-CH"/>
+        </w:rPr>
+        <w:t>Les scores des deux joueurs sont supprimés</w:t>
+      </w:r>
+    </w:p>
+    <w:p>
+      <w:pPr>
+        <w:pStyle w:val="Paragraphedeliste"/>
+        <w:numPr>
+          <w:ilvl w:val="0"/>
+          <w:numId w:val="28"/>
+        </w:numPr>
+        <w:rPr>
+          <w:lang w:eastAsia="fr-CH"/>
+        </w:rPr>
+      </w:pPr>
+      <w:r>
+        <w:rPr>
+          <w:lang w:eastAsia="fr-CH"/>
+        </w:rPr>
+        <w:t>La partie est annulée et supprimée</w:t>
       </w:r>
     </w:p>
     <w:p>
@@ -3031,6 +2887,7 @@
         <w:pStyle w:val="Titre1"/>
       </w:pPr>
       <w:r>
+        <w:lastRenderedPageBreak/>
         <w:t>Protocole client-serveur</w:t>
       </w:r>
     </w:p>
@@ -3053,13 +2910,12 @@
           <w:noProof/>
           <w:lang w:eastAsia="fr-CH"/>
         </w:rPr>
-        <w:lastRenderedPageBreak/>
         <w:drawing>
           <wp:inline distT="0" distB="0" distL="0" distR="0">
             <wp:extent cx="3981450" cy="2343150"/>
             <wp:effectExtent l="0" t="0" r="0" b="0"/>
             <wp:docPr id="8" name="Image 8" descr="Authentification">
-              <a:hlinkClick xmlns:a="http://schemas.openxmlformats.org/drawingml/2006/main" r:id="rId6" tgtFrame="&quot;_blank&quot;"/>
+              <a:hlinkClick xmlns:a="http://schemas.openxmlformats.org/drawingml/2006/main" r:id="rId7" tgtFrame="&quot;_blank&quot;"/>
             </wp:docPr>
             <wp:cNvGraphicFramePr>
               <a:graphicFrameLocks xmlns:a="http://schemas.openxmlformats.org/drawingml/2006/main" noChangeAspect="1"/>
@@ -3069,14 +2925,14 @@
                 <pic:pic xmlns:pic="http://schemas.openxmlformats.org/drawingml/2006/picture">
                   <pic:nvPicPr>
                     <pic:cNvPr id="0" name="Picture 1" descr="Authentification">
-                      <a:hlinkClick r:id="rId6" tgtFrame="&quot;_blank&quot;"/>
+                      <a:hlinkClick r:id="rId7" tgtFrame="&quot;_blank&quot;"/>
                     </pic:cNvPr>
                     <pic:cNvPicPr>
                       <a:picLocks noChangeAspect="1" noChangeArrowheads="1"/>
                     </pic:cNvPicPr>
                   </pic:nvPicPr>
                   <pic:blipFill>
-                    <a:blip r:embed="rId7">
+                    <a:blip r:embed="rId8">
                       <a:extLst>
                         <a:ext uri="{28A0092B-C50C-407E-A947-70E740481C1C}">
                           <a14:useLocalDpi xmlns:a14="http://schemas.microsoft.com/office/drawing/2010/main" val="0"/>
@@ -3132,7 +2988,7 @@
             <wp:extent cx="3790950" cy="1876425"/>
             <wp:effectExtent l="0" t="0" r="0" b="9525"/>
             <wp:docPr id="7" name="Image 7" descr="Rejoindre, Observer">
-              <a:hlinkClick xmlns:a="http://schemas.openxmlformats.org/drawingml/2006/main" r:id="rId8" tgtFrame="&quot;_blank&quot;"/>
+              <a:hlinkClick xmlns:a="http://schemas.openxmlformats.org/drawingml/2006/main" r:id="rId9" tgtFrame="&quot;_blank&quot;"/>
             </wp:docPr>
             <wp:cNvGraphicFramePr>
               <a:graphicFrameLocks xmlns:a="http://schemas.openxmlformats.org/drawingml/2006/main" noChangeAspect="1"/>
@@ -3142,14 +2998,14 @@
                 <pic:pic xmlns:pic="http://schemas.openxmlformats.org/drawingml/2006/picture">
                   <pic:nvPicPr>
                     <pic:cNvPr id="0" name="Picture 2" descr="Rejoindre, Observer">
-                      <a:hlinkClick r:id="rId8" tgtFrame="&quot;_blank&quot;"/>
+                      <a:hlinkClick r:id="rId9" tgtFrame="&quot;_blank&quot;"/>
                     </pic:cNvPr>
                     <pic:cNvPicPr>
                       <a:picLocks noChangeAspect="1" noChangeArrowheads="1"/>
                     </pic:cNvPicPr>
                   </pic:nvPicPr>
                   <pic:blipFill>
-                    <a:blip r:embed="rId9">
+                    <a:blip r:embed="rId10">
                       <a:extLst>
                         <a:ext uri="{28A0092B-C50C-407E-A947-70E740481C1C}">
                           <a14:useLocalDpi xmlns:a14="http://schemas.microsoft.com/office/drawing/2010/main" val="0"/>
@@ -3205,7 +3061,7 @@
             <wp:extent cx="3429000" cy="2486025"/>
             <wp:effectExtent l="0" t="0" r="0" b="9525"/>
             <wp:docPr id="6" name="Image 6" descr="Modification du profil">
-              <a:hlinkClick xmlns:a="http://schemas.openxmlformats.org/drawingml/2006/main" r:id="rId10" tgtFrame="&quot;_blank&quot;"/>
+              <a:hlinkClick xmlns:a="http://schemas.openxmlformats.org/drawingml/2006/main" r:id="rId11" tgtFrame="&quot;_blank&quot;"/>
             </wp:docPr>
             <wp:cNvGraphicFramePr>
               <a:graphicFrameLocks xmlns:a="http://schemas.openxmlformats.org/drawingml/2006/main" noChangeAspect="1"/>
@@ -3215,14 +3071,14 @@
                 <pic:pic xmlns:pic="http://schemas.openxmlformats.org/drawingml/2006/picture">
                   <pic:nvPicPr>
                     <pic:cNvPr id="0" name="Picture 3" descr="Modification du profil">
-                      <a:hlinkClick r:id="rId10" tgtFrame="&quot;_blank&quot;"/>
+                      <a:hlinkClick r:id="rId11" tgtFrame="&quot;_blank&quot;"/>
                     </pic:cNvPr>
                     <pic:cNvPicPr>
                       <a:picLocks noChangeAspect="1" noChangeArrowheads="1"/>
                     </pic:cNvPicPr>
                   </pic:nvPicPr>
                   <pic:blipFill>
-                    <a:blip r:embed="rId11">
+                    <a:blip r:embed="rId12">
                       <a:extLst>
                         <a:ext uri="{28A0092B-C50C-407E-A947-70E740481C1C}">
                           <a14:useLocalDpi xmlns:a14="http://schemas.microsoft.com/office/drawing/2010/main" val="0"/>
@@ -3259,6 +3115,7 @@
         <w:pStyle w:val="Titre2"/>
       </w:pPr>
       <w:r>
+        <w:lastRenderedPageBreak/>
         <w:t>Classement des joueurs</w:t>
       </w:r>
     </w:p>
@@ -3273,13 +3130,12 @@
           <w:noProof/>
           <w:lang w:eastAsia="fr-CH"/>
         </w:rPr>
-        <w:lastRenderedPageBreak/>
         <w:drawing>
           <wp:inline distT="0" distB="0" distL="0" distR="0">
             <wp:extent cx="4105275" cy="3009900"/>
             <wp:effectExtent l="0" t="0" r="9525" b="0"/>
             <wp:docPr id="5" name="Image 5" descr="Classement">
-              <a:hlinkClick xmlns:a="http://schemas.openxmlformats.org/drawingml/2006/main" r:id="rId12" tgtFrame="&quot;_blank&quot;"/>
+              <a:hlinkClick xmlns:a="http://schemas.openxmlformats.org/drawingml/2006/main" r:id="rId13" tgtFrame="&quot;_blank&quot;"/>
             </wp:docPr>
             <wp:cNvGraphicFramePr>
               <a:graphicFrameLocks xmlns:a="http://schemas.openxmlformats.org/drawingml/2006/main" noChangeAspect="1"/>
@@ -3289,14 +3145,14 @@
                 <pic:pic xmlns:pic="http://schemas.openxmlformats.org/drawingml/2006/picture">
                   <pic:nvPicPr>
                     <pic:cNvPr id="0" name="Picture 4" descr="Classement">
-                      <a:hlinkClick r:id="rId12" tgtFrame="&quot;_blank&quot;"/>
+                      <a:hlinkClick r:id="rId13" tgtFrame="&quot;_blank&quot;"/>
                     </pic:cNvPr>
                     <pic:cNvPicPr>
                       <a:picLocks noChangeAspect="1" noChangeArrowheads="1"/>
                     </pic:cNvPicPr>
                   </pic:nvPicPr>
                   <pic:blipFill>
-                    <a:blip r:embed="rId13">
+                    <a:blip r:embed="rId14">
                       <a:extLst>
                         <a:ext uri="{28A0092B-C50C-407E-A947-70E740481C1C}">
                           <a14:useLocalDpi xmlns:a14="http://schemas.microsoft.com/office/drawing/2010/main" val="0"/>
@@ -3352,7 +3208,7 @@
             <wp:extent cx="3543300" cy="2543175"/>
             <wp:effectExtent l="0" t="0" r="0" b="9525"/>
             <wp:docPr id="4" name="Image 4" descr="Jouer">
-              <a:hlinkClick xmlns:a="http://schemas.openxmlformats.org/drawingml/2006/main" r:id="rId14" tgtFrame="&quot;_blank&quot;"/>
+              <a:hlinkClick xmlns:a="http://schemas.openxmlformats.org/drawingml/2006/main" r:id="rId15" tgtFrame="&quot;_blank&quot;"/>
             </wp:docPr>
             <wp:cNvGraphicFramePr>
               <a:graphicFrameLocks xmlns:a="http://schemas.openxmlformats.org/drawingml/2006/main" noChangeAspect="1"/>
@@ -3362,14 +3218,14 @@
                 <pic:pic xmlns:pic="http://schemas.openxmlformats.org/drawingml/2006/picture">
                   <pic:nvPicPr>
                     <pic:cNvPr id="0" name="Picture 5" descr="Jouer">
-                      <a:hlinkClick r:id="rId14" tgtFrame="&quot;_blank&quot;"/>
+                      <a:hlinkClick r:id="rId15" tgtFrame="&quot;_blank&quot;"/>
                     </pic:cNvPr>
                     <pic:cNvPicPr>
                       <a:picLocks noChangeAspect="1" noChangeArrowheads="1"/>
                     </pic:cNvPicPr>
                   </pic:nvPicPr>
                   <pic:blipFill>
-                    <a:blip r:embed="rId15">
+                    <a:blip r:embed="rId16">
                       <a:extLst>
                         <a:ext uri="{28A0092B-C50C-407E-A947-70E740481C1C}">
                           <a14:useLocalDpi xmlns:a14="http://schemas.microsoft.com/office/drawing/2010/main" val="0"/>
@@ -3434,7 +3290,7 @@
             <wp:extent cx="3238500" cy="3143250"/>
             <wp:effectExtent l="0" t="0" r="0" b="0"/>
             <wp:docPr id="3" name="Image 3" descr="Fenêtre d'authentification">
-              <a:hlinkClick xmlns:a="http://schemas.openxmlformats.org/drawingml/2006/main" r:id="rId16" tgtFrame="&quot;_blank&quot;"/>
+              <a:hlinkClick xmlns:a="http://schemas.openxmlformats.org/drawingml/2006/main" r:id="rId17" tgtFrame="&quot;_blank&quot;"/>
             </wp:docPr>
             <wp:cNvGraphicFramePr>
               <a:graphicFrameLocks xmlns:a="http://schemas.openxmlformats.org/drawingml/2006/main" noChangeAspect="1"/>
@@ -3444,14 +3300,14 @@
                 <pic:pic xmlns:pic="http://schemas.openxmlformats.org/drawingml/2006/picture">
                   <pic:nvPicPr>
                     <pic:cNvPr id="0" name="Picture 6" descr="Fenêtre d'authentification">
-                      <a:hlinkClick r:id="rId16" tgtFrame="&quot;_blank&quot;"/>
+                      <a:hlinkClick r:id="rId17" tgtFrame="&quot;_blank&quot;"/>
                     </pic:cNvPr>
                     <pic:cNvPicPr>
                       <a:picLocks noChangeAspect="1" noChangeArrowheads="1"/>
                     </pic:cNvPicPr>
                   </pic:nvPicPr>
                   <pic:blipFill>
-                    <a:blip r:embed="rId17">
+                    <a:blip r:embed="rId18">
                       <a:extLst>
                         <a:ext uri="{28A0092B-C50C-407E-A947-70E740481C1C}">
                           <a14:useLocalDpi xmlns:a14="http://schemas.microsoft.com/office/drawing/2010/main" val="0"/>
@@ -3507,7 +3363,7 @@
             <wp:extent cx="3762375" cy="3143250"/>
             <wp:effectExtent l="0" t="0" r="9525" b="0"/>
             <wp:docPr id="2" name="Image 2" descr="Fenêtre principale">
-              <a:hlinkClick xmlns:a="http://schemas.openxmlformats.org/drawingml/2006/main" r:id="rId18" tgtFrame="&quot;_blank&quot;"/>
+              <a:hlinkClick xmlns:a="http://schemas.openxmlformats.org/drawingml/2006/main" r:id="rId19" tgtFrame="&quot;_blank&quot;"/>
             </wp:docPr>
             <wp:cNvGraphicFramePr>
               <a:graphicFrameLocks xmlns:a="http://schemas.openxmlformats.org/drawingml/2006/main" noChangeAspect="1"/>
@@ -3517,14 +3373,14 @@
                 <pic:pic xmlns:pic="http://schemas.openxmlformats.org/drawingml/2006/picture">
                   <pic:nvPicPr>
                     <pic:cNvPr id="0" name="Picture 7" descr="Fenêtre principale">
-                      <a:hlinkClick r:id="rId18" tgtFrame="&quot;_blank&quot;"/>
+                      <a:hlinkClick r:id="rId19" tgtFrame="&quot;_blank&quot;"/>
                     </pic:cNvPr>
                     <pic:cNvPicPr>
                       <a:picLocks noChangeAspect="1" noChangeArrowheads="1"/>
                     </pic:cNvPicPr>
                   </pic:nvPicPr>
                   <pic:blipFill>
-                    <a:blip r:embed="rId19">
+                    <a:blip r:embed="rId20">
                       <a:extLst>
                         <a:ext uri="{28A0092B-C50C-407E-A947-70E740481C1C}">
                           <a14:useLocalDpi xmlns:a14="http://schemas.microsoft.com/office/drawing/2010/main" val="0"/>
@@ -3580,7 +3436,7 @@
             <wp:extent cx="3857625" cy="1047750"/>
             <wp:effectExtent l="0" t="0" r="9525" b="0"/>
             <wp:docPr id="1" name="Image 1" descr="Base de données">
-              <a:hlinkClick xmlns:a="http://schemas.openxmlformats.org/drawingml/2006/main" r:id="rId20" tgtFrame="&quot;_blank&quot;"/>
+              <a:hlinkClick xmlns:a="http://schemas.openxmlformats.org/drawingml/2006/main" r:id="rId21" tgtFrame="&quot;_blank&quot;"/>
             </wp:docPr>
             <wp:cNvGraphicFramePr>
               <a:graphicFrameLocks xmlns:a="http://schemas.openxmlformats.org/drawingml/2006/main" noChangeAspect="1"/>
@@ -3590,14 +3446,14 @@
                 <pic:pic xmlns:pic="http://schemas.openxmlformats.org/drawingml/2006/picture">
                   <pic:nvPicPr>
                     <pic:cNvPr id="0" name="Picture 8" descr="Base de données">
-                      <a:hlinkClick r:id="rId20" tgtFrame="&quot;_blank&quot;"/>
+                      <a:hlinkClick r:id="rId21" tgtFrame="&quot;_blank&quot;"/>
                     </pic:cNvPr>
                     <pic:cNvPicPr>
                       <a:picLocks noChangeAspect="1" noChangeArrowheads="1"/>
                     </pic:cNvPicPr>
                   </pic:nvPicPr>
                   <pic:blipFill>
-                    <a:blip r:embed="rId21">
+                    <a:blip r:embed="rId22">
                       <a:extLst>
                         <a:ext uri="{28A0092B-C50C-407E-A947-70E740481C1C}">
                           <a14:useLocalDpi xmlns:a14="http://schemas.microsoft.com/office/drawing/2010/main" val="0"/>
@@ -3640,6 +3496,11 @@
     </w:p>
     <w:p>
       <w:pPr>
+        <w:pStyle w:val="Titre1"/>
+      </w:pPr>
+    </w:p>
+    <w:p>
+      <w:pPr>
         <w:pStyle w:val="Titre2"/>
       </w:pPr>
       <w:r>
@@ -3937,21 +3798,7 @@
         <w:rPr>
           <w:lang w:eastAsia="fr-CH"/>
         </w:rPr>
-        <w:t xml:space="preserve">s et le serveur (Par </w:t>
-      </w:r>
-      <w:proofErr w:type="spellStart"/>
-      <w:r>
-        <w:rPr>
-          <w:lang w:eastAsia="fr-CH"/>
-        </w:rPr>
-        <w:t>Wireshark</w:t>
-      </w:r>
-      <w:proofErr w:type="spellEnd"/>
-      <w:r>
-        <w:rPr>
-          <w:lang w:eastAsia="fr-CH"/>
-        </w:rPr>
-        <w:t>)</w:t>
+        <w:t>s et le serveur (Par Wireshark)</w:t>
       </w:r>
     </w:p>
     <w:p>
@@ -4038,14 +3885,31 @@
           <w:lang w:eastAsia="fr-CH"/>
         </w:rPr>
       </w:pPr>
-      <w:proofErr w:type="spellStart"/>
-      <w:r>
-        <w:rPr>
-          <w:lang w:eastAsia="fr-CH"/>
-        </w:rPr>
-        <w:t>Madolyne</w:t>
-      </w:r>
-      <w:proofErr w:type="spellEnd"/>
+      <w:r>
+        <w:rPr>
+          <w:lang w:eastAsia="fr-CH"/>
+        </w:rPr>
+        <w:t>Madolyne :</w:t>
+      </w:r>
+      <w:r>
+        <w:rPr>
+          <w:lang w:eastAsia="fr-CH"/>
+        </w:rPr>
+        <w:t xml:space="preserve"> Responsable documentation</w:t>
+      </w:r>
+    </w:p>
+    <w:p>
+      <w:pPr>
+        <w:rPr>
+          <w:lang w:eastAsia="fr-CH"/>
+        </w:rPr>
+      </w:pPr>
+      <w:r>
+        <w:rPr>
+          <w:lang w:eastAsia="fr-CH"/>
+        </w:rPr>
+        <w:t>Rosanne</w:t>
+      </w:r>
       <w:r>
         <w:rPr>
           <w:lang w:eastAsia="fr-CH"/>
@@ -4056,38 +3920,18 @@
         <w:rPr>
           <w:lang w:eastAsia="fr-CH"/>
         </w:rPr>
-        <w:t xml:space="preserve"> Responsable documentation</w:t>
-      </w:r>
-    </w:p>
-    <w:p>
-      <w:pPr>
-        <w:rPr>
-          <w:lang w:eastAsia="fr-CH"/>
-        </w:rPr>
-      </w:pPr>
-      <w:proofErr w:type="spellStart"/>
-      <w:r>
-        <w:rPr>
-          <w:lang w:eastAsia="fr-CH"/>
-        </w:rPr>
-        <w:t>Rosanne</w:t>
-      </w:r>
-      <w:proofErr w:type="spellEnd"/>
-      <w:r>
-        <w:rPr>
-          <w:lang w:eastAsia="fr-CH"/>
-        </w:rPr>
-        <w:t> :</w:t>
-      </w:r>
-      <w:r>
-        <w:rPr>
-          <w:lang w:eastAsia="fr-CH"/>
-        </w:rPr>
         <w:t xml:space="preserve"> Responsable des tests</w:t>
       </w:r>
     </w:p>
     <w:p>
       <w:pPr>
+        <w:rPr>
+          <w:lang w:eastAsia="fr-CH"/>
+        </w:rPr>
+      </w:pPr>
+    </w:p>
+    <w:p>
+      <w:pPr>
         <w:pStyle w:val="Titre2"/>
       </w:pPr>
       <w:r>
@@ -4127,6 +3971,32 @@
         </w:rPr>
         <w:t>ter le protocole client-serveur</w:t>
       </w:r>
+      <w:r>
+        <w:rPr>
+          <w:lang w:eastAsia="fr-CH"/>
+        </w:rPr>
+        <w:t>. Cas d’utilisation :</w:t>
+      </w:r>
+      <w:r>
+        <w:rPr>
+          <w:lang w:eastAsia="fr-CH"/>
+        </w:rPr>
+        <w:t xml:space="preserve"> s’inscrire et</w:t>
+      </w:r>
+      <w:r>
+        <w:rPr>
+          <w:lang w:eastAsia="fr-CH"/>
+        </w:rPr>
+        <w:t xml:space="preserve"> s’authentifier</w:t>
+      </w:r>
+      <w:r>
+        <w:rPr>
+          <w:lang w:eastAsia="fr-CH"/>
+        </w:rPr>
+        <w:t xml:space="preserve"> sur le serveur</w:t>
+      </w:r>
+      <w:bookmarkStart w:id="0" w:name="_GoBack"/>
+      <w:bookmarkEnd w:id="0"/>
     </w:p>
     <w:p>
       <w:pPr>
@@ -4250,21 +4120,7 @@
         <w:rPr>
           <w:lang w:eastAsia="fr-CH"/>
         </w:rPr>
-        <w:t xml:space="preserve"> entre le client et le serveur </w:t>
-      </w:r>
-      <w:proofErr w:type="spellStart"/>
-      <w:r>
-        <w:rPr>
-          <w:lang w:eastAsia="fr-CH"/>
-        </w:rPr>
-        <w:t>t.q</w:t>
-      </w:r>
-      <w:proofErr w:type="spellEnd"/>
-      <w:r>
-        <w:rPr>
-          <w:lang w:eastAsia="fr-CH"/>
-        </w:rPr>
-        <w:t xml:space="preserve">. la création d'une partie et le déroulement d'une </w:t>
+        <w:t xml:space="preserve"> entre le client et le serveur t.q. la création d'une partie et le déroulement d'une </w:t>
       </w:r>
       <w:r>
         <w:rPr>
@@ -4333,21 +4189,7 @@
         <w:rPr>
           <w:lang w:eastAsia="fr-CH"/>
         </w:rPr>
-        <w:t xml:space="preserve">i (Visualisation par </w:t>
-      </w:r>
-      <w:proofErr w:type="spellStart"/>
-      <w:r>
-        <w:rPr>
-          <w:lang w:eastAsia="fr-CH"/>
-        </w:rPr>
-        <w:t>Wireshark</w:t>
-      </w:r>
-      <w:proofErr w:type="spellEnd"/>
-      <w:r>
-        <w:rPr>
-          <w:lang w:eastAsia="fr-CH"/>
-        </w:rPr>
-        <w:t>)</w:t>
+        <w:t>i (Visualisation par Wireshark)</w:t>
       </w:r>
     </w:p>
     <w:p>
@@ -4355,6 +4197,7 @@
         <w:pStyle w:val="Titre2"/>
       </w:pPr>
       <w:r>
+        <w:lastRenderedPageBreak/>
         <w:t>Itération n°3</w:t>
       </w:r>
     </w:p>
@@ -4370,7 +4213,645 @@
           <w:b/>
           <w:lang w:eastAsia="fr-CH"/>
         </w:rPr>
+        <w:t>But</w:t>
+      </w:r>
+    </w:p>
+    <w:p>
+      <w:pPr>
+        <w:rPr>
+          <w:lang w:eastAsia="fr-CH"/>
+        </w:rPr>
+      </w:pPr>
+      <w:r>
+        <w:rPr>
+          <w:lang w:eastAsia="fr-CH"/>
+        </w:rPr>
+        <w:t>Implémentation du m</w:t>
+      </w:r>
+      <w:r>
+        <w:rPr>
+          <w:lang w:eastAsia="fr-CH"/>
+        </w:rPr>
+        <w:t>oteur et de la mécanique du jeu</w:t>
+      </w:r>
+      <w:r>
+        <w:rPr>
+          <w:lang w:eastAsia="fr-CH"/>
+        </w:rPr>
+        <w:t>. Cas d’utilisation : Jouer une partie</w:t>
+      </w:r>
+    </w:p>
+    <w:p>
+      <w:pPr>
+        <w:rPr>
+          <w:b/>
+          <w:lang w:eastAsia="fr-CH"/>
+        </w:rPr>
+      </w:pPr>
+      <w:r>
+        <w:rPr>
+          <w:b/>
+          <w:lang w:eastAsia="fr-CH"/>
+        </w:rPr>
+        <w:t>Dates</w:t>
+      </w:r>
+    </w:p>
+    <w:p>
+      <w:pPr>
+        <w:rPr>
+          <w:lang w:eastAsia="fr-CH"/>
+        </w:rPr>
+      </w:pPr>
+      <w:r>
+        <w:rPr>
+          <w:lang w:eastAsia="fr-CH"/>
+        </w:rPr>
+        <w:t xml:space="preserve">Du 5 mai 2016 au 12 mai 2016 (avec une réserve </w:t>
+      </w:r>
+      <w:r>
+        <w:rPr>
+          <w:lang w:eastAsia="fr-CH"/>
+        </w:rPr>
+        <w:t>d'une semaine)</w:t>
+      </w:r>
+    </w:p>
+    <w:p>
+      <w:pPr>
+        <w:rPr>
+          <w:b/>
+          <w:lang w:eastAsia="fr-CH"/>
+        </w:rPr>
+      </w:pPr>
+      <w:r>
+        <w:rPr>
+          <w:b/>
+          <w:lang w:eastAsia="fr-CH"/>
+        </w:rPr>
+        <w:t>Phase</w:t>
+      </w:r>
+    </w:p>
+    <w:p>
+      <w:pPr>
+        <w:rPr>
+          <w:lang w:eastAsia="fr-CH"/>
+        </w:rPr>
+      </w:pPr>
+      <w:r>
+        <w:rPr>
+          <w:lang w:eastAsia="fr-CH"/>
+        </w:rPr>
+        <w:t>Implémentation et conception</w:t>
+      </w:r>
+    </w:p>
+    <w:p>
+      <w:pPr>
+        <w:rPr>
+          <w:b/>
+          <w:lang w:eastAsia="fr-CH"/>
+        </w:rPr>
+      </w:pPr>
+      <w:r>
+        <w:rPr>
+          <w:b/>
+          <w:lang w:eastAsia="fr-CH"/>
+        </w:rPr>
+        <w:t>Fonctionnalités</w:t>
+      </w:r>
+    </w:p>
+    <w:p>
+      <w:pPr>
+        <w:pStyle w:val="Paragraphedeliste"/>
+        <w:numPr>
+          <w:ilvl w:val="0"/>
+          <w:numId w:val="17"/>
+        </w:numPr>
+        <w:rPr>
+          <w:lang w:eastAsia="fr-CH"/>
+        </w:rPr>
+      </w:pPr>
+      <w:r>
+        <w:rPr>
+          <w:lang w:eastAsia="fr-CH"/>
+        </w:rPr>
+        <w:t>Plusieurs cli</w:t>
+      </w:r>
+      <w:r>
+        <w:rPr>
+          <w:lang w:eastAsia="fr-CH"/>
+        </w:rPr>
+        <w:t>ents pourront jouer des parties</w:t>
+      </w:r>
+    </w:p>
+    <w:p>
+      <w:pPr>
+        <w:pStyle w:val="Paragraphedeliste"/>
+        <w:numPr>
+          <w:ilvl w:val="0"/>
+          <w:numId w:val="17"/>
+        </w:numPr>
+        <w:rPr>
+          <w:lang w:eastAsia="fr-CH"/>
+        </w:rPr>
+      </w:pPr>
+      <w:r>
+        <w:rPr>
+          <w:lang w:eastAsia="fr-CH"/>
+        </w:rPr>
+        <w:t>Le serveur peut accepte</w:t>
+      </w:r>
+      <w:r>
+        <w:rPr>
+          <w:lang w:eastAsia="fr-CH"/>
+        </w:rPr>
+        <w:t>r plusieurs parties simultanées</w:t>
+      </w:r>
+    </w:p>
+    <w:p>
+      <w:pPr>
+        <w:rPr>
+          <w:b/>
+          <w:lang w:eastAsia="fr-CH"/>
+        </w:rPr>
+      </w:pPr>
+      <w:r>
+        <w:rPr>
+          <w:b/>
+          <w:lang w:eastAsia="fr-CH"/>
+        </w:rPr>
+        <w:t>Démonstration</w:t>
+      </w:r>
+    </w:p>
+    <w:p>
+      <w:pPr>
+        <w:pStyle w:val="Paragraphedeliste"/>
+        <w:numPr>
+          <w:ilvl w:val="0"/>
+          <w:numId w:val="18"/>
+        </w:numPr>
+        <w:rPr>
+          <w:lang w:eastAsia="fr-CH"/>
+        </w:rPr>
+      </w:pPr>
+      <w:r>
+        <w:rPr>
+          <w:lang w:eastAsia="fr-CH"/>
+        </w:rPr>
+        <w:t>Une partie (en lig</w:t>
+      </w:r>
+      <w:r>
+        <w:rPr>
+          <w:lang w:eastAsia="fr-CH"/>
+        </w:rPr>
+        <w:t>ne de commande) entre 3 joueurs</w:t>
+      </w:r>
+    </w:p>
+    <w:p>
+      <w:pPr>
+        <w:pStyle w:val="Paragraphedeliste"/>
+        <w:rPr>
+          <w:lang w:eastAsia="fr-CH"/>
+        </w:rPr>
+      </w:pPr>
+    </w:p>
+    <w:p>
+      <w:pPr>
+        <w:pStyle w:val="Paragraphedeliste"/>
+        <w:rPr>
+          <w:lang w:eastAsia="fr-CH"/>
+        </w:rPr>
+      </w:pPr>
+    </w:p>
+    <w:p>
+      <w:pPr>
+        <w:pStyle w:val="Titre2"/>
+      </w:pPr>
+      <w:r>
+        <w:t>Itération n°4</w:t>
+      </w:r>
+    </w:p>
+    <w:p>
+      <w:pPr>
+        <w:rPr>
+          <w:b/>
+          <w:lang w:eastAsia="fr-CH"/>
+        </w:rPr>
+      </w:pPr>
+      <w:r>
+        <w:rPr>
+          <w:b/>
+          <w:lang w:eastAsia="fr-CH"/>
+        </w:rPr>
+        <w:t>But</w:t>
+      </w:r>
+    </w:p>
+    <w:p>
+      <w:pPr>
+        <w:rPr>
+          <w:lang w:eastAsia="fr-CH"/>
+        </w:rPr>
+      </w:pPr>
+      <w:r>
+        <w:rPr>
+          <w:lang w:eastAsia="fr-CH"/>
+        </w:rPr>
+        <w:t>Implémentation de la gesti</w:t>
+      </w:r>
+      <w:r>
+        <w:rPr>
+          <w:lang w:eastAsia="fr-CH"/>
+        </w:rPr>
+        <w:t>on des parties et du classement</w:t>
+      </w:r>
+      <w:r>
+        <w:rPr>
+          <w:lang w:eastAsia="fr-CH"/>
+        </w:rPr>
+        <w:t>. Cas d’utilisation : créer,</w:t>
+      </w:r>
+      <w:r>
+        <w:rPr>
+          <w:lang w:eastAsia="fr-CH"/>
+        </w:rPr>
+        <w:t xml:space="preserve"> rejoindre</w:t>
+      </w:r>
+      <w:r>
+        <w:rPr>
+          <w:lang w:eastAsia="fr-CH"/>
+        </w:rPr>
+        <w:t xml:space="preserve"> et observer</w:t>
+      </w:r>
+      <w:r>
+        <w:rPr>
+          <w:lang w:eastAsia="fr-CH"/>
+        </w:rPr>
+        <w:t xml:space="preserve"> une partie.</w:t>
+      </w:r>
+    </w:p>
+    <w:p>
+      <w:pPr>
+        <w:rPr>
+          <w:b/>
+          <w:lang w:eastAsia="fr-CH"/>
+        </w:rPr>
+      </w:pPr>
+      <w:r>
+        <w:rPr>
+          <w:b/>
+          <w:lang w:eastAsia="fr-CH"/>
+        </w:rPr>
+        <w:t>Dates</w:t>
+      </w:r>
+    </w:p>
+    <w:p>
+      <w:pPr>
+        <w:rPr>
+          <w:lang w:eastAsia="fr-CH"/>
+        </w:rPr>
+      </w:pPr>
+      <w:r>
+        <w:rPr>
+          <w:lang w:eastAsia="fr-CH"/>
+        </w:rPr>
+        <w:t>Du 12 mai 2016 au 19 mai 2016</w:t>
+      </w:r>
+    </w:p>
+    <w:p>
+      <w:pPr>
+        <w:rPr>
+          <w:b/>
+          <w:lang w:eastAsia="fr-CH"/>
+        </w:rPr>
+      </w:pPr>
+      <w:r>
+        <w:rPr>
+          <w:b/>
+          <w:lang w:eastAsia="fr-CH"/>
+        </w:rPr>
+        <w:t>Phase</w:t>
+      </w:r>
+    </w:p>
+    <w:p>
+      <w:pPr>
+        <w:rPr>
+          <w:lang w:eastAsia="fr-CH"/>
+        </w:rPr>
+      </w:pPr>
+      <w:r>
+        <w:rPr>
+          <w:lang w:eastAsia="fr-CH"/>
+        </w:rPr>
+        <w:t>Implémentation et conception</w:t>
+      </w:r>
+    </w:p>
+    <w:p>
+      <w:pPr>
+        <w:rPr>
+          <w:b/>
+          <w:lang w:eastAsia="fr-CH"/>
+        </w:rPr>
+      </w:pPr>
+      <w:r>
+        <w:rPr>
+          <w:b/>
+          <w:lang w:eastAsia="fr-CH"/>
+        </w:rPr>
+        <w:t>Fonctionnalités</w:t>
+      </w:r>
+    </w:p>
+    <w:p>
+      <w:pPr>
+        <w:pStyle w:val="Paragraphedeliste"/>
+        <w:numPr>
+          <w:ilvl w:val="0"/>
+          <w:numId w:val="18"/>
+        </w:numPr>
+        <w:rPr>
+          <w:lang w:eastAsia="fr-CH"/>
+        </w:rPr>
+      </w:pPr>
+      <w:r>
+        <w:rPr>
+          <w:lang w:eastAsia="fr-CH"/>
+        </w:rPr>
+        <w:t>Le client peut créer une partie</w:t>
+      </w:r>
+    </w:p>
+    <w:p>
+      <w:pPr>
+        <w:pStyle w:val="Paragraphedeliste"/>
+        <w:numPr>
+          <w:ilvl w:val="0"/>
+          <w:numId w:val="18"/>
+        </w:numPr>
+        <w:rPr>
+          <w:lang w:eastAsia="fr-CH"/>
+        </w:rPr>
+      </w:pPr>
+      <w:r>
+        <w:rPr>
+          <w:lang w:eastAsia="fr-CH"/>
+        </w:rPr>
+        <w:t>Le client peut rejoindre une partie</w:t>
+      </w:r>
+    </w:p>
+    <w:p>
+      <w:pPr>
+        <w:pStyle w:val="Paragraphedeliste"/>
+        <w:numPr>
+          <w:ilvl w:val="0"/>
+          <w:numId w:val="18"/>
+        </w:numPr>
+        <w:rPr>
+          <w:lang w:eastAsia="fr-CH"/>
+        </w:rPr>
+      </w:pPr>
+      <w:r>
+        <w:rPr>
+          <w:lang w:eastAsia="fr-CH"/>
+        </w:rPr>
+        <w:t xml:space="preserve">Le </w:t>
+      </w:r>
+      <w:r>
+        <w:rPr>
+          <w:lang w:eastAsia="fr-CH"/>
+        </w:rPr>
+        <w:t>client peut observer une partie</w:t>
+      </w:r>
+    </w:p>
+    <w:p>
+      <w:pPr>
+        <w:rPr>
+          <w:b/>
+          <w:lang w:eastAsia="fr-CH"/>
+        </w:rPr>
+      </w:pPr>
+      <w:r>
+        <w:rPr>
+          <w:b/>
+          <w:lang w:eastAsia="fr-CH"/>
+        </w:rPr>
+        <w:t>Démonstration</w:t>
+      </w:r>
+    </w:p>
+    <w:p>
+      <w:pPr>
+        <w:pStyle w:val="Paragraphedeliste"/>
+        <w:numPr>
+          <w:ilvl w:val="0"/>
+          <w:numId w:val="19"/>
+        </w:numPr>
+        <w:rPr>
+          <w:lang w:eastAsia="fr-CH"/>
+        </w:rPr>
+      </w:pPr>
+      <w:r>
+        <w:rPr>
+          <w:lang w:eastAsia="fr-CH"/>
+        </w:rPr>
+        <w:t>Démon</w:t>
+      </w:r>
+      <w:r>
+        <w:rPr>
+          <w:lang w:eastAsia="fr-CH"/>
+        </w:rPr>
+        <w:t>strations des 3 fonctionnalités</w:t>
+      </w:r>
+    </w:p>
+    <w:p>
+      <w:pPr>
+        <w:pStyle w:val="Paragraphedeliste"/>
+        <w:rPr>
+          <w:lang w:eastAsia="fr-CH"/>
+        </w:rPr>
+      </w:pPr>
+    </w:p>
+    <w:p>
+      <w:pPr>
+        <w:pStyle w:val="Paragraphedeliste"/>
+        <w:rPr>
+          <w:lang w:eastAsia="fr-CH"/>
+        </w:rPr>
+      </w:pPr>
+    </w:p>
+    <w:p>
+      <w:pPr>
+        <w:pStyle w:val="Titre2"/>
+      </w:pPr>
+      <w:r>
+        <w:t>Itération n°5</w:t>
+      </w:r>
+    </w:p>
+    <w:p>
+      <w:pPr>
+        <w:rPr>
+          <w:b/>
+          <w:lang w:eastAsia="fr-CH"/>
+        </w:rPr>
+      </w:pPr>
+      <w:r>
+        <w:rPr>
+          <w:b/>
+          <w:lang w:eastAsia="fr-CH"/>
+        </w:rPr>
+        <w:t>But</w:t>
+      </w:r>
+    </w:p>
+    <w:p>
+      <w:pPr>
+        <w:rPr>
+          <w:lang w:eastAsia="fr-CH"/>
+        </w:rPr>
+      </w:pPr>
+      <w:r>
+        <w:rPr>
+          <w:lang w:eastAsia="fr-CH"/>
+        </w:rPr>
+        <w:t>Implémentation de l'interface graphique</w:t>
+      </w:r>
+      <w:r>
+        <w:rPr>
+          <w:lang w:eastAsia="fr-CH"/>
+        </w:rPr>
+        <w:t xml:space="preserve"> + cas d’utilisation : administrer les utilisateurs du serveur.</w:t>
+      </w:r>
+    </w:p>
+    <w:p>
+      <w:pPr>
+        <w:rPr>
+          <w:b/>
+          <w:lang w:eastAsia="fr-CH"/>
+        </w:rPr>
+      </w:pPr>
+      <w:r>
+        <w:rPr>
+          <w:b/>
+          <w:lang w:eastAsia="fr-CH"/>
+        </w:rPr>
+        <w:t>Dates</w:t>
+      </w:r>
+    </w:p>
+    <w:p>
+      <w:pPr>
+        <w:rPr>
+          <w:lang w:eastAsia="fr-CH"/>
+        </w:rPr>
+      </w:pPr>
+      <w:r>
+        <w:rPr>
+          <w:lang w:eastAsia="fr-CH"/>
+        </w:rPr>
+        <w:t>Du 19 mai 2016 au 2 juin 2016.</w:t>
+      </w:r>
+    </w:p>
+    <w:p>
+      <w:pPr>
+        <w:rPr>
+          <w:b/>
+          <w:lang w:eastAsia="fr-CH"/>
+        </w:rPr>
+      </w:pPr>
+      <w:r>
+        <w:rPr>
+          <w:b/>
+          <w:lang w:eastAsia="fr-CH"/>
+        </w:rPr>
+        <w:t>Phase</w:t>
+      </w:r>
+    </w:p>
+    <w:p>
+      <w:pPr>
+        <w:rPr>
+          <w:lang w:eastAsia="fr-CH"/>
+        </w:rPr>
+      </w:pPr>
+      <w:r>
+        <w:rPr>
+          <w:lang w:eastAsia="fr-CH"/>
+        </w:rPr>
+        <w:t>Implémentation</w:t>
+      </w:r>
+      <w:r>
+        <w:rPr>
+          <w:lang w:eastAsia="fr-CH"/>
+        </w:rPr>
+        <w:t xml:space="preserve"> et conception</w:t>
+      </w:r>
+    </w:p>
+    <w:p>
+      <w:pPr>
+        <w:rPr>
+          <w:b/>
+          <w:lang w:eastAsia="fr-CH"/>
+        </w:rPr>
+      </w:pPr>
+      <w:r>
+        <w:rPr>
+          <w:b/>
+          <w:lang w:eastAsia="fr-CH"/>
+        </w:rPr>
+        <w:t>Fonctionnalités</w:t>
+      </w:r>
+    </w:p>
+    <w:p>
+      <w:pPr>
+        <w:rPr>
+          <w:b/>
+          <w:lang w:eastAsia="fr-CH"/>
+        </w:rPr>
+      </w:pPr>
+      <w:r>
+        <w:rPr>
+          <w:b/>
+          <w:lang w:eastAsia="fr-CH"/>
+        </w:rPr>
+        <w:t>Démonstration</w:t>
+      </w:r>
+    </w:p>
+    <w:p>
+      <w:pPr>
+        <w:rPr>
+          <w:b/>
+          <w:lang w:eastAsia="fr-CH"/>
+        </w:rPr>
+      </w:pPr>
+    </w:p>
+    <w:p>
+      <w:pPr>
+        <w:rPr>
+          <w:b/>
+          <w:lang w:eastAsia="fr-CH"/>
+        </w:rPr>
+      </w:pPr>
+    </w:p>
+    <w:p>
+      <w:pPr>
+        <w:rPr>
+          <w:b/>
+          <w:lang w:eastAsia="fr-CH"/>
+        </w:rPr>
+      </w:pPr>
+    </w:p>
+    <w:p>
+      <w:pPr>
+        <w:pStyle w:val="Titre2"/>
+      </w:pPr>
+      <w:r>
         <w:lastRenderedPageBreak/>
+        <w:t>Itération n°6</w:t>
+      </w:r>
+    </w:p>
+    <w:p>
+      <w:pPr>
+        <w:rPr>
+          <w:b/>
+          <w:lang w:eastAsia="fr-CH"/>
+        </w:rPr>
+      </w:pPr>
+      <w:r>
+        <w:rPr>
+          <w:b/>
+          <w:lang w:eastAsia="fr-CH"/>
+        </w:rPr>
         <w:t>But</w:t>
       </w:r>
     </w:p>
@@ -4384,13 +4865,7 @@
         <w:rPr>
           <w:lang w:eastAsia="fr-CH"/>
         </w:rPr>
-        <w:t>Implémentation du m</w:t>
-      </w:r>
-      <w:r>
-        <w:rPr>
-          <w:lang w:eastAsia="fr-CH"/>
-        </w:rPr>
-        <w:t>oteur et de la mécanique du jeu</w:t>
+        <w:t>Dernières retouches et modification, derniers tests</w:t>
       </w:r>
     </w:p>
     <w:p>
@@ -4418,13 +4893,13 @@
         <w:rPr>
           <w:lang w:eastAsia="fr-CH"/>
         </w:rPr>
-        <w:t xml:space="preserve">Du 5 mai 2016 au 12 mai 2016 (avec une réserve </w:t>
-      </w:r>
-      <w:r>
-        <w:rPr>
-          <w:lang w:eastAsia="fr-CH"/>
-        </w:rPr>
-        <w:t>d'une semaine)</w:t>
+        <w:t>Du 2 juin 2016 au 9</w:t>
+      </w:r>
+      <w:r>
+        <w:rPr>
+          <w:lang w:eastAsia="fr-CH"/>
+        </w:rPr>
+        <w:t xml:space="preserve"> juin 2016.</w:t>
       </w:r>
     </w:p>
     <w:p>
@@ -4452,7 +4927,7 @@
         <w:rPr>
           <w:lang w:eastAsia="fr-CH"/>
         </w:rPr>
-        <w:t>Implémentation et conception</w:t>
+        <w:t>Transition</w:t>
       </w:r>
     </w:p>
     <w:p>
@@ -4472,545 +4947,16 @@
     </w:p>
     <w:p>
       <w:pPr>
-        <w:pStyle w:val="Paragraphedeliste"/>
-        <w:numPr>
-          <w:ilvl w:val="0"/>
-          <w:numId w:val="17"/>
-        </w:numPr>
-        <w:rPr>
-          <w:lang w:eastAsia="fr-CH"/>
-        </w:rPr>
-      </w:pPr>
-      <w:r>
-        <w:rPr>
-          <w:lang w:eastAsia="fr-CH"/>
-        </w:rPr>
-        <w:t>Plusieurs cli</w:t>
-      </w:r>
-      <w:r>
-        <w:rPr>
-          <w:lang w:eastAsia="fr-CH"/>
-        </w:rPr>
-        <w:t>ents pourront jouer des parties</w:t>
-      </w:r>
-    </w:p>
-    <w:p>
-      <w:pPr>
-        <w:pStyle w:val="Paragraphedeliste"/>
-        <w:numPr>
-          <w:ilvl w:val="0"/>
-          <w:numId w:val="17"/>
-        </w:numPr>
-        <w:rPr>
-          <w:lang w:eastAsia="fr-CH"/>
-        </w:rPr>
-      </w:pPr>
-      <w:r>
-        <w:rPr>
-          <w:lang w:eastAsia="fr-CH"/>
-        </w:rPr>
-        <w:t>Le serveur peut accepte</w:t>
-      </w:r>
-      <w:r>
-        <w:rPr>
-          <w:lang w:eastAsia="fr-CH"/>
-        </w:rPr>
-        <w:t>r plusieurs parties simultanées</w:t>
-      </w:r>
-    </w:p>
-    <w:p>
-      <w:pPr>
-        <w:rPr>
-          <w:b/>
-          <w:lang w:eastAsia="fr-CH"/>
-        </w:rPr>
-      </w:pPr>
-      <w:r>
-        <w:rPr>
-          <w:b/>
-          <w:lang w:eastAsia="fr-CH"/>
-        </w:rPr>
-        <w:t>Démonstration</w:t>
-      </w:r>
-    </w:p>
-    <w:p>
-      <w:pPr>
-        <w:pStyle w:val="Paragraphedeliste"/>
-        <w:numPr>
-          <w:ilvl w:val="0"/>
-          <w:numId w:val="18"/>
-        </w:numPr>
-        <w:rPr>
-          <w:lang w:eastAsia="fr-CH"/>
-        </w:rPr>
-      </w:pPr>
-      <w:r>
-        <w:rPr>
-          <w:lang w:eastAsia="fr-CH"/>
-        </w:rPr>
-        <w:t>Une partie (en lig</w:t>
-      </w:r>
-      <w:r>
-        <w:rPr>
-          <w:lang w:eastAsia="fr-CH"/>
-        </w:rPr>
-        <w:t>ne de commande) entre 3 joueurs</w:t>
-      </w:r>
-    </w:p>
-    <w:p>
-      <w:pPr>
-        <w:pStyle w:val="Titre2"/>
-      </w:pPr>
-      <w:r>
-        <w:t>Itération n°4</w:t>
-      </w:r>
-    </w:p>
-    <w:p>
-      <w:pPr>
-        <w:rPr>
-          <w:b/>
-          <w:lang w:eastAsia="fr-CH"/>
-        </w:rPr>
-      </w:pPr>
-      <w:r>
-        <w:rPr>
-          <w:b/>
-          <w:lang w:eastAsia="fr-CH"/>
-        </w:rPr>
-        <w:t>But</w:t>
-      </w:r>
-    </w:p>
-    <w:p>
-      <w:pPr>
-        <w:rPr>
-          <w:lang w:eastAsia="fr-CH"/>
-        </w:rPr>
-      </w:pPr>
-      <w:r>
-        <w:rPr>
-          <w:lang w:eastAsia="fr-CH"/>
-        </w:rPr>
-        <w:t>Implémentation de la gesti</w:t>
-      </w:r>
-      <w:r>
-        <w:rPr>
-          <w:lang w:eastAsia="fr-CH"/>
-        </w:rPr>
-        <w:t>on des parties et du classement</w:t>
-      </w:r>
-    </w:p>
-    <w:p>
-      <w:pPr>
-        <w:rPr>
-          <w:b/>
-          <w:lang w:eastAsia="fr-CH"/>
-        </w:rPr>
-      </w:pPr>
-      <w:r>
-        <w:rPr>
-          <w:b/>
-          <w:lang w:eastAsia="fr-CH"/>
-        </w:rPr>
-        <w:t>Dates</w:t>
-      </w:r>
-    </w:p>
-    <w:p>
-      <w:pPr>
-        <w:rPr>
-          <w:lang w:eastAsia="fr-CH"/>
-        </w:rPr>
-      </w:pPr>
-      <w:r>
-        <w:rPr>
-          <w:lang w:eastAsia="fr-CH"/>
-        </w:rPr>
-        <w:t>Du 12 mai 2016 au 19 mai 2016</w:t>
-      </w:r>
-    </w:p>
-    <w:p>
-      <w:pPr>
-        <w:rPr>
-          <w:b/>
-          <w:lang w:eastAsia="fr-CH"/>
-        </w:rPr>
-      </w:pPr>
-      <w:r>
-        <w:rPr>
-          <w:b/>
-          <w:lang w:eastAsia="fr-CH"/>
-        </w:rPr>
-        <w:t>Phase</w:t>
-      </w:r>
-    </w:p>
-    <w:p>
-      <w:pPr>
-        <w:rPr>
-          <w:lang w:eastAsia="fr-CH"/>
-        </w:rPr>
-      </w:pPr>
-      <w:r>
-        <w:rPr>
-          <w:lang w:eastAsia="fr-CH"/>
-        </w:rPr>
-        <w:t>Implémentation et conception</w:t>
-      </w:r>
-    </w:p>
-    <w:p>
-      <w:pPr>
-        <w:rPr>
-          <w:b/>
-          <w:lang w:eastAsia="fr-CH"/>
-        </w:rPr>
-      </w:pPr>
-      <w:r>
-        <w:rPr>
-          <w:b/>
-          <w:lang w:eastAsia="fr-CH"/>
-        </w:rPr>
-        <w:t>Fonctionnalités</w:t>
-      </w:r>
-    </w:p>
-    <w:p>
-      <w:pPr>
-        <w:pStyle w:val="Paragraphedeliste"/>
-        <w:numPr>
-          <w:ilvl w:val="0"/>
-          <w:numId w:val="18"/>
-        </w:numPr>
-        <w:rPr>
-          <w:lang w:eastAsia="fr-CH"/>
-        </w:rPr>
-      </w:pPr>
-      <w:r>
-        <w:rPr>
-          <w:lang w:eastAsia="fr-CH"/>
-        </w:rPr>
-        <w:t>Le client peut créer une partie</w:t>
-      </w:r>
-    </w:p>
-    <w:p>
-      <w:pPr>
-        <w:pStyle w:val="Paragraphedeliste"/>
-        <w:numPr>
-          <w:ilvl w:val="0"/>
-          <w:numId w:val="18"/>
-        </w:numPr>
-        <w:rPr>
-          <w:lang w:eastAsia="fr-CH"/>
-        </w:rPr>
-      </w:pPr>
-      <w:r>
-        <w:rPr>
-          <w:lang w:eastAsia="fr-CH"/>
-        </w:rPr>
-        <w:t>Le client peut rejoindre une partie</w:t>
-      </w:r>
-    </w:p>
-    <w:p>
-      <w:pPr>
-        <w:pStyle w:val="Paragraphedeliste"/>
-        <w:numPr>
-          <w:ilvl w:val="0"/>
-          <w:numId w:val="18"/>
-        </w:numPr>
-        <w:rPr>
-          <w:lang w:eastAsia="fr-CH"/>
-        </w:rPr>
-      </w:pPr>
-      <w:r>
-        <w:rPr>
-          <w:lang w:eastAsia="fr-CH"/>
-        </w:rPr>
-        <w:t xml:space="preserve">Le </w:t>
-      </w:r>
-      <w:r>
-        <w:rPr>
-          <w:lang w:eastAsia="fr-CH"/>
-        </w:rPr>
-        <w:t>client peut observer une partie</w:t>
-      </w:r>
-    </w:p>
-    <w:p>
-      <w:pPr>
-        <w:rPr>
-          <w:b/>
-          <w:lang w:eastAsia="fr-CH"/>
-        </w:rPr>
-      </w:pPr>
-      <w:r>
-        <w:rPr>
-          <w:b/>
-          <w:lang w:eastAsia="fr-CH"/>
-        </w:rPr>
-        <w:t>Démonstration</w:t>
-      </w:r>
-    </w:p>
-    <w:p>
-      <w:pPr>
-        <w:pStyle w:val="Paragraphedeliste"/>
-        <w:numPr>
-          <w:ilvl w:val="0"/>
-          <w:numId w:val="19"/>
-        </w:numPr>
-        <w:rPr>
-          <w:lang w:eastAsia="fr-CH"/>
-        </w:rPr>
-      </w:pPr>
-      <w:r>
-        <w:rPr>
-          <w:lang w:eastAsia="fr-CH"/>
-        </w:rPr>
-        <w:t>Démon</w:t>
-      </w:r>
-      <w:r>
-        <w:rPr>
-          <w:lang w:eastAsia="fr-CH"/>
-        </w:rPr>
-        <w:t>strations des 3 fonctionnalités</w:t>
-      </w:r>
-    </w:p>
-    <w:p>
-      <w:pPr>
-        <w:pStyle w:val="Titre2"/>
-      </w:pPr>
-      <w:r>
-        <w:t>Itération n°5</w:t>
-      </w:r>
-    </w:p>
-    <w:p>
-      <w:pPr>
-        <w:rPr>
-          <w:b/>
-          <w:lang w:eastAsia="fr-CH"/>
-        </w:rPr>
-      </w:pPr>
-      <w:r>
-        <w:rPr>
-          <w:b/>
-          <w:lang w:eastAsia="fr-CH"/>
-        </w:rPr>
-        <w:t>But</w:t>
-      </w:r>
-    </w:p>
-    <w:p>
-      <w:pPr>
-        <w:rPr>
-          <w:lang w:eastAsia="fr-CH"/>
-        </w:rPr>
-      </w:pPr>
-      <w:r>
-        <w:rPr>
-          <w:lang w:eastAsia="fr-CH"/>
-        </w:rPr>
-        <w:t>Implémentation de l'interface graphique</w:t>
-      </w:r>
-    </w:p>
-    <w:p>
-      <w:pPr>
-        <w:rPr>
-          <w:b/>
-          <w:lang w:eastAsia="fr-CH"/>
-        </w:rPr>
-      </w:pPr>
-      <w:r>
-        <w:rPr>
-          <w:b/>
-          <w:lang w:eastAsia="fr-CH"/>
-        </w:rPr>
-        <w:t>Dates</w:t>
-      </w:r>
-    </w:p>
-    <w:p>
-      <w:pPr>
-        <w:rPr>
-          <w:lang w:eastAsia="fr-CH"/>
-        </w:rPr>
-      </w:pPr>
-      <w:r>
-        <w:rPr>
-          <w:lang w:eastAsia="fr-CH"/>
-        </w:rPr>
-        <w:t>Du 19 mai 2016 au 2 juin 2016.</w:t>
-      </w:r>
-    </w:p>
-    <w:p>
-      <w:pPr>
-        <w:rPr>
-          <w:b/>
-          <w:lang w:eastAsia="fr-CH"/>
-        </w:rPr>
-      </w:pPr>
-      <w:r>
-        <w:rPr>
-          <w:b/>
-          <w:lang w:eastAsia="fr-CH"/>
-        </w:rPr>
-        <w:t>Phase</w:t>
-      </w:r>
-    </w:p>
-    <w:p>
-      <w:pPr>
-        <w:rPr>
-          <w:lang w:eastAsia="fr-CH"/>
-        </w:rPr>
-      </w:pPr>
-      <w:r>
-        <w:rPr>
-          <w:lang w:eastAsia="fr-CH"/>
-        </w:rPr>
-        <w:t>Implémentation</w:t>
-      </w:r>
-      <w:r>
-        <w:rPr>
-          <w:lang w:eastAsia="fr-CH"/>
-        </w:rPr>
-        <w:t xml:space="preserve"> et conception</w:t>
-      </w:r>
-    </w:p>
-    <w:p>
-      <w:pPr>
-        <w:rPr>
-          <w:b/>
-          <w:lang w:eastAsia="fr-CH"/>
-        </w:rPr>
-      </w:pPr>
-      <w:r>
-        <w:rPr>
-          <w:b/>
-          <w:lang w:eastAsia="fr-CH"/>
-        </w:rPr>
-        <w:t>Fonctionnalités</w:t>
-      </w:r>
-    </w:p>
-    <w:p>
-      <w:pPr>
-        <w:rPr>
-          <w:b/>
-          <w:lang w:eastAsia="fr-CH"/>
-        </w:rPr>
-      </w:pPr>
-      <w:r>
-        <w:rPr>
-          <w:b/>
-          <w:lang w:eastAsia="fr-CH"/>
-        </w:rPr>
-        <w:t>Démonstration</w:t>
-      </w:r>
-    </w:p>
-    <w:p>
-      <w:pPr>
-        <w:pStyle w:val="Titre2"/>
-      </w:pPr>
-      <w:r>
-        <w:t>Itération n°6</w:t>
-      </w:r>
-    </w:p>
-    <w:p>
-      <w:pPr>
-        <w:rPr>
-          <w:b/>
-          <w:lang w:eastAsia="fr-CH"/>
-        </w:rPr>
-      </w:pPr>
-      <w:r>
-        <w:rPr>
-          <w:b/>
-          <w:lang w:eastAsia="fr-CH"/>
-        </w:rPr>
-        <w:t>But</w:t>
-      </w:r>
-    </w:p>
-    <w:p>
-      <w:pPr>
-        <w:rPr>
-          <w:lang w:eastAsia="fr-CH"/>
-        </w:rPr>
-      </w:pPr>
-    </w:p>
-    <w:p>
-      <w:pPr>
-        <w:rPr>
-          <w:b/>
-          <w:lang w:eastAsia="fr-CH"/>
-        </w:rPr>
-      </w:pPr>
-      <w:r>
-        <w:rPr>
-          <w:b/>
-          <w:lang w:eastAsia="fr-CH"/>
-        </w:rPr>
-        <w:t>Dates</w:t>
-      </w:r>
-    </w:p>
-    <w:p>
-      <w:pPr>
-        <w:rPr>
-          <w:lang w:eastAsia="fr-CH"/>
-        </w:rPr>
-      </w:pPr>
-      <w:r>
-        <w:rPr>
-          <w:lang w:eastAsia="fr-CH"/>
-        </w:rPr>
-        <w:t>Du 2 juin 2016 au 9</w:t>
-      </w:r>
-      <w:r>
-        <w:rPr>
-          <w:lang w:eastAsia="fr-CH"/>
-        </w:rPr>
-        <w:t xml:space="preserve"> juin 2016.</w:t>
-      </w:r>
-    </w:p>
-    <w:p>
-      <w:pPr>
-        <w:rPr>
-          <w:b/>
-          <w:lang w:eastAsia="fr-CH"/>
-        </w:rPr>
-      </w:pPr>
-      <w:r>
-        <w:rPr>
-          <w:b/>
-          <w:lang w:eastAsia="fr-CH"/>
-        </w:rPr>
-        <w:t>Phase</w:t>
-      </w:r>
-    </w:p>
-    <w:p>
-      <w:pPr>
-        <w:rPr>
-          <w:lang w:eastAsia="fr-CH"/>
-        </w:rPr>
-      </w:pPr>
-    </w:p>
-    <w:p>
-      <w:pPr>
-        <w:rPr>
-          <w:b/>
-          <w:lang w:eastAsia="fr-CH"/>
-        </w:rPr>
-      </w:pPr>
-      <w:r>
-        <w:rPr>
-          <w:b/>
-          <w:lang w:eastAsia="fr-CH"/>
-        </w:rPr>
-        <w:t>Fonctionnalités</w:t>
-      </w:r>
-    </w:p>
-    <w:p>
-      <w:pPr>
-        <w:rPr>
-          <w:b/>
-          <w:lang w:eastAsia="fr-CH"/>
-        </w:rPr>
-      </w:pPr>
-      <w:r>
-        <w:rPr>
-          <w:b/>
-          <w:lang w:eastAsia="fr-CH"/>
-        </w:rPr>
-        <w:lastRenderedPageBreak/>
+        <w:rPr>
+          <w:b/>
+          <w:lang w:eastAsia="fr-CH"/>
+        </w:rPr>
+      </w:pPr>
+      <w:r>
+        <w:rPr>
+          <w:b/>
+          <w:lang w:eastAsia="fr-CH"/>
+        </w:rPr>
         <w:t>Démonstration</w:t>
       </w:r>
     </w:p>
@@ -5027,8 +4973,8 @@
 </file>
 
 <file path=word/numbering.xml><?xml version="1.0" encoding="utf-8"?>
-<w:numbering xmlns:wpc="http://schemas.microsoft.com/office/word/2010/wordprocessingCanvas" xmlns:cx="http://schemas.microsoft.com/office/drawing/2014/chartex" xmlns:cx1="http://schemas.microsoft.com/office/drawing/2015/9/8/chartex" xmlns:mc="http://schemas.openxmlformats.org/markup-compatibility/2006" xmlns:o="urn:schemas-microsoft-com:office:office" xmlns:r="http://schemas.openxmlformats.org/officeDocument/2006/relationships" xmlns:m="http://schemas.openxmlformats.org/officeDocument/2006/math" xmlns:v="urn:schemas-microsoft-com:vml" xmlns:wp14="http://schemas.microsoft.com/office/word/2010/wordprocessingDrawing" xmlns:wp="http://schemas.openxmlformats.org/drawingml/2006/wordprocessingDrawing" xmlns:w10="urn:schemas-microsoft-com:office:word" xmlns:w="http://schemas.openxmlformats.org/wordprocessingml/2006/main" xmlns:w14="http://schemas.microsoft.com/office/word/2010/wordml" xmlns:w15="http://schemas.microsoft.com/office/word/2012/wordml" xmlns:w16se="http://schemas.microsoft.com/office/word/2015/wordml/symex" xmlns:wpg="http://schemas.microsoft.com/office/word/2010/wordprocessingGroup" xmlns:wpi="http://schemas.microsoft.com/office/word/2010/wordprocessingInk" xmlns:wne="http://schemas.microsoft.com/office/word/2006/wordml" xmlns:wps="http://schemas.microsoft.com/office/word/2010/wordprocessingShape" mc:Ignorable="w14 w15 w16se wp14">
-  <w:abstractNum w:abstractNumId="0" w15:restartNumberingAfterBreak="0">
+<w:numbering xmlns:wpc="http://schemas.microsoft.com/office/word/2010/wordprocessingCanvas" xmlns:mc="http://schemas.openxmlformats.org/markup-compatibility/2006" xmlns:o="urn:schemas-microsoft-com:office:office" xmlns:r="http://schemas.openxmlformats.org/officeDocument/2006/relationships" xmlns:m="http://schemas.openxmlformats.org/officeDocument/2006/math" xmlns:v="urn:schemas-microsoft-com:vml" xmlns:wp14="http://schemas.microsoft.com/office/word/2010/wordprocessingDrawing" xmlns:wp="http://schemas.openxmlformats.org/drawingml/2006/wordprocessingDrawing" xmlns:w10="urn:schemas-microsoft-com:office:word" xmlns:w="http://schemas.openxmlformats.org/wordprocessingml/2006/main" xmlns:w14="http://schemas.microsoft.com/office/word/2010/wordml" xmlns:wpg="http://schemas.microsoft.com/office/word/2010/wordprocessingGroup" xmlns:wpi="http://schemas.microsoft.com/office/word/2010/wordprocessingInk" xmlns:wne="http://schemas.microsoft.com/office/word/2006/wordml" xmlns:wps="http://schemas.microsoft.com/office/word/2010/wordprocessingShape" mc:Ignorable="w14 wp14">
+  <w:abstractNum w:abstractNumId="0">
     <w:nsid w:val="0306236A"/>
     <w:multiLevelType w:val="hybridMultilevel"/>
     <w:tmpl w:val="BA1089A2"/>
@@ -5141,7 +5087,7 @@
       </w:rPr>
     </w:lvl>
   </w:abstractNum>
-  <w:abstractNum w:abstractNumId="1" w15:restartNumberingAfterBreak="0">
+  <w:abstractNum w:abstractNumId="1">
     <w:nsid w:val="140D74D4"/>
     <w:multiLevelType w:val="hybridMultilevel"/>
     <w:tmpl w:val="9814B3C4"/>
@@ -5227,7 +5173,7 @@
       </w:pPr>
     </w:lvl>
   </w:abstractNum>
-  <w:abstractNum w:abstractNumId="2" w15:restartNumberingAfterBreak="0">
+  <w:abstractNum w:abstractNumId="2">
     <w:nsid w:val="15DD6DBA"/>
     <w:multiLevelType w:val="hybridMultilevel"/>
     <w:tmpl w:val="A7F86198"/>
@@ -5340,7 +5286,7 @@
       </w:rPr>
     </w:lvl>
   </w:abstractNum>
-  <w:abstractNum w:abstractNumId="3" w15:restartNumberingAfterBreak="0">
+  <w:abstractNum w:abstractNumId="3">
     <w:nsid w:val="19743499"/>
     <w:multiLevelType w:val="hybridMultilevel"/>
     <w:tmpl w:val="42C27FCA"/>
@@ -5426,7 +5372,7 @@
       </w:pPr>
     </w:lvl>
   </w:abstractNum>
-  <w:abstractNum w:abstractNumId="4" w15:restartNumberingAfterBreak="0">
+  <w:abstractNum w:abstractNumId="4">
     <w:nsid w:val="1F523A92"/>
     <w:multiLevelType w:val="hybridMultilevel"/>
     <w:tmpl w:val="4F6C437E"/>
@@ -5539,7 +5485,7 @@
       </w:rPr>
     </w:lvl>
   </w:abstractNum>
-  <w:abstractNum w:abstractNumId="5" w15:restartNumberingAfterBreak="0">
+  <w:abstractNum w:abstractNumId="5">
     <w:nsid w:val="26D61040"/>
     <w:multiLevelType w:val="hybridMultilevel"/>
     <w:tmpl w:val="86B40722"/>
@@ -5652,7 +5598,7 @@
       </w:rPr>
     </w:lvl>
   </w:abstractNum>
-  <w:abstractNum w:abstractNumId="6" w15:restartNumberingAfterBreak="0">
+  <w:abstractNum w:abstractNumId="6">
     <w:nsid w:val="27A82232"/>
     <w:multiLevelType w:val="hybridMultilevel"/>
     <w:tmpl w:val="1D48D7D6"/>
@@ -5738,7 +5684,7 @@
       </w:pPr>
     </w:lvl>
   </w:abstractNum>
-  <w:abstractNum w:abstractNumId="7" w15:restartNumberingAfterBreak="0">
+  <w:abstractNum w:abstractNumId="7">
     <w:nsid w:val="28B30B9A"/>
     <w:multiLevelType w:val="hybridMultilevel"/>
     <w:tmpl w:val="8826BA2C"/>
@@ -5824,7 +5770,7 @@
       </w:pPr>
     </w:lvl>
   </w:abstractNum>
-  <w:abstractNum w:abstractNumId="8" w15:restartNumberingAfterBreak="0">
+  <w:abstractNum w:abstractNumId="8">
     <w:nsid w:val="2E413824"/>
     <w:multiLevelType w:val="hybridMultilevel"/>
     <w:tmpl w:val="0A78EDCA"/>
@@ -5937,7 +5883,7 @@
       </w:rPr>
     </w:lvl>
   </w:abstractNum>
-  <w:abstractNum w:abstractNumId="9" w15:restartNumberingAfterBreak="0">
+  <w:abstractNum w:abstractNumId="9">
     <w:nsid w:val="2ED55414"/>
     <w:multiLevelType w:val="hybridMultilevel"/>
     <w:tmpl w:val="B18A8258"/>
@@ -6023,7 +5969,7 @@
       </w:pPr>
     </w:lvl>
   </w:abstractNum>
-  <w:abstractNum w:abstractNumId="10" w15:restartNumberingAfterBreak="0">
+  <w:abstractNum w:abstractNumId="10">
     <w:nsid w:val="319D194C"/>
     <w:multiLevelType w:val="hybridMultilevel"/>
     <w:tmpl w:val="73E0DDE4"/>
@@ -6136,7 +6082,7 @@
       </w:rPr>
     </w:lvl>
   </w:abstractNum>
-  <w:abstractNum w:abstractNumId="11" w15:restartNumberingAfterBreak="0">
+  <w:abstractNum w:abstractNumId="11">
     <w:nsid w:val="33BE3534"/>
     <w:multiLevelType w:val="hybridMultilevel"/>
     <w:tmpl w:val="B704A5DA"/>
@@ -6222,7 +6168,7 @@
       </w:pPr>
     </w:lvl>
   </w:abstractNum>
-  <w:abstractNum w:abstractNumId="12" w15:restartNumberingAfterBreak="0">
+  <w:abstractNum w:abstractNumId="12">
     <w:nsid w:val="342E07F7"/>
     <w:multiLevelType w:val="hybridMultilevel"/>
     <w:tmpl w:val="6DC207DC"/>
@@ -6335,7 +6281,7 @@
       </w:rPr>
     </w:lvl>
   </w:abstractNum>
-  <w:abstractNum w:abstractNumId="13" w15:restartNumberingAfterBreak="0">
+  <w:abstractNum w:abstractNumId="13">
     <w:nsid w:val="343E7AEE"/>
     <w:multiLevelType w:val="hybridMultilevel"/>
     <w:tmpl w:val="A964DD2E"/>
@@ -6421,7 +6367,7 @@
       </w:pPr>
     </w:lvl>
   </w:abstractNum>
-  <w:abstractNum w:abstractNumId="14" w15:restartNumberingAfterBreak="0">
+  <w:abstractNum w:abstractNumId="14">
     <w:nsid w:val="3EE51EF4"/>
     <w:multiLevelType w:val="hybridMultilevel"/>
     <w:tmpl w:val="415CD1EC"/>
@@ -6534,7 +6480,7 @@
       </w:rPr>
     </w:lvl>
   </w:abstractNum>
-  <w:abstractNum w:abstractNumId="15" w15:restartNumberingAfterBreak="0">
+  <w:abstractNum w:abstractNumId="15">
     <w:nsid w:val="3FF4371A"/>
     <w:multiLevelType w:val="hybridMultilevel"/>
     <w:tmpl w:val="5B203BFA"/>
@@ -6647,7 +6593,96 @@
       </w:rPr>
     </w:lvl>
   </w:abstractNum>
-  <w:abstractNum w:abstractNumId="16" w15:restartNumberingAfterBreak="0">
+  <w:abstractNum w:abstractNumId="16">
+    <w:nsid w:val="4C5D45DC"/>
+    <w:multiLevelType w:val="hybridMultilevel"/>
+    <w:tmpl w:val="89C00F18"/>
+    <w:lvl w:ilvl="0" w:tplc="100C000F">
+      <w:start w:val="1"/>
+      <w:numFmt w:val="decimal"/>
+      <w:lvlText w:val="%1."/>
+      <w:lvlJc w:val="left"/>
+      <w:pPr>
+        <w:ind w:left="720" w:hanging="360"/>
+      </w:pPr>
+      <w:rPr>
+        <w:rFonts w:hint="default"/>
+      </w:rPr>
+    </w:lvl>
+    <w:lvl w:ilvl="1" w:tplc="100C0019" w:tentative="1">
+      <w:start w:val="1"/>
+      <w:numFmt w:val="lowerLetter"/>
+      <w:lvlText w:val="%2."/>
+      <w:lvlJc w:val="left"/>
+      <w:pPr>
+        <w:ind w:left="1440" w:hanging="360"/>
+      </w:pPr>
+    </w:lvl>
+    <w:lvl w:ilvl="2" w:tplc="100C001B" w:tentative="1">
+      <w:start w:val="1"/>
+      <w:numFmt w:val="lowerRoman"/>
+      <w:lvlText w:val="%3."/>
+      <w:lvlJc w:val="right"/>
+      <w:pPr>
+        <w:ind w:left="2160" w:hanging="180"/>
+      </w:pPr>
+    </w:lvl>
+    <w:lvl w:ilvl="3" w:tplc="100C000F" w:tentative="1">
+      <w:start w:val="1"/>
+      <w:numFmt w:val="decimal"/>
+      <w:lvlText w:val="%4."/>
+      <w:lvlJc w:val="left"/>
+      <w:pPr>
+        <w:ind w:left="2880" w:hanging="360"/>
+      </w:pPr>
+    </w:lvl>
+    <w:lvl w:ilvl="4" w:tplc="100C0019" w:tentative="1">
+      <w:start w:val="1"/>
+      <w:numFmt w:val="lowerLetter"/>
+      <w:lvlText w:val="%5."/>
+      <w:lvlJc w:val="left"/>
+      <w:pPr>
+        <w:ind w:left="3600" w:hanging="360"/>
+      </w:pPr>
+    </w:lvl>
+    <w:lvl w:ilvl="5" w:tplc="100C001B" w:tentative="1">
+      <w:start w:val="1"/>
+      <w:numFmt w:val="lowerRoman"/>
+      <w:lvlText w:val="%6."/>
+      <w:lvlJc w:val="right"/>
+      <w:pPr>
+        <w:ind w:left="4320" w:hanging="180"/>
+      </w:pPr>
+    </w:lvl>
+    <w:lvl w:ilvl="6" w:tplc="100C000F" w:tentative="1">
+      <w:start w:val="1"/>
+      <w:numFmt w:val="decimal"/>
+      <w:lvlText w:val="%7."/>
+      <w:lvlJc w:val="left"/>
+      <w:pPr>
+        <w:ind w:left="5040" w:hanging="360"/>
+      </w:pPr>
+    </w:lvl>
+    <w:lvl w:ilvl="7" w:tplc="100C0019" w:tentative="1">
+      <w:start w:val="1"/>
+      <w:numFmt w:val="lowerLetter"/>
+      <w:lvlText w:val="%8."/>
+      <w:lvlJc w:val="left"/>
+      <w:pPr>
+        <w:ind w:left="5760" w:hanging="360"/>
+      </w:pPr>
+    </w:lvl>
+    <w:lvl w:ilvl="8" w:tplc="100C001B" w:tentative="1">
+      <w:start w:val="1"/>
+      <w:numFmt w:val="lowerRoman"/>
+      <w:lvlText w:val="%9."/>
+      <w:lvlJc w:val="right"/>
+      <w:pPr>
+        <w:ind w:left="6480" w:hanging="180"/>
+      </w:pPr>
+    </w:lvl>
+  </w:abstractNum>
+  <w:abstractNum w:abstractNumId="17">
     <w:nsid w:val="4DCE1367"/>
     <w:multiLevelType w:val="hybridMultilevel"/>
     <w:tmpl w:val="0C768D32"/>
@@ -6733,7 +6768,7 @@
       </w:pPr>
     </w:lvl>
   </w:abstractNum>
-  <w:abstractNum w:abstractNumId="17" w15:restartNumberingAfterBreak="0">
+  <w:abstractNum w:abstractNumId="18">
     <w:nsid w:val="555F594B"/>
     <w:multiLevelType w:val="hybridMultilevel"/>
     <w:tmpl w:val="A5D2F284"/>
@@ -6819,7 +6854,7 @@
       </w:pPr>
     </w:lvl>
   </w:abstractNum>
-  <w:abstractNum w:abstractNumId="18" w15:restartNumberingAfterBreak="0">
+  <w:abstractNum w:abstractNumId="19">
     <w:nsid w:val="59C63D72"/>
     <w:multiLevelType w:val="hybridMultilevel"/>
     <w:tmpl w:val="ED405582"/>
@@ -6905,7 +6940,7 @@
       </w:pPr>
     </w:lvl>
   </w:abstractNum>
-  <w:abstractNum w:abstractNumId="19" w15:restartNumberingAfterBreak="0">
+  <w:abstractNum w:abstractNumId="20">
     <w:nsid w:val="5EA65B53"/>
     <w:multiLevelType w:val="hybridMultilevel"/>
     <w:tmpl w:val="189EBA90"/>
@@ -7018,7 +7053,93 @@
       </w:rPr>
     </w:lvl>
   </w:abstractNum>
-  <w:abstractNum w:abstractNumId="20" w15:restartNumberingAfterBreak="0">
+  <w:abstractNum w:abstractNumId="21">
+    <w:nsid w:val="63E17759"/>
+    <w:multiLevelType w:val="hybridMultilevel"/>
+    <w:tmpl w:val="8826BA2C"/>
+    <w:lvl w:ilvl="0" w:tplc="100C000F">
+      <w:start w:val="1"/>
+      <w:numFmt w:val="decimal"/>
+      <w:lvlText w:val="%1."/>
+      <w:lvlJc w:val="left"/>
+      <w:pPr>
+        <w:ind w:left="720" w:hanging="360"/>
+      </w:pPr>
+    </w:lvl>
+    <w:lvl w:ilvl="1" w:tplc="100C0019" w:tentative="1">
+      <w:start w:val="1"/>
+      <w:numFmt w:val="lowerLetter"/>
+      <w:lvlText w:val="%2."/>
+      <w:lvlJc w:val="left"/>
+      <w:pPr>
+        <w:ind w:left="1440" w:hanging="360"/>
+      </w:pPr>
+    </w:lvl>
+    <w:lvl w:ilvl="2" w:tplc="100C001B" w:tentative="1">
+      <w:start w:val="1"/>
+      <w:numFmt w:val="lowerRoman"/>
+      <w:lvlText w:val="%3."/>
+      <w:lvlJc w:val="right"/>
+      <w:pPr>
+        <w:ind w:left="2160" w:hanging="180"/>
+      </w:pPr>
+    </w:lvl>
+    <w:lvl w:ilvl="3" w:tplc="100C000F" w:tentative="1">
+      <w:start w:val="1"/>
+      <w:numFmt w:val="decimal"/>
+      <w:lvlText w:val="%4."/>
+      <w:lvlJc w:val="left"/>
+      <w:pPr>
+        <w:ind w:left="2880" w:hanging="360"/>
+      </w:pPr>
+    </w:lvl>
+    <w:lvl w:ilvl="4" w:tplc="100C0019" w:tentative="1">
+      <w:start w:val="1"/>
+      <w:numFmt w:val="lowerLetter"/>
+      <w:lvlText w:val="%5."/>
+      <w:lvlJc w:val="left"/>
+      <w:pPr>
+        <w:ind w:left="3600" w:hanging="360"/>
+      </w:pPr>
+    </w:lvl>
+    <w:lvl w:ilvl="5" w:tplc="100C001B" w:tentative="1">
+      <w:start w:val="1"/>
+      <w:numFmt w:val="lowerRoman"/>
+      <w:lvlText w:val="%6."/>
+      <w:lvlJc w:val="right"/>
+      <w:pPr>
+        <w:ind w:left="4320" w:hanging="180"/>
+      </w:pPr>
+    </w:lvl>
+    <w:lvl w:ilvl="6" w:tplc="100C000F" w:tentative="1">
+      <w:start w:val="1"/>
+      <w:numFmt w:val="decimal"/>
+      <w:lvlText w:val="%7."/>
+      <w:lvlJc w:val="left"/>
+      <w:pPr>
+        <w:ind w:left="5040" w:hanging="360"/>
+      </w:pPr>
+    </w:lvl>
+    <w:lvl w:ilvl="7" w:tplc="100C0019" w:tentative="1">
+      <w:start w:val="1"/>
+      <w:numFmt w:val="lowerLetter"/>
+      <w:lvlText w:val="%8."/>
+      <w:lvlJc w:val="left"/>
+      <w:pPr>
+        <w:ind w:left="5760" w:hanging="360"/>
+      </w:pPr>
+    </w:lvl>
+    <w:lvl w:ilvl="8" w:tplc="100C001B" w:tentative="1">
+      <w:start w:val="1"/>
+      <w:numFmt w:val="lowerRoman"/>
+      <w:lvlText w:val="%9."/>
+      <w:lvlJc w:val="right"/>
+      <w:pPr>
+        <w:ind w:left="6480" w:hanging="180"/>
+      </w:pPr>
+    </w:lvl>
+  </w:abstractNum>
+  <w:abstractNum w:abstractNumId="22">
     <w:nsid w:val="65385666"/>
     <w:multiLevelType w:val="hybridMultilevel"/>
     <w:tmpl w:val="A5D2F284"/>
@@ -7104,7 +7225,7 @@
       </w:pPr>
     </w:lvl>
   </w:abstractNum>
-  <w:abstractNum w:abstractNumId="21" w15:restartNumberingAfterBreak="0">
+  <w:abstractNum w:abstractNumId="23">
     <w:nsid w:val="6AFD2D9A"/>
     <w:multiLevelType w:val="hybridMultilevel"/>
     <w:tmpl w:val="A8740D7A"/>
@@ -7190,7 +7311,7 @@
       </w:pPr>
     </w:lvl>
   </w:abstractNum>
-  <w:abstractNum w:abstractNumId="22" w15:restartNumberingAfterBreak="0">
+  <w:abstractNum w:abstractNumId="24">
     <w:nsid w:val="6BA57071"/>
     <w:multiLevelType w:val="hybridMultilevel"/>
     <w:tmpl w:val="CA3CE492"/>
@@ -7276,7 +7397,7 @@
       </w:pPr>
     </w:lvl>
   </w:abstractNum>
-  <w:abstractNum w:abstractNumId="23" w15:restartNumberingAfterBreak="0">
+  <w:abstractNum w:abstractNumId="25">
     <w:nsid w:val="6E126A1B"/>
     <w:multiLevelType w:val="hybridMultilevel"/>
     <w:tmpl w:val="D8361444"/>
@@ -7362,7 +7483,7 @@
       </w:pPr>
     </w:lvl>
   </w:abstractNum>
-  <w:abstractNum w:abstractNumId="24" w15:restartNumberingAfterBreak="0">
+  <w:abstractNum w:abstractNumId="26">
     <w:nsid w:val="7105126A"/>
     <w:multiLevelType w:val="hybridMultilevel"/>
     <w:tmpl w:val="B704A5DA"/>
@@ -7448,7 +7569,7 @@
       </w:pPr>
     </w:lvl>
   </w:abstractNum>
-  <w:abstractNum w:abstractNumId="25" w15:restartNumberingAfterBreak="0">
+  <w:abstractNum w:abstractNumId="27">
     <w:nsid w:val="772174D3"/>
     <w:multiLevelType w:val="hybridMultilevel"/>
     <w:tmpl w:val="13A06168"/>
@@ -7565,7 +7686,7 @@
     <w:abstractNumId w:val="4"/>
   </w:num>
   <w:num w:numId="2">
-    <w:abstractNumId w:val="25"/>
+    <w:abstractNumId w:val="27"/>
   </w:num>
   <w:num w:numId="3">
     <w:abstractNumId w:val="12"/>
@@ -7574,10 +7695,10 @@
     <w:abstractNumId w:val="0"/>
   </w:num>
   <w:num w:numId="5">
-    <w:abstractNumId w:val="18"/>
+    <w:abstractNumId w:val="19"/>
   </w:num>
   <w:num w:numId="6">
-    <w:abstractNumId w:val="21"/>
+    <w:abstractNumId w:val="23"/>
   </w:num>
   <w:num w:numId="7">
     <w:abstractNumId w:val="7"/>
@@ -7586,7 +7707,7 @@
     <w:abstractNumId w:val="13"/>
   </w:num>
   <w:num w:numId="9">
-    <w:abstractNumId w:val="23"/>
+    <w:abstractNumId w:val="25"/>
   </w:num>
   <w:num w:numId="10">
     <w:abstractNumId w:val="3"/>
@@ -7598,7 +7719,7 @@
     <w:abstractNumId w:val="6"/>
   </w:num>
   <w:num w:numId="13">
-    <w:abstractNumId w:val="22"/>
+    <w:abstractNumId w:val="24"/>
   </w:num>
   <w:num w:numId="14">
     <w:abstractNumId w:val="15"/>
@@ -7613,7 +7734,7 @@
     <w:abstractNumId w:val="5"/>
   </w:num>
   <w:num w:numId="18">
-    <w:abstractNumId w:val="19"/>
+    <w:abstractNumId w:val="20"/>
   </w:num>
   <w:num w:numId="19">
     <w:abstractNumId w:val="10"/>
@@ -7622,13 +7743,13 @@
     <w:abstractNumId w:val="8"/>
   </w:num>
   <w:num w:numId="21">
-    <w:abstractNumId w:val="16"/>
+    <w:abstractNumId w:val="17"/>
   </w:num>
   <w:num w:numId="22">
-    <w:abstractNumId w:val="20"/>
+    <w:abstractNumId w:val="22"/>
   </w:num>
   <w:num w:numId="23">
-    <w:abstractNumId w:val="17"/>
+    <w:abstractNumId w:val="18"/>
   </w:num>
   <w:num w:numId="24">
     <w:abstractNumId w:val="11"/>
@@ -7637,14 +7758,20 @@
     <w:abstractNumId w:val="1"/>
   </w:num>
   <w:num w:numId="26">
-    <w:abstractNumId w:val="24"/>
+    <w:abstractNumId w:val="26"/>
+  </w:num>
+  <w:num w:numId="27">
+    <w:abstractNumId w:val="21"/>
+  </w:num>
+  <w:num w:numId="28">
+    <w:abstractNumId w:val="16"/>
   </w:num>
   <w:numIdMacAtCleanup w:val="26"/>
 </w:numbering>
 </file>
 
 <file path=word/styles.xml><?xml version="1.0" encoding="utf-8"?>
-<w:styles xmlns:mc="http://schemas.openxmlformats.org/markup-compatibility/2006" xmlns:r="http://schemas.openxmlformats.org/officeDocument/2006/relationships" xmlns:w="http://schemas.openxmlformats.org/wordprocessingml/2006/main" xmlns:w14="http://schemas.microsoft.com/office/word/2010/wordml" xmlns:w15="http://schemas.microsoft.com/office/word/2012/wordml" xmlns:w16se="http://schemas.microsoft.com/office/word/2015/wordml/symex" mc:Ignorable="w14 w15 w16se">
+<w:styles xmlns:mc="http://schemas.openxmlformats.org/markup-compatibility/2006" xmlns:r="http://schemas.openxmlformats.org/officeDocument/2006/relationships" xmlns:w="http://schemas.openxmlformats.org/wordprocessingml/2006/main" xmlns:w14="http://schemas.microsoft.com/office/word/2010/wordml" mc:Ignorable="w14">
   <w:docDefaults>
     <w:rPrDefault>
       <w:rPr>
@@ -7660,378 +7787,144 @@
       </w:pPr>
     </w:pPrDefault>
   </w:docDefaults>
-  <w:latentStyles w:defLockedState="0" w:defUIPriority="99" w:defSemiHidden="0" w:defUnhideWhenUsed="0" w:defQFormat="0" w:count="371">
-    <w:lsdException w:name="Normal" w:uiPriority="0" w:qFormat="1"/>
-    <w:lsdException w:name="heading 1" w:uiPriority="9" w:qFormat="1"/>
-    <w:lsdException w:name="heading 2" w:semiHidden="1" w:uiPriority="9" w:unhideWhenUsed="1" w:qFormat="1"/>
-    <w:lsdException w:name="heading 3" w:semiHidden="1" w:uiPriority="9" w:unhideWhenUsed="1" w:qFormat="1"/>
-    <w:lsdException w:name="heading 4" w:semiHidden="1" w:uiPriority="9" w:unhideWhenUsed="1" w:qFormat="1"/>
-    <w:lsdException w:name="heading 5" w:semiHidden="1" w:uiPriority="9" w:unhideWhenUsed="1" w:qFormat="1"/>
-    <w:lsdException w:name="heading 6" w:semiHidden="1" w:uiPriority="9" w:unhideWhenUsed="1" w:qFormat="1"/>
-    <w:lsdException w:name="heading 7" w:semiHidden="1" w:uiPriority="9" w:unhideWhenUsed="1" w:qFormat="1"/>
-    <w:lsdException w:name="heading 8" w:semiHidden="1" w:uiPriority="9" w:unhideWhenUsed="1" w:qFormat="1"/>
-    <w:lsdException w:name="heading 9" w:semiHidden="1" w:uiPriority="9" w:unhideWhenUsed="1" w:qFormat="1"/>
-    <w:lsdException w:name="index 1" w:semiHidden="1" w:unhideWhenUsed="1"/>
-    <w:lsdException w:name="index 2" w:semiHidden="1" w:unhideWhenUsed="1"/>
-    <w:lsdException w:name="index 3" w:semiHidden="1" w:unhideWhenUsed="1"/>
-    <w:lsdException w:name="index 4" w:semiHidden="1" w:unhideWhenUsed="1"/>
-    <w:lsdException w:name="index 5" w:semiHidden="1" w:unhideWhenUsed="1"/>
-    <w:lsdException w:name="index 6" w:semiHidden="1" w:unhideWhenUsed="1"/>
-    <w:lsdException w:name="index 7" w:semiHidden="1" w:unhideWhenUsed="1"/>
-    <w:lsdException w:name="index 8" w:semiHidden="1" w:unhideWhenUsed="1"/>
-    <w:lsdException w:name="index 9" w:semiHidden="1" w:unhideWhenUsed="1"/>
-    <w:lsdException w:name="toc 1" w:semiHidden="1" w:uiPriority="39" w:unhideWhenUsed="1"/>
-    <w:lsdException w:name="toc 2" w:semiHidden="1" w:uiPriority="39" w:unhideWhenUsed="1"/>
-    <w:lsdException w:name="toc 3" w:semiHidden="1" w:uiPriority="39" w:unhideWhenUsed="1"/>
-    <w:lsdException w:name="toc 4" w:semiHidden="1" w:uiPriority="39" w:unhideWhenUsed="1"/>
-    <w:lsdException w:name="toc 5" w:semiHidden="1" w:uiPriority="39" w:unhideWhenUsed="1"/>
-    <w:lsdException w:name="toc 6" w:semiHidden="1" w:uiPriority="39" w:unhideWhenUsed="1"/>
-    <w:lsdException w:name="toc 7" w:semiHidden="1" w:uiPriority="39" w:unhideWhenUsed="1"/>
-    <w:lsdException w:name="toc 8" w:semiHidden="1" w:uiPriority="39" w:unhideWhenUsed="1"/>
-    <w:lsdException w:name="toc 9" w:semiHidden="1" w:uiPriority="39" w:unhideWhenUsed="1"/>
-    <w:lsdException w:name="Normal Indent" w:semiHidden="1" w:unhideWhenUsed="1"/>
-    <w:lsdException w:name="footnote text" w:semiHidden="1" w:unhideWhenUsed="1"/>
-    <w:lsdException w:name="annotation text" w:semiHidden="1" w:unhideWhenUsed="1"/>
-    <w:lsdException w:name="header" w:semiHidden="1" w:unhideWhenUsed="1"/>
-    <w:lsdException w:name="footer" w:semiHidden="1" w:unhideWhenUsed="1"/>
-    <w:lsdException w:name="index heading" w:semiHidden="1" w:unhideWhenUsed="1"/>
-    <w:lsdException w:name="caption" w:semiHidden="1" w:uiPriority="35" w:unhideWhenUsed="1" w:qFormat="1"/>
-    <w:lsdException w:name="table of figures" w:semiHidden="1" w:unhideWhenUsed="1"/>
-    <w:lsdException w:name="envelope address" w:semiHidden="1" w:unhideWhenUsed="1"/>
-    <w:lsdException w:name="envelope return" w:semiHidden="1" w:unhideWhenUsed="1"/>
-    <w:lsdException w:name="footnote reference" w:semiHidden="1" w:unhideWhenUsed="1"/>
-    <w:lsdException w:name="annotation reference" w:semiHidden="1" w:unhideWhenUsed="1"/>
-    <w:lsdException w:name="line number" w:semiHidden="1" w:unhideWhenUsed="1"/>
-    <w:lsdException w:name="page number" w:semiHidden="1" w:unhideWhenUsed="1"/>
-    <w:lsdException w:name="endnote reference" w:semiHidden="1" w:unhideWhenUsed="1"/>
-    <w:lsdException w:name="endnote text" w:semiHidden="1" w:unhideWhenUsed="1"/>
-    <w:lsdException w:name="table of authorities" w:semiHidden="1" w:unhideWhenUsed="1"/>
-    <w:lsdException w:name="macro" w:semiHidden="1" w:unhideWhenUsed="1"/>
-    <w:lsdException w:name="toa heading" w:semiHidden="1" w:unhideWhenUsed="1"/>
-    <w:lsdException w:name="List" w:semiHidden="1" w:unhideWhenUsed="1"/>
-    <w:lsdException w:name="List Bullet" w:semiHidden="1" w:unhideWhenUsed="1"/>
-    <w:lsdException w:name="List Number" w:semiHidden="1" w:unhideWhenUsed="1"/>
-    <w:lsdException w:name="List 2" w:semiHidden="1" w:unhideWhenUsed="1"/>
-    <w:lsdException w:name="List 3" w:semiHidden="1" w:unhideWhenUsed="1"/>
-    <w:lsdException w:name="List 4" w:semiHidden="1" w:unhideWhenUsed="1"/>
-    <w:lsdException w:name="List 5" w:semiHidden="1" w:unhideWhenUsed="1"/>
-    <w:lsdException w:name="List Bullet 2" w:semiHidden="1" w:unhideWhenUsed="1"/>
-    <w:lsdException w:name="List Bullet 3" w:semiHidden="1" w:unhideWhenUsed="1"/>
-    <w:lsdException w:name="List Bullet 4" w:semiHidden="1" w:unhideWhenUsed="1"/>
-    <w:lsdException w:name="List Bullet 5" w:semiHidden="1" w:unhideWhenUsed="1"/>
-    <w:lsdException w:name="List Number 2" w:semiHidden="1" w:unhideWhenUsed="1"/>
-    <w:lsdException w:name="List Number 3" w:semiHidden="1" w:unhideWhenUsed="1"/>
-    <w:lsdException w:name="List Number 4" w:semiHidden="1" w:unhideWhenUsed="1"/>
-    <w:lsdException w:name="List Number 5" w:semiHidden="1" w:unhideWhenUsed="1"/>
-    <w:lsdException w:name="Title" w:uiPriority="10" w:qFormat="1"/>
-    <w:lsdException w:name="Closing" w:semiHidden="1" w:unhideWhenUsed="1"/>
-    <w:lsdException w:name="Signature" w:semiHidden="1" w:unhideWhenUsed="1"/>
-    <w:lsdException w:name="Default Paragraph Font" w:semiHidden="1" w:uiPriority="1" w:unhideWhenUsed="1"/>
-    <w:lsdException w:name="Body Text" w:semiHidden="1" w:unhideWhenUsed="1"/>
-    <w:lsdException w:name="Body Text Indent" w:semiHidden="1" w:unhideWhenUsed="1"/>
-    <w:lsdException w:name="List Continue" w:semiHidden="1" w:unhideWhenUsed="1"/>
-    <w:lsdException w:name="List Continue 2" w:semiHidden="1" w:unhideWhenUsed="1"/>
-    <w:lsdException w:name="List Continue 3" w:semiHidden="1" w:unhideWhenUsed="1"/>
-    <w:lsdException w:name="List Continue 4" w:semiHidden="1" w:unhideWhenUsed="1"/>
-    <w:lsdException w:name="List Continue 5" w:semiHidden="1" w:unhideWhenUsed="1"/>
-    <w:lsdException w:name="Message Header" w:semiHidden="1" w:unhideWhenUsed="1"/>
-    <w:lsdException w:name="Subtitle" w:uiPriority="11" w:qFormat="1"/>
-    <w:lsdException w:name="Salutation" w:semiHidden="1" w:unhideWhenUsed="1"/>
-    <w:lsdException w:name="Date" w:semiHidden="1" w:unhideWhenUsed="1"/>
-    <w:lsdException w:name="Body Text First Indent" w:semiHidden="1" w:unhideWhenUsed="1"/>
-    <w:lsdException w:name="Body Text First Indent 2" w:semiHidden="1" w:unhideWhenUsed="1"/>
-    <w:lsdException w:name="Note Heading" w:semiHidden="1" w:unhideWhenUsed="1"/>
-    <w:lsdException w:name="Body Text 2" w:semiHidden="1" w:unhideWhenUsed="1"/>
-    <w:lsdException w:name="Body Text 3" w:semiHidden="1" w:unhideWhenUsed="1"/>
-    <w:lsdException w:name="Body Text Indent 2" w:semiHidden="1" w:unhideWhenUsed="1"/>
-    <w:lsdException w:name="Body Text Indent 3" w:semiHidden="1" w:unhideWhenUsed="1"/>
-    <w:lsdException w:name="Block Text" w:semiHidden="1" w:unhideWhenUsed="1"/>
-    <w:lsdException w:name="Hyperlink" w:semiHidden="1" w:unhideWhenUsed="1"/>
-    <w:lsdException w:name="FollowedHyperlink" w:semiHidden="1" w:unhideWhenUsed="1"/>
-    <w:lsdException w:name="Strong" w:uiPriority="22" w:qFormat="1"/>
-    <w:lsdException w:name="Emphasis" w:uiPriority="20" w:qFormat="1"/>
-    <w:lsdException w:name="Document Map" w:semiHidden="1" w:unhideWhenUsed="1"/>
-    <w:lsdException w:name="Plain Text" w:semiHidden="1" w:unhideWhenUsed="1"/>
-    <w:lsdException w:name="E-mail Signature" w:semiHidden="1" w:unhideWhenUsed="1"/>
-    <w:lsdException w:name="HTML Top of Form" w:semiHidden="1" w:unhideWhenUsed="1"/>
-    <w:lsdException w:name="HTML Bottom of Form" w:semiHidden="1" w:unhideWhenUsed="1"/>
-    <w:lsdException w:name="Normal (Web)" w:semiHidden="1" w:unhideWhenUsed="1"/>
-    <w:lsdException w:name="HTML Acronym" w:semiHidden="1" w:unhideWhenUsed="1"/>
-    <w:lsdException w:name="HTML Address" w:semiHidden="1" w:unhideWhenUsed="1"/>
-    <w:lsdException w:name="HTML Cite" w:semiHidden="1" w:unhideWhenUsed="1"/>
-    <w:lsdException w:name="HTML Code" w:semiHidden="1" w:unhideWhenUsed="1"/>
-    <w:lsdException w:name="HTML Definition" w:semiHidden="1" w:unhideWhenUsed="1"/>
-    <w:lsdException w:name="HTML Keyboard" w:semiHidden="1" w:unhideWhenUsed="1"/>
-    <w:lsdException w:name="HTML Preformatted" w:semiHidden="1" w:unhideWhenUsed="1"/>
-    <w:lsdException w:name="HTML Sample" w:semiHidden="1" w:unhideWhenUsed="1"/>
-    <w:lsdException w:name="HTML Typewriter" w:semiHidden="1" w:unhideWhenUsed="1"/>
-    <w:lsdException w:name="HTML Variable" w:semiHidden="1" w:unhideWhenUsed="1"/>
-    <w:lsdException w:name="Normal Table" w:semiHidden="1" w:unhideWhenUsed="1"/>
-    <w:lsdException w:name="annotation subject" w:semiHidden="1" w:unhideWhenUsed="1"/>
-    <w:lsdException w:name="No List" w:semiHidden="1" w:unhideWhenUsed="1"/>
-    <w:lsdException w:name="Outline List 1" w:semiHidden="1" w:unhideWhenUsed="1"/>
-    <w:lsdException w:name="Outline List 2" w:semiHidden="1" w:unhideWhenUsed="1"/>
-    <w:lsdException w:name="Outline List 3" w:semiHidden="1" w:unhideWhenUsed="1"/>
-    <w:lsdException w:name="Table Simple 1" w:semiHidden="1" w:unhideWhenUsed="1"/>
-    <w:lsdException w:name="Table Simple 2" w:semiHidden="1" w:unhideWhenUsed="1"/>
-    <w:lsdException w:name="Table Simple 3" w:semiHidden="1" w:unhideWhenUsed="1"/>
-    <w:lsdException w:name="Table Classic 1" w:semiHidden="1" w:unhideWhenUsed="1"/>
-    <w:lsdException w:name="Table Classic 2" w:semiHidden="1" w:unhideWhenUsed="1"/>
-    <w:lsdException w:name="Table Classic 3" w:semiHidden="1" w:unhideWhenUsed="1"/>
-    <w:lsdException w:name="Table Classic 4" w:semiHidden="1" w:unhideWhenUsed="1"/>
-    <w:lsdException w:name="Table Colorful 1" w:semiHidden="1" w:unhideWhenUsed="1"/>
-    <w:lsdException w:name="Table Colorful 2" w:semiHidden="1" w:unhideWhenUsed="1"/>
-    <w:lsdException w:name="Table Colorful 3" w:semiHidden="1" w:unhideWhenUsed="1"/>
-    <w:lsdException w:name="Table Columns 1" w:semiHidden="1" w:unhideWhenUsed="1"/>
-    <w:lsdException w:name="Table Columns 2" w:semiHidden="1" w:unhideWhenUsed="1"/>
-    <w:lsdException w:name="Table Columns 3" w:semiHidden="1" w:unhideWhenUsed="1"/>
-    <w:lsdException w:name="Table Columns 4" w:semiHidden="1" w:unhideWhenUsed="1"/>
-    <w:lsdException w:name="Table Columns 5" w:semiHidden="1" w:unhideWhenUsed="1"/>
-    <w:lsdException w:name="Table Grid 1" w:semiHidden="1" w:unhideWhenUsed="1"/>
-    <w:lsdException w:name="Table Grid 2" w:semiHidden="1" w:unhideWhenUsed="1"/>
-    <w:lsdException w:name="Table Grid 3" w:semiHidden="1" w:unhideWhenUsed="1"/>
-    <w:lsdException w:name="Table Grid 4" w:semiHidden="1" w:unhideWhenUsed="1"/>
-    <w:lsdException w:name="Table Grid 5" w:semiHidden="1" w:unhideWhenUsed="1"/>
-    <w:lsdException w:name="Table Grid 6" w:semiHidden="1" w:unhideWhenUsed="1"/>
-    <w:lsdException w:name="Table Grid 7" w:semiHidden="1" w:unhideWhenUsed="1"/>
-    <w:lsdException w:name="Table Grid 8" w:semiHidden="1" w:unhideWhenUsed="1"/>
-    <w:lsdException w:name="Table List 1" w:semiHidden="1" w:unhideWhenUsed="1"/>
-    <w:lsdException w:name="Table List 2" w:semiHidden="1" w:unhideWhenUsed="1"/>
-    <w:lsdException w:name="Table List 3" w:semiHidden="1" w:unhideWhenUsed="1"/>
-    <w:lsdException w:name="Table List 4" w:semiHidden="1" w:unhideWhenUsed="1"/>
-    <w:lsdException w:name="Table List 5" w:semiHidden="1" w:unhideWhenUsed="1"/>
-    <w:lsdException w:name="Table List 6" w:semiHidden="1" w:unhideWhenUsed="1"/>
-    <w:lsdException w:name="Table List 7" w:semiHidden="1" w:unhideWhenUsed="1"/>
-    <w:lsdException w:name="Table List 8" w:semiHidden="1" w:unhideWhenUsed="1"/>
-    <w:lsdException w:name="Table 3D effects 1" w:semiHidden="1" w:unhideWhenUsed="1"/>
-    <w:lsdException w:name="Table 3D effects 2" w:semiHidden="1" w:unhideWhenUsed="1"/>
-    <w:lsdException w:name="Table 3D effects 3" w:semiHidden="1" w:unhideWhenUsed="1"/>
-    <w:lsdException w:name="Table Contemporary" w:semiHidden="1" w:unhideWhenUsed="1"/>
-    <w:lsdException w:name="Table Elegant" w:semiHidden="1" w:unhideWhenUsed="1"/>
-    <w:lsdException w:name="Table Professional" w:semiHidden="1" w:unhideWhenUsed="1"/>
-    <w:lsdException w:name="Table Subtle 1" w:semiHidden="1" w:unhideWhenUsed="1"/>
-    <w:lsdException w:name="Table Subtle 2" w:semiHidden="1" w:unhideWhenUsed="1"/>
-    <w:lsdException w:name="Table Web 1" w:semiHidden="1" w:unhideWhenUsed="1"/>
-    <w:lsdException w:name="Table Web 2" w:semiHidden="1" w:unhideWhenUsed="1"/>
-    <w:lsdException w:name="Table Web 3" w:semiHidden="1" w:unhideWhenUsed="1"/>
-    <w:lsdException w:name="Balloon Text" w:semiHidden="1" w:unhideWhenUsed="1"/>
-    <w:lsdException w:name="Table Grid" w:uiPriority="39"/>
-    <w:lsdException w:name="Table Theme" w:semiHidden="1" w:unhideWhenUsed="1"/>
-    <w:lsdException w:name="Placeholder Text" w:semiHidden="1"/>
-    <w:lsdException w:name="No Spacing" w:uiPriority="1" w:qFormat="1"/>
-    <w:lsdException w:name="Light Shading" w:uiPriority="60"/>
-    <w:lsdException w:name="Light List" w:uiPriority="61"/>
-    <w:lsdException w:name="Light Grid" w:uiPriority="62"/>
-    <w:lsdException w:name="Medium Shading 1" w:uiPriority="63"/>
-    <w:lsdException w:name="Medium Shading 2" w:uiPriority="64"/>
-    <w:lsdException w:name="Medium List 1" w:uiPriority="65"/>
-    <w:lsdException w:name="Medium List 2" w:uiPriority="66"/>
-    <w:lsdException w:name="Medium Grid 1" w:uiPriority="67"/>
-    <w:lsdException w:name="Medium Grid 2" w:uiPriority="68"/>
-    <w:lsdException w:name="Medium Grid 3" w:uiPriority="69"/>
-    <w:lsdException w:name="Dark List" w:uiPriority="70"/>
-    <w:lsdException w:name="Colorful Shading" w:uiPriority="71"/>
-    <w:lsdException w:name="Colorful List" w:uiPriority="72"/>
-    <w:lsdException w:name="Colorful Grid" w:uiPriority="73"/>
-    <w:lsdException w:name="Light Shading Accent 1" w:uiPriority="60"/>
-    <w:lsdException w:name="Light List Accent 1" w:uiPriority="61"/>
-    <w:lsdException w:name="Light Grid Accent 1" w:uiPriority="62"/>
-    <w:lsdException w:name="Medium Shading 1 Accent 1" w:uiPriority="63"/>
-    <w:lsdException w:name="Medium Shading 2 Accent 1" w:uiPriority="64"/>
-    <w:lsdException w:name="Medium List 1 Accent 1" w:uiPriority="65"/>
-    <w:lsdException w:name="Revision" w:semiHidden="1"/>
-    <w:lsdException w:name="List Paragraph" w:uiPriority="34" w:qFormat="1"/>
-    <w:lsdException w:name="Quote" w:uiPriority="29" w:qFormat="1"/>
-    <w:lsdException w:name="Intense Quote" w:uiPriority="30" w:qFormat="1"/>
-    <w:lsdException w:name="Medium List 2 Accent 1" w:uiPriority="66"/>
-    <w:lsdException w:name="Medium Grid 1 Accent 1" w:uiPriority="67"/>
-    <w:lsdException w:name="Medium Grid 2 Accent 1" w:uiPriority="68"/>
-    <w:lsdException w:name="Medium Grid 3 Accent 1" w:uiPriority="69"/>
-    <w:lsdException w:name="Dark List Accent 1" w:uiPriority="70"/>
-    <w:lsdException w:name="Colorful Shading Accent 1" w:uiPriority="71"/>
-    <w:lsdException w:name="Colorful List Accent 1" w:uiPriority="72"/>
-    <w:lsdException w:name="Colorful Grid Accent 1" w:uiPriority="73"/>
-    <w:lsdException w:name="Light Shading Accent 2" w:uiPriority="60"/>
-    <w:lsdException w:name="Light List Accent 2" w:uiPriority="61"/>
-    <w:lsdException w:name="Light Grid Accent 2" w:uiPriority="62"/>
-    <w:lsdException w:name="Medium Shading 1 Accent 2" w:uiPriority="63"/>
-    <w:lsdException w:name="Medium Shading 2 Accent 2" w:uiPriority="64"/>
-    <w:lsdException w:name="Medium List 1 Accent 2" w:uiPriority="65"/>
-    <w:lsdException w:name="Medium List 2 Accent 2" w:uiPriority="66"/>
-    <w:lsdException w:name="Medium Grid 1 Accent 2" w:uiPriority="67"/>
-    <w:lsdException w:name="Medium Grid 2 Accent 2" w:uiPriority="68"/>
-    <w:lsdException w:name="Medium Grid 3 Accent 2" w:uiPriority="69"/>
-    <w:lsdException w:name="Dark List Accent 2" w:uiPriority="70"/>
-    <w:lsdException w:name="Colorful Shading Accent 2" w:uiPriority="71"/>
-    <w:lsdException w:name="Colorful List Accent 2" w:uiPriority="72"/>
-    <w:lsdException w:name="Colorful Grid Accent 2" w:uiPriority="73"/>
-    <w:lsdException w:name="Light Shading Accent 3" w:uiPriority="60"/>
-    <w:lsdException w:name="Light List Accent 3" w:uiPriority="61"/>
-    <w:lsdException w:name="Light Grid Accent 3" w:uiPriority="62"/>
-    <w:lsdException w:name="Medium Shading 1 Accent 3" w:uiPriority="63"/>
-    <w:lsdException w:name="Medium Shading 2 Accent 3" w:uiPriority="64"/>
-    <w:lsdException w:name="Medium List 1 Accent 3" w:uiPriority="65"/>
-    <w:lsdException w:name="Medium List 2 Accent 3" w:uiPriority="66"/>
-    <w:lsdException w:name="Medium Grid 1 Accent 3" w:uiPriority="67"/>
-    <w:lsdException w:name="Medium Grid 2 Accent 3" w:uiPriority="68"/>
-    <w:lsdException w:name="Medium Grid 3 Accent 3" w:uiPriority="69"/>
-    <w:lsdException w:name="Dark List Accent 3" w:uiPriority="70"/>
-    <w:lsdException w:name="Colorful Shading Accent 3" w:uiPriority="71"/>
-    <w:lsdException w:name="Colorful List Accent 3" w:uiPriority="72"/>
-    <w:lsdException w:name="Colorful Grid Accent 3" w:uiPriority="73"/>
-    <w:lsdException w:name="Light Shading Accent 4" w:uiPriority="60"/>
-    <w:lsdException w:name="Light List Accent 4" w:uiPriority="61"/>
-    <w:lsdException w:name="Light Grid Accent 4" w:uiPriority="62"/>
-    <w:lsdException w:name="Medium Shading 1 Accent 4" w:uiPriority="63"/>
-    <w:lsdException w:name="Medium Shading 2 Accent 4" w:uiPriority="64"/>
-    <w:lsdException w:name="Medium List 1 Accent 4" w:uiPriority="65"/>
-    <w:lsdException w:name="Medium List 2 Accent 4" w:uiPriority="66"/>
-    <w:lsdException w:name="Medium Grid 1 Accent 4" w:uiPriority="67"/>
-    <w:lsdException w:name="Medium Grid 2 Accent 4" w:uiPriority="68"/>
-    <w:lsdException w:name="Medium Grid 3 Accent 4" w:uiPriority="69"/>
-    <w:lsdException w:name="Dark List Accent 4" w:uiPriority="70"/>
-    <w:lsdException w:name="Colorful Shading Accent 4" w:uiPriority="71"/>
-    <w:lsdException w:name="Colorful List Accent 4" w:uiPriority="72"/>
-    <w:lsdException w:name="Colorful Grid Accent 4" w:uiPriority="73"/>
-    <w:lsdException w:name="Light Shading Accent 5" w:uiPriority="60"/>
-    <w:lsdException w:name="Light List Accent 5" w:uiPriority="61"/>
-    <w:lsdException w:name="Light Grid Accent 5" w:uiPriority="62"/>
-    <w:lsdException w:name="Medium Shading 1 Accent 5" w:uiPriority="63"/>
-    <w:lsdException w:name="Medium Shading 2 Accent 5" w:uiPriority="64"/>
-    <w:lsdException w:name="Medium List 1 Accent 5" w:uiPriority="65"/>
-    <w:lsdException w:name="Medium List 2 Accent 5" w:uiPriority="66"/>
-    <w:lsdException w:name="Medium Grid 1 Accent 5" w:uiPriority="67"/>
-    <w:lsdException w:name="Medium Grid 2 Accent 5" w:uiPriority="68"/>
-    <w:lsdException w:name="Medium Grid 3 Accent 5" w:uiPriority="69"/>
-    <w:lsdException w:name="Dark List Accent 5" w:uiPriority="70"/>
-    <w:lsdException w:name="Colorful Shading Accent 5" w:uiPriority="71"/>
-    <w:lsdException w:name="Colorful List Accent 5" w:uiPriority="72"/>
-    <w:lsdException w:name="Colorful Grid Accent 5" w:uiPriority="73"/>
-    <w:lsdException w:name="Light Shading Accent 6" w:uiPriority="60"/>
-    <w:lsdException w:name="Light List Accent 6" w:uiPriority="61"/>
-    <w:lsdException w:name="Light Grid Accent 6" w:uiPriority="62"/>
-    <w:lsdException w:name="Medium Shading 1 Accent 6" w:uiPriority="63"/>
-    <w:lsdException w:name="Medium Shading 2 Accent 6" w:uiPriority="64"/>
-    <w:lsdException w:name="Medium List 1 Accent 6" w:uiPriority="65"/>
-    <w:lsdException w:name="Medium List 2 Accent 6" w:uiPriority="66"/>
-    <w:lsdException w:name="Medium Grid 1 Accent 6" w:uiPriority="67"/>
-    <w:lsdException w:name="Medium Grid 2 Accent 6" w:uiPriority="68"/>
-    <w:lsdException w:name="Medium Grid 3 Accent 6" w:uiPriority="69"/>
-    <w:lsdException w:name="Dark List Accent 6" w:uiPriority="70"/>
-    <w:lsdException w:name="Colorful Shading Accent 6" w:uiPriority="71"/>
-    <w:lsdException w:name="Colorful List Accent 6" w:uiPriority="72"/>
-    <w:lsdException w:name="Colorful Grid Accent 6" w:uiPriority="73"/>
-    <w:lsdException w:name="Subtle Emphasis" w:uiPriority="19" w:qFormat="1"/>
-    <w:lsdException w:name="Intense Emphasis" w:uiPriority="21" w:qFormat="1"/>
-    <w:lsdException w:name="Subtle Reference" w:uiPriority="31" w:qFormat="1"/>
-    <w:lsdException w:name="Intense Reference" w:uiPriority="32" w:qFormat="1"/>
-    <w:lsdException w:name="Book Title" w:uiPriority="33" w:qFormat="1"/>
-    <w:lsdException w:name="Bibliography" w:semiHidden="1" w:uiPriority="37" w:unhideWhenUsed="1"/>
-    <w:lsdException w:name="TOC Heading" w:semiHidden="1" w:uiPriority="39" w:unhideWhenUsed="1" w:qFormat="1"/>
-    <w:lsdException w:name="Plain Table 1" w:uiPriority="41"/>
-    <w:lsdException w:name="Plain Table 2" w:uiPriority="42"/>
-    <w:lsdException w:name="Plain Table 3" w:uiPriority="43"/>
-    <w:lsdException w:name="Plain Table 4" w:uiPriority="44"/>
-    <w:lsdException w:name="Plain Table 5" w:uiPriority="45"/>
-    <w:lsdException w:name="Grid Table Light" w:uiPriority="40"/>
-    <w:lsdException w:name="Grid Table 1 Light" w:uiPriority="46"/>
-    <w:lsdException w:name="Grid Table 2" w:uiPriority="47"/>
-    <w:lsdException w:name="Grid Table 3" w:uiPriority="48"/>
-    <w:lsdException w:name="Grid Table 4" w:uiPriority="49"/>
-    <w:lsdException w:name="Grid Table 5 Dark" w:uiPriority="50"/>
-    <w:lsdException w:name="Grid Table 6 Colorful" w:uiPriority="51"/>
-    <w:lsdException w:name="Grid Table 7 Colorful" w:uiPriority="52"/>
-    <w:lsdException w:name="Grid Table 1 Light Accent 1" w:uiPriority="46"/>
-    <w:lsdException w:name="Grid Table 2 Accent 1" w:uiPriority="47"/>
-    <w:lsdException w:name="Grid Table 3 Accent 1" w:uiPriority="48"/>
-    <w:lsdException w:name="Grid Table 4 Accent 1" w:uiPriority="49"/>
-    <w:lsdException w:name="Grid Table 5 Dark Accent 1" w:uiPriority="50"/>
-    <w:lsdException w:name="Grid Table 6 Colorful Accent 1" w:uiPriority="51"/>
-    <w:lsdException w:name="Grid Table 7 Colorful Accent 1" w:uiPriority="52"/>
-    <w:lsdException w:name="Grid Table 1 Light Accent 2" w:uiPriority="46"/>
-    <w:lsdException w:name="Grid Table 2 Accent 2" w:uiPriority="47"/>
-    <w:lsdException w:name="Grid Table 3 Accent 2" w:uiPriority="48"/>
-    <w:lsdException w:name="Grid Table 4 Accent 2" w:uiPriority="49"/>
-    <w:lsdException w:name="Grid Table 5 Dark Accent 2" w:uiPriority="50"/>
-    <w:lsdException w:name="Grid Table 6 Colorful Accent 2" w:uiPriority="51"/>
-    <w:lsdException w:name="Grid Table 7 Colorful Accent 2" w:uiPriority="52"/>
-    <w:lsdException w:name="Grid Table 1 Light Accent 3" w:uiPriority="46"/>
-    <w:lsdException w:name="Grid Table 2 Accent 3" w:uiPriority="47"/>
-    <w:lsdException w:name="Grid Table 3 Accent 3" w:uiPriority="48"/>
-    <w:lsdException w:name="Grid Table 4 Accent 3" w:uiPriority="49"/>
-    <w:lsdException w:name="Grid Table 5 Dark Accent 3" w:uiPriority="50"/>
-    <w:lsdException w:name="Grid Table 6 Colorful Accent 3" w:uiPriority="51"/>
-    <w:lsdException w:name="Grid Table 7 Colorful Accent 3" w:uiPriority="52"/>
-    <w:lsdException w:name="Grid Table 1 Light Accent 4" w:uiPriority="46"/>
-    <w:lsdException w:name="Grid Table 2 Accent 4" w:uiPriority="47"/>
-    <w:lsdException w:name="Grid Table 3 Accent 4" w:uiPriority="48"/>
-    <w:lsdException w:name="Grid Table 4 Accent 4" w:uiPriority="49"/>
-    <w:lsdException w:name="Grid Table 5 Dark Accent 4" w:uiPriority="50"/>
-    <w:lsdException w:name="Grid Table 6 Colorful Accent 4" w:uiPriority="51"/>
-    <w:lsdException w:name="Grid Table 7 Colorful Accent 4" w:uiPriority="52"/>
-    <w:lsdException w:name="Grid Table 1 Light Accent 5" w:uiPriority="46"/>
-    <w:lsdException w:name="Grid Table 2 Accent 5" w:uiPriority="47"/>
-    <w:lsdException w:name="Grid Table 3 Accent 5" w:uiPriority="48"/>
-    <w:lsdException w:name="Grid Table 4 Accent 5" w:uiPriority="49"/>
-    <w:lsdException w:name="Grid Table 5 Dark Accent 5" w:uiPriority="50"/>
-    <w:lsdException w:name="Grid Table 6 Colorful Accent 5" w:uiPriority="51"/>
-    <w:lsdException w:name="Grid Table 7 Colorful Accent 5" w:uiPriority="52"/>
-    <w:lsdException w:name="Grid Table 1 Light Accent 6" w:uiPriority="46"/>
-    <w:lsdException w:name="Grid Table 2 Accent 6" w:uiPriority="47"/>
-    <w:lsdException w:name="Grid Table 3 Accent 6" w:uiPriority="48"/>
-    <w:lsdException w:name="Grid Table 4 Accent 6" w:uiPriority="49"/>
-    <w:lsdException w:name="Grid Table 5 Dark Accent 6" w:uiPriority="50"/>
-    <w:lsdException w:name="Grid Table 6 Colorful Accent 6" w:uiPriority="51"/>
-    <w:lsdException w:name="Grid Table 7 Colorful Accent 6" w:uiPriority="52"/>
-    <w:lsdException w:name="List Table 1 Light" w:uiPriority="46"/>
-    <w:lsdException w:name="List Table 2" w:uiPriority="47"/>
-    <w:lsdException w:name="List Table 3" w:uiPriority="48"/>
-    <w:lsdException w:name="List Table 4" w:uiPriority="49"/>
-    <w:lsdException w:name="List Table 5 Dark" w:uiPriority="50"/>
-    <w:lsdException w:name="List Table 6 Colorful" w:uiPriority="51"/>
-    <w:lsdException w:name="List Table 7 Colorful" w:uiPriority="52"/>
-    <w:lsdException w:name="List Table 1 Light Accent 1" w:uiPriority="46"/>
-    <w:lsdException w:name="List Table 2 Accent 1" w:uiPriority="47"/>
-    <w:lsdException w:name="List Table 3 Accent 1" w:uiPriority="48"/>
-    <w:lsdException w:name="List Table 4 Accent 1" w:uiPriority="49"/>
-    <w:lsdException w:name="List Table 5 Dark Accent 1" w:uiPriority="50"/>
-    <w:lsdException w:name="List Table 6 Colorful Accent 1" w:uiPriority="51"/>
-    <w:lsdException w:name="List Table 7 Colorful Accent 1" w:uiPriority="52"/>
-    <w:lsdException w:name="List Table 1 Light Accent 2" w:uiPriority="46"/>
-    <w:lsdException w:name="List Table 2 Accent 2" w:uiPriority="47"/>
-    <w:lsdException w:name="List Table 3 Accent 2" w:uiPriority="48"/>
-    <w:lsdException w:name="List Table 4 Accent 2" w:uiPriority="49"/>
-    <w:lsdException w:name="List Table 5 Dark Accent 2" w:uiPriority="50"/>
-    <w:lsdException w:name="List Table 6 Colorful Accent 2" w:uiPriority="51"/>
-    <w:lsdException w:name="List Table 7 Colorful Accent 2" w:uiPriority="52"/>
-    <w:lsdException w:name="List Table 1 Light Accent 3" w:uiPriority="46"/>
-    <w:lsdException w:name="List Table 2 Accent 3" w:uiPriority="47"/>
-    <w:lsdException w:name="List Table 3 Accent 3" w:uiPriority="48"/>
-    <w:lsdException w:name="List Table 4 Accent 3" w:uiPriority="49"/>
-    <w:lsdException w:name="List Table 5 Dark Accent 3" w:uiPriority="50"/>
-    <w:lsdException w:name="List Table 6 Colorful Accent 3" w:uiPriority="51"/>
-    <w:lsdException w:name="List Table 7 Colorful Accent 3" w:uiPriority="52"/>
-    <w:lsdException w:name="List Table 1 Light Accent 4" w:uiPriority="46"/>
-    <w:lsdException w:name="List Table 2 Accent 4" w:uiPriority="47"/>
-    <w:lsdException w:name="List Table 3 Accent 4" w:uiPriority="48"/>
-    <w:lsdException w:name="List Table 4 Accent 4" w:uiPriority="49"/>
-    <w:lsdException w:name="List Table 5 Dark Accent 4" w:uiPriority="50"/>
-    <w:lsdException w:name="List Table 6 Colorful Accent 4" w:uiPriority="51"/>
-    <w:lsdException w:name="List Table 7 Colorful Accent 4" w:uiPriority="52"/>
-    <w:lsdException w:name="List Table 1 Light Accent 5" w:uiPriority="46"/>
-    <w:lsdException w:name="List Table 2 Accent 5" w:uiPriority="47"/>
-    <w:lsdException w:name="List Table 3 Accent 5" w:uiPriority="48"/>
-    <w:lsdException w:name="List Table 4 Accent 5" w:uiPriority="49"/>
-    <w:lsdException w:name="List Table 5 Dark Accent 5" w:uiPriority="50"/>
-    <w:lsdException w:name="List Table 6 Colorful Accent 5" w:uiPriority="51"/>
-    <w:lsdException w:name="List Table 7 Colorful Accent 5" w:uiPriority="52"/>
-    <w:lsdException w:name="List Table 1 Light Accent 6" w:uiPriority="46"/>
-    <w:lsdException w:name="List Table 2 Accent 6" w:uiPriority="47"/>
-    <w:lsdException w:name="List Table 3 Accent 6" w:uiPriority="48"/>
-    <w:lsdException w:name="List Table 4 Accent 6" w:uiPriority="49"/>
-    <w:lsdException w:name="List Table 5 Dark Accent 6" w:uiPriority="50"/>
-    <w:lsdException w:name="List Table 6 Colorful Accent 6" w:uiPriority="51"/>
-    <w:lsdException w:name="List Table 7 Colorful Accent 6" w:uiPriority="52"/>
+  <w:latentStyles w:defLockedState="0" w:defUIPriority="99" w:defSemiHidden="1" w:defUnhideWhenUsed="1" w:defQFormat="0" w:count="267">
+    <w:lsdException w:name="Normal" w:semiHidden="0" w:uiPriority="0" w:unhideWhenUsed="0" w:qFormat="1"/>
+    <w:lsdException w:name="heading 1" w:semiHidden="0" w:uiPriority="9" w:unhideWhenUsed="0" w:qFormat="1"/>
+    <w:lsdException w:name="heading 2" w:uiPriority="9" w:qFormat="1"/>
+    <w:lsdException w:name="heading 3" w:uiPriority="9" w:qFormat="1"/>
+    <w:lsdException w:name="heading 4" w:uiPriority="9" w:qFormat="1"/>
+    <w:lsdException w:name="heading 5" w:uiPriority="9" w:qFormat="1"/>
+    <w:lsdException w:name="heading 6" w:uiPriority="9" w:qFormat="1"/>
+    <w:lsdException w:name="heading 7" w:uiPriority="9" w:qFormat="1"/>
+    <w:lsdException w:name="heading 8" w:uiPriority="9" w:qFormat="1"/>
+    <w:lsdException w:name="heading 9" w:uiPriority="9" w:qFormat="1"/>
+    <w:lsdException w:name="toc 1" w:uiPriority="39"/>
+    <w:lsdException w:name="toc 2" w:uiPriority="39"/>
+    <w:lsdException w:name="toc 3" w:uiPriority="39"/>
+    <w:lsdException w:name="toc 4" w:uiPriority="39"/>
+    <w:lsdException w:name="toc 5" w:uiPriority="39"/>
+    <w:lsdException w:name="toc 6" w:uiPriority="39"/>
+    <w:lsdException w:name="toc 7" w:uiPriority="39"/>
+    <w:lsdException w:name="toc 8" w:uiPriority="39"/>
+    <w:lsdException w:name="toc 9" w:uiPriority="39"/>
+    <w:lsdException w:name="caption" w:uiPriority="35" w:qFormat="1"/>
+    <w:lsdException w:name="Title" w:semiHidden="0" w:uiPriority="10" w:unhideWhenUsed="0" w:qFormat="1"/>
+    <w:lsdException w:name="Default Paragraph Font" w:uiPriority="1"/>
+    <w:lsdException w:name="Subtitle" w:semiHidden="0" w:uiPriority="11" w:unhideWhenUsed="0" w:qFormat="1"/>
+    <w:lsdException w:name="Strong" w:semiHidden="0" w:uiPriority="22" w:unhideWhenUsed="0" w:qFormat="1"/>
+    <w:lsdException w:name="Emphasis" w:semiHidden="0" w:uiPriority="20" w:unhideWhenUsed="0" w:qFormat="1"/>
+    <w:lsdException w:name="Table Grid" w:semiHidden="0" w:uiPriority="39" w:unhideWhenUsed="0"/>
+    <w:lsdException w:name="Placeholder Text" w:unhideWhenUsed="0"/>
+    <w:lsdException w:name="No Spacing" w:semiHidden="0" w:uiPriority="1" w:unhideWhenUsed="0" w:qFormat="1"/>
+    <w:lsdException w:name="Light Shading" w:semiHidden="0" w:uiPriority="60" w:unhideWhenUsed="0"/>
+    <w:lsdException w:name="Light List" w:semiHidden="0" w:uiPriority="61" w:unhideWhenUsed="0"/>
+    <w:lsdException w:name="Light Grid" w:semiHidden="0" w:uiPriority="62" w:unhideWhenUsed="0"/>
+    <w:lsdException w:name="Medium Shading 1" w:semiHidden="0" w:uiPriority="63" w:unhideWhenUsed="0"/>
+    <w:lsdException w:name="Medium Shading 2" w:semiHidden="0" w:uiPriority="64" w:unhideWhenUsed="0"/>
+    <w:lsdException w:name="Medium List 1" w:semiHidden="0" w:uiPriority="65" w:unhideWhenUsed="0"/>
+    <w:lsdException w:name="Medium List 2" w:semiHidden="0" w:uiPriority="66" w:unhideWhenUsed="0"/>
+    <w:lsdException w:name="Medium Grid 1" w:semiHidden="0" w:uiPriority="67" w:unhideWhenUsed="0"/>
+    <w:lsdException w:name="Medium Grid 2" w:semiHidden="0" w:uiPriority="68" w:unhideWhenUsed="0"/>
+    <w:lsdException w:name="Medium Grid 3" w:semiHidden="0" w:uiPriority="69" w:unhideWhenUsed="0"/>
+    <w:lsdException w:name="Dark List" w:semiHidden="0" w:uiPriority="70" w:unhideWhenUsed="0"/>
+    <w:lsdException w:name="Colorful Shading" w:semiHidden="0" w:uiPriority="71" w:unhideWhenUsed="0"/>
+    <w:lsdException w:name="Colorful List" w:semiHidden="0" w:uiPriority="72" w:unhideWhenUsed="0"/>
+    <w:lsdException w:name="Colorful Grid" w:semiHidden="0" w:uiPriority="73" w:unhideWhenUsed="0"/>
+    <w:lsdException w:name="Light Shading Accent 1" w:semiHidden="0" w:uiPriority="60" w:unhideWhenUsed="0"/>
+    <w:lsdException w:name="Light List Accent 1" w:semiHidden="0" w:uiPriority="61" w:unhideWhenUsed="0"/>
+    <w:lsdException w:name="Light Grid Accent 1" w:semiHidden="0" w:uiPriority="62" w:unhideWhenUsed="0"/>
+    <w:lsdException w:name="Medium Shading 1 Accent 1" w:semiHidden="0" w:uiPriority="63" w:unhideWhenUsed="0"/>
+    <w:lsdException w:name="Medium Shading 2 Accent 1" w:semiHidden="0" w:uiPriority="64" w:unhideWhenUsed="0"/>
+    <w:lsdException w:name="Medium List 1 Accent 1" w:semiHidden="0" w:uiPriority="65" w:unhideWhenUsed="0"/>
+    <w:lsdException w:name="Revision" w:unhideWhenUsed="0"/>
+    <w:lsdException w:name="List Paragraph" w:semiHidden="0" w:uiPriority="34" w:unhideWhenUsed="0" w:qFormat="1"/>
+    <w:lsdException w:name="Quote" w:semiHidden="0" w:uiPriority="29" w:unhideWhenUsed="0" w:qFormat="1"/>
+    <w:lsdException w:name="Intense Quote" w:semiHidden="0" w:uiPriority="30" w:unhideWhenUsed="0" w:qFormat="1"/>
+    <w:lsdException w:name="Medium List 2 Accent 1" w:semiHidden="0" w:uiPriority="66" w:unhideWhenUsed="0"/>
+    <w:lsdException w:name="Medium Grid 1 Accent 1" w:semiHidden="0" w:uiPriority="67" w:unhideWhenUsed="0"/>
+    <w:lsdException w:name="Medium Grid 2 Accent 1" w:semiHidden="0" w:uiPriority="68" w:unhideWhenUsed="0"/>
+    <w:lsdException w:name="Medium Grid 3 Accent 1" w:semiHidden="0" w:uiPriority="69" w:unhideWhenUsed="0"/>
+    <w:lsdException w:name="Dark List Accent 1" w:semiHidden="0" w:uiPriority="70" w:unhideWhenUsed="0"/>
+    <w:lsdException w:name="Colorful Shading Accent 1" w:semiHidden="0" w:uiPriority="71" w:unhideWhenUsed="0"/>
+    <w:lsdException w:name="Colorful List Accent 1" w:semiHidden="0" w:uiPriority="72" w:unhideWhenUsed="0"/>
+    <w:lsdException w:name="Colorful Grid Accent 1" w:semiHidden="0" w:uiPriority="73" w:unhideWhenUsed="0"/>
+    <w:lsdException w:name="Light Shading Accent 2" w:semiHidden="0" w:uiPriority="60" w:unhideWhenUsed="0"/>
+    <w:lsdException w:name="Light List Accent 2" w:semiHidden="0" w:uiPriority="61" w:unhideWhenUsed="0"/>
+    <w:lsdException w:name="Light Grid Accent 2" w:semiHidden="0" w:uiPriority="62" w:unhideWhenUsed="0"/>
+    <w:lsdException w:name="Medium Shading 1 Accent 2" w:semiHidden="0" w:uiPriority="63" w:unhideWhenUsed="0"/>
+    <w:lsdException w:name="Medium Shading 2 Accent 2" w:semiHidden="0" w:uiPriority="64" w:unhideWhenUsed="0"/>
+    <w:lsdException w:name="Medium List 1 Accent 2" w:semiHidden="0" w:uiPriority="65" w:unhideWhenUsed="0"/>
+    <w:lsdException w:name="Medium List 2 Accent 2" w:semiHidden="0" w:uiPriority="66" w:unhideWhenUsed="0"/>
+    <w:lsdException w:name="Medium Grid 1 Accent 2" w:semiHidden="0" w:uiPriority="67" w:unhideWhenUsed="0"/>
+    <w:lsdException w:name="Medium Grid 2 Accent 2" w:semiHidden="0" w:uiPriority="68" w:unhideWhenUsed="0"/>
+    <w:lsdException w:name="Medium Grid 3 Accent 2" w:semiHidden="0" w:uiPriority="69" w:unhideWhenUsed="0"/>
+    <w:lsdException w:name="Dark List Accent 2" w:semiHidden="0" w:uiPriority="70" w:unhideWhenUsed="0"/>
+    <w:lsdException w:name="Colorful Shading Accent 2" w:semiHidden="0" w:uiPriority="71" w:unhideWhenUsed="0"/>
+    <w:lsdException w:name="Colorful List Accent 2" w:semiHidden="0" w:uiPriority="72" w:unhideWhenUsed="0"/>
+    <w:lsdException w:name="Colorful Grid Accent 2" w:semiHidden="0" w:uiPriority="73" w:unhideWhenUsed="0"/>
+    <w:lsdException w:name="Light Shading Accent 3" w:semiHidden="0" w:uiPriority="60" w:unhideWhenUsed="0"/>
+    <w:lsdException w:name="Light List Accent 3" w:semiHidden="0" w:uiPriority="61" w:unhideWhenUsed="0"/>
+    <w:lsdException w:name="Light Grid Accent 3" w:semiHidden="0" w:uiPriority="62" w:unhideWhenUsed="0"/>
+    <w:lsdException w:name="Medium Shading 1 Accent 3" w:semiHidden="0" w:uiPriority="63" w:unhideWhenUsed="0"/>
+    <w:lsdException w:name="Medium Shading 2 Accent 3" w:semiHidden="0" w:uiPriority="64" w:unhideWhenUsed="0"/>
+    <w:lsdException w:name="Medium List 1 Accent 3" w:semiHidden="0" w:uiPriority="65" w:unhideWhenUsed="0"/>
+    <w:lsdException w:name="Medium List 2 Accent 3" w:semiHidden="0" w:uiPriority="66" w:unhideWhenUsed="0"/>
+    <w:lsdException w:name="Medium Grid 1 Accent 3" w:semiHidden="0" w:uiPriority="67" w:unhideWhenUsed="0"/>
+    <w:lsdException w:name="Medium Grid 2 Accent 3" w:semiHidden="0" w:uiPriority="68" w:unhideWhenUsed="0"/>
+    <w:lsdException w:name="Medium Grid 3 Accent 3" w:semiHidden="0" w:uiPriority="69" w:unhideWhenUsed="0"/>
+    <w:lsdException w:name="Dark List Accent 3" w:semiHidden="0" w:uiPriority="70" w:unhideWhenUsed="0"/>
+    <w:lsdException w:name="Colorful Shading Accent 3" w:semiHidden="0" w:uiPriority="71" w:unhideWhenUsed="0"/>
+    <w:lsdException w:name="Colorful List Accent 3" w:semiHidden="0" w:uiPriority="72" w:unhideWhenUsed="0"/>
+    <w:lsdException w:name="Colorful Grid Accent 3" w:semiHidden="0" w:uiPriority="73" w:unhideWhenUsed="0"/>
+    <w:lsdException w:name="Light Shading Accent 4" w:semiHidden="0" w:uiPriority="60" w:unhideWhenUsed="0"/>
+    <w:lsdException w:name="Light List Accent 4" w:semiHidden="0" w:uiPriority="61" w:unhideWhenUsed="0"/>
+    <w:lsdException w:name="Light Grid Accent 4" w:semiHidden="0" w:uiPriority="62" w:unhideWhenUsed="0"/>
+    <w:lsdException w:name="Medium Shading 1 Accent 4" w:semiHidden="0" w:uiPriority="63" w:unhideWhenUsed="0"/>
+    <w:lsdException w:name="Medium Shading 2 Accent 4" w:semiHidden="0" w:uiPriority="64" w:unhideWhenUsed="0"/>
+    <w:lsdException w:name="Medium List 1 Accent 4" w:semiHidden="0" w:uiPriority="65" w:unhideWhenUsed="0"/>
+    <w:lsdException w:name="Medium List 2 Accent 4" w:semiHidden="0" w:uiPriority="66" w:unhideWhenUsed="0"/>
+    <w:lsdException w:name="Medium Grid 1 Accent 4" w:semiHidden="0" w:uiPriority="67" w:unhideWhenUsed="0"/>
+    <w:lsdException w:name="Medium Grid 2 Accent 4" w:semiHidden="0" w:uiPriority="68" w:unhideWhenUsed="0"/>
+    <w:lsdException w:name="Medium Grid 3 Accent 4" w:semiHidden="0" w:uiPriority="69" w:unhideWhenUsed="0"/>
+    <w:lsdException w:name="Dark List Accent 4" w:semiHidden="0" w:uiPriority="70" w:unhideWhenUsed="0"/>
+    <w:lsdException w:name="Colorful Shading Accent 4" w:semiHidden="0" w:uiPriority="71" w:unhideWhenUsed="0"/>
+    <w:lsdException w:name="Colorful List Accent 4" w:semiHidden="0" w:uiPriority="72" w:unhideWhenUsed="0"/>
+    <w:lsdException w:name="Colorful Grid Accent 4" w:semiHidden="0" w:uiPriority="73" w:unhideWhenUsed="0"/>
+    <w:lsdException w:name="Light Shading Accent 5" w:semiHidden="0" w:uiPriority="60" w:unhideWhenUsed="0"/>
+    <w:lsdException w:name="Light List Accent 5" w:semiHidden="0" w:uiPriority="61" w:unhideWhenUsed="0"/>
+    <w:lsdException w:name="Light Grid Accent 5" w:semiHidden="0" w:uiPriority="62" w:unhideWhenUsed="0"/>
+    <w:lsdException w:name="Medium Shading 1 Accent 5" w:semiHidden="0" w:uiPriority="63" w:unhideWhenUsed="0"/>
+    <w:lsdException w:name="Medium Shading 2 Accent 5" w:semiHidden="0" w:uiPriority="64" w:unhideWhenUsed="0"/>
+    <w:lsdException w:name="Medium List 1 Accent 5" w:semiHidden="0" w:uiPriority="65" w:unhideWhenUsed="0"/>
+    <w:lsdException w:name="Medium List 2 Accent 5" w:semiHidden="0" w:uiPriority="66" w:unhideWhenUsed="0"/>
+    <w:lsdException w:name="Medium Grid 1 Accent 5" w:semiHidden="0" w:uiPriority="67" w:unhideWhenUsed="0"/>
+    <w:lsdException w:name="Medium Grid 2 Accent 5" w:semiHidden="0" w:uiPriority="68" w:unhideWhenUsed="0"/>
+    <w:lsdException w:name="Medium Grid 3 Accent 5" w:semiHidden="0" w:uiPriority="69" w:unhideWhenUsed="0"/>
+    <w:lsdException w:name="Dark List Accent 5" w:semiHidden="0" w:uiPriority="70" w:unhideWhenUsed="0"/>
+    <w:lsdException w:name="Colorful Shading Accent 5" w:semiHidden="0" w:uiPriority="71" w:unhideWhenUsed="0"/>
+    <w:lsdException w:name="Colorful List Accent 5" w:semiHidden="0" w:uiPriority="72" w:unhideWhenUsed="0"/>
+    <w:lsdException w:name="Colorful Grid Accent 5" w:semiHidden="0" w:uiPriority="73" w:unhideWhenUsed="0"/>
+    <w:lsdException w:name="Light Shading Accent 6" w:semiHidden="0" w:uiPriority="60" w:unhideWhenUsed="0"/>
+    <w:lsdException w:name="Light List Accent 6" w:semiHidden="0" w:uiPriority="61" w:unhideWhenUsed="0"/>
+    <w:lsdException w:name="Light Grid Accent 6" w:semiHidden="0" w:uiPriority="62" w:unhideWhenUsed="0"/>
+    <w:lsdException w:name="Medium Shading 1 Accent 6" w:semiHidden="0" w:uiPriority="63" w:unhideWhenUsed="0"/>
+    <w:lsdException w:name="Medium Shading 2 Accent 6" w:semiHidden="0" w:uiPriority="64" w:unhideWhenUsed="0"/>
+    <w:lsdException w:name="Medium List 1 Accent 6" w:semiHidden="0" w:uiPriority="65" w:unhideWhenUsed="0"/>
+    <w:lsdException w:name="Medium List 2 Accent 6" w:semiHidden="0" w:uiPriority="66" w:unhideWhenUsed="0"/>
+    <w:lsdException w:name="Medium Grid 1 Accent 6" w:semiHidden="0" w:uiPriority="67" w:unhideWhenUsed="0"/>
+    <w:lsdException w:name="Medium Grid 2 Accent 6" w:semiHidden="0" w:uiPriority="68" w:unhideWhenUsed="0"/>
+    <w:lsdException w:name="Medium Grid 3 Accent 6" w:semiHidden="0" w:uiPriority="69" w:unhideWhenUsed="0"/>
+    <w:lsdException w:name="Dark List Accent 6" w:semiHidden="0" w:uiPriority="70" w:unhideWhenUsed="0"/>
+    <w:lsdException w:name="Colorful Shading Accent 6" w:semiHidden="0" w:uiPriority="71" w:unhideWhenUsed="0"/>
+    <w:lsdException w:name="Colorful List Accent 6" w:semiHidden="0" w:uiPriority="72" w:unhideWhenUsed="0"/>
+    <w:lsdException w:name="Colorful Grid Accent 6" w:semiHidden="0" w:uiPriority="73" w:unhideWhenUsed="0"/>
+    <w:lsdException w:name="Subtle Emphasis" w:semiHidden="0" w:uiPriority="19" w:unhideWhenUsed="0" w:qFormat="1"/>
+    <w:lsdException w:name="Intense Emphasis" w:semiHidden="0" w:uiPriority="21" w:unhideWhenUsed="0" w:qFormat="1"/>
+    <w:lsdException w:name="Subtle Reference" w:semiHidden="0" w:uiPriority="31" w:unhideWhenUsed="0" w:qFormat="1"/>
+    <w:lsdException w:name="Intense Reference" w:semiHidden="0" w:uiPriority="32" w:unhideWhenUsed="0" w:qFormat="1"/>
+    <w:lsdException w:name="Book Title" w:semiHidden="0" w:uiPriority="33" w:unhideWhenUsed="0" w:qFormat="1"/>
+    <w:lsdException w:name="Bibliography" w:uiPriority="37"/>
+    <w:lsdException w:name="TOC Heading" w:uiPriority="39" w:qFormat="1"/>
   </w:latentStyles>
   <w:style w:type="paragraph" w:default="1" w:styleId="Normal">
     <w:name w:val="Normal"/>
@@ -8281,6 +8174,473 @@
       <w:contextualSpacing/>
     </w:pPr>
   </w:style>
+  <w:style w:type="paragraph" w:styleId="Textedebulles">
+    <w:name w:val="Balloon Text"/>
+    <w:basedOn w:val="Normal"/>
+    <w:link w:val="TextedebullesCar"/>
+    <w:uiPriority w:val="99"/>
+    <w:semiHidden/>
+    <w:unhideWhenUsed/>
+    <w:rsid w:val="002704B0"/>
+    <w:pPr>
+      <w:spacing w:line="240" w:lineRule="auto"/>
+    </w:pPr>
+    <w:rPr>
+      <w:rFonts w:ascii="Tahoma" w:hAnsi="Tahoma" w:cs="Tahoma"/>
+      <w:sz w:val="16"/>
+      <w:szCs w:val="16"/>
+    </w:rPr>
+  </w:style>
+  <w:style w:type="character" w:customStyle="1" w:styleId="TextedebullesCar">
+    <w:name w:val="Texte de bulles Car"/>
+    <w:basedOn w:val="Policepardfaut"/>
+    <w:link w:val="Textedebulles"/>
+    <w:uiPriority w:val="99"/>
+    <w:semiHidden/>
+    <w:rsid w:val="002704B0"/>
+    <w:rPr>
+      <w:rFonts w:ascii="Tahoma" w:hAnsi="Tahoma" w:cs="Tahoma"/>
+      <w:sz w:val="16"/>
+      <w:szCs w:val="16"/>
+    </w:rPr>
+  </w:style>
+</w:styles>
+</file>
+
+<file path=word/stylesWithEffects.xml><?xml version="1.0" encoding="utf-8"?>
+<w:styles xmlns:wpc="http://schemas.microsoft.com/office/word/2010/wordprocessingCanvas" xmlns:mc="http://schemas.openxmlformats.org/markup-compatibility/2006" xmlns:o="urn:schemas-microsoft-com:office:office" xmlns:r="http://schemas.openxmlformats.org/officeDocument/2006/relationships" xmlns:m="http://schemas.openxmlformats.org/officeDocument/2006/math" xmlns:v="urn:schemas-microsoft-com:vml" xmlns:wp14="http://schemas.microsoft.com/office/word/2010/wordprocessingDrawing" xmlns:wp="http://schemas.openxmlformats.org/drawingml/2006/wordprocessingDrawing" xmlns:w10="urn:schemas-microsoft-com:office:word" xmlns:w="http://schemas.openxmlformats.org/wordprocessingml/2006/main" xmlns:w14="http://schemas.microsoft.com/office/word/2010/wordml" xmlns:wpg="http://schemas.microsoft.com/office/word/2010/wordprocessingGroup" xmlns:wpi="http://schemas.microsoft.com/office/word/2010/wordprocessingInk" xmlns:wne="http://schemas.microsoft.com/office/word/2006/wordml" xmlns:wps="http://schemas.microsoft.com/office/word/2010/wordprocessingShape" mc:Ignorable="w14 wp14">
+  <w:docDefaults>
+    <w:rPrDefault>
+      <w:rPr>
+        <w:rFonts w:asciiTheme="minorHAnsi" w:eastAsiaTheme="minorHAnsi" w:hAnsiTheme="minorHAnsi" w:cstheme="minorBidi"/>
+        <w:sz w:val="22"/>
+        <w:szCs w:val="22"/>
+        <w:lang w:val="fr-CH" w:eastAsia="en-US" w:bidi="ar-SA"/>
+      </w:rPr>
+    </w:rPrDefault>
+    <w:pPrDefault>
+      <w:pPr>
+        <w:spacing w:after="160" w:line="259" w:lineRule="auto"/>
+      </w:pPr>
+    </w:pPrDefault>
+  </w:docDefaults>
+  <w:latentStyles w:defLockedState="0" w:defUIPriority="99" w:defSemiHidden="1" w:defUnhideWhenUsed="1" w:defQFormat="0" w:count="267">
+    <w:lsdException w:name="Normal" w:semiHidden="0" w:uiPriority="0" w:unhideWhenUsed="0" w:qFormat="1"/>
+    <w:lsdException w:name="heading 1" w:semiHidden="0" w:uiPriority="9" w:unhideWhenUsed="0" w:qFormat="1"/>
+    <w:lsdException w:name="heading 2" w:uiPriority="9" w:qFormat="1"/>
+    <w:lsdException w:name="heading 3" w:uiPriority="9" w:qFormat="1"/>
+    <w:lsdException w:name="heading 4" w:uiPriority="9" w:qFormat="1"/>
+    <w:lsdException w:name="heading 5" w:uiPriority="9" w:qFormat="1"/>
+    <w:lsdException w:name="heading 6" w:uiPriority="9" w:qFormat="1"/>
+    <w:lsdException w:name="heading 7" w:uiPriority="9" w:qFormat="1"/>
+    <w:lsdException w:name="heading 8" w:uiPriority="9" w:qFormat="1"/>
+    <w:lsdException w:name="heading 9" w:uiPriority="9" w:qFormat="1"/>
+    <w:lsdException w:name="toc 1" w:uiPriority="39"/>
+    <w:lsdException w:name="toc 2" w:uiPriority="39"/>
+    <w:lsdException w:name="toc 3" w:uiPriority="39"/>
+    <w:lsdException w:name="toc 4" w:uiPriority="39"/>
+    <w:lsdException w:name="toc 5" w:uiPriority="39"/>
+    <w:lsdException w:name="toc 6" w:uiPriority="39"/>
+    <w:lsdException w:name="toc 7" w:uiPriority="39"/>
+    <w:lsdException w:name="toc 8" w:uiPriority="39"/>
+    <w:lsdException w:name="toc 9" w:uiPriority="39"/>
+    <w:lsdException w:name="caption" w:uiPriority="35" w:qFormat="1"/>
+    <w:lsdException w:name="Title" w:semiHidden="0" w:uiPriority="10" w:unhideWhenUsed="0" w:qFormat="1"/>
+    <w:lsdException w:name="Default Paragraph Font" w:uiPriority="1"/>
+    <w:lsdException w:name="Subtitle" w:semiHidden="0" w:uiPriority="11" w:unhideWhenUsed="0" w:qFormat="1"/>
+    <w:lsdException w:name="Strong" w:semiHidden="0" w:uiPriority="22" w:unhideWhenUsed="0" w:qFormat="1"/>
+    <w:lsdException w:name="Emphasis" w:semiHidden="0" w:uiPriority="20" w:unhideWhenUsed="0" w:qFormat="1"/>
+    <w:lsdException w:name="Table Grid" w:semiHidden="0" w:uiPriority="39" w:unhideWhenUsed="0"/>
+    <w:lsdException w:name="Placeholder Text" w:unhideWhenUsed="0"/>
+    <w:lsdException w:name="No Spacing" w:semiHidden="0" w:uiPriority="1" w:unhideWhenUsed="0" w:qFormat="1"/>
+    <w:lsdException w:name="Light Shading" w:semiHidden="0" w:uiPriority="60" w:unhideWhenUsed="0"/>
+    <w:lsdException w:name="Light List" w:semiHidden="0" w:uiPriority="61" w:unhideWhenUsed="0"/>
+    <w:lsdException w:name="Light Grid" w:semiHidden="0" w:uiPriority="62" w:unhideWhenUsed="0"/>
+    <w:lsdException w:name="Medium Shading 1" w:semiHidden="0" w:uiPriority="63" w:unhideWhenUsed="0"/>
+    <w:lsdException w:name="Medium Shading 2" w:semiHidden="0" w:uiPriority="64" w:unhideWhenUsed="0"/>
+    <w:lsdException w:name="Medium List 1" w:semiHidden="0" w:uiPriority="65" w:unhideWhenUsed="0"/>
+    <w:lsdException w:name="Medium List 2" w:semiHidden="0" w:uiPriority="66" w:unhideWhenUsed="0"/>
+    <w:lsdException w:name="Medium Grid 1" w:semiHidden="0" w:uiPriority="67" w:unhideWhenUsed="0"/>
+    <w:lsdException w:name="Medium Grid 2" w:semiHidden="0" w:uiPriority="68" w:unhideWhenUsed="0"/>
+    <w:lsdException w:name="Medium Grid 3" w:semiHidden="0" w:uiPriority="69" w:unhideWhenUsed="0"/>
+    <w:lsdException w:name="Dark List" w:semiHidden="0" w:uiPriority="70" w:unhideWhenUsed="0"/>
+    <w:lsdException w:name="Colorful Shading" w:semiHidden="0" w:uiPriority="71" w:unhideWhenUsed="0"/>
+    <w:lsdException w:name="Colorful List" w:semiHidden="0" w:uiPriority="72" w:unhideWhenUsed="0"/>
+    <w:lsdException w:name="Colorful Grid" w:semiHidden="0" w:uiPriority="73" w:unhideWhenUsed="0"/>
+    <w:lsdException w:name="Light Shading Accent 1" w:semiHidden="0" w:uiPriority="60" w:unhideWhenUsed="0"/>
+    <w:lsdException w:name="Light List Accent 1" w:semiHidden="0" w:uiPriority="61" w:unhideWhenUsed="0"/>
+    <w:lsdException w:name="Light Grid Accent 1" w:semiHidden="0" w:uiPriority="62" w:unhideWhenUsed="0"/>
+    <w:lsdException w:name="Medium Shading 1 Accent 1" w:semiHidden="0" w:uiPriority="63" w:unhideWhenUsed="0"/>
+    <w:lsdException w:name="Medium Shading 2 Accent 1" w:semiHidden="0" w:uiPriority="64" w:unhideWhenUsed="0"/>
+    <w:lsdException w:name="Medium List 1 Accent 1" w:semiHidden="0" w:uiPriority="65" w:unhideWhenUsed="0"/>
+    <w:lsdException w:name="Revision" w:unhideWhenUsed="0"/>
+    <w:lsdException w:name="List Paragraph" w:semiHidden="0" w:uiPriority="34" w:unhideWhenUsed="0" w:qFormat="1"/>
+    <w:lsdException w:name="Quote" w:semiHidden="0" w:uiPriority="29" w:unhideWhenUsed="0" w:qFormat="1"/>
+    <w:lsdException w:name="Intense Quote" w:semiHidden="0" w:uiPriority="30" w:unhideWhenUsed="0" w:qFormat="1"/>
+    <w:lsdException w:name="Medium List 2 Accent 1" w:semiHidden="0" w:uiPriority="66" w:unhideWhenUsed="0"/>
+    <w:lsdException w:name="Medium Grid 1 Accent 1" w:semiHidden="0" w:uiPriority="67" w:unhideWhenUsed="0"/>
+    <w:lsdException w:name="Medium Grid 2 Accent 1" w:semiHidden="0" w:uiPriority="68" w:unhideWhenUsed="0"/>
+    <w:lsdException w:name="Medium Grid 3 Accent 1" w:semiHidden="0" w:uiPriority="69" w:unhideWhenUsed="0"/>
+    <w:lsdException w:name="Dark List Accent 1" w:semiHidden="0" w:uiPriority="70" w:unhideWhenUsed="0"/>
+    <w:lsdException w:name="Colorful Shading Accent 1" w:semiHidden="0" w:uiPriority="71" w:unhideWhenUsed="0"/>
+    <w:lsdException w:name="Colorful List Accent 1" w:semiHidden="0" w:uiPriority="72" w:unhideWhenUsed="0"/>
+    <w:lsdException w:name="Colorful Grid Accent 1" w:semiHidden="0" w:uiPriority="73" w:unhideWhenUsed="0"/>
+    <w:lsdException w:name="Light Shading Accent 2" w:semiHidden="0" w:uiPriority="60" w:unhideWhenUsed="0"/>
+    <w:lsdException w:name="Light List Accent 2" w:semiHidden="0" w:uiPriority="61" w:unhideWhenUsed="0"/>
+    <w:lsdException w:name="Light Grid Accent 2" w:semiHidden="0" w:uiPriority="62" w:unhideWhenUsed="0"/>
+    <w:lsdException w:name="Medium Shading 1 Accent 2" w:semiHidden="0" w:uiPriority="63" w:unhideWhenUsed="0"/>
+    <w:lsdException w:name="Medium Shading 2 Accent 2" w:semiHidden="0" w:uiPriority="64" w:unhideWhenUsed="0"/>
+    <w:lsdException w:name="Medium List 1 Accent 2" w:semiHidden="0" w:uiPriority="65" w:unhideWhenUsed="0"/>
+    <w:lsdException w:name="Medium List 2 Accent 2" w:semiHidden="0" w:uiPriority="66" w:unhideWhenUsed="0"/>
+    <w:lsdException w:name="Medium Grid 1 Accent 2" w:semiHidden="0" w:uiPriority="67" w:unhideWhenUsed="0"/>
+    <w:lsdException w:name="Medium Grid 2 Accent 2" w:semiHidden="0" w:uiPriority="68" w:unhideWhenUsed="0"/>
+    <w:lsdException w:name="Medium Grid 3 Accent 2" w:semiHidden="0" w:uiPriority="69" w:unhideWhenUsed="0"/>
+    <w:lsdException w:name="Dark List Accent 2" w:semiHidden="0" w:uiPriority="70" w:unhideWhenUsed="0"/>
+    <w:lsdException w:name="Colorful Shading Accent 2" w:semiHidden="0" w:uiPriority="71" w:unhideWhenUsed="0"/>
+    <w:lsdException w:name="Colorful List Accent 2" w:semiHidden="0" w:uiPriority="72" w:unhideWhenUsed="0"/>
+    <w:lsdException w:name="Colorful Grid Accent 2" w:semiHidden="0" w:uiPriority="73" w:unhideWhenUsed="0"/>
+    <w:lsdException w:name="Light Shading Accent 3" w:semiHidden="0" w:uiPriority="60" w:unhideWhenUsed="0"/>
+    <w:lsdException w:name="Light List Accent 3" w:semiHidden="0" w:uiPriority="61" w:unhideWhenUsed="0"/>
+    <w:lsdException w:name="Light Grid Accent 3" w:semiHidden="0" w:uiPriority="62" w:unhideWhenUsed="0"/>
+    <w:lsdException w:name="Medium Shading 1 Accent 3" w:semiHidden="0" w:uiPriority="63" w:unhideWhenUsed="0"/>
+    <w:lsdException w:name="Medium Shading 2 Accent 3" w:semiHidden="0" w:uiPriority="64" w:unhideWhenUsed="0"/>
+    <w:lsdException w:name="Medium List 1 Accent 3" w:semiHidden="0" w:uiPriority="65" w:unhideWhenUsed="0"/>
+    <w:lsdException w:name="Medium List 2 Accent 3" w:semiHidden="0" w:uiPriority="66" w:unhideWhenUsed="0"/>
+    <w:lsdException w:name="Medium Grid 1 Accent 3" w:semiHidden="0" w:uiPriority="67" w:unhideWhenUsed="0"/>
+    <w:lsdException w:name="Medium Grid 2 Accent 3" w:semiHidden="0" w:uiPriority="68" w:unhideWhenUsed="0"/>
+    <w:lsdException w:name="Medium Grid 3 Accent 3" w:semiHidden="0" w:uiPriority="69" w:unhideWhenUsed="0"/>
+    <w:lsdException w:name="Dark List Accent 3" w:semiHidden="0" w:uiPriority="70" w:unhideWhenUsed="0"/>
+    <w:lsdException w:name="Colorful Shading Accent 3" w:semiHidden="0" w:uiPriority="71" w:unhideWhenUsed="0"/>
+    <w:lsdException w:name="Colorful List Accent 3" w:semiHidden="0" w:uiPriority="72" w:unhideWhenUsed="0"/>
+    <w:lsdException w:name="Colorful Grid Accent 3" w:semiHidden="0" w:uiPriority="73" w:unhideWhenUsed="0"/>
+    <w:lsdException w:name="Light Shading Accent 4" w:semiHidden="0" w:uiPriority="60" w:unhideWhenUsed="0"/>
+    <w:lsdException w:name="Light List Accent 4" w:semiHidden="0" w:uiPriority="61" w:unhideWhenUsed="0"/>
+    <w:lsdException w:name="Light Grid Accent 4" w:semiHidden="0" w:uiPriority="62" w:unhideWhenUsed="0"/>
+    <w:lsdException w:name="Medium Shading 1 Accent 4" w:semiHidden="0" w:uiPriority="63" w:unhideWhenUsed="0"/>
+    <w:lsdException w:name="Medium Shading 2 Accent 4" w:semiHidden="0" w:uiPriority="64" w:unhideWhenUsed="0"/>
+    <w:lsdException w:name="Medium List 1 Accent 4" w:semiHidden="0" w:uiPriority="65" w:unhideWhenUsed="0"/>
+    <w:lsdException w:name="Medium List 2 Accent 4" w:semiHidden="0" w:uiPriority="66" w:unhideWhenUsed="0"/>
+    <w:lsdException w:name="Medium Grid 1 Accent 4" w:semiHidden="0" w:uiPriority="67" w:unhideWhenUsed="0"/>
+    <w:lsdException w:name="Medium Grid 2 Accent 4" w:semiHidden="0" w:uiPriority="68" w:unhideWhenUsed="0"/>
+    <w:lsdException w:name="Medium Grid 3 Accent 4" w:semiHidden="0" w:uiPriority="69" w:unhideWhenUsed="0"/>
+    <w:lsdException w:name="Dark List Accent 4" w:semiHidden="0" w:uiPriority="70" w:unhideWhenUsed="0"/>
+    <w:lsdException w:name="Colorful Shading Accent 4" w:semiHidden="0" w:uiPriority="71" w:unhideWhenUsed="0"/>
+    <w:lsdException w:name="Colorful List Accent 4" w:semiHidden="0" w:uiPriority="72" w:unhideWhenUsed="0"/>
+    <w:lsdException w:name="Colorful Grid Accent 4" w:semiHidden="0" w:uiPriority="73" w:unhideWhenUsed="0"/>
+    <w:lsdException w:name="Light Shading Accent 5" w:semiHidden="0" w:uiPriority="60" w:unhideWhenUsed="0"/>
+    <w:lsdException w:name="Light List Accent 5" w:semiHidden="0" w:uiPriority="61" w:unhideWhenUsed="0"/>
+    <w:lsdException w:name="Light Grid Accent 5" w:semiHidden="0" w:uiPriority="62" w:unhideWhenUsed="0"/>
+    <w:lsdException w:name="Medium Shading 1 Accent 5" w:semiHidden="0" w:uiPriority="63" w:unhideWhenUsed="0"/>
+    <w:lsdException w:name="Medium Shading 2 Accent 5" w:semiHidden="0" w:uiPriority="64" w:unhideWhenUsed="0"/>
+    <w:lsdException w:name="Medium List 1 Accent 5" w:semiHidden="0" w:uiPriority="65" w:unhideWhenUsed="0"/>
+    <w:lsdException w:name="Medium List 2 Accent 5" w:semiHidden="0" w:uiPriority="66" w:unhideWhenUsed="0"/>
+    <w:lsdException w:name="Medium Grid 1 Accent 5" w:semiHidden="0" w:uiPriority="67" w:unhideWhenUsed="0"/>
+    <w:lsdException w:name="Medium Grid 2 Accent 5" w:semiHidden="0" w:uiPriority="68" w:unhideWhenUsed="0"/>
+    <w:lsdException w:name="Medium Grid 3 Accent 5" w:semiHidden="0" w:uiPriority="69" w:unhideWhenUsed="0"/>
+    <w:lsdException w:name="Dark List Accent 5" w:semiHidden="0" w:uiPriority="70" w:unhideWhenUsed="0"/>
+    <w:lsdException w:name="Colorful Shading Accent 5" w:semiHidden="0" w:uiPriority="71" w:unhideWhenUsed="0"/>
+    <w:lsdException w:name="Colorful List Accent 5" w:semiHidden="0" w:uiPriority="72" w:unhideWhenUsed="0"/>
+    <w:lsdException w:name="Colorful Grid Accent 5" w:semiHidden="0" w:uiPriority="73" w:unhideWhenUsed="0"/>
+    <w:lsdException w:name="Light Shading Accent 6" w:semiHidden="0" w:uiPriority="60" w:unhideWhenUsed="0"/>
+    <w:lsdException w:name="Light List Accent 6" w:semiHidden="0" w:uiPriority="61" w:unhideWhenUsed="0"/>
+    <w:lsdException w:name="Light Grid Accent 6" w:semiHidden="0" w:uiPriority="62" w:unhideWhenUsed="0"/>
+    <w:lsdException w:name="Medium Shading 1 Accent 6" w:semiHidden="0" w:uiPriority="63" w:unhideWhenUsed="0"/>
+    <w:lsdException w:name="Medium Shading 2 Accent 6" w:semiHidden="0" w:uiPriority="64" w:unhideWhenUsed="0"/>
+    <w:lsdException w:name="Medium List 1 Accent 6" w:semiHidden="0" w:uiPriority="65" w:unhideWhenUsed="0"/>
+    <w:lsdException w:name="Medium List 2 Accent 6" w:semiHidden="0" w:uiPriority="66" w:unhideWhenUsed="0"/>
+    <w:lsdException w:name="Medium Grid 1 Accent 6" w:semiHidden="0" w:uiPriority="67" w:unhideWhenUsed="0"/>
+    <w:lsdException w:name="Medium Grid 2 Accent 6" w:semiHidden="0" w:uiPriority="68" w:unhideWhenUsed="0"/>
+    <w:lsdException w:name="Medium Grid 3 Accent 6" w:semiHidden="0" w:uiPriority="69" w:unhideWhenUsed="0"/>
+    <w:lsdException w:name="Dark List Accent 6" w:semiHidden="0" w:uiPriority="70" w:unhideWhenUsed="0"/>
+    <w:lsdException w:name="Colorful Shading Accent 6" w:semiHidden="0" w:uiPriority="71" w:unhideWhenUsed="0"/>
+    <w:lsdException w:name="Colorful List Accent 6" w:semiHidden="0" w:uiPriority="72" w:unhideWhenUsed="0"/>
+    <w:lsdException w:name="Colorful Grid Accent 6" w:semiHidden="0" w:uiPriority="73" w:unhideWhenUsed="0"/>
+    <w:lsdException w:name="Subtle Emphasis" w:semiHidden="0" w:uiPriority="19" w:unhideWhenUsed="0" w:qFormat="1"/>
+    <w:lsdException w:name="Intense Emphasis" w:semiHidden="0" w:uiPriority="21" w:unhideWhenUsed="0" w:qFormat="1"/>
+    <w:lsdException w:name="Subtle Reference" w:semiHidden="0" w:uiPriority="31" w:unhideWhenUsed="0" w:qFormat="1"/>
+    <w:lsdException w:name="Intense Reference" w:semiHidden="0" w:uiPriority="32" w:unhideWhenUsed="0" w:qFormat="1"/>
+    <w:lsdException w:name="Book Title" w:semiHidden="0" w:uiPriority="33" w:unhideWhenUsed="0" w:qFormat="1"/>
+    <w:lsdException w:name="Bibliography" w:uiPriority="37"/>
+    <w:lsdException w:name="TOC Heading" w:uiPriority="39" w:qFormat="1"/>
+  </w:latentStyles>
+  <w:style w:type="paragraph" w:default="1" w:styleId="Normal">
+    <w:name w:val="Normal"/>
+    <w:qFormat/>
+    <w:rsid w:val="002B2DDB"/>
+    <w:pPr>
+      <w:spacing w:after="0"/>
+    </w:pPr>
+  </w:style>
+  <w:style w:type="paragraph" w:styleId="Titre1">
+    <w:name w:val="heading 1"/>
+    <w:basedOn w:val="Normal"/>
+    <w:link w:val="Titre1Car"/>
+    <w:uiPriority w:val="9"/>
+    <w:qFormat/>
+    <w:rsid w:val="00FD4627"/>
+    <w:pPr>
+      <w:spacing w:before="100" w:beforeAutospacing="1" w:after="100" w:afterAutospacing="1" w:line="240" w:lineRule="auto"/>
+      <w:outlineLvl w:val="0"/>
+    </w:pPr>
+    <w:rPr>
+      <w:rFonts w:ascii="Times New Roman" w:eastAsia="Times New Roman" w:hAnsi="Times New Roman" w:cs="Times New Roman"/>
+      <w:b/>
+      <w:bCs/>
+      <w:color w:val="339966"/>
+      <w:kern w:val="36"/>
+      <w:sz w:val="36"/>
+      <w:szCs w:val="48"/>
+      <w:lang w:eastAsia="fr-CH"/>
+    </w:rPr>
+  </w:style>
+  <w:style w:type="paragraph" w:styleId="Titre2">
+    <w:name w:val="heading 2"/>
+    <w:basedOn w:val="Normal"/>
+    <w:link w:val="Titre2Car"/>
+    <w:uiPriority w:val="9"/>
+    <w:qFormat/>
+    <w:rsid w:val="00FD4627"/>
+    <w:pPr>
+      <w:spacing w:before="100" w:beforeAutospacing="1" w:after="100" w:afterAutospacing="1" w:line="240" w:lineRule="auto"/>
+      <w:outlineLvl w:val="1"/>
+    </w:pPr>
+    <w:rPr>
+      <w:rFonts w:ascii="Times New Roman" w:eastAsia="Times New Roman" w:hAnsi="Times New Roman" w:cs="Times New Roman"/>
+      <w:b/>
+      <w:bCs/>
+      <w:color w:val="339966"/>
+      <w:sz w:val="32"/>
+      <w:szCs w:val="36"/>
+      <w:lang w:eastAsia="fr-CH"/>
+    </w:rPr>
+  </w:style>
+  <w:style w:type="paragraph" w:styleId="Titre3">
+    <w:name w:val="heading 3"/>
+    <w:basedOn w:val="Normal"/>
+    <w:link w:val="Titre3Car"/>
+    <w:uiPriority w:val="9"/>
+    <w:qFormat/>
+    <w:rsid w:val="00FD4627"/>
+    <w:pPr>
+      <w:spacing w:before="100" w:beforeAutospacing="1" w:after="100" w:afterAutospacing="1" w:line="240" w:lineRule="auto"/>
+      <w:outlineLvl w:val="2"/>
+    </w:pPr>
+    <w:rPr>
+      <w:rFonts w:ascii="Times New Roman" w:eastAsia="Times New Roman" w:hAnsi="Times New Roman" w:cs="Times New Roman"/>
+      <w:b/>
+      <w:bCs/>
+      <w:color w:val="339966"/>
+      <w:sz w:val="28"/>
+      <w:szCs w:val="27"/>
+      <w:lang w:eastAsia="fr-CH"/>
+    </w:rPr>
+  </w:style>
+  <w:style w:type="paragraph" w:styleId="Titre4">
+    <w:name w:val="heading 4"/>
+    <w:basedOn w:val="Normal"/>
+    <w:link w:val="Titre4Car"/>
+    <w:uiPriority w:val="9"/>
+    <w:qFormat/>
+    <w:rsid w:val="00FD4627"/>
+    <w:pPr>
+      <w:spacing w:before="100" w:beforeAutospacing="1" w:after="100" w:afterAutospacing="1" w:line="240" w:lineRule="auto"/>
+      <w:outlineLvl w:val="3"/>
+    </w:pPr>
+    <w:rPr>
+      <w:rFonts w:ascii="Times New Roman" w:eastAsia="Times New Roman" w:hAnsi="Times New Roman" w:cs="Times New Roman"/>
+      <w:b/>
+      <w:bCs/>
+      <w:color w:val="339966"/>
+      <w:sz w:val="24"/>
+      <w:szCs w:val="24"/>
+      <w:lang w:eastAsia="fr-CH"/>
+    </w:rPr>
+  </w:style>
+  <w:style w:type="paragraph" w:styleId="Titre5">
+    <w:name w:val="heading 5"/>
+    <w:basedOn w:val="Normal"/>
+    <w:link w:val="Titre5Car"/>
+    <w:uiPriority w:val="9"/>
+    <w:qFormat/>
+    <w:rsid w:val="007C47A1"/>
+    <w:pPr>
+      <w:spacing w:before="100" w:beforeAutospacing="1" w:after="100" w:afterAutospacing="1" w:line="240" w:lineRule="auto"/>
+      <w:outlineLvl w:val="4"/>
+    </w:pPr>
+    <w:rPr>
+      <w:rFonts w:ascii="Times New Roman" w:eastAsia="Times New Roman" w:hAnsi="Times New Roman" w:cs="Times New Roman"/>
+      <w:b/>
+      <w:bCs/>
+      <w:sz w:val="20"/>
+      <w:szCs w:val="20"/>
+      <w:lang w:eastAsia="fr-CH"/>
+    </w:rPr>
+  </w:style>
+  <w:style w:type="character" w:default="1" w:styleId="Policepardfaut">
+    <w:name w:val="Default Paragraph Font"/>
+    <w:uiPriority w:val="1"/>
+    <w:semiHidden/>
+    <w:unhideWhenUsed/>
+  </w:style>
+  <w:style w:type="table" w:default="1" w:styleId="TableauNormal">
+    <w:name w:val="Normal Table"/>
+    <w:uiPriority w:val="99"/>
+    <w:semiHidden/>
+    <w:unhideWhenUsed/>
+    <w:tblPr>
+      <w:tblInd w:w="0" w:type="dxa"/>
+      <w:tblCellMar>
+        <w:top w:w="0" w:type="dxa"/>
+        <w:left w:w="108" w:type="dxa"/>
+        <w:bottom w:w="0" w:type="dxa"/>
+        <w:right w:w="108" w:type="dxa"/>
+      </w:tblCellMar>
+    </w:tblPr>
+  </w:style>
+  <w:style w:type="numbering" w:default="1" w:styleId="Aucuneliste">
+    <w:name w:val="No List"/>
+    <w:uiPriority w:val="99"/>
+    <w:semiHidden/>
+    <w:unhideWhenUsed/>
+  </w:style>
+  <w:style w:type="character" w:customStyle="1" w:styleId="Titre1Car">
+    <w:name w:val="Titre 1 Car"/>
+    <w:basedOn w:val="Policepardfaut"/>
+    <w:link w:val="Titre1"/>
+    <w:uiPriority w:val="9"/>
+    <w:rsid w:val="00FD4627"/>
+    <w:rPr>
+      <w:rFonts w:ascii="Times New Roman" w:eastAsia="Times New Roman" w:hAnsi="Times New Roman" w:cs="Times New Roman"/>
+      <w:b/>
+      <w:bCs/>
+      <w:color w:val="339966"/>
+      <w:kern w:val="36"/>
+      <w:sz w:val="36"/>
+      <w:szCs w:val="48"/>
+      <w:lang w:eastAsia="fr-CH"/>
+    </w:rPr>
+  </w:style>
+  <w:style w:type="character" w:customStyle="1" w:styleId="Titre2Car">
+    <w:name w:val="Titre 2 Car"/>
+    <w:basedOn w:val="Policepardfaut"/>
+    <w:link w:val="Titre2"/>
+    <w:uiPriority w:val="9"/>
+    <w:rsid w:val="00FD4627"/>
+    <w:rPr>
+      <w:rFonts w:ascii="Times New Roman" w:eastAsia="Times New Roman" w:hAnsi="Times New Roman" w:cs="Times New Roman"/>
+      <w:b/>
+      <w:bCs/>
+      <w:color w:val="339966"/>
+      <w:sz w:val="32"/>
+      <w:szCs w:val="36"/>
+      <w:lang w:eastAsia="fr-CH"/>
+    </w:rPr>
+  </w:style>
+  <w:style w:type="character" w:customStyle="1" w:styleId="Titre3Car">
+    <w:name w:val="Titre 3 Car"/>
+    <w:basedOn w:val="Policepardfaut"/>
+    <w:link w:val="Titre3"/>
+    <w:uiPriority w:val="9"/>
+    <w:rsid w:val="00FD4627"/>
+    <w:rPr>
+      <w:rFonts w:ascii="Times New Roman" w:eastAsia="Times New Roman" w:hAnsi="Times New Roman" w:cs="Times New Roman"/>
+      <w:b/>
+      <w:bCs/>
+      <w:color w:val="339966"/>
+      <w:sz w:val="28"/>
+      <w:szCs w:val="27"/>
+      <w:lang w:eastAsia="fr-CH"/>
+    </w:rPr>
+  </w:style>
+  <w:style w:type="character" w:customStyle="1" w:styleId="Titre4Car">
+    <w:name w:val="Titre 4 Car"/>
+    <w:basedOn w:val="Policepardfaut"/>
+    <w:link w:val="Titre4"/>
+    <w:uiPriority w:val="9"/>
+    <w:rsid w:val="00FD4627"/>
+    <w:rPr>
+      <w:rFonts w:ascii="Times New Roman" w:eastAsia="Times New Roman" w:hAnsi="Times New Roman" w:cs="Times New Roman"/>
+      <w:b/>
+      <w:bCs/>
+      <w:color w:val="339966"/>
+      <w:sz w:val="24"/>
+      <w:szCs w:val="24"/>
+      <w:lang w:eastAsia="fr-CH"/>
+    </w:rPr>
+  </w:style>
+  <w:style w:type="character" w:customStyle="1" w:styleId="Titre5Car">
+    <w:name w:val="Titre 5 Car"/>
+    <w:basedOn w:val="Policepardfaut"/>
+    <w:link w:val="Titre5"/>
+    <w:uiPriority w:val="9"/>
+    <w:rsid w:val="007C47A1"/>
+    <w:rPr>
+      <w:rFonts w:ascii="Times New Roman" w:eastAsia="Times New Roman" w:hAnsi="Times New Roman" w:cs="Times New Roman"/>
+      <w:b/>
+      <w:bCs/>
+      <w:sz w:val="20"/>
+      <w:szCs w:val="20"/>
+      <w:lang w:eastAsia="fr-CH"/>
+    </w:rPr>
+  </w:style>
+  <w:style w:type="paragraph" w:styleId="NormalWeb">
+    <w:name w:val="Normal (Web)"/>
+    <w:basedOn w:val="Normal"/>
+    <w:uiPriority w:val="99"/>
+    <w:semiHidden/>
+    <w:unhideWhenUsed/>
+    <w:rsid w:val="007C47A1"/>
+    <w:pPr>
+      <w:spacing w:before="100" w:beforeAutospacing="1" w:after="100" w:afterAutospacing="1" w:line="240" w:lineRule="auto"/>
+    </w:pPr>
+    <w:rPr>
+      <w:rFonts w:ascii="Times New Roman" w:eastAsia="Times New Roman" w:hAnsi="Times New Roman" w:cs="Times New Roman"/>
+      <w:sz w:val="24"/>
+      <w:szCs w:val="24"/>
+      <w:lang w:eastAsia="fr-CH"/>
+    </w:rPr>
+  </w:style>
+  <w:style w:type="paragraph" w:styleId="Paragraphedeliste">
+    <w:name w:val="List Paragraph"/>
+    <w:basedOn w:val="Normal"/>
+    <w:uiPriority w:val="34"/>
+    <w:qFormat/>
+    <w:rsid w:val="00812F2A"/>
+    <w:pPr>
+      <w:ind w:left="720"/>
+      <w:contextualSpacing/>
+    </w:pPr>
+  </w:style>
+  <w:style w:type="paragraph" w:styleId="Textedebulles">
+    <w:name w:val="Balloon Text"/>
+    <w:basedOn w:val="Normal"/>
+    <w:link w:val="TextedebullesCar"/>
+    <w:uiPriority w:val="99"/>
+    <w:semiHidden/>
+    <w:unhideWhenUsed/>
+    <w:rsid w:val="002704B0"/>
+    <w:pPr>
+      <w:spacing w:line="240" w:lineRule="auto"/>
+    </w:pPr>
+    <w:rPr>
+      <w:rFonts w:ascii="Tahoma" w:hAnsi="Tahoma" w:cs="Tahoma"/>
+      <w:sz w:val="16"/>
+      <w:szCs w:val="16"/>
+    </w:rPr>
+  </w:style>
+  <w:style w:type="character" w:customStyle="1" w:styleId="TextedebullesCar">
+    <w:name w:val="Texte de bulles Car"/>
+    <w:basedOn w:val="Policepardfaut"/>
+    <w:link w:val="Textedebulles"/>
+    <w:uiPriority w:val="99"/>
+    <w:semiHidden/>
+    <w:rsid w:val="002704B0"/>
+    <w:rPr>
+      <w:rFonts w:ascii="Tahoma" w:hAnsi="Tahoma" w:cs="Tahoma"/>
+      <w:sz w:val="16"/>
+      <w:szCs w:val="16"/>
+    </w:rPr>
+  </w:style>
 </w:styles>
 </file>
 
@@ -8327,7 +8687,7 @@
     </a:clrScheme>
     <a:fontScheme name="Office">
       <a:majorFont>
-        <a:latin typeface="Calibri Light" panose="020F0302020204030204"/>
+        <a:latin typeface="Calibri Light"/>
         <a:ea typeface=""/>
         <a:cs typeface=""/>
         <a:font script="Jpan" typeface="游ゴシック Light"/>
@@ -8362,7 +8722,7 @@
         <a:font script="Geor" typeface="Sylfaen"/>
       </a:majorFont>
       <a:minorFont>
-        <a:latin typeface="Calibri" panose="020F0502020204030204"/>
+        <a:latin typeface="Calibri"/>
         <a:ea typeface=""/>
         <a:cs typeface=""/>
         <a:font script="Jpan" typeface="游明朝"/>
@@ -8539,7 +8899,7 @@
   <a:extraClrSchemeLst/>
   <a:extLst>
     <a:ext uri="{05A4C25C-085E-4340-85A3-A5531E510DB2}">
-      <thm15:themeFamily xmlns:thm15="http://schemas.microsoft.com/office/thememl/2012/main" name="Office Theme" id="{62F939B6-93AF-4DB8-9C6B-D6C7DFDC589F}" vid="{4A3C46E8-61CC-4603-A589-7422A47A8E4A}"/>
+      <thm15:themeFamily xmlns:thm15="http://schemas.microsoft.com/office/thememl/2012/main" xmlns="" name="Office Theme" id="{62F939B6-93AF-4DB8-9C6B-D6C7DFDC589F}" vid="{4A3C46E8-61CC-4603-A589-7422A47A8E4A}"/>
     </a:ext>
   </a:extLst>
 </a:theme>

</xml_diff>

<commit_message>
correction rapport, completion bilan itération1 et modification du script de la base de donnée
</commit_message>
<xml_diff>
--- a/GEN.docx
+++ b/GEN.docx
@@ -1,6 +1,6 @@
 
 <file path=word/document.xml><?xml version="1.0" encoding="utf-8"?>
-<w:document xmlns:wpc="http://schemas.microsoft.com/office/word/2010/wordprocessingCanvas" xmlns:cx="http://schemas.microsoft.com/office/drawing/2014/chartex" xmlns:cx1="http://schemas.microsoft.com/office/drawing/2015/9/8/chartex" xmlns:mc="http://schemas.openxmlformats.org/markup-compatibility/2006" xmlns:o="urn:schemas-microsoft-com:office:office" xmlns:r="http://schemas.openxmlformats.org/officeDocument/2006/relationships" xmlns:m="http://schemas.openxmlformats.org/officeDocument/2006/math" xmlns:v="urn:schemas-microsoft-com:vml" xmlns:wp14="http://schemas.microsoft.com/office/word/2010/wordprocessingDrawing" xmlns:wp="http://schemas.openxmlformats.org/drawingml/2006/wordprocessingDrawing" xmlns:w10="urn:schemas-microsoft-com:office:word" xmlns:w="http://schemas.openxmlformats.org/wordprocessingml/2006/main" xmlns:w14="http://schemas.microsoft.com/office/word/2010/wordml" xmlns:w15="http://schemas.microsoft.com/office/word/2012/wordml" xmlns:w16se="http://schemas.microsoft.com/office/word/2015/wordml/symex" xmlns:wpg="http://schemas.microsoft.com/office/word/2010/wordprocessingGroup" xmlns:wpi="http://schemas.microsoft.com/office/word/2010/wordprocessingInk" xmlns:wne="http://schemas.microsoft.com/office/word/2006/wordml" xmlns:wps="http://schemas.microsoft.com/office/word/2010/wordprocessingShape" mc:Ignorable="w14 w15 w16se wp14">
+<w:document xmlns:wpc="http://schemas.microsoft.com/office/word/2010/wordprocessingCanvas" xmlns:mc="http://schemas.openxmlformats.org/markup-compatibility/2006" xmlns:o="urn:schemas-microsoft-com:office:office" xmlns:r="http://schemas.openxmlformats.org/officeDocument/2006/relationships" xmlns:m="http://schemas.openxmlformats.org/officeDocument/2006/math" xmlns:v="urn:schemas-microsoft-com:vml" xmlns:wp14="http://schemas.microsoft.com/office/word/2010/wordprocessingDrawing" xmlns:wp="http://schemas.openxmlformats.org/drawingml/2006/wordprocessingDrawing" xmlns:w10="urn:schemas-microsoft-com:office:word" xmlns:w="http://schemas.openxmlformats.org/wordprocessingml/2006/main" xmlns:w14="http://schemas.microsoft.com/office/word/2010/wordml" xmlns:wpg="http://schemas.microsoft.com/office/word/2010/wordprocessingGroup" xmlns:wpi="http://schemas.microsoft.com/office/word/2010/wordprocessingInk" xmlns:wne="http://schemas.microsoft.com/office/word/2006/wordml" xmlns:wps="http://schemas.microsoft.com/office/word/2010/wordprocessingShape" mc:Ignorable="w14 wp14">
   <w:body>
     <w:p>
       <w:pPr>
@@ -72,8 +72,19 @@
           <w:szCs w:val="96"/>
           <w:lang w:eastAsia="fr-CH"/>
         </w:rPr>
-        <w:t>Mini projet : Yahtzee</w:t>
-      </w:r>
+        <w:t xml:space="preserve">Mini projet : </w:t>
+      </w:r>
+      <w:proofErr w:type="spellStart"/>
+      <w:r>
+        <w:rPr>
+          <w:color w:val="00FF99"/>
+          <w:sz w:val="96"/>
+          <w:szCs w:val="96"/>
+          <w:lang w:eastAsia="fr-CH"/>
+        </w:rPr>
+        <w:t>Yahtzee</w:t>
+      </w:r>
+      <w:proofErr w:type="spellEnd"/>
     </w:p>
     <w:p>
       <w:pPr>
@@ -118,44 +129,46 @@
           <w:szCs w:val="28"/>
           <w:lang w:eastAsia="fr-CH"/>
         </w:rPr>
-        <w:t>Fabien Franchini</w:t>
-      </w:r>
-    </w:p>
-    <w:p>
-      <w:pPr>
-        <w:jc w:val="right"/>
+        <w:t xml:space="preserve">Fabien </w:t>
+      </w:r>
+      <w:proofErr w:type="spellStart"/>
+      <w:r>
         <w:rPr>
           <w:sz w:val="28"/>
           <w:szCs w:val="28"/>
           <w:lang w:eastAsia="fr-CH"/>
         </w:rPr>
-      </w:pPr>
-      <w:r>
+        <w:t>Franchini</w:t>
+      </w:r>
+      <w:proofErr w:type="spellEnd"/>
+    </w:p>
+    <w:p>
+      <w:pPr>
+        <w:jc w:val="right"/>
         <w:rPr>
           <w:sz w:val="28"/>
           <w:szCs w:val="28"/>
           <w:lang w:eastAsia="fr-CH"/>
         </w:rPr>
-        <w:t>Ibrahim Ounon</w:t>
-      </w:r>
-    </w:p>
-    <w:p>
-      <w:pPr>
-        <w:jc w:val="right"/>
+      </w:pPr>
+      <w:r>
         <w:rPr>
           <w:sz w:val="28"/>
           <w:szCs w:val="28"/>
           <w:lang w:eastAsia="fr-CH"/>
         </w:rPr>
-      </w:pPr>
+        <w:t xml:space="preserve">Ibrahim </w:t>
+      </w:r>
+      <w:proofErr w:type="spellStart"/>
       <w:r>
         <w:rPr>
           <w:sz w:val="28"/>
           <w:szCs w:val="28"/>
           <w:lang w:eastAsia="fr-CH"/>
         </w:rPr>
-        <w:t>Kevin Ponce</w:t>
-      </w:r>
+        <w:t>Ounon</w:t>
+      </w:r>
+      <w:proofErr w:type="spellEnd"/>
     </w:p>
     <w:p>
       <w:pPr>
@@ -172,7 +185,7 @@
           <w:szCs w:val="28"/>
           <w:lang w:eastAsia="fr-CH"/>
         </w:rPr>
-        <w:t>Madolyne Dupraz</w:t>
+        <w:t>Kevin Ponce</w:t>
       </w:r>
     </w:p>
     <w:p>
@@ -184,14 +197,72 @@
           <w:lang w:eastAsia="fr-CH"/>
         </w:rPr>
       </w:pPr>
+      <w:proofErr w:type="spellStart"/>
       <w:r>
         <w:rPr>
           <w:sz w:val="28"/>
           <w:szCs w:val="28"/>
           <w:lang w:eastAsia="fr-CH"/>
         </w:rPr>
-        <w:t>Rosanne Combremont</w:t>
-      </w:r>
+        <w:t>Madolyne</w:t>
+      </w:r>
+      <w:proofErr w:type="spellEnd"/>
+      <w:r>
+        <w:rPr>
+          <w:sz w:val="28"/>
+          <w:szCs w:val="28"/>
+          <w:lang w:eastAsia="fr-CH"/>
+        </w:rPr>
+        <w:t xml:space="preserve"> </w:t>
+      </w:r>
+      <w:proofErr w:type="spellStart"/>
+      <w:r>
+        <w:rPr>
+          <w:sz w:val="28"/>
+          <w:szCs w:val="28"/>
+          <w:lang w:eastAsia="fr-CH"/>
+        </w:rPr>
+        <w:t>Dupraz</w:t>
+      </w:r>
+      <w:proofErr w:type="spellEnd"/>
+    </w:p>
+    <w:p>
+      <w:pPr>
+        <w:jc w:val="right"/>
+        <w:rPr>
+          <w:sz w:val="28"/>
+          <w:szCs w:val="28"/>
+          <w:lang w:eastAsia="fr-CH"/>
+        </w:rPr>
+      </w:pPr>
+      <w:proofErr w:type="spellStart"/>
+      <w:r>
+        <w:rPr>
+          <w:sz w:val="28"/>
+          <w:szCs w:val="28"/>
+          <w:lang w:eastAsia="fr-CH"/>
+        </w:rPr>
+        <w:t>Rosanne</w:t>
+      </w:r>
+      <w:proofErr w:type="spellEnd"/>
+      <w:r>
+        <w:rPr>
+          <w:sz w:val="28"/>
+          <w:szCs w:val="28"/>
+          <w:lang w:eastAsia="fr-CH"/>
+        </w:rPr>
+        <w:t xml:space="preserve"> </w:t>
+      </w:r>
+      <w:proofErr w:type="spellStart"/>
+      <w:r>
+        <w:rPr>
+          <w:sz w:val="28"/>
+          <w:szCs w:val="28"/>
+          <w:lang w:eastAsia="fr-CH"/>
+        </w:rPr>
+        <w:t>Combremont</w:t>
+      </w:r>
+      <w:proofErr w:type="spellEnd"/>
     </w:p>
     <w:p>
       <w:pPr>
@@ -256,7 +327,35 @@
         <w:rPr>
           <w:lang w:eastAsia="fr-CH"/>
         </w:rPr>
-        <w:t xml:space="preserve">Dans le cadre du cours de Génie Logiciel (GEN), nous avons pour projet, de concevoir une application client-serveur en adoptant la méthodologie de travail, Unified Process (UP). Nous avons </w:t>
+        <w:t xml:space="preserve">Dans le cadre du cours de Génie Logiciel (GEN), nous avons pour projet, de concevoir une application client-serveur en adoptant la méthodologie de travail, </w:t>
+      </w:r>
+      <w:proofErr w:type="spellStart"/>
+      <w:r>
+        <w:rPr>
+          <w:lang w:eastAsia="fr-CH"/>
+        </w:rPr>
+        <w:t>Unified</w:t>
+      </w:r>
+      <w:proofErr w:type="spellEnd"/>
+      <w:r>
+        <w:rPr>
+          <w:lang w:eastAsia="fr-CH"/>
+        </w:rPr>
+        <w:t xml:space="preserve"> </w:t>
+      </w:r>
+      <w:proofErr w:type="spellStart"/>
+      <w:r>
+        <w:rPr>
+          <w:lang w:eastAsia="fr-CH"/>
+        </w:rPr>
+        <w:t>Process</w:t>
+      </w:r>
+      <w:proofErr w:type="spellEnd"/>
+      <w:r>
+        <w:rPr>
+          <w:lang w:eastAsia="fr-CH"/>
+        </w:rPr>
+        <w:t xml:space="preserve"> (UP). Nous avons </w:t>
       </w:r>
       <w:r>
         <w:rPr>
@@ -268,7 +367,21 @@
         <w:rPr>
           <w:lang w:eastAsia="fr-CH"/>
         </w:rPr>
-        <w:t xml:space="preserve"> de réaliser une version digitale du Yahtzee, célèbre jeu de société.</w:t>
+        <w:t xml:space="preserve"> de réaliser une version digitale du </w:t>
+      </w:r>
+      <w:proofErr w:type="spellStart"/>
+      <w:r>
+        <w:rPr>
+          <w:lang w:eastAsia="fr-CH"/>
+        </w:rPr>
+        <w:t>Yahtzee</w:t>
+      </w:r>
+      <w:proofErr w:type="spellEnd"/>
+      <w:r>
+        <w:rPr>
+          <w:lang w:eastAsia="fr-CH"/>
+        </w:rPr>
+        <w:t>, célèbre jeu de société.</w:t>
       </w:r>
     </w:p>
     <w:p>
@@ -416,7 +529,35 @@
         <w:rPr>
           <w:lang w:eastAsia="fr-CH"/>
         </w:rPr>
-        <w:t>Le Yahtzee se joue avec 5 dés et se finit une fois toutes les cases de la fiche de score remplies. Chaque joueur joue tout à tour et dispose de 3 lancers à chaque coup. L’objectif étant de réaliser des combinaisons qui rapportent des points. Le joueur a le choix de reprendre tous ou une partie des dés à chaque lancé, selon son gré, pour tenter d’obtenir la combinaison voulue. A chaque tour, le joueur doit obligatoirement inscrire les points qu’il a obtenu dans la fiche de score.</w:t>
+        <w:t xml:space="preserve">Le </w:t>
+      </w:r>
+      <w:proofErr w:type="spellStart"/>
+      <w:r>
+        <w:rPr>
+          <w:lang w:eastAsia="fr-CH"/>
+        </w:rPr>
+        <w:t>Yahtzee</w:t>
+      </w:r>
+      <w:proofErr w:type="spellEnd"/>
+      <w:r>
+        <w:rPr>
+          <w:lang w:eastAsia="fr-CH"/>
+        </w:rPr>
+        <w:t xml:space="preserve"> se joue avec 5 dés et se finit une fois toutes les cases de la fiche de score remplies. Chaque joueur joue tout à tour et dispose de 3 lancers à chaque coup. L’objectif étant de réaliser des combinaisons qui rapportent des points. Le joueur a le choix de reprendre tous ou une partie des dés à chaque lancé, selon son gré, pour tenter d’obtenir la combinaison voulue. A chaque tour, le joueur doit obligatoirement inscrire les points qu’il a </w:t>
+      </w:r>
+      <w:proofErr w:type="gramStart"/>
+      <w:r>
+        <w:rPr>
+          <w:lang w:eastAsia="fr-CH"/>
+        </w:rPr>
+        <w:t>obtenu</w:t>
+      </w:r>
+      <w:proofErr w:type="gramEnd"/>
+      <w:r>
+        <w:rPr>
+          <w:lang w:eastAsia="fr-CH"/>
+        </w:rPr>
+        <w:t xml:space="preserve"> dans la fiche de score.</w:t>
       </w:r>
     </w:p>
     <w:p>
@@ -784,7 +925,7 @@
                     </pic:cNvPicPr>
                   </pic:nvPicPr>
                   <pic:blipFill>
-                    <a:blip r:embed="rId5">
+                    <a:blip r:embed="rId6">
                       <a:extLst>
                         <a:ext uri="{28A0092B-C50C-407E-A947-70E740481C1C}">
                           <a14:useLocalDpi xmlns:a14="http://schemas.microsoft.com/office/drawing/2010/main" val="0"/>
@@ -843,8 +984,13 @@
       </w:r>
     </w:p>
     <w:p>
-      <w:r>
-        <w:t xml:space="preserve">Admin : </w:t>
+      <w:proofErr w:type="spellStart"/>
+      <w:r>
+        <w:t>Admin</w:t>
+      </w:r>
+      <w:proofErr w:type="spellEnd"/>
+      <w:r>
+        <w:t xml:space="preserve"> : </w:t>
       </w:r>
       <w:r>
         <w:t>Acteur principal dans administrer les joueurs</w:t>
@@ -943,7 +1089,14 @@
         <w:rPr>
           <w:lang w:eastAsia="fr-CH"/>
         </w:rPr>
-        <w:t>Le serveur envoie un « ackno</w:t>
+        <w:t>Le serveur envoie un « </w:t>
+      </w:r>
+      <w:proofErr w:type="spellStart"/>
+      <w:r>
+        <w:rPr>
+          <w:lang w:eastAsia="fr-CH"/>
+        </w:rPr>
+        <w:t>ackno</w:t>
       </w:r>
       <w:r>
         <w:rPr>
@@ -955,7 +1108,14 @@
         <w:rPr>
           <w:lang w:eastAsia="fr-CH"/>
         </w:rPr>
-        <w:t>ledge »</w:t>
+        <w:t>ledge</w:t>
+      </w:r>
+      <w:proofErr w:type="spellEnd"/>
+      <w:r>
+        <w:rPr>
+          <w:lang w:eastAsia="fr-CH"/>
+        </w:rPr>
+        <w:t> »</w:t>
       </w:r>
     </w:p>
     <w:p>
@@ -1297,7 +1457,14 @@
         <w:rPr>
           <w:lang w:eastAsia="fr-CH"/>
         </w:rPr>
-        <w:t>Le serveur envoie un « ackno</w:t>
+        <w:t>Le serveur envoie un « </w:t>
+      </w:r>
+      <w:proofErr w:type="spellStart"/>
+      <w:r>
+        <w:rPr>
+          <w:lang w:eastAsia="fr-CH"/>
+        </w:rPr>
+        <w:t>ackno</w:t>
       </w:r>
       <w:r>
         <w:rPr>
@@ -1309,7 +1476,14 @@
         <w:rPr>
           <w:lang w:eastAsia="fr-CH"/>
         </w:rPr>
-        <w:t>ledge »</w:t>
+        <w:t>ledge</w:t>
+      </w:r>
+      <w:proofErr w:type="spellEnd"/>
+      <w:r>
+        <w:rPr>
+          <w:lang w:eastAsia="fr-CH"/>
+        </w:rPr>
+        <w:t> »</w:t>
       </w:r>
     </w:p>
     <w:p>
@@ -1614,8 +1788,16 @@
         <w:rPr>
           <w:lang w:eastAsia="fr-CH"/>
         </w:rPr>
-        <w:t>Le serveur envoie un acknowledge</w:t>
-      </w:r>
+        <w:t xml:space="preserve">Le serveur envoie un </w:t>
+      </w:r>
+      <w:proofErr w:type="spellStart"/>
+      <w:r>
+        <w:rPr>
+          <w:lang w:eastAsia="fr-CH"/>
+        </w:rPr>
+        <w:t>acknowledge</w:t>
+      </w:r>
+      <w:proofErr w:type="spellEnd"/>
     </w:p>
     <w:p>
       <w:pPr>
@@ -1770,7 +1952,21 @@
         <w:rPr>
           <w:lang w:eastAsia="fr-CH"/>
         </w:rPr>
-        <w:t xml:space="preserve"> (voir mockup)</w:t>
+        <w:t xml:space="preserve"> (voir </w:t>
+      </w:r>
+      <w:proofErr w:type="spellStart"/>
+      <w:r>
+        <w:rPr>
+          <w:lang w:eastAsia="fr-CH"/>
+        </w:rPr>
+        <w:t>mockup</w:t>
+      </w:r>
+      <w:proofErr w:type="spellEnd"/>
+      <w:r>
+        <w:rPr>
+          <w:lang w:eastAsia="fr-CH"/>
+        </w:rPr>
+        <w:t>)</w:t>
       </w:r>
     </w:p>
     <w:p>
@@ -1806,7 +2002,21 @@
         <w:rPr>
           <w:lang w:eastAsia="fr-CH"/>
         </w:rPr>
-        <w:t>Le serveur envoie un « acknowledge »</w:t>
+        <w:t>Le serveur envoie un « </w:t>
+      </w:r>
+      <w:proofErr w:type="spellStart"/>
+      <w:r>
+        <w:rPr>
+          <w:lang w:eastAsia="fr-CH"/>
+        </w:rPr>
+        <w:t>acknowledge</w:t>
+      </w:r>
+      <w:proofErr w:type="spellEnd"/>
+      <w:r>
+        <w:rPr>
+          <w:lang w:eastAsia="fr-CH"/>
+        </w:rPr>
+        <w:t> »</w:t>
       </w:r>
     </w:p>
     <w:p>
@@ -1916,13 +2126,35 @@
         <w:rPr>
           <w:lang w:eastAsia="fr-CH"/>
         </w:rPr>
-        <w:t>Le joueur se rend sur la liste de toute les parties</w:t>
-      </w:r>
-      <w:r>
-        <w:rPr>
-          <w:lang w:eastAsia="fr-CH"/>
-        </w:rPr>
-        <w:t xml:space="preserve"> (voir mockup)</w:t>
+        <w:t xml:space="preserve">Le joueur se rend sur la liste de </w:t>
+      </w:r>
+      <w:proofErr w:type="gramStart"/>
+      <w:r>
+        <w:rPr>
+          <w:lang w:eastAsia="fr-CH"/>
+        </w:rPr>
+        <w:t>toute les parties</w:t>
+      </w:r>
+      <w:proofErr w:type="gramEnd"/>
+      <w:r>
+        <w:rPr>
+          <w:lang w:eastAsia="fr-CH"/>
+        </w:rPr>
+        <w:t xml:space="preserve"> (voir </w:t>
+      </w:r>
+      <w:proofErr w:type="spellStart"/>
+      <w:r>
+        <w:rPr>
+          <w:lang w:eastAsia="fr-CH"/>
+        </w:rPr>
+        <w:t>mockup</w:t>
+      </w:r>
+      <w:proofErr w:type="spellEnd"/>
+      <w:r>
+        <w:rPr>
+          <w:lang w:eastAsia="fr-CH"/>
+        </w:rPr>
+        <w:t>)</w:t>
       </w:r>
     </w:p>
     <w:p>
@@ -1958,7 +2190,21 @@
         <w:rPr>
           <w:lang w:eastAsia="fr-CH"/>
         </w:rPr>
-        <w:t>Le serveur envoie un « acknowledge »</w:t>
+        <w:t>Le serveur envoie un « </w:t>
+      </w:r>
+      <w:proofErr w:type="spellStart"/>
+      <w:r>
+        <w:rPr>
+          <w:lang w:eastAsia="fr-CH"/>
+        </w:rPr>
+        <w:t>acknowledge</w:t>
+      </w:r>
+      <w:proofErr w:type="spellEnd"/>
+      <w:r>
+        <w:rPr>
+          <w:lang w:eastAsia="fr-CH"/>
+        </w:rPr>
+        <w:t> »</w:t>
       </w:r>
     </w:p>
     <w:p>
@@ -2176,12 +2422,14 @@
         </w:rPr>
         <w:t>« </w:t>
       </w:r>
+      <w:proofErr w:type="spellStart"/>
       <w:r>
         <w:rPr>
           <w:lang w:eastAsia="fr-CH"/>
         </w:rPr>
         <w:t>acknowledge</w:t>
       </w:r>
+      <w:proofErr w:type="spellEnd"/>
       <w:r>
         <w:rPr>
           <w:lang w:eastAsia="fr-CH"/>
@@ -2291,7 +2539,21 @@
         <w:rPr>
           <w:lang w:eastAsia="fr-CH"/>
         </w:rPr>
-        <w:t>Le serveur envoie un « acknowledge »</w:t>
+        <w:t>Le serveur envoie un « </w:t>
+      </w:r>
+      <w:proofErr w:type="spellStart"/>
+      <w:r>
+        <w:rPr>
+          <w:lang w:eastAsia="fr-CH"/>
+        </w:rPr>
+        <w:t>acknowledge</w:t>
+      </w:r>
+      <w:proofErr w:type="spellEnd"/>
+      <w:r>
+        <w:rPr>
+          <w:lang w:eastAsia="fr-CH"/>
+        </w:rPr>
+        <w:t> »</w:t>
       </w:r>
     </w:p>
     <w:p>
@@ -2428,7 +2690,21 @@
         <w:rPr>
           <w:lang w:eastAsia="fr-CH"/>
         </w:rPr>
-        <w:t>Le serveur envoie un « acknowledge »</w:t>
+        <w:t>Le serveur envoie un « </w:t>
+      </w:r>
+      <w:proofErr w:type="spellStart"/>
+      <w:r>
+        <w:rPr>
+          <w:lang w:eastAsia="fr-CH"/>
+        </w:rPr>
+        <w:t>acknowledge</w:t>
+      </w:r>
+      <w:proofErr w:type="spellEnd"/>
+      <w:r>
+        <w:rPr>
+          <w:lang w:eastAsia="fr-CH"/>
+        </w:rPr>
+        <w:t> »</w:t>
       </w:r>
     </w:p>
     <w:p>
@@ -2583,7 +2859,21 @@
         <w:rPr>
           <w:lang w:eastAsia="fr-CH"/>
         </w:rPr>
-        <w:t>Le serveur envoie un « acknowledge »</w:t>
+        <w:t>Le serveur envoie un « </w:t>
+      </w:r>
+      <w:proofErr w:type="spellStart"/>
+      <w:r>
+        <w:rPr>
+          <w:lang w:eastAsia="fr-CH"/>
+        </w:rPr>
+        <w:t>acknowledge</w:t>
+      </w:r>
+      <w:proofErr w:type="spellEnd"/>
+      <w:r>
+        <w:rPr>
+          <w:lang w:eastAsia="fr-CH"/>
+        </w:rPr>
+        <w:t> »</w:t>
       </w:r>
     </w:p>
     <w:p>
@@ -2915,7 +3205,7 @@
             <wp:extent cx="3981450" cy="2343150"/>
             <wp:effectExtent l="0" t="0" r="0" b="0"/>
             <wp:docPr id="8" name="Image 8" descr="Authentification">
-              <a:hlinkClick xmlns:a="http://schemas.openxmlformats.org/drawingml/2006/main" r:id="rId6" tgtFrame="&quot;_blank&quot;"/>
+              <a:hlinkClick xmlns:a="http://schemas.openxmlformats.org/drawingml/2006/main" r:id="rId7" tgtFrame="&quot;_blank&quot;"/>
             </wp:docPr>
             <wp:cNvGraphicFramePr>
               <a:graphicFrameLocks xmlns:a="http://schemas.openxmlformats.org/drawingml/2006/main" noChangeAspect="1"/>
@@ -2925,14 +3215,14 @@
                 <pic:pic xmlns:pic="http://schemas.openxmlformats.org/drawingml/2006/picture">
                   <pic:nvPicPr>
                     <pic:cNvPr id="0" name="Picture 1" descr="Authentification">
-                      <a:hlinkClick r:id="rId6" tgtFrame="&quot;_blank&quot;"/>
+                      <a:hlinkClick r:id="rId7" tgtFrame="&quot;_blank&quot;"/>
                     </pic:cNvPr>
                     <pic:cNvPicPr>
                       <a:picLocks noChangeAspect="1" noChangeArrowheads="1"/>
                     </pic:cNvPicPr>
                   </pic:nvPicPr>
                   <pic:blipFill>
-                    <a:blip r:embed="rId7">
+                    <a:blip r:embed="rId8">
                       <a:extLst>
                         <a:ext uri="{28A0092B-C50C-407E-A947-70E740481C1C}">
                           <a14:useLocalDpi xmlns:a14="http://schemas.microsoft.com/office/drawing/2010/main" val="0"/>
@@ -2988,7 +3278,7 @@
             <wp:extent cx="3790950" cy="1876425"/>
             <wp:effectExtent l="0" t="0" r="0" b="9525"/>
             <wp:docPr id="7" name="Image 7" descr="Rejoindre, Observer">
-              <a:hlinkClick xmlns:a="http://schemas.openxmlformats.org/drawingml/2006/main" r:id="rId8" tgtFrame="&quot;_blank&quot;"/>
+              <a:hlinkClick xmlns:a="http://schemas.openxmlformats.org/drawingml/2006/main" r:id="rId9" tgtFrame="&quot;_blank&quot;"/>
             </wp:docPr>
             <wp:cNvGraphicFramePr>
               <a:graphicFrameLocks xmlns:a="http://schemas.openxmlformats.org/drawingml/2006/main" noChangeAspect="1"/>
@@ -2998,14 +3288,14 @@
                 <pic:pic xmlns:pic="http://schemas.openxmlformats.org/drawingml/2006/picture">
                   <pic:nvPicPr>
                     <pic:cNvPr id="0" name="Picture 2" descr="Rejoindre, Observer">
-                      <a:hlinkClick r:id="rId8" tgtFrame="&quot;_blank&quot;"/>
+                      <a:hlinkClick r:id="rId9" tgtFrame="&quot;_blank&quot;"/>
                     </pic:cNvPr>
                     <pic:cNvPicPr>
                       <a:picLocks noChangeAspect="1" noChangeArrowheads="1"/>
                     </pic:cNvPicPr>
                   </pic:nvPicPr>
                   <pic:blipFill>
-                    <a:blip r:embed="rId9">
+                    <a:blip r:embed="rId10">
                       <a:extLst>
                         <a:ext uri="{28A0092B-C50C-407E-A947-70E740481C1C}">
                           <a14:useLocalDpi xmlns:a14="http://schemas.microsoft.com/office/drawing/2010/main" val="0"/>
@@ -3061,7 +3351,7 @@
             <wp:extent cx="3429000" cy="2486025"/>
             <wp:effectExtent l="0" t="0" r="0" b="9525"/>
             <wp:docPr id="6" name="Image 6" descr="Modification du profil">
-              <a:hlinkClick xmlns:a="http://schemas.openxmlformats.org/drawingml/2006/main" r:id="rId10" tgtFrame="&quot;_blank&quot;"/>
+              <a:hlinkClick xmlns:a="http://schemas.openxmlformats.org/drawingml/2006/main" r:id="rId11" tgtFrame="&quot;_blank&quot;"/>
             </wp:docPr>
             <wp:cNvGraphicFramePr>
               <a:graphicFrameLocks xmlns:a="http://schemas.openxmlformats.org/drawingml/2006/main" noChangeAspect="1"/>
@@ -3071,14 +3361,14 @@
                 <pic:pic xmlns:pic="http://schemas.openxmlformats.org/drawingml/2006/picture">
                   <pic:nvPicPr>
                     <pic:cNvPr id="0" name="Picture 3" descr="Modification du profil">
-                      <a:hlinkClick r:id="rId10" tgtFrame="&quot;_blank&quot;"/>
+                      <a:hlinkClick r:id="rId11" tgtFrame="&quot;_blank&quot;"/>
                     </pic:cNvPr>
                     <pic:cNvPicPr>
                       <a:picLocks noChangeAspect="1" noChangeArrowheads="1"/>
                     </pic:cNvPicPr>
                   </pic:nvPicPr>
                   <pic:blipFill>
-                    <a:blip r:embed="rId11">
+                    <a:blip r:embed="rId12">
                       <a:extLst>
                         <a:ext uri="{28A0092B-C50C-407E-A947-70E740481C1C}">
                           <a14:useLocalDpi xmlns:a14="http://schemas.microsoft.com/office/drawing/2010/main" val="0"/>
@@ -3135,7 +3425,7 @@
             <wp:extent cx="4105275" cy="3009900"/>
             <wp:effectExtent l="0" t="0" r="9525" b="0"/>
             <wp:docPr id="5" name="Image 5" descr="Classement">
-              <a:hlinkClick xmlns:a="http://schemas.openxmlformats.org/drawingml/2006/main" r:id="rId12" tgtFrame="&quot;_blank&quot;"/>
+              <a:hlinkClick xmlns:a="http://schemas.openxmlformats.org/drawingml/2006/main" r:id="rId13" tgtFrame="&quot;_blank&quot;"/>
             </wp:docPr>
             <wp:cNvGraphicFramePr>
               <a:graphicFrameLocks xmlns:a="http://schemas.openxmlformats.org/drawingml/2006/main" noChangeAspect="1"/>
@@ -3145,14 +3435,14 @@
                 <pic:pic xmlns:pic="http://schemas.openxmlformats.org/drawingml/2006/picture">
                   <pic:nvPicPr>
                     <pic:cNvPr id="0" name="Picture 4" descr="Classement">
-                      <a:hlinkClick r:id="rId12" tgtFrame="&quot;_blank&quot;"/>
+                      <a:hlinkClick r:id="rId13" tgtFrame="&quot;_blank&quot;"/>
                     </pic:cNvPr>
                     <pic:cNvPicPr>
                       <a:picLocks noChangeAspect="1" noChangeArrowheads="1"/>
                     </pic:cNvPicPr>
                   </pic:nvPicPr>
                   <pic:blipFill>
-                    <a:blip r:embed="rId13">
+                    <a:blip r:embed="rId14">
                       <a:extLst>
                         <a:ext uri="{28A0092B-C50C-407E-A947-70E740481C1C}">
                           <a14:useLocalDpi xmlns:a14="http://schemas.microsoft.com/office/drawing/2010/main" val="0"/>
@@ -3208,7 +3498,7 @@
             <wp:extent cx="3543300" cy="2543175"/>
             <wp:effectExtent l="0" t="0" r="0" b="9525"/>
             <wp:docPr id="4" name="Image 4" descr="Jouer">
-              <a:hlinkClick xmlns:a="http://schemas.openxmlformats.org/drawingml/2006/main" r:id="rId14" tgtFrame="&quot;_blank&quot;"/>
+              <a:hlinkClick xmlns:a="http://schemas.openxmlformats.org/drawingml/2006/main" r:id="rId15" tgtFrame="&quot;_blank&quot;"/>
             </wp:docPr>
             <wp:cNvGraphicFramePr>
               <a:graphicFrameLocks xmlns:a="http://schemas.openxmlformats.org/drawingml/2006/main" noChangeAspect="1"/>
@@ -3218,14 +3508,14 @@
                 <pic:pic xmlns:pic="http://schemas.openxmlformats.org/drawingml/2006/picture">
                   <pic:nvPicPr>
                     <pic:cNvPr id="0" name="Picture 5" descr="Jouer">
-                      <a:hlinkClick r:id="rId14" tgtFrame="&quot;_blank&quot;"/>
+                      <a:hlinkClick r:id="rId15" tgtFrame="&quot;_blank&quot;"/>
                     </pic:cNvPr>
                     <pic:cNvPicPr>
                       <a:picLocks noChangeAspect="1" noChangeArrowheads="1"/>
                     </pic:cNvPicPr>
                   </pic:nvPicPr>
                   <pic:blipFill>
-                    <a:blip r:embed="rId15">
+                    <a:blip r:embed="rId16">
                       <a:extLst>
                         <a:ext uri="{28A0092B-C50C-407E-A947-70E740481C1C}">
                           <a14:useLocalDpi xmlns:a14="http://schemas.microsoft.com/office/drawing/2010/main" val="0"/>
@@ -3290,7 +3580,7 @@
             <wp:extent cx="3238500" cy="3143250"/>
             <wp:effectExtent l="0" t="0" r="0" b="0"/>
             <wp:docPr id="3" name="Image 3" descr="Fenêtre d'authentification">
-              <a:hlinkClick xmlns:a="http://schemas.openxmlformats.org/drawingml/2006/main" r:id="rId16" tgtFrame="&quot;_blank&quot;"/>
+              <a:hlinkClick xmlns:a="http://schemas.openxmlformats.org/drawingml/2006/main" r:id="rId17" tgtFrame="&quot;_blank&quot;"/>
             </wp:docPr>
             <wp:cNvGraphicFramePr>
               <a:graphicFrameLocks xmlns:a="http://schemas.openxmlformats.org/drawingml/2006/main" noChangeAspect="1"/>
@@ -3300,14 +3590,14 @@
                 <pic:pic xmlns:pic="http://schemas.openxmlformats.org/drawingml/2006/picture">
                   <pic:nvPicPr>
                     <pic:cNvPr id="0" name="Picture 6" descr="Fenêtre d'authentification">
-                      <a:hlinkClick r:id="rId16" tgtFrame="&quot;_blank&quot;"/>
+                      <a:hlinkClick r:id="rId17" tgtFrame="&quot;_blank&quot;"/>
                     </pic:cNvPr>
                     <pic:cNvPicPr>
                       <a:picLocks noChangeAspect="1" noChangeArrowheads="1"/>
                     </pic:cNvPicPr>
                   </pic:nvPicPr>
                   <pic:blipFill>
-                    <a:blip r:embed="rId17">
+                    <a:blip r:embed="rId18">
                       <a:extLst>
                         <a:ext uri="{28A0092B-C50C-407E-A947-70E740481C1C}">
                           <a14:useLocalDpi xmlns:a14="http://schemas.microsoft.com/office/drawing/2010/main" val="0"/>
@@ -3363,7 +3653,7 @@
             <wp:extent cx="3762375" cy="3143250"/>
             <wp:effectExtent l="0" t="0" r="9525" b="0"/>
             <wp:docPr id="2" name="Image 2" descr="Fenêtre principale">
-              <a:hlinkClick xmlns:a="http://schemas.openxmlformats.org/drawingml/2006/main" r:id="rId18" tgtFrame="&quot;_blank&quot;"/>
+              <a:hlinkClick xmlns:a="http://schemas.openxmlformats.org/drawingml/2006/main" r:id="rId19" tgtFrame="&quot;_blank&quot;"/>
             </wp:docPr>
             <wp:cNvGraphicFramePr>
               <a:graphicFrameLocks xmlns:a="http://schemas.openxmlformats.org/drawingml/2006/main" noChangeAspect="1"/>
@@ -3373,14 +3663,14 @@
                 <pic:pic xmlns:pic="http://schemas.openxmlformats.org/drawingml/2006/picture">
                   <pic:nvPicPr>
                     <pic:cNvPr id="0" name="Picture 7" descr="Fenêtre principale">
-                      <a:hlinkClick r:id="rId18" tgtFrame="&quot;_blank&quot;"/>
+                      <a:hlinkClick r:id="rId19" tgtFrame="&quot;_blank&quot;"/>
                     </pic:cNvPr>
                     <pic:cNvPicPr>
                       <a:picLocks noChangeAspect="1" noChangeArrowheads="1"/>
                     </pic:cNvPicPr>
                   </pic:nvPicPr>
                   <pic:blipFill>
-                    <a:blip r:embed="rId19">
+                    <a:blip r:embed="rId20">
                       <a:extLst>
                         <a:ext uri="{28A0092B-C50C-407E-A947-70E740481C1C}">
                           <a14:useLocalDpi xmlns:a14="http://schemas.microsoft.com/office/drawing/2010/main" val="0"/>
@@ -3454,7 +3744,7 @@
             <o:lock v:ext="edit" aspectratio="t"/>
           </v:shapetype>
           <v:shape id="_x0000_i1025" type="#_x0000_t75" style="width:268.75pt;height:264.55pt">
-            <v:imagedata r:id="rId20" o:title="schema"/>
+            <v:imagedata r:id="rId21" o:title="schema"/>
           </v:shape>
         </w:pict>
       </w:r>
@@ -3463,6 +3753,138 @@
       <w:pPr>
         <w:pStyle w:val="Titre1"/>
       </w:pPr>
+    </w:p>
+    <w:p>
+      <w:pPr>
+        <w:pStyle w:val="Titre1"/>
+      </w:pPr>
+      <w:r>
+        <w:t>Modèle de domaine</w:t>
+      </w:r>
+    </w:p>
+    <w:p>
+      <w:pPr>
+        <w:pStyle w:val="Titre1"/>
+        <w:jc w:val="center"/>
+      </w:pPr>
+      <w:r>
+        <w:rPr>
+          <w:noProof/>
+        </w:rPr>
+        <w:drawing>
+          <wp:inline distT="0" distB="0" distL="0" distR="0">
+            <wp:extent cx="4401820" cy="2934335"/>
+            <wp:effectExtent l="0" t="0" r="0" b="0"/>
+            <wp:docPr id="1" name="Image 1" descr="E:\Gen\modelDomaine1.png"/>
+            <wp:cNvGraphicFramePr>
+              <a:graphicFrameLocks xmlns:a="http://schemas.openxmlformats.org/drawingml/2006/main" noChangeAspect="1"/>
+            </wp:cNvGraphicFramePr>
+            <a:graphic xmlns:a="http://schemas.openxmlformats.org/drawingml/2006/main">
+              <a:graphicData uri="http://schemas.openxmlformats.org/drawingml/2006/picture">
+                <pic:pic xmlns:pic="http://schemas.openxmlformats.org/drawingml/2006/picture">
+                  <pic:nvPicPr>
+                    <pic:cNvPr id="0" name="Picture 2" descr="E:\Gen\modelDomaine1.png"/>
+                    <pic:cNvPicPr>
+                      <a:picLocks noChangeAspect="1" noChangeArrowheads="1"/>
+                    </pic:cNvPicPr>
+                  </pic:nvPicPr>
+                  <pic:blipFill>
+                    <a:blip r:embed="rId22">
+                      <a:extLst>
+                        <a:ext uri="{28A0092B-C50C-407E-A947-70E740481C1C}">
+                          <a14:useLocalDpi xmlns:a14="http://schemas.microsoft.com/office/drawing/2010/main" val="0"/>
+                        </a:ext>
+                      </a:extLst>
+                    </a:blip>
+                    <a:srcRect/>
+                    <a:stretch>
+                      <a:fillRect/>
+                    </a:stretch>
+                  </pic:blipFill>
+                  <pic:spPr bwMode="auto">
+                    <a:xfrm>
+                      <a:off x="0" y="0"/>
+                      <a:ext cx="4401820" cy="2934335"/>
+                    </a:xfrm>
+                    <a:prstGeom prst="rect">
+                      <a:avLst/>
+                    </a:prstGeom>
+                    <a:noFill/>
+                    <a:ln>
+                      <a:noFill/>
+                    </a:ln>
+                  </pic:spPr>
+                </pic:pic>
+              </a:graphicData>
+            </a:graphic>
+          </wp:inline>
+        </w:drawing>
+      </w:r>
+    </w:p>
+    <w:p>
+      <w:pPr>
+        <w:pStyle w:val="Titre1"/>
+        <w:jc w:val="center"/>
+      </w:pPr>
+      <w:r>
+        <w:rPr>
+          <w:noProof/>
+        </w:rPr>
+        <w:lastRenderedPageBreak/>
+        <w:drawing>
+          <wp:inline distT="0" distB="0" distL="0" distR="0">
+            <wp:extent cx="3487420" cy="2870835"/>
+            <wp:effectExtent l="0" t="0" r="0" b="5715"/>
+            <wp:docPr id="10" name="Image 10" descr="E:\Gen\modelDomaine2.png"/>
+            <wp:cNvGraphicFramePr>
+              <a:graphicFrameLocks xmlns:a="http://schemas.openxmlformats.org/drawingml/2006/main" noChangeAspect="1"/>
+            </wp:cNvGraphicFramePr>
+            <a:graphic xmlns:a="http://schemas.openxmlformats.org/drawingml/2006/main">
+              <a:graphicData uri="http://schemas.openxmlformats.org/drawingml/2006/picture">
+                <pic:pic xmlns:pic="http://schemas.openxmlformats.org/drawingml/2006/picture">
+                  <pic:nvPicPr>
+                    <pic:cNvPr id="0" name="Picture 3" descr="E:\Gen\modelDomaine2.png"/>
+                    <pic:cNvPicPr>
+                      <a:picLocks noChangeAspect="1" noChangeArrowheads="1"/>
+                    </pic:cNvPicPr>
+                  </pic:nvPicPr>
+                  <pic:blipFill>
+                    <a:blip r:embed="rId23">
+                      <a:extLst>
+                        <a:ext uri="{28A0092B-C50C-407E-A947-70E740481C1C}">
+                          <a14:useLocalDpi xmlns:a14="http://schemas.microsoft.com/office/drawing/2010/main" val="0"/>
+                        </a:ext>
+                      </a:extLst>
+                    </a:blip>
+                    <a:srcRect/>
+                    <a:stretch>
+                      <a:fillRect/>
+                    </a:stretch>
+                  </pic:blipFill>
+                  <pic:spPr bwMode="auto">
+                    <a:xfrm>
+                      <a:off x="0" y="0"/>
+                      <a:ext cx="3487420" cy="2870835"/>
+                    </a:xfrm>
+                    <a:prstGeom prst="rect">
+                      <a:avLst/>
+                    </a:prstGeom>
+                    <a:noFill/>
+                    <a:ln>
+                      <a:noFill/>
+                    </a:ln>
+                  </pic:spPr>
+                </pic:pic>
+              </a:graphicData>
+            </a:graphic>
+          </wp:inline>
+        </w:drawing>
+      </w:r>
+    </w:p>
+    <w:p>
+      <w:pPr>
+        <w:pStyle w:val="Titre1"/>
+      </w:pPr>
       <w:r>
         <w:t>Plan d'itération</w:t>
       </w:r>
@@ -3719,7 +4141,21 @@
         <w:rPr>
           <w:lang w:eastAsia="fr-CH"/>
         </w:rPr>
-        <w:t>Visualisation des échanges entre les clients et le serveur (Par Wireshark)</w:t>
+        <w:t xml:space="preserve">Visualisation des échanges entre les clients et le serveur (Par </w:t>
+      </w:r>
+      <w:proofErr w:type="spellStart"/>
+      <w:r>
+        <w:rPr>
+          <w:lang w:eastAsia="fr-CH"/>
+        </w:rPr>
+        <w:t>Wireshark</w:t>
+      </w:r>
+      <w:proofErr w:type="spellEnd"/>
+      <w:r>
+        <w:rPr>
+          <w:lang w:eastAsia="fr-CH"/>
+        </w:rPr>
+        <w:t>)</w:t>
       </w:r>
     </w:p>
     <w:p>
@@ -3782,24 +4218,40 @@
           <w:lang w:eastAsia="fr-CH"/>
         </w:rPr>
       </w:pPr>
-      <w:r>
-        <w:rPr>
-          <w:lang w:eastAsia="fr-CH"/>
-        </w:rPr>
-        <w:t>Madolyne : Responsable documentation</w:t>
-      </w:r>
-    </w:p>
-    <w:p>
-      <w:pPr>
-        <w:rPr>
-          <w:lang w:eastAsia="fr-CH"/>
-        </w:rPr>
-      </w:pPr>
-      <w:r>
-        <w:rPr>
-          <w:lang w:eastAsia="fr-CH"/>
-        </w:rPr>
-        <w:t>Rosanne : Responsable des tests</w:t>
+      <w:proofErr w:type="spellStart"/>
+      <w:r>
+        <w:rPr>
+          <w:lang w:eastAsia="fr-CH"/>
+        </w:rPr>
+        <w:t>Madolyne</w:t>
+      </w:r>
+      <w:proofErr w:type="spellEnd"/>
+      <w:r>
+        <w:rPr>
+          <w:lang w:eastAsia="fr-CH"/>
+        </w:rPr>
+        <w:t> : Responsable documentation</w:t>
+      </w:r>
+    </w:p>
+    <w:p>
+      <w:pPr>
+        <w:rPr>
+          <w:lang w:eastAsia="fr-CH"/>
+        </w:rPr>
+      </w:pPr>
+      <w:proofErr w:type="spellStart"/>
+      <w:r>
+        <w:rPr>
+          <w:lang w:eastAsia="fr-CH"/>
+        </w:rPr>
+        <w:t>Rosanne</w:t>
+      </w:r>
+      <w:proofErr w:type="spellEnd"/>
+      <w:r>
+        <w:rPr>
+          <w:lang w:eastAsia="fr-CH"/>
+        </w:rPr>
+        <w:t> : Responsable des tests</w:t>
       </w:r>
     </w:p>
     <w:p>
@@ -3814,22 +4266,22 @@
         <w:pStyle w:val="Titre2"/>
       </w:pPr>
       <w:r>
+        <w:t>Itération n°2</w:t>
+      </w:r>
+    </w:p>
+    <w:p>
+      <w:pPr>
+        <w:rPr>
+          <w:b/>
+          <w:lang w:eastAsia="fr-CH"/>
+        </w:rPr>
+      </w:pPr>
+      <w:r>
+        <w:rPr>
+          <w:b/>
+          <w:lang w:eastAsia="fr-CH"/>
+        </w:rPr>
         <w:lastRenderedPageBreak/>
-        <w:t>Itération n°2</w:t>
-      </w:r>
-    </w:p>
-    <w:p>
-      <w:pPr>
-        <w:rPr>
-          <w:b/>
-          <w:lang w:eastAsia="fr-CH"/>
-        </w:rPr>
-      </w:pPr>
-      <w:r>
-        <w:rPr>
-          <w:b/>
-          <w:lang w:eastAsia="fr-CH"/>
-        </w:rPr>
         <w:t>But</w:t>
       </w:r>
     </w:p>
@@ -3843,7 +4295,19 @@
         <w:rPr>
           <w:lang w:eastAsia="fr-CH"/>
         </w:rPr>
-        <w:t>Implémenter le protocole client-serveur. Cas d’utilisation : s’inscrire et s’authentifier sur le serveur</w:t>
+        <w:t>Implémenter le protocole client-serveur. Cas d’utilisation : s’i</w:t>
+      </w:r>
+      <w:r>
+        <w:rPr>
+          <w:lang w:eastAsia="fr-CH"/>
+        </w:rPr>
+        <w:t>nscrire et s’authentifier sur un</w:t>
+      </w:r>
+      <w:r>
+        <w:rPr>
+          <w:lang w:eastAsia="fr-CH"/>
+        </w:rPr>
+        <w:t xml:space="preserve"> serveur</w:t>
       </w:r>
     </w:p>
     <w:p>
@@ -3952,7 +4416,21 @@
         <w:rPr>
           <w:lang w:eastAsia="fr-CH"/>
         </w:rPr>
-        <w:t>Le protocole contient toutes les interactions entre le client et le serveur t.q. la création d'une partie et le déroulement d'une partie</w:t>
+        <w:t xml:space="preserve">Le protocole contient toutes les interactions entre le client et le serveur </w:t>
+      </w:r>
+      <w:proofErr w:type="spellStart"/>
+      <w:r>
+        <w:rPr>
+          <w:lang w:eastAsia="fr-CH"/>
+        </w:rPr>
+        <w:t>t.q</w:t>
+      </w:r>
+      <w:proofErr w:type="spellEnd"/>
+      <w:r>
+        <w:rPr>
+          <w:lang w:eastAsia="fr-CH"/>
+        </w:rPr>
+        <w:t>. la création d'une partie et le déroulement d'une partie</w:t>
       </w:r>
     </w:p>
     <w:p>
@@ -4005,7 +4483,21 @@
         <w:rPr>
           <w:lang w:eastAsia="fr-CH"/>
         </w:rPr>
-        <w:t>Le client et le serveur s'échange des messages selon le protocole établi (Visualisation par Wireshark)</w:t>
+        <w:t xml:space="preserve">Le client et le serveur s'échange des messages selon le protocole établi (Visualisation par </w:t>
+      </w:r>
+      <w:proofErr w:type="spellStart"/>
+      <w:r>
+        <w:rPr>
+          <w:lang w:eastAsia="fr-CH"/>
+        </w:rPr>
+        <w:t>Wireshark</w:t>
+      </w:r>
+      <w:proofErr w:type="spellEnd"/>
+      <w:r>
+        <w:rPr>
+          <w:lang w:eastAsia="fr-CH"/>
+        </w:rPr>
+        <w:t>)</w:t>
       </w:r>
     </w:p>
     <w:p>
@@ -4127,11 +4619,19 @@
           <w:lang w:eastAsia="fr-CH"/>
         </w:rPr>
       </w:pPr>
-      <w:r>
-        <w:rPr>
-          <w:lang w:eastAsia="fr-CH"/>
-        </w:rPr>
-        <w:t>Madolyne : Mise à jour des itérations, interface graphique</w:t>
+      <w:proofErr w:type="spellStart"/>
+      <w:r>
+        <w:rPr>
+          <w:lang w:eastAsia="fr-CH"/>
+        </w:rPr>
+        <w:t>Madolyne</w:t>
+      </w:r>
+      <w:proofErr w:type="spellEnd"/>
+      <w:r>
+        <w:rPr>
+          <w:lang w:eastAsia="fr-CH"/>
+        </w:rPr>
+        <w:t> : Mise à jour des itérations, interface graphique</w:t>
       </w:r>
     </w:p>
     <w:p>
@@ -4147,11 +4647,25 @@
           <w:lang w:eastAsia="fr-CH"/>
         </w:rPr>
       </w:pPr>
-      <w:r>
-        <w:rPr>
-          <w:lang w:eastAsia="fr-CH"/>
-        </w:rPr>
-        <w:t>Rosanne : Base de données, mise à jour des itérations, implémentation des protocoles</w:t>
+      <w:proofErr w:type="spellStart"/>
+      <w:r>
+        <w:rPr>
+          <w:lang w:eastAsia="fr-CH"/>
+        </w:rPr>
+        <w:t>Rosanne</w:t>
+      </w:r>
+      <w:proofErr w:type="spellEnd"/>
+      <w:r>
+        <w:rPr>
+          <w:lang w:eastAsia="fr-CH"/>
+        </w:rPr>
+        <w:t> : Base de données, mise à jour des itérat</w:t>
+      </w:r>
+      <w:r>
+        <w:rPr>
+          <w:lang w:eastAsia="fr-CH"/>
+        </w:rPr>
+        <w:t>ions, implémentation du protocole</w:t>
       </w:r>
     </w:p>
     <w:p>
@@ -4300,7 +4814,19 @@
         <w:rPr>
           <w:lang w:eastAsia="fr-CH"/>
         </w:rPr>
-        <w:t>Implémentation des protocoles : 6h00</w:t>
+        <w:t>Implémentation d</w:t>
+      </w:r>
+      <w:r>
+        <w:rPr>
+          <w:lang w:eastAsia="fr-CH"/>
+        </w:rPr>
+        <w:t>u protocole</w:t>
+      </w:r>
+      <w:r>
+        <w:rPr>
+          <w:lang w:eastAsia="fr-CH"/>
+        </w:rPr>
+        <w:t> : 6h00</w:t>
       </w:r>
     </w:p>
     <w:p>
@@ -4526,18 +5052,424 @@
         <w:rPr>
           <w:lang w:eastAsia="fr-CH"/>
         </w:rPr>
+        <w:t>Rejoindre une partie créée</w:t>
+      </w:r>
+    </w:p>
+    <w:p>
+      <w:pPr>
+        <w:spacing w:line="256" w:lineRule="auto"/>
+        <w:rPr>
+          <w:b/>
+          <w:lang w:eastAsia="fr-CH"/>
+        </w:rPr>
+      </w:pPr>
+      <w:r>
+        <w:rPr>
+          <w:b/>
+          <w:lang w:eastAsia="fr-CH"/>
+        </w:rPr>
+        <w:t>Partage du travail</w:t>
+      </w:r>
+    </w:p>
+    <w:p>
+      <w:pPr>
+        <w:pStyle w:val="Paragraphedeliste"/>
+        <w:numPr>
+          <w:ilvl w:val="0"/>
+          <w:numId w:val="31"/>
+        </w:numPr>
+        <w:rPr>
+          <w:lang w:eastAsia="fr-CH"/>
+        </w:rPr>
+      </w:pPr>
+      <w:r>
+        <w:rPr>
+          <w:lang w:eastAsia="fr-CH"/>
+        </w:rPr>
         <w:lastRenderedPageBreak/>
-        <w:t>Rejoindre une partie créée</w:t>
-      </w:r>
-    </w:p>
-    <w:p>
-      <w:pPr>
+        <w:t>Fabien : Gestion des parties</w:t>
+      </w:r>
+    </w:p>
+    <w:p>
+      <w:pPr>
+        <w:pStyle w:val="Paragraphedeliste"/>
+        <w:numPr>
+          <w:ilvl w:val="0"/>
+          <w:numId w:val="31"/>
+        </w:numPr>
+        <w:rPr>
+          <w:lang w:eastAsia="fr-CH"/>
+        </w:rPr>
+      </w:pPr>
+      <w:r>
+        <w:rPr>
+          <w:lang w:eastAsia="fr-CH"/>
+        </w:rPr>
+        <w:t>Kevin : Gestion des parties</w:t>
+      </w:r>
+    </w:p>
+    <w:p>
+      <w:pPr>
+        <w:pStyle w:val="Paragraphedeliste"/>
+        <w:numPr>
+          <w:ilvl w:val="0"/>
+          <w:numId w:val="31"/>
+        </w:numPr>
+        <w:rPr>
+          <w:lang w:eastAsia="fr-CH"/>
+        </w:rPr>
+      </w:pPr>
+      <w:r>
+        <w:rPr>
+          <w:lang w:eastAsia="fr-CH"/>
+        </w:rPr>
+        <w:t>Ibrahim : Gestion des parties</w:t>
+      </w:r>
+    </w:p>
+    <w:p>
+      <w:pPr>
+        <w:pStyle w:val="Paragraphedeliste"/>
+        <w:numPr>
+          <w:ilvl w:val="0"/>
+          <w:numId w:val="31"/>
+        </w:numPr>
+        <w:rPr>
+          <w:lang w:eastAsia="fr-CH"/>
+        </w:rPr>
+      </w:pPr>
+      <w:proofErr w:type="spellStart"/>
+      <w:r>
+        <w:rPr>
+          <w:lang w:eastAsia="fr-CH"/>
+        </w:rPr>
+        <w:t>Madolyne</w:t>
+      </w:r>
+      <w:proofErr w:type="spellEnd"/>
+      <w:r>
+        <w:rPr>
+          <w:lang w:eastAsia="fr-CH"/>
+        </w:rPr>
+        <w:t> : Interface graphique</w:t>
+      </w:r>
+    </w:p>
+    <w:p>
+      <w:pPr>
+        <w:pStyle w:val="Paragraphedeliste"/>
+        <w:numPr>
+          <w:ilvl w:val="0"/>
+          <w:numId w:val="31"/>
+        </w:numPr>
         <w:spacing w:line="256" w:lineRule="auto"/>
         <w:rPr>
           <w:b/>
           <w:lang w:eastAsia="fr-CH"/>
         </w:rPr>
       </w:pPr>
+      <w:proofErr w:type="spellStart"/>
+      <w:r>
+        <w:rPr>
+          <w:lang w:eastAsia="fr-CH"/>
+        </w:rPr>
+        <w:t>Rosanne</w:t>
+      </w:r>
+      <w:proofErr w:type="spellEnd"/>
+      <w:r>
+        <w:rPr>
+          <w:lang w:eastAsia="fr-CH"/>
+        </w:rPr>
+        <w:t> : Bilan itération 2</w:t>
+      </w:r>
+    </w:p>
+    <w:p>
+      <w:pPr>
+        <w:pStyle w:val="Paragraphedeliste"/>
+        <w:spacing w:line="256" w:lineRule="auto"/>
+        <w:rPr>
+          <w:lang w:eastAsia="fr-CH"/>
+        </w:rPr>
+      </w:pPr>
+    </w:p>
+    <w:p>
+      <w:pPr>
+        <w:spacing w:line="256" w:lineRule="auto"/>
+        <w:rPr>
+          <w:b/>
+          <w:lang w:eastAsia="fr-CH"/>
+        </w:rPr>
+      </w:pPr>
+      <w:r>
+        <w:rPr>
+          <w:b/>
+          <w:lang w:eastAsia="fr-CH"/>
+        </w:rPr>
+        <w:t>Efforts</w:t>
+      </w:r>
+    </w:p>
+    <w:p>
+      <w:pPr>
+        <w:pStyle w:val="Paragraphedeliste"/>
+        <w:numPr>
+          <w:ilvl w:val="0"/>
+          <w:numId w:val="32"/>
+        </w:numPr>
+        <w:spacing w:line="256" w:lineRule="auto"/>
+        <w:rPr>
+          <w:b/>
+          <w:lang w:eastAsia="fr-CH"/>
+        </w:rPr>
+      </w:pPr>
+      <w:r>
+        <w:rPr>
+          <w:lang w:eastAsia="fr-CH"/>
+        </w:rPr>
+        <w:t>Interface graphique : 4h30</w:t>
+      </w:r>
+    </w:p>
+    <w:p>
+      <w:pPr>
+        <w:pStyle w:val="Paragraphedeliste"/>
+        <w:numPr>
+          <w:ilvl w:val="0"/>
+          <w:numId w:val="32"/>
+        </w:numPr>
+        <w:spacing w:line="256" w:lineRule="auto"/>
+        <w:rPr>
+          <w:lang w:eastAsia="fr-CH"/>
+        </w:rPr>
+      </w:pPr>
+      <w:r>
+        <w:rPr>
+          <w:lang w:eastAsia="fr-CH"/>
+        </w:rPr>
+        <w:t>Gestion des parties : 13h00</w:t>
+      </w:r>
+    </w:p>
+    <w:p>
+      <w:pPr>
+        <w:pStyle w:val="Paragraphedeliste"/>
+        <w:numPr>
+          <w:ilvl w:val="0"/>
+          <w:numId w:val="32"/>
+        </w:numPr>
+        <w:spacing w:line="256" w:lineRule="auto"/>
+        <w:rPr>
+          <w:lang w:eastAsia="fr-CH"/>
+        </w:rPr>
+      </w:pPr>
+      <w:r>
+        <w:rPr>
+          <w:lang w:eastAsia="fr-CH"/>
+        </w:rPr>
+        <w:t>Rapport : 1h</w:t>
+      </w:r>
+    </w:p>
+    <w:p>
+      <w:pPr>
+        <w:pStyle w:val="Titre2"/>
+      </w:pPr>
+      <w:r>
+        <w:t>Itération n°4</w:t>
+      </w:r>
+    </w:p>
+    <w:p>
+      <w:pPr>
+        <w:rPr>
+          <w:b/>
+          <w:lang w:eastAsia="fr-CH"/>
+        </w:rPr>
+      </w:pPr>
+      <w:r>
+        <w:rPr>
+          <w:b/>
+          <w:lang w:eastAsia="fr-CH"/>
+        </w:rPr>
+        <w:t>But</w:t>
+      </w:r>
+    </w:p>
+    <w:p>
+      <w:pPr>
+        <w:rPr>
+          <w:lang w:eastAsia="fr-CH"/>
+        </w:rPr>
+      </w:pPr>
+      <w:r>
+        <w:rPr>
+          <w:lang w:eastAsia="fr-CH"/>
+        </w:rPr>
+        <w:t xml:space="preserve">Implémentation du jeu et de ses règles. Cas d’utilisation : observer une partie et </w:t>
+      </w:r>
+      <w:proofErr w:type="gramStart"/>
+      <w:r>
+        <w:rPr>
+          <w:lang w:eastAsia="fr-CH"/>
+        </w:rPr>
+        <w:t>jouer</w:t>
+      </w:r>
+      <w:r>
+        <w:rPr>
+          <w:lang w:eastAsia="fr-CH"/>
+        </w:rPr>
+        <w:t>(</w:t>
+      </w:r>
+      <w:proofErr w:type="gramEnd"/>
+      <w:r>
+        <w:rPr>
+          <w:lang w:eastAsia="fr-CH"/>
+        </w:rPr>
+        <w:t>Variantes 1 à 3)</w:t>
+      </w:r>
+    </w:p>
+    <w:p>
+      <w:pPr>
+        <w:rPr>
+          <w:b/>
+          <w:lang w:eastAsia="fr-CH"/>
+        </w:rPr>
+      </w:pPr>
+      <w:r>
+        <w:rPr>
+          <w:b/>
+          <w:lang w:eastAsia="fr-CH"/>
+        </w:rPr>
+        <w:t>Dates</w:t>
+      </w:r>
+    </w:p>
+    <w:p>
+      <w:pPr>
+        <w:rPr>
+          <w:lang w:eastAsia="fr-CH"/>
+        </w:rPr>
+      </w:pPr>
+      <w:r>
+        <w:rPr>
+          <w:lang w:eastAsia="fr-CH"/>
+        </w:rPr>
+        <w:t>Du 12 mai 2016 au 19 mai 2016</w:t>
+      </w:r>
+    </w:p>
+    <w:p>
+      <w:pPr>
+        <w:rPr>
+          <w:b/>
+          <w:lang w:eastAsia="fr-CH"/>
+        </w:rPr>
+      </w:pPr>
+      <w:r>
+        <w:rPr>
+          <w:b/>
+          <w:lang w:eastAsia="fr-CH"/>
+        </w:rPr>
+        <w:t>Phase</w:t>
+      </w:r>
+    </w:p>
+    <w:p>
+      <w:pPr>
+        <w:rPr>
+          <w:lang w:eastAsia="fr-CH"/>
+        </w:rPr>
+      </w:pPr>
+      <w:r>
+        <w:rPr>
+          <w:lang w:eastAsia="fr-CH"/>
+        </w:rPr>
+        <w:t>Implémentation et conception</w:t>
+      </w:r>
+    </w:p>
+    <w:p>
+      <w:pPr>
+        <w:rPr>
+          <w:b/>
+          <w:lang w:eastAsia="fr-CH"/>
+        </w:rPr>
+      </w:pPr>
+      <w:r>
+        <w:rPr>
+          <w:b/>
+          <w:lang w:eastAsia="fr-CH"/>
+        </w:rPr>
+        <w:t>Fonctionnalités</w:t>
+      </w:r>
+    </w:p>
+    <w:p>
+      <w:pPr>
+        <w:pStyle w:val="Paragraphedeliste"/>
+        <w:numPr>
+          <w:ilvl w:val="0"/>
+          <w:numId w:val="18"/>
+        </w:numPr>
+        <w:spacing w:line="256" w:lineRule="auto"/>
+        <w:rPr>
+          <w:lang w:eastAsia="fr-CH"/>
+        </w:rPr>
+      </w:pPr>
+      <w:r>
+        <w:rPr>
+          <w:lang w:eastAsia="fr-CH"/>
+        </w:rPr>
+        <w:t>Le client peut observer une partie</w:t>
+      </w:r>
+    </w:p>
+    <w:p>
+      <w:pPr>
+        <w:pStyle w:val="Paragraphedeliste"/>
+        <w:numPr>
+          <w:ilvl w:val="0"/>
+          <w:numId w:val="18"/>
+        </w:numPr>
+        <w:spacing w:line="256" w:lineRule="auto"/>
+        <w:rPr>
+          <w:lang w:eastAsia="fr-CH"/>
+        </w:rPr>
+      </w:pPr>
+      <w:r>
+        <w:rPr>
+          <w:lang w:eastAsia="fr-CH"/>
+        </w:rPr>
+        <w:t>Le client peut jouer une partie</w:t>
+      </w:r>
+    </w:p>
+    <w:p>
+      <w:pPr>
+        <w:rPr>
+          <w:b/>
+          <w:lang w:eastAsia="fr-CH"/>
+        </w:rPr>
+      </w:pPr>
+      <w:r>
+        <w:rPr>
+          <w:b/>
+          <w:lang w:eastAsia="fr-CH"/>
+        </w:rPr>
+        <w:t>Démonstration</w:t>
+      </w:r>
+    </w:p>
+    <w:p>
+      <w:pPr>
+        <w:pStyle w:val="Paragraphedeliste"/>
+        <w:numPr>
+          <w:ilvl w:val="0"/>
+          <w:numId w:val="19"/>
+        </w:numPr>
+        <w:spacing w:line="256" w:lineRule="auto"/>
+        <w:rPr>
+          <w:lang w:eastAsia="fr-CH"/>
+        </w:rPr>
+      </w:pPr>
+      <w:r>
+        <w:rPr>
+          <w:lang w:eastAsia="fr-CH"/>
+        </w:rPr>
+        <w:t>Démonstrations lors de l’itération 5</w:t>
+      </w:r>
+    </w:p>
+    <w:p>
+      <w:pPr>
+        <w:spacing w:line="256" w:lineRule="auto"/>
+        <w:rPr>
+          <w:b/>
+          <w:lang w:eastAsia="fr-CH"/>
+        </w:rPr>
+      </w:pPr>
       <w:r>
         <w:rPr>
           <w:b/>
@@ -4561,7 +5493,7 @@
         <w:rPr>
           <w:lang w:eastAsia="fr-CH"/>
         </w:rPr>
-        <w:t>Fabien : Gestion des parties</w:t>
+        <w:t xml:space="preserve">Fabien : </w:t>
       </w:r>
     </w:p>
     <w:p>
@@ -4579,7 +5511,7 @@
         <w:rPr>
           <w:lang w:eastAsia="fr-CH"/>
         </w:rPr>
-        <w:t>Kevin : Gestion des parties</w:t>
+        <w:t xml:space="preserve">Kevin : </w:t>
       </w:r>
     </w:p>
     <w:p>
@@ -4597,7 +5529,7 @@
         <w:rPr>
           <w:lang w:eastAsia="fr-CH"/>
         </w:rPr>
-        <w:t>Ibrahim : Gestion des parties</w:t>
+        <w:t xml:space="preserve">Ibrahim : </w:t>
       </w:r>
     </w:p>
     <w:p>
@@ -4611,11 +5543,19 @@
           <w:lang w:eastAsia="fr-CH"/>
         </w:rPr>
       </w:pPr>
-      <w:r>
-        <w:rPr>
-          <w:lang w:eastAsia="fr-CH"/>
-        </w:rPr>
-        <w:t>Madolyne : Interface graphique</w:t>
+      <w:proofErr w:type="spellStart"/>
+      <w:r>
+        <w:rPr>
+          <w:lang w:eastAsia="fr-CH"/>
+        </w:rPr>
+        <w:t>Madolyne</w:t>
+      </w:r>
+      <w:proofErr w:type="spellEnd"/>
+      <w:r>
+        <w:rPr>
+          <w:lang w:eastAsia="fr-CH"/>
+        </w:rPr>
+        <w:t xml:space="preserve"> : </w:t>
       </w:r>
     </w:p>
     <w:p>
@@ -4631,11 +5571,19 @@
           <w:lang w:eastAsia="fr-CH"/>
         </w:rPr>
       </w:pPr>
-      <w:r>
-        <w:rPr>
-          <w:lang w:eastAsia="fr-CH"/>
-        </w:rPr>
-        <w:t>Rosanne : Bilan itération 2</w:t>
+      <w:proofErr w:type="spellStart"/>
+      <w:r>
+        <w:rPr>
+          <w:lang w:eastAsia="fr-CH"/>
+        </w:rPr>
+        <w:t>Rosanne</w:t>
+      </w:r>
+      <w:proofErr w:type="spellEnd"/>
+      <w:r>
+        <w:rPr>
+          <w:lang w:eastAsia="fr-CH"/>
+        </w:rPr>
+        <w:t> :</w:t>
       </w:r>
     </w:p>
     <w:p>
@@ -4672,15 +5620,370 @@
         </w:numPr>
         <w:spacing w:line="256" w:lineRule="auto"/>
         <w:rPr>
-          <w:b/>
-          <w:lang w:eastAsia="fr-CH"/>
-        </w:rPr>
-      </w:pPr>
-      <w:r>
-        <w:rPr>
-          <w:lang w:eastAsia="fr-CH"/>
-        </w:rPr>
-        <w:t>Interface graphique : 4h30</w:t>
+          <w:lang w:eastAsia="fr-CH"/>
+        </w:rPr>
+      </w:pPr>
+    </w:p>
+    <w:p>
+      <w:pPr>
+        <w:pStyle w:val="Paragraphedeliste"/>
+        <w:rPr>
+          <w:lang w:eastAsia="fr-CH"/>
+        </w:rPr>
+      </w:pPr>
+    </w:p>
+    <w:p>
+      <w:pPr>
+        <w:pStyle w:val="Titre2"/>
+      </w:pPr>
+      <w:r>
+        <w:t>Itération n°5</w:t>
+      </w:r>
+    </w:p>
+    <w:p>
+      <w:pPr>
+        <w:rPr>
+          <w:b/>
+          <w:lang w:eastAsia="fr-CH"/>
+        </w:rPr>
+      </w:pPr>
+      <w:r>
+        <w:rPr>
+          <w:b/>
+          <w:lang w:eastAsia="fr-CH"/>
+        </w:rPr>
+        <w:t>But</w:t>
+      </w:r>
+    </w:p>
+    <w:p>
+      <w:pPr>
+        <w:rPr>
+          <w:lang w:eastAsia="fr-CH"/>
+        </w:rPr>
+      </w:pPr>
+      <w:r>
+        <w:rPr>
+          <w:lang w:eastAsia="fr-CH"/>
+        </w:rPr>
+        <w:t>Implémentation du jeu et de ses règles. Cas d’utilisation </w:t>
+      </w:r>
+      <w:proofErr w:type="gramStart"/>
+      <w:r>
+        <w:rPr>
+          <w:lang w:eastAsia="fr-CH"/>
+        </w:rPr>
+        <w:t xml:space="preserve">: </w:t>
+      </w:r>
+      <w:r>
+        <w:rPr>
+          <w:lang w:eastAsia="fr-CH"/>
+        </w:rPr>
+        <w:t xml:space="preserve"> J</w:t>
+      </w:r>
+      <w:r>
+        <w:rPr>
+          <w:lang w:eastAsia="fr-CH"/>
+        </w:rPr>
+        <w:t>ouer</w:t>
+      </w:r>
+      <w:proofErr w:type="gramEnd"/>
+      <w:r>
+        <w:rPr>
+          <w:lang w:eastAsia="fr-CH"/>
+        </w:rPr>
+        <w:t xml:space="preserve"> (Echecs 1 et 2)</w:t>
+      </w:r>
+    </w:p>
+    <w:p>
+      <w:pPr>
+        <w:rPr>
+          <w:b/>
+          <w:lang w:eastAsia="fr-CH"/>
+        </w:rPr>
+      </w:pPr>
+      <w:r>
+        <w:rPr>
+          <w:b/>
+          <w:lang w:eastAsia="fr-CH"/>
+        </w:rPr>
+        <w:t>Dates</w:t>
+      </w:r>
+    </w:p>
+    <w:p>
+      <w:pPr>
+        <w:rPr>
+          <w:lang w:eastAsia="fr-CH"/>
+        </w:rPr>
+      </w:pPr>
+      <w:r>
+        <w:rPr>
+          <w:lang w:eastAsia="fr-CH"/>
+        </w:rPr>
+        <w:t>Du 19 mai 2016 au 26 mai 2016.</w:t>
+      </w:r>
+    </w:p>
+    <w:p>
+      <w:pPr>
+        <w:rPr>
+          <w:b/>
+          <w:lang w:eastAsia="fr-CH"/>
+        </w:rPr>
+      </w:pPr>
+      <w:r>
+        <w:rPr>
+          <w:b/>
+          <w:lang w:eastAsia="fr-CH"/>
+        </w:rPr>
+        <w:t>Phase</w:t>
+      </w:r>
+    </w:p>
+    <w:p>
+      <w:pPr>
+        <w:rPr>
+          <w:lang w:eastAsia="fr-CH"/>
+        </w:rPr>
+      </w:pPr>
+      <w:r>
+        <w:rPr>
+          <w:lang w:eastAsia="fr-CH"/>
+        </w:rPr>
+        <w:t>Implémentation et conception</w:t>
+      </w:r>
+    </w:p>
+    <w:p>
+      <w:pPr>
+        <w:rPr>
+          <w:b/>
+          <w:lang w:eastAsia="fr-CH"/>
+        </w:rPr>
+      </w:pPr>
+      <w:r>
+        <w:rPr>
+          <w:b/>
+          <w:lang w:eastAsia="fr-CH"/>
+        </w:rPr>
+        <w:t>Fonctionnalités</w:t>
+      </w:r>
+    </w:p>
+    <w:p>
+      <w:pPr>
+        <w:pStyle w:val="Paragraphedeliste"/>
+        <w:numPr>
+          <w:ilvl w:val="0"/>
+          <w:numId w:val="18"/>
+        </w:numPr>
+        <w:spacing w:line="256" w:lineRule="auto"/>
+        <w:rPr>
+          <w:lang w:eastAsia="fr-CH"/>
+        </w:rPr>
+      </w:pPr>
+      <w:r>
+        <w:rPr>
+          <w:lang w:eastAsia="fr-CH"/>
+        </w:rPr>
+        <w:t xml:space="preserve">Le client peut jouer </w:t>
+      </w:r>
+      <w:r>
+        <w:rPr>
+          <w:lang w:eastAsia="fr-CH"/>
+        </w:rPr>
+        <w:t xml:space="preserve">et quitter </w:t>
+      </w:r>
+      <w:r>
+        <w:rPr>
+          <w:lang w:eastAsia="fr-CH"/>
+        </w:rPr>
+        <w:t>une partie</w:t>
+      </w:r>
+      <w:r>
+        <w:rPr>
+          <w:lang w:eastAsia="fr-CH"/>
+        </w:rPr>
+        <w:t xml:space="preserve"> en cours.</w:t>
+      </w:r>
+    </w:p>
+    <w:p>
+      <w:pPr>
+        <w:rPr>
+          <w:b/>
+          <w:lang w:eastAsia="fr-CH"/>
+        </w:rPr>
+      </w:pPr>
+      <w:r>
+        <w:rPr>
+          <w:b/>
+          <w:lang w:eastAsia="fr-CH"/>
+        </w:rPr>
+        <w:t>Démonstration</w:t>
+      </w:r>
+    </w:p>
+    <w:p>
+      <w:pPr>
+        <w:pStyle w:val="Paragraphedeliste"/>
+        <w:numPr>
+          <w:ilvl w:val="0"/>
+          <w:numId w:val="19"/>
+        </w:numPr>
+        <w:spacing w:line="256" w:lineRule="auto"/>
+        <w:rPr>
+          <w:lang w:eastAsia="fr-CH"/>
+        </w:rPr>
+      </w:pPr>
+      <w:r>
+        <w:rPr>
+          <w:lang w:eastAsia="fr-CH"/>
+        </w:rPr>
+        <w:lastRenderedPageBreak/>
+        <w:t>Démonstrations du déroulement d’une partie</w:t>
+      </w:r>
+    </w:p>
+    <w:p>
+      <w:pPr>
+        <w:spacing w:line="256" w:lineRule="auto"/>
+        <w:rPr>
+          <w:b/>
+          <w:lang w:eastAsia="fr-CH"/>
+        </w:rPr>
+      </w:pPr>
+      <w:r>
+        <w:rPr>
+          <w:b/>
+          <w:lang w:eastAsia="fr-CH"/>
+        </w:rPr>
+        <w:t>Partage du travail</w:t>
+      </w:r>
+    </w:p>
+    <w:p>
+      <w:pPr>
+        <w:pStyle w:val="Paragraphedeliste"/>
+        <w:numPr>
+          <w:ilvl w:val="0"/>
+          <w:numId w:val="31"/>
+        </w:numPr>
+        <w:rPr>
+          <w:lang w:eastAsia="fr-CH"/>
+        </w:rPr>
+      </w:pPr>
+      <w:r>
+        <w:rPr>
+          <w:lang w:eastAsia="fr-CH"/>
+        </w:rPr>
+        <w:t xml:space="preserve">Fabien : </w:t>
+      </w:r>
+    </w:p>
+    <w:p>
+      <w:pPr>
+        <w:pStyle w:val="Paragraphedeliste"/>
+        <w:numPr>
+          <w:ilvl w:val="0"/>
+          <w:numId w:val="31"/>
+        </w:numPr>
+        <w:rPr>
+          <w:lang w:eastAsia="fr-CH"/>
+        </w:rPr>
+      </w:pPr>
+      <w:r>
+        <w:rPr>
+          <w:lang w:eastAsia="fr-CH"/>
+        </w:rPr>
+        <w:t xml:space="preserve">Kevin : </w:t>
+      </w:r>
+    </w:p>
+    <w:p>
+      <w:pPr>
+        <w:pStyle w:val="Paragraphedeliste"/>
+        <w:numPr>
+          <w:ilvl w:val="0"/>
+          <w:numId w:val="31"/>
+        </w:numPr>
+        <w:rPr>
+          <w:lang w:eastAsia="fr-CH"/>
+        </w:rPr>
+      </w:pPr>
+      <w:r>
+        <w:rPr>
+          <w:lang w:eastAsia="fr-CH"/>
+        </w:rPr>
+        <w:t xml:space="preserve">Ibrahim : </w:t>
+      </w:r>
+    </w:p>
+    <w:p>
+      <w:pPr>
+        <w:pStyle w:val="Paragraphedeliste"/>
+        <w:numPr>
+          <w:ilvl w:val="0"/>
+          <w:numId w:val="31"/>
+        </w:numPr>
+        <w:rPr>
+          <w:lang w:eastAsia="fr-CH"/>
+        </w:rPr>
+      </w:pPr>
+      <w:proofErr w:type="spellStart"/>
+      <w:r>
+        <w:rPr>
+          <w:lang w:eastAsia="fr-CH"/>
+        </w:rPr>
+        <w:t>Madolyne</w:t>
+      </w:r>
+      <w:proofErr w:type="spellEnd"/>
+      <w:r>
+        <w:rPr>
+          <w:lang w:eastAsia="fr-CH"/>
+        </w:rPr>
+        <w:t xml:space="preserve"> : </w:t>
+      </w:r>
+    </w:p>
+    <w:p>
+      <w:pPr>
+        <w:pStyle w:val="Paragraphedeliste"/>
+        <w:numPr>
+          <w:ilvl w:val="0"/>
+          <w:numId w:val="31"/>
+        </w:numPr>
+        <w:spacing w:line="256" w:lineRule="auto"/>
+        <w:rPr>
+          <w:b/>
+          <w:lang w:eastAsia="fr-CH"/>
+        </w:rPr>
+      </w:pPr>
+      <w:proofErr w:type="spellStart"/>
+      <w:r>
+        <w:rPr>
+          <w:lang w:eastAsia="fr-CH"/>
+        </w:rPr>
+        <w:t>Rosanne</w:t>
+      </w:r>
+      <w:proofErr w:type="spellEnd"/>
+      <w:r>
+        <w:rPr>
+          <w:lang w:eastAsia="fr-CH"/>
+        </w:rPr>
+        <w:t> :</w:t>
+      </w:r>
+    </w:p>
+    <w:p>
+      <w:pPr>
+        <w:pStyle w:val="Paragraphedeliste"/>
+        <w:spacing w:line="256" w:lineRule="auto"/>
+        <w:rPr>
+          <w:lang w:eastAsia="fr-CH"/>
+        </w:rPr>
+      </w:pPr>
+    </w:p>
+    <w:p>
+      <w:pPr>
+        <w:spacing w:line="256" w:lineRule="auto"/>
+        <w:rPr>
+          <w:b/>
+          <w:lang w:eastAsia="fr-CH"/>
+        </w:rPr>
+      </w:pPr>
+      <w:r>
+        <w:rPr>
+          <w:b/>
+          <w:lang w:eastAsia="fr-CH"/>
+        </w:rPr>
+        <w:t>Efforts</w:t>
       </w:r>
     </w:p>
     <w:p>
@@ -4695,19 +5998,159 @@
           <w:lang w:eastAsia="fr-CH"/>
         </w:rPr>
       </w:pPr>
-      <w:r>
-        <w:rPr>
-          <w:lang w:eastAsia="fr-CH"/>
-        </w:rPr>
-        <w:t>Gestion des parties : 13h00</w:t>
-      </w:r>
-    </w:p>
-    <w:p>
-      <w:pPr>
-        <w:pStyle w:val="Paragraphedeliste"/>
-        <w:numPr>
-          <w:ilvl w:val="0"/>
-          <w:numId w:val="32"/>
+    </w:p>
+    <w:p>
+      <w:pPr>
+        <w:rPr>
+          <w:b/>
+          <w:lang w:eastAsia="fr-CH"/>
+        </w:rPr>
+      </w:pPr>
+    </w:p>
+    <w:p>
+      <w:pPr>
+        <w:rPr>
+          <w:b/>
+          <w:lang w:eastAsia="fr-CH"/>
+        </w:rPr>
+      </w:pPr>
+    </w:p>
+    <w:p>
+      <w:pPr>
+        <w:rPr>
+          <w:b/>
+          <w:lang w:eastAsia="fr-CH"/>
+        </w:rPr>
+      </w:pPr>
+    </w:p>
+    <w:p>
+      <w:pPr>
+        <w:rPr>
+          <w:b/>
+          <w:lang w:eastAsia="fr-CH"/>
+        </w:rPr>
+      </w:pPr>
+    </w:p>
+    <w:p>
+      <w:pPr>
+        <w:pStyle w:val="Titre2"/>
+      </w:pPr>
+      <w:r>
+        <w:t>Itération n°6</w:t>
+      </w:r>
+    </w:p>
+    <w:p>
+      <w:pPr>
+        <w:rPr>
+          <w:b/>
+          <w:lang w:eastAsia="fr-CH"/>
+        </w:rPr>
+      </w:pPr>
+      <w:r>
+        <w:rPr>
+          <w:b/>
+          <w:lang w:eastAsia="fr-CH"/>
+        </w:rPr>
+        <w:t>But</w:t>
+      </w:r>
+    </w:p>
+    <w:p>
+      <w:pPr>
+        <w:rPr>
+          <w:lang w:eastAsia="fr-CH"/>
+        </w:rPr>
+      </w:pPr>
+      <w:r>
+        <w:rPr>
+          <w:lang w:eastAsia="fr-CH"/>
+        </w:rPr>
+        <w:t>Implémentation des droits spécifiques à l’administrateur. Cas d’utilisation : Administrer</w:t>
+      </w:r>
+      <w:r>
+        <w:rPr>
+          <w:lang w:eastAsia="fr-CH"/>
+        </w:rPr>
+        <w:t xml:space="preserve"> les joueurs</w:t>
+      </w:r>
+    </w:p>
+    <w:p>
+      <w:pPr>
+        <w:rPr>
+          <w:b/>
+          <w:lang w:eastAsia="fr-CH"/>
+        </w:rPr>
+      </w:pPr>
+      <w:r>
+        <w:rPr>
+          <w:b/>
+          <w:lang w:eastAsia="fr-CH"/>
+        </w:rPr>
+        <w:t>Dates</w:t>
+      </w:r>
+    </w:p>
+    <w:p>
+      <w:pPr>
+        <w:rPr>
+          <w:lang w:eastAsia="fr-CH"/>
+        </w:rPr>
+      </w:pPr>
+      <w:r>
+        <w:rPr>
+          <w:lang w:eastAsia="fr-CH"/>
+        </w:rPr>
+        <w:t>Du 26 mai 2016 au 2 juin 2016.</w:t>
+      </w:r>
+    </w:p>
+    <w:p>
+      <w:pPr>
+        <w:rPr>
+          <w:b/>
+          <w:lang w:eastAsia="fr-CH"/>
+        </w:rPr>
+      </w:pPr>
+      <w:r>
+        <w:rPr>
+          <w:b/>
+          <w:lang w:eastAsia="fr-CH"/>
+        </w:rPr>
+        <w:t>Phase</w:t>
+      </w:r>
+    </w:p>
+    <w:p>
+      <w:pPr>
+        <w:rPr>
+          <w:b/>
+          <w:lang w:eastAsia="fr-CH"/>
+        </w:rPr>
+      </w:pPr>
+      <w:r>
+        <w:rPr>
+          <w:lang w:eastAsia="fr-CH"/>
+        </w:rPr>
+        <w:t>Implémentation et conception</w:t>
+      </w:r>
+    </w:p>
+    <w:p>
+      <w:pPr>
+        <w:rPr>
+          <w:b/>
+          <w:lang w:eastAsia="fr-CH"/>
+        </w:rPr>
+      </w:pPr>
+      <w:r>
+        <w:rPr>
+          <w:b/>
+          <w:lang w:eastAsia="fr-CH"/>
+        </w:rPr>
+        <w:t>Fonctionnalités</w:t>
+      </w:r>
+    </w:p>
+    <w:p>
+      <w:pPr>
+        <w:pStyle w:val="Paragraphedeliste"/>
+        <w:numPr>
+          <w:ilvl w:val="0"/>
+          <w:numId w:val="19"/>
         </w:numPr>
         <w:spacing w:line="256" w:lineRule="auto"/>
         <w:rPr>
@@ -4718,122 +6161,15 @@
         <w:rPr>
           <w:lang w:eastAsia="fr-CH"/>
         </w:rPr>
-        <w:t>Rapport : 1h</w:t>
-      </w:r>
-    </w:p>
-    <w:p>
-      <w:pPr>
-        <w:pStyle w:val="Titre2"/>
-      </w:pPr>
-      <w:r>
-        <w:t>Itération n°4</w:t>
-      </w:r>
-    </w:p>
-    <w:p>
-      <w:pPr>
-        <w:rPr>
-          <w:b/>
-          <w:lang w:eastAsia="fr-CH"/>
-        </w:rPr>
-      </w:pPr>
-      <w:r>
-        <w:rPr>
-          <w:b/>
-          <w:lang w:eastAsia="fr-CH"/>
-        </w:rPr>
-        <w:t>But</w:t>
-      </w:r>
-    </w:p>
-    <w:p>
-      <w:pPr>
-        <w:rPr>
-          <w:lang w:eastAsia="fr-CH"/>
-        </w:rPr>
-      </w:pPr>
-      <w:r>
-        <w:rPr>
-          <w:lang w:eastAsia="fr-CH"/>
-        </w:rPr>
-        <w:t>Implémentation du jeu et de ses règles. Cas d’utilisation : observer une partie et jouer</w:t>
-      </w:r>
-    </w:p>
-    <w:p>
-      <w:pPr>
-        <w:rPr>
-          <w:b/>
-          <w:lang w:eastAsia="fr-CH"/>
-        </w:rPr>
-      </w:pPr>
-      <w:r>
-        <w:rPr>
-          <w:b/>
-          <w:lang w:eastAsia="fr-CH"/>
-        </w:rPr>
-        <w:t>Dates</w:t>
-      </w:r>
-    </w:p>
-    <w:p>
-      <w:pPr>
-        <w:rPr>
-          <w:lang w:eastAsia="fr-CH"/>
-        </w:rPr>
-      </w:pPr>
-      <w:r>
-        <w:rPr>
-          <w:lang w:eastAsia="fr-CH"/>
-        </w:rPr>
-        <w:t>Du 12 mai 2016 au 19 mai 2016</w:t>
-      </w:r>
-    </w:p>
-    <w:p>
-      <w:pPr>
-        <w:rPr>
-          <w:b/>
-          <w:lang w:eastAsia="fr-CH"/>
-        </w:rPr>
-      </w:pPr>
-      <w:r>
-        <w:rPr>
-          <w:b/>
-          <w:lang w:eastAsia="fr-CH"/>
-        </w:rPr>
-        <w:t>Phase</w:t>
-      </w:r>
-    </w:p>
-    <w:p>
-      <w:pPr>
-        <w:rPr>
-          <w:lang w:eastAsia="fr-CH"/>
-        </w:rPr>
-      </w:pPr>
-      <w:r>
-        <w:rPr>
-          <w:lang w:eastAsia="fr-CH"/>
-        </w:rPr>
-        <w:t>Implémentation et conception</w:t>
-      </w:r>
-    </w:p>
-    <w:p>
-      <w:pPr>
-        <w:rPr>
-          <w:b/>
-          <w:lang w:eastAsia="fr-CH"/>
-        </w:rPr>
-      </w:pPr>
-      <w:r>
-        <w:rPr>
-          <w:b/>
-          <w:lang w:eastAsia="fr-CH"/>
-        </w:rPr>
-        <w:t>Fonctionnalités</w:t>
-      </w:r>
-    </w:p>
-    <w:p>
-      <w:pPr>
-        <w:pStyle w:val="Paragraphedeliste"/>
-        <w:numPr>
-          <w:ilvl w:val="0"/>
-          <w:numId w:val="18"/>
+        <w:t>Suppression d’un compte</w:t>
+      </w:r>
+    </w:p>
+    <w:p>
+      <w:pPr>
+        <w:pStyle w:val="Paragraphedeliste"/>
+        <w:numPr>
+          <w:ilvl w:val="0"/>
+          <w:numId w:val="19"/>
         </w:numPr>
         <w:spacing w:line="256" w:lineRule="auto"/>
         <w:rPr>
@@ -4844,26 +6180,7 @@
         <w:rPr>
           <w:lang w:eastAsia="fr-CH"/>
         </w:rPr>
-        <w:t>Le client peut observer une partie</w:t>
-      </w:r>
-    </w:p>
-    <w:p>
-      <w:pPr>
-        <w:pStyle w:val="Paragraphedeliste"/>
-        <w:numPr>
-          <w:ilvl w:val="0"/>
-          <w:numId w:val="18"/>
-        </w:numPr>
-        <w:spacing w:line="256" w:lineRule="auto"/>
-        <w:rPr>
-          <w:lang w:eastAsia="fr-CH"/>
-        </w:rPr>
-      </w:pPr>
-      <w:r>
-        <w:rPr>
-          <w:lang w:eastAsia="fr-CH"/>
-        </w:rPr>
-        <w:t>Le client peut jouer une partie</w:t>
+        <w:t>Ban d’un joueur</w:t>
       </w:r>
     </w:p>
     <w:p>
@@ -4886,294 +6203,216 @@
         <w:pStyle w:val="Paragraphedeliste"/>
         <w:numPr>
           <w:ilvl w:val="0"/>
-          <w:numId w:val="19"/>
-        </w:numPr>
-        <w:spacing w:line="256" w:lineRule="auto"/>
-        <w:rPr>
-          <w:lang w:eastAsia="fr-CH"/>
-        </w:rPr>
-      </w:pPr>
-      <w:r>
-        <w:rPr>
-          <w:lang w:eastAsia="fr-CH"/>
-        </w:rPr>
-        <w:t>Démonstrations lors de l’itération 5</w:t>
-      </w:r>
-    </w:p>
-    <w:p>
-      <w:pPr>
-        <w:pStyle w:val="Paragraphedeliste"/>
-        <w:rPr>
-          <w:lang w:eastAsia="fr-CH"/>
-        </w:rPr>
-      </w:pPr>
-    </w:p>
-    <w:p>
-      <w:pPr>
-        <w:pStyle w:val="Paragraphedeliste"/>
-        <w:rPr>
-          <w:lang w:eastAsia="fr-CH"/>
-        </w:rPr>
-      </w:pPr>
-    </w:p>
-    <w:p>
-      <w:pPr>
-        <w:pStyle w:val="Titre2"/>
-      </w:pPr>
-      <w:r>
-        <w:t>Itération n°5</w:t>
-      </w:r>
-    </w:p>
-    <w:p>
-      <w:pPr>
-        <w:rPr>
-          <w:b/>
-          <w:lang w:eastAsia="fr-CH"/>
-        </w:rPr>
-      </w:pPr>
-      <w:r>
-        <w:rPr>
-          <w:b/>
-          <w:lang w:eastAsia="fr-CH"/>
-        </w:rPr>
-        <w:t>But</w:t>
-      </w:r>
-    </w:p>
-    <w:p>
-      <w:pPr>
-        <w:rPr>
-          <w:lang w:eastAsia="fr-CH"/>
-        </w:rPr>
-      </w:pPr>
-      <w:r>
-        <w:rPr>
-          <w:lang w:eastAsia="fr-CH"/>
-        </w:rPr>
-        <w:t>Implémentation du jeu et de ses règles. Cas d’utilisation : observer une partie et jouer</w:t>
-      </w:r>
-    </w:p>
-    <w:p>
-      <w:pPr>
-        <w:rPr>
-          <w:b/>
-          <w:lang w:eastAsia="fr-CH"/>
-        </w:rPr>
-      </w:pPr>
-      <w:r>
-        <w:rPr>
-          <w:b/>
-          <w:lang w:eastAsia="fr-CH"/>
-        </w:rPr>
-        <w:t>Dates</w:t>
-      </w:r>
-    </w:p>
-    <w:p>
-      <w:pPr>
-        <w:rPr>
-          <w:lang w:eastAsia="fr-CH"/>
-        </w:rPr>
-      </w:pPr>
-      <w:r>
-        <w:rPr>
-          <w:lang w:eastAsia="fr-CH"/>
-        </w:rPr>
-        <w:t>Du 19 mai 2016 au 26 mai 2016.</w:t>
-      </w:r>
-    </w:p>
-    <w:p>
-      <w:pPr>
-        <w:rPr>
-          <w:b/>
-          <w:lang w:eastAsia="fr-CH"/>
-        </w:rPr>
-      </w:pPr>
-      <w:r>
-        <w:rPr>
-          <w:b/>
-          <w:lang w:eastAsia="fr-CH"/>
-        </w:rPr>
-        <w:t>Phase</w:t>
-      </w:r>
-    </w:p>
-    <w:p>
-      <w:pPr>
-        <w:rPr>
-          <w:lang w:eastAsia="fr-CH"/>
-        </w:rPr>
-      </w:pPr>
-      <w:r>
-        <w:rPr>
-          <w:lang w:eastAsia="fr-CH"/>
-        </w:rPr>
-        <w:t>Implémentation et conception</w:t>
-      </w:r>
-    </w:p>
-    <w:p>
-      <w:pPr>
-        <w:rPr>
-          <w:b/>
-          <w:lang w:eastAsia="fr-CH"/>
-        </w:rPr>
-      </w:pPr>
-      <w:r>
-        <w:rPr>
-          <w:b/>
-          <w:lang w:eastAsia="fr-CH"/>
-        </w:rPr>
-        <w:t>Fonctionnalités</w:t>
-      </w:r>
-    </w:p>
-    <w:p>
-      <w:pPr>
-        <w:pStyle w:val="Paragraphedeliste"/>
-        <w:numPr>
-          <w:ilvl w:val="0"/>
-          <w:numId w:val="18"/>
-        </w:numPr>
-        <w:spacing w:line="256" w:lineRule="auto"/>
-        <w:rPr>
-          <w:lang w:eastAsia="fr-CH"/>
-        </w:rPr>
-      </w:pPr>
-      <w:r>
-        <w:rPr>
-          <w:lang w:eastAsia="fr-CH"/>
-        </w:rPr>
-        <w:t>Le client peut observer une partie</w:t>
-      </w:r>
-    </w:p>
-    <w:p>
-      <w:pPr>
-        <w:pStyle w:val="Paragraphedeliste"/>
-        <w:numPr>
-          <w:ilvl w:val="0"/>
-          <w:numId w:val="18"/>
-        </w:numPr>
-        <w:spacing w:line="256" w:lineRule="auto"/>
-        <w:rPr>
-          <w:lang w:eastAsia="fr-CH"/>
-        </w:rPr>
-      </w:pPr>
-      <w:r>
-        <w:rPr>
-          <w:lang w:eastAsia="fr-CH"/>
-        </w:rPr>
-        <w:t>Le client peut jouer une partie</w:t>
-      </w:r>
-    </w:p>
-    <w:p>
-      <w:pPr>
-        <w:rPr>
-          <w:b/>
-          <w:lang w:eastAsia="fr-CH"/>
-        </w:rPr>
-      </w:pPr>
-      <w:r>
-        <w:rPr>
-          <w:b/>
-          <w:lang w:eastAsia="fr-CH"/>
-        </w:rPr>
-        <w:t>Démonstration</w:t>
-      </w:r>
-    </w:p>
-    <w:p>
-      <w:pPr>
-        <w:pStyle w:val="Paragraphedeliste"/>
-        <w:numPr>
-          <w:ilvl w:val="0"/>
-          <w:numId w:val="19"/>
-        </w:numPr>
-        <w:spacing w:line="256" w:lineRule="auto"/>
-        <w:rPr>
-          <w:lang w:eastAsia="fr-CH"/>
-        </w:rPr>
-      </w:pPr>
-      <w:r>
-        <w:rPr>
-          <w:lang w:eastAsia="fr-CH"/>
-        </w:rPr>
-        <w:t>Démonstrations du déroulement d’une partie</w:t>
-      </w:r>
-    </w:p>
-    <w:p>
-      <w:pPr>
-        <w:rPr>
-          <w:b/>
-          <w:lang w:eastAsia="fr-CH"/>
-        </w:rPr>
-      </w:pPr>
-    </w:p>
-    <w:p>
-      <w:pPr>
-        <w:rPr>
-          <w:b/>
-          <w:lang w:eastAsia="fr-CH"/>
-        </w:rPr>
-      </w:pPr>
-    </w:p>
-    <w:p>
-      <w:pPr>
-        <w:rPr>
-          <w:b/>
-          <w:lang w:eastAsia="fr-CH"/>
-        </w:rPr>
-      </w:pPr>
-    </w:p>
-    <w:p>
-      <w:pPr>
-        <w:rPr>
-          <w:b/>
-          <w:lang w:eastAsia="fr-CH"/>
-        </w:rPr>
-      </w:pPr>
-    </w:p>
-    <w:p>
-      <w:pPr>
-        <w:pStyle w:val="Titre2"/>
-      </w:pPr>
-      <w:r>
-        <w:lastRenderedPageBreak/>
-        <w:t>Itération n°6</w:t>
-      </w:r>
-    </w:p>
-    <w:p>
-      <w:pPr>
-        <w:rPr>
-          <w:b/>
-          <w:lang w:eastAsia="fr-CH"/>
-        </w:rPr>
-      </w:pPr>
-      <w:r>
-        <w:rPr>
-          <w:b/>
-          <w:lang w:eastAsia="fr-CH"/>
-        </w:rPr>
-        <w:t>But</w:t>
-      </w:r>
-    </w:p>
-    <w:p>
-      <w:pPr>
-        <w:rPr>
-          <w:lang w:eastAsia="fr-CH"/>
-        </w:rPr>
-      </w:pPr>
-      <w:r>
-        <w:rPr>
-          <w:lang w:eastAsia="fr-CH"/>
-        </w:rPr>
-        <w:t>Implémentation des droits spécifiques à l’administrateur. Cas d’utilisation : Administrer</w:t>
-      </w:r>
-      <w:r>
-        <w:rPr>
-          <w:lang w:eastAsia="fr-CH"/>
-        </w:rPr>
-        <w:t xml:space="preserve"> les joueurs</w:t>
-      </w:r>
+          <w:numId w:val="31"/>
+        </w:numPr>
+        <w:rPr>
+          <w:lang w:eastAsia="fr-CH"/>
+        </w:rPr>
+      </w:pPr>
       <w:bookmarkStart w:id="0" w:name="_GoBack"/>
       <w:bookmarkEnd w:id="0"/>
     </w:p>
     <w:p>
       <w:pPr>
+        <w:spacing w:line="256" w:lineRule="auto"/>
+        <w:rPr>
+          <w:b/>
+          <w:lang w:eastAsia="fr-CH"/>
+        </w:rPr>
+      </w:pPr>
+      <w:r>
+        <w:rPr>
+          <w:b/>
+          <w:lang w:eastAsia="fr-CH"/>
+        </w:rPr>
+        <w:t>Partage du travail</w:t>
+      </w:r>
+    </w:p>
+    <w:p>
+      <w:pPr>
+        <w:pStyle w:val="Paragraphedeliste"/>
+        <w:numPr>
+          <w:ilvl w:val="0"/>
+          <w:numId w:val="31"/>
+        </w:numPr>
+        <w:rPr>
+          <w:lang w:eastAsia="fr-CH"/>
+        </w:rPr>
+      </w:pPr>
+      <w:r>
+        <w:rPr>
+          <w:lang w:eastAsia="fr-CH"/>
+        </w:rPr>
+        <w:t xml:space="preserve">Fabien : </w:t>
+      </w:r>
+    </w:p>
+    <w:p>
+      <w:pPr>
+        <w:pStyle w:val="Paragraphedeliste"/>
+        <w:numPr>
+          <w:ilvl w:val="0"/>
+          <w:numId w:val="31"/>
+        </w:numPr>
+        <w:rPr>
+          <w:lang w:eastAsia="fr-CH"/>
+        </w:rPr>
+      </w:pPr>
+      <w:r>
+        <w:rPr>
+          <w:lang w:eastAsia="fr-CH"/>
+        </w:rPr>
+        <w:t xml:space="preserve">Kevin : </w:t>
+      </w:r>
+    </w:p>
+    <w:p>
+      <w:pPr>
+        <w:pStyle w:val="Paragraphedeliste"/>
+        <w:numPr>
+          <w:ilvl w:val="0"/>
+          <w:numId w:val="31"/>
+        </w:numPr>
+        <w:rPr>
+          <w:lang w:eastAsia="fr-CH"/>
+        </w:rPr>
+      </w:pPr>
+      <w:r>
+        <w:rPr>
+          <w:lang w:eastAsia="fr-CH"/>
+        </w:rPr>
+        <w:t xml:space="preserve">Ibrahim : </w:t>
+      </w:r>
+    </w:p>
+    <w:p>
+      <w:pPr>
+        <w:pStyle w:val="Paragraphedeliste"/>
+        <w:numPr>
+          <w:ilvl w:val="0"/>
+          <w:numId w:val="31"/>
+        </w:numPr>
+        <w:rPr>
+          <w:lang w:eastAsia="fr-CH"/>
+        </w:rPr>
+      </w:pPr>
+      <w:proofErr w:type="spellStart"/>
+      <w:r>
+        <w:rPr>
+          <w:lang w:eastAsia="fr-CH"/>
+        </w:rPr>
+        <w:t>Madolyne</w:t>
+      </w:r>
+      <w:proofErr w:type="spellEnd"/>
+      <w:r>
+        <w:rPr>
+          <w:lang w:eastAsia="fr-CH"/>
+        </w:rPr>
+        <w:t xml:space="preserve"> : </w:t>
+      </w:r>
+    </w:p>
+    <w:p>
+      <w:pPr>
+        <w:pStyle w:val="Paragraphedeliste"/>
+        <w:numPr>
+          <w:ilvl w:val="0"/>
+          <w:numId w:val="31"/>
+        </w:numPr>
+        <w:spacing w:line="256" w:lineRule="auto"/>
+        <w:rPr>
+          <w:b/>
+          <w:lang w:eastAsia="fr-CH"/>
+        </w:rPr>
+      </w:pPr>
+      <w:proofErr w:type="spellStart"/>
+      <w:r>
+        <w:rPr>
+          <w:lang w:eastAsia="fr-CH"/>
+        </w:rPr>
+        <w:t>Rosanne</w:t>
+      </w:r>
+      <w:proofErr w:type="spellEnd"/>
+      <w:r>
+        <w:rPr>
+          <w:lang w:eastAsia="fr-CH"/>
+        </w:rPr>
+        <w:t> :</w:t>
+      </w:r>
+    </w:p>
+    <w:p>
+      <w:pPr>
+        <w:pStyle w:val="Paragraphedeliste"/>
+        <w:spacing w:line="256" w:lineRule="auto"/>
+        <w:rPr>
+          <w:lang w:eastAsia="fr-CH"/>
+        </w:rPr>
+      </w:pPr>
+    </w:p>
+    <w:p>
+      <w:pPr>
+        <w:spacing w:line="256" w:lineRule="auto"/>
+        <w:rPr>
+          <w:b/>
+          <w:lang w:eastAsia="fr-CH"/>
+        </w:rPr>
+      </w:pPr>
+      <w:r>
+        <w:rPr>
+          <w:b/>
+          <w:lang w:eastAsia="fr-CH"/>
+        </w:rPr>
+        <w:t>Efforts</w:t>
+      </w:r>
+    </w:p>
+    <w:p>
+      <w:pPr>
+        <w:pStyle w:val="Paragraphedeliste"/>
+        <w:numPr>
+          <w:ilvl w:val="0"/>
+          <w:numId w:val="32"/>
+        </w:numPr>
+        <w:spacing w:line="256" w:lineRule="auto"/>
+        <w:rPr>
+          <w:lang w:eastAsia="fr-CH"/>
+        </w:rPr>
+      </w:pPr>
+    </w:p>
+    <w:p/>
+    <w:p>
+      <w:pPr>
+        <w:pStyle w:val="Titre2"/>
+      </w:pPr>
+      <w:r>
+        <w:t>Itération n°7</w:t>
+      </w:r>
+    </w:p>
+    <w:p>
+      <w:pPr>
+        <w:rPr>
+          <w:b/>
+          <w:lang w:eastAsia="fr-CH"/>
+        </w:rPr>
+      </w:pPr>
+      <w:r>
+        <w:rPr>
+          <w:b/>
+          <w:lang w:eastAsia="fr-CH"/>
+        </w:rPr>
+        <w:t>But</w:t>
+      </w:r>
+    </w:p>
+    <w:p>
+      <w:pPr>
+        <w:rPr>
+          <w:lang w:eastAsia="fr-CH"/>
+        </w:rPr>
+      </w:pPr>
+      <w:r>
+        <w:rPr>
+          <w:lang w:eastAsia="fr-CH"/>
+        </w:rPr>
+        <w:t>Dernières retouches et modification, derniers tests</w:t>
+      </w:r>
+    </w:p>
+    <w:p>
+      <w:pPr>
         <w:rPr>
           <w:b/>
           <w:lang w:eastAsia="fr-CH"/>
@@ -5197,7 +6436,7 @@
         <w:rPr>
           <w:lang w:eastAsia="fr-CH"/>
         </w:rPr>
-        <w:t>Du 26 mai 2016 au 2 juin 2016.</w:t>
+        <w:t>Du 2 juin 2016 au 9 juin 2016.</w:t>
       </w:r>
     </w:p>
     <w:p>
@@ -5218,161 +6457,220 @@
     <w:p>
       <w:pPr>
         <w:rPr>
-          <w:b/>
-          <w:lang w:eastAsia="fr-CH"/>
-        </w:rPr>
-      </w:pPr>
-      <w:r>
-        <w:rPr>
-          <w:b/>
-          <w:lang w:eastAsia="fr-CH"/>
-        </w:rPr>
+          <w:lang w:eastAsia="fr-CH"/>
+        </w:rPr>
+      </w:pPr>
+      <w:r>
+        <w:rPr>
+          <w:lang w:eastAsia="fr-CH"/>
+        </w:rPr>
+        <w:t>Tests et déploiement</w:t>
+      </w:r>
+    </w:p>
+    <w:p>
+      <w:pPr>
+        <w:rPr>
+          <w:b/>
+          <w:lang w:eastAsia="fr-CH"/>
+        </w:rPr>
+      </w:pPr>
+      <w:r>
+        <w:rPr>
+          <w:b/>
+          <w:lang w:eastAsia="fr-CH"/>
+        </w:rPr>
+        <w:lastRenderedPageBreak/>
         <w:t>Fonctionnalités</w:t>
       </w:r>
     </w:p>
     <w:p>
       <w:pPr>
-        <w:pStyle w:val="Paragraphedeliste"/>
-        <w:numPr>
-          <w:ilvl w:val="0"/>
-          <w:numId w:val="19"/>
-        </w:numPr>
+        <w:rPr>
+          <w:b/>
+          <w:lang w:eastAsia="fr-CH"/>
+        </w:rPr>
+      </w:pPr>
+      <w:r>
+        <w:rPr>
+          <w:b/>
+          <w:lang w:eastAsia="fr-CH"/>
+        </w:rPr>
+        <w:t>Démonstration</w:t>
+      </w:r>
+    </w:p>
+    <w:p>
+      <w:pPr>
+        <w:pStyle w:val="Paragraphedeliste"/>
+        <w:numPr>
+          <w:ilvl w:val="0"/>
+          <w:numId w:val="31"/>
+        </w:numPr>
+        <w:rPr>
+          <w:lang w:eastAsia="fr-CH"/>
+        </w:rPr>
+      </w:pPr>
+    </w:p>
+    <w:p>
+      <w:pPr>
         <w:spacing w:line="256" w:lineRule="auto"/>
         <w:rPr>
-          <w:lang w:eastAsia="fr-CH"/>
-        </w:rPr>
-      </w:pPr>
-      <w:r>
-        <w:rPr>
-          <w:lang w:eastAsia="fr-CH"/>
-        </w:rPr>
-        <w:t>Suppression d’un compte</w:t>
-      </w:r>
-    </w:p>
-    <w:p>
-      <w:pPr>
-        <w:rPr>
-          <w:b/>
-          <w:lang w:eastAsia="fr-CH"/>
-        </w:rPr>
-      </w:pPr>
-      <w:r>
-        <w:rPr>
-          <w:b/>
-          <w:lang w:eastAsia="fr-CH"/>
-        </w:rPr>
-        <w:t>Démonstration</w:t>
-      </w:r>
-    </w:p>
-    <w:p/>
-    <w:p>
-      <w:pPr>
-        <w:pStyle w:val="Titre2"/>
-      </w:pPr>
-      <w:r>
-        <w:t>Itération n°7</w:t>
-      </w:r>
-    </w:p>
-    <w:p>
-      <w:pPr>
-        <w:rPr>
-          <w:b/>
-          <w:lang w:eastAsia="fr-CH"/>
-        </w:rPr>
-      </w:pPr>
-      <w:r>
-        <w:rPr>
-          <w:b/>
-          <w:lang w:eastAsia="fr-CH"/>
-        </w:rPr>
-        <w:t>But</w:t>
-      </w:r>
-    </w:p>
-    <w:p>
-      <w:pPr>
-        <w:rPr>
-          <w:lang w:eastAsia="fr-CH"/>
-        </w:rPr>
-      </w:pPr>
-      <w:r>
-        <w:rPr>
-          <w:lang w:eastAsia="fr-CH"/>
-        </w:rPr>
-        <w:t>Dernières retouches et modification, derniers tests</w:t>
-      </w:r>
-    </w:p>
-    <w:p>
-      <w:pPr>
-        <w:rPr>
-          <w:b/>
-          <w:lang w:eastAsia="fr-CH"/>
-        </w:rPr>
-      </w:pPr>
-      <w:r>
-        <w:rPr>
-          <w:b/>
-          <w:lang w:eastAsia="fr-CH"/>
-        </w:rPr>
-        <w:t>Dates</w:t>
-      </w:r>
-    </w:p>
-    <w:p>
-      <w:pPr>
-        <w:rPr>
-          <w:lang w:eastAsia="fr-CH"/>
-        </w:rPr>
-      </w:pPr>
-      <w:r>
-        <w:rPr>
-          <w:lang w:eastAsia="fr-CH"/>
-        </w:rPr>
-        <w:t>Du 2 juin 2016 au 9 juin 2016.</w:t>
-      </w:r>
-    </w:p>
-    <w:p>
-      <w:pPr>
-        <w:rPr>
-          <w:b/>
-          <w:lang w:eastAsia="fr-CH"/>
-        </w:rPr>
-      </w:pPr>
-      <w:r>
-        <w:rPr>
-          <w:b/>
-          <w:lang w:eastAsia="fr-CH"/>
-        </w:rPr>
-        <w:t>Phase</w:t>
-      </w:r>
-    </w:p>
-    <w:p>
-      <w:pPr>
-        <w:rPr>
-          <w:b/>
-          <w:lang w:eastAsia="fr-CH"/>
-        </w:rPr>
-      </w:pPr>
-      <w:r>
-        <w:rPr>
-          <w:b/>
-          <w:lang w:eastAsia="fr-CH"/>
-        </w:rPr>
-        <w:t>Fonctionnalités</w:t>
-      </w:r>
-    </w:p>
-    <w:p>
-      <w:pPr>
-        <w:rPr>
-          <w:b/>
-          <w:lang w:eastAsia="fr-CH"/>
-        </w:rPr>
-      </w:pPr>
-      <w:r>
-        <w:rPr>
-          <w:b/>
-          <w:lang w:eastAsia="fr-CH"/>
-        </w:rPr>
-        <w:t>Démonstration</w:t>
-      </w:r>
+          <w:b/>
+          <w:lang w:eastAsia="fr-CH"/>
+        </w:rPr>
+      </w:pPr>
+      <w:r>
+        <w:rPr>
+          <w:b/>
+          <w:lang w:eastAsia="fr-CH"/>
+        </w:rPr>
+        <w:t>Partage du travail</w:t>
+      </w:r>
+    </w:p>
+    <w:p>
+      <w:pPr>
+        <w:pStyle w:val="Paragraphedeliste"/>
+        <w:numPr>
+          <w:ilvl w:val="0"/>
+          <w:numId w:val="31"/>
+        </w:numPr>
+        <w:rPr>
+          <w:lang w:eastAsia="fr-CH"/>
+        </w:rPr>
+      </w:pPr>
+      <w:r>
+        <w:rPr>
+          <w:lang w:eastAsia="fr-CH"/>
+        </w:rPr>
+        <w:t xml:space="preserve">Fabien : </w:t>
+      </w:r>
+    </w:p>
+    <w:p>
+      <w:pPr>
+        <w:pStyle w:val="Paragraphedeliste"/>
+        <w:numPr>
+          <w:ilvl w:val="0"/>
+          <w:numId w:val="31"/>
+        </w:numPr>
+        <w:rPr>
+          <w:lang w:eastAsia="fr-CH"/>
+        </w:rPr>
+      </w:pPr>
+      <w:r>
+        <w:rPr>
+          <w:lang w:eastAsia="fr-CH"/>
+        </w:rPr>
+        <w:t xml:space="preserve">Kevin : </w:t>
+      </w:r>
+    </w:p>
+    <w:p>
+      <w:pPr>
+        <w:pStyle w:val="Paragraphedeliste"/>
+        <w:numPr>
+          <w:ilvl w:val="0"/>
+          <w:numId w:val="31"/>
+        </w:numPr>
+        <w:rPr>
+          <w:lang w:eastAsia="fr-CH"/>
+        </w:rPr>
+      </w:pPr>
+      <w:r>
+        <w:rPr>
+          <w:lang w:eastAsia="fr-CH"/>
+        </w:rPr>
+        <w:t xml:space="preserve">Ibrahim : </w:t>
+      </w:r>
+    </w:p>
+    <w:p>
+      <w:pPr>
+        <w:pStyle w:val="Paragraphedeliste"/>
+        <w:numPr>
+          <w:ilvl w:val="0"/>
+          <w:numId w:val="31"/>
+        </w:numPr>
+        <w:rPr>
+          <w:lang w:eastAsia="fr-CH"/>
+        </w:rPr>
+      </w:pPr>
+      <w:proofErr w:type="spellStart"/>
+      <w:r>
+        <w:rPr>
+          <w:lang w:eastAsia="fr-CH"/>
+        </w:rPr>
+        <w:t>Madolyne</w:t>
+      </w:r>
+      <w:proofErr w:type="spellEnd"/>
+      <w:r>
+        <w:rPr>
+          <w:lang w:eastAsia="fr-CH"/>
+        </w:rPr>
+        <w:t xml:space="preserve"> : </w:t>
+      </w:r>
+    </w:p>
+    <w:p>
+      <w:pPr>
+        <w:pStyle w:val="Paragraphedeliste"/>
+        <w:numPr>
+          <w:ilvl w:val="0"/>
+          <w:numId w:val="31"/>
+        </w:numPr>
+        <w:spacing w:line="256" w:lineRule="auto"/>
+        <w:rPr>
+          <w:b/>
+          <w:lang w:eastAsia="fr-CH"/>
+        </w:rPr>
+      </w:pPr>
+      <w:proofErr w:type="spellStart"/>
+      <w:r>
+        <w:rPr>
+          <w:lang w:eastAsia="fr-CH"/>
+        </w:rPr>
+        <w:t>Rosanne</w:t>
+      </w:r>
+      <w:proofErr w:type="spellEnd"/>
+      <w:r>
+        <w:rPr>
+          <w:lang w:eastAsia="fr-CH"/>
+        </w:rPr>
+        <w:t> :</w:t>
+      </w:r>
+    </w:p>
+    <w:p>
+      <w:pPr>
+        <w:pStyle w:val="Paragraphedeliste"/>
+        <w:spacing w:line="256" w:lineRule="auto"/>
+        <w:rPr>
+          <w:lang w:eastAsia="fr-CH"/>
+        </w:rPr>
+      </w:pPr>
+    </w:p>
+    <w:p>
+      <w:pPr>
+        <w:spacing w:line="256" w:lineRule="auto"/>
+        <w:rPr>
+          <w:b/>
+          <w:lang w:eastAsia="fr-CH"/>
+        </w:rPr>
+      </w:pPr>
+      <w:r>
+        <w:rPr>
+          <w:b/>
+          <w:lang w:eastAsia="fr-CH"/>
+        </w:rPr>
+        <w:t>Efforts</w:t>
+      </w:r>
+    </w:p>
+    <w:p>
+      <w:pPr>
+        <w:pStyle w:val="Paragraphedeliste"/>
+        <w:numPr>
+          <w:ilvl w:val="0"/>
+          <w:numId w:val="32"/>
+        </w:numPr>
+        <w:spacing w:line="256" w:lineRule="auto"/>
+        <w:rPr>
+          <w:lang w:eastAsia="fr-CH"/>
+        </w:rPr>
+      </w:pPr>
     </w:p>
     <w:p>
       <w:pPr>
@@ -5390,8 +6688,8 @@
 </file>
 
 <file path=word/numbering.xml><?xml version="1.0" encoding="utf-8"?>
-<w:numbering xmlns:wpc="http://schemas.microsoft.com/office/word/2010/wordprocessingCanvas" xmlns:cx="http://schemas.microsoft.com/office/drawing/2014/chartex" xmlns:cx1="http://schemas.microsoft.com/office/drawing/2015/9/8/chartex" xmlns:mc="http://schemas.openxmlformats.org/markup-compatibility/2006" xmlns:o="urn:schemas-microsoft-com:office:office" xmlns:r="http://schemas.openxmlformats.org/officeDocument/2006/relationships" xmlns:m="http://schemas.openxmlformats.org/officeDocument/2006/math" xmlns:v="urn:schemas-microsoft-com:vml" xmlns:wp14="http://schemas.microsoft.com/office/word/2010/wordprocessingDrawing" xmlns:wp="http://schemas.openxmlformats.org/drawingml/2006/wordprocessingDrawing" xmlns:w10="urn:schemas-microsoft-com:office:word" xmlns:w="http://schemas.openxmlformats.org/wordprocessingml/2006/main" xmlns:w14="http://schemas.microsoft.com/office/word/2010/wordml" xmlns:w15="http://schemas.microsoft.com/office/word/2012/wordml" xmlns:w16se="http://schemas.microsoft.com/office/word/2015/wordml/symex" xmlns:wpg="http://schemas.microsoft.com/office/word/2010/wordprocessingGroup" xmlns:wpi="http://schemas.microsoft.com/office/word/2010/wordprocessingInk" xmlns:wne="http://schemas.microsoft.com/office/word/2006/wordml" xmlns:wps="http://schemas.microsoft.com/office/word/2010/wordprocessingShape" mc:Ignorable="w14 w15 w16se wp14">
-  <w:abstractNum w:abstractNumId="0" w15:restartNumberingAfterBreak="0">
+<w:numbering xmlns:wpc="http://schemas.microsoft.com/office/word/2010/wordprocessingCanvas" xmlns:mc="http://schemas.openxmlformats.org/markup-compatibility/2006" xmlns:o="urn:schemas-microsoft-com:office:office" xmlns:r="http://schemas.openxmlformats.org/officeDocument/2006/relationships" xmlns:m="http://schemas.openxmlformats.org/officeDocument/2006/math" xmlns:v="urn:schemas-microsoft-com:vml" xmlns:wp14="http://schemas.microsoft.com/office/word/2010/wordprocessingDrawing" xmlns:wp="http://schemas.openxmlformats.org/drawingml/2006/wordprocessingDrawing" xmlns:w10="urn:schemas-microsoft-com:office:word" xmlns:w="http://schemas.openxmlformats.org/wordprocessingml/2006/main" xmlns:w14="http://schemas.microsoft.com/office/word/2010/wordml" xmlns:wpg="http://schemas.microsoft.com/office/word/2010/wordprocessingGroup" xmlns:wpi="http://schemas.microsoft.com/office/word/2010/wordprocessingInk" xmlns:wne="http://schemas.microsoft.com/office/word/2006/wordml" xmlns:wps="http://schemas.microsoft.com/office/word/2010/wordprocessingShape" mc:Ignorable="w14 wp14">
+  <w:abstractNum w:abstractNumId="0">
     <w:nsid w:val="0306236A"/>
     <w:multiLevelType w:val="hybridMultilevel"/>
     <w:tmpl w:val="BA1089A2"/>
@@ -5504,7 +6802,7 @@
       </w:rPr>
     </w:lvl>
   </w:abstractNum>
-  <w:abstractNum w:abstractNumId="1" w15:restartNumberingAfterBreak="0">
+  <w:abstractNum w:abstractNumId="1">
     <w:nsid w:val="034A4C01"/>
     <w:multiLevelType w:val="hybridMultilevel"/>
     <w:tmpl w:val="3E2A4EDA"/>
@@ -5590,7 +6888,7 @@
       </w:pPr>
     </w:lvl>
   </w:abstractNum>
-  <w:abstractNum w:abstractNumId="2" w15:restartNumberingAfterBreak="0">
+  <w:abstractNum w:abstractNumId="2">
     <w:nsid w:val="140D74D4"/>
     <w:multiLevelType w:val="hybridMultilevel"/>
     <w:tmpl w:val="9814B3C4"/>
@@ -5676,7 +6974,7 @@
       </w:pPr>
     </w:lvl>
   </w:abstractNum>
-  <w:abstractNum w:abstractNumId="3" w15:restartNumberingAfterBreak="0">
+  <w:abstractNum w:abstractNumId="3">
     <w:nsid w:val="15DD6DBA"/>
     <w:multiLevelType w:val="hybridMultilevel"/>
     <w:tmpl w:val="A7F86198"/>
@@ -5789,7 +7087,7 @@
       </w:rPr>
     </w:lvl>
   </w:abstractNum>
-  <w:abstractNum w:abstractNumId="4" w15:restartNumberingAfterBreak="0">
+  <w:abstractNum w:abstractNumId="4">
     <w:nsid w:val="19743499"/>
     <w:multiLevelType w:val="hybridMultilevel"/>
     <w:tmpl w:val="42C27FCA"/>
@@ -5875,7 +7173,7 @@
       </w:pPr>
     </w:lvl>
   </w:abstractNum>
-  <w:abstractNum w:abstractNumId="5" w15:restartNumberingAfterBreak="0">
+  <w:abstractNum w:abstractNumId="5">
     <w:nsid w:val="1F523A92"/>
     <w:multiLevelType w:val="hybridMultilevel"/>
     <w:tmpl w:val="4F6C437E"/>
@@ -5988,7 +7286,7 @@
       </w:rPr>
     </w:lvl>
   </w:abstractNum>
-  <w:abstractNum w:abstractNumId="6" w15:restartNumberingAfterBreak="0">
+  <w:abstractNum w:abstractNumId="6">
     <w:nsid w:val="26D61040"/>
     <w:multiLevelType w:val="hybridMultilevel"/>
     <w:tmpl w:val="86B40722"/>
@@ -6101,7 +7399,7 @@
       </w:rPr>
     </w:lvl>
   </w:abstractNum>
-  <w:abstractNum w:abstractNumId="7" w15:restartNumberingAfterBreak="0">
+  <w:abstractNum w:abstractNumId="7">
     <w:nsid w:val="27A82232"/>
     <w:multiLevelType w:val="hybridMultilevel"/>
     <w:tmpl w:val="1D48D7D6"/>
@@ -6187,7 +7485,7 @@
       </w:pPr>
     </w:lvl>
   </w:abstractNum>
-  <w:abstractNum w:abstractNumId="8" w15:restartNumberingAfterBreak="0">
+  <w:abstractNum w:abstractNumId="8">
     <w:nsid w:val="28B30B9A"/>
     <w:multiLevelType w:val="hybridMultilevel"/>
     <w:tmpl w:val="8826BA2C"/>
@@ -6273,7 +7571,7 @@
       </w:pPr>
     </w:lvl>
   </w:abstractNum>
-  <w:abstractNum w:abstractNumId="9" w15:restartNumberingAfterBreak="0">
+  <w:abstractNum w:abstractNumId="9">
     <w:nsid w:val="2E413824"/>
     <w:multiLevelType w:val="hybridMultilevel"/>
     <w:tmpl w:val="0A78EDCA"/>
@@ -6386,7 +7684,7 @@
       </w:rPr>
     </w:lvl>
   </w:abstractNum>
-  <w:abstractNum w:abstractNumId="10" w15:restartNumberingAfterBreak="0">
+  <w:abstractNum w:abstractNumId="10">
     <w:nsid w:val="2ED55414"/>
     <w:multiLevelType w:val="hybridMultilevel"/>
     <w:tmpl w:val="B18A8258"/>
@@ -6472,7 +7770,7 @@
       </w:pPr>
     </w:lvl>
   </w:abstractNum>
-  <w:abstractNum w:abstractNumId="11" w15:restartNumberingAfterBreak="0">
+  <w:abstractNum w:abstractNumId="11">
     <w:nsid w:val="319D194C"/>
     <w:multiLevelType w:val="hybridMultilevel"/>
     <w:tmpl w:val="73E0DDE4"/>
@@ -6585,7 +7883,7 @@
       </w:rPr>
     </w:lvl>
   </w:abstractNum>
-  <w:abstractNum w:abstractNumId="12" w15:restartNumberingAfterBreak="0">
+  <w:abstractNum w:abstractNumId="12">
     <w:nsid w:val="33BE3534"/>
     <w:multiLevelType w:val="hybridMultilevel"/>
     <w:tmpl w:val="B704A5DA"/>
@@ -6671,7 +7969,7 @@
       </w:pPr>
     </w:lvl>
   </w:abstractNum>
-  <w:abstractNum w:abstractNumId="13" w15:restartNumberingAfterBreak="0">
+  <w:abstractNum w:abstractNumId="13">
     <w:nsid w:val="342E07F7"/>
     <w:multiLevelType w:val="hybridMultilevel"/>
     <w:tmpl w:val="6DC207DC"/>
@@ -6784,7 +8082,7 @@
       </w:rPr>
     </w:lvl>
   </w:abstractNum>
-  <w:abstractNum w:abstractNumId="14" w15:restartNumberingAfterBreak="0">
+  <w:abstractNum w:abstractNumId="14">
     <w:nsid w:val="343E7AEE"/>
     <w:multiLevelType w:val="hybridMultilevel"/>
     <w:tmpl w:val="A964DD2E"/>
@@ -6870,7 +8168,7 @@
       </w:pPr>
     </w:lvl>
   </w:abstractNum>
-  <w:abstractNum w:abstractNumId="15" w15:restartNumberingAfterBreak="0">
+  <w:abstractNum w:abstractNumId="15">
     <w:nsid w:val="3EE51EF4"/>
     <w:multiLevelType w:val="hybridMultilevel"/>
     <w:tmpl w:val="415CD1EC"/>
@@ -6983,7 +8281,7 @@
       </w:rPr>
     </w:lvl>
   </w:abstractNum>
-  <w:abstractNum w:abstractNumId="16" w15:restartNumberingAfterBreak="0">
+  <w:abstractNum w:abstractNumId="16">
     <w:nsid w:val="3FF4371A"/>
     <w:multiLevelType w:val="hybridMultilevel"/>
     <w:tmpl w:val="5B203BFA"/>
@@ -7096,7 +8394,7 @@
       </w:rPr>
     </w:lvl>
   </w:abstractNum>
-  <w:abstractNum w:abstractNumId="17" w15:restartNumberingAfterBreak="0">
+  <w:abstractNum w:abstractNumId="17">
     <w:nsid w:val="4150531D"/>
     <w:multiLevelType w:val="hybridMultilevel"/>
     <w:tmpl w:val="8EB8CE84"/>
@@ -7209,7 +8507,7 @@
       </w:rPr>
     </w:lvl>
   </w:abstractNum>
-  <w:abstractNum w:abstractNumId="18" w15:restartNumberingAfterBreak="0">
+  <w:abstractNum w:abstractNumId="18">
     <w:nsid w:val="4C5D45DC"/>
     <w:multiLevelType w:val="hybridMultilevel"/>
     <w:tmpl w:val="89C00F18"/>
@@ -7298,7 +8596,7 @@
       </w:pPr>
     </w:lvl>
   </w:abstractNum>
-  <w:abstractNum w:abstractNumId="19" w15:restartNumberingAfterBreak="0">
+  <w:abstractNum w:abstractNumId="19">
     <w:nsid w:val="4D2F37EE"/>
     <w:multiLevelType w:val="hybridMultilevel"/>
     <w:tmpl w:val="ED382EDA"/>
@@ -7384,7 +8682,7 @@
       </w:pPr>
     </w:lvl>
   </w:abstractNum>
-  <w:abstractNum w:abstractNumId="20" w15:restartNumberingAfterBreak="0">
+  <w:abstractNum w:abstractNumId="20">
     <w:nsid w:val="4DCE1367"/>
     <w:multiLevelType w:val="hybridMultilevel"/>
     <w:tmpl w:val="0C768D32"/>
@@ -7470,7 +8768,7 @@
       </w:pPr>
     </w:lvl>
   </w:abstractNum>
-  <w:abstractNum w:abstractNumId="21" w15:restartNumberingAfterBreak="0">
+  <w:abstractNum w:abstractNumId="21">
     <w:nsid w:val="555F594B"/>
     <w:multiLevelType w:val="hybridMultilevel"/>
     <w:tmpl w:val="A5D2F284"/>
@@ -7556,7 +8854,7 @@
       </w:pPr>
     </w:lvl>
   </w:abstractNum>
-  <w:abstractNum w:abstractNumId="22" w15:restartNumberingAfterBreak="0">
+  <w:abstractNum w:abstractNumId="22">
     <w:nsid w:val="59C63D72"/>
     <w:multiLevelType w:val="hybridMultilevel"/>
     <w:tmpl w:val="ED405582"/>
@@ -7642,7 +8940,7 @@
       </w:pPr>
     </w:lvl>
   </w:abstractNum>
-  <w:abstractNum w:abstractNumId="23" w15:restartNumberingAfterBreak="0">
+  <w:abstractNum w:abstractNumId="23">
     <w:nsid w:val="5A634E3B"/>
     <w:multiLevelType w:val="hybridMultilevel"/>
     <w:tmpl w:val="0A768C3A"/>
@@ -7755,7 +9053,7 @@
       </w:rPr>
     </w:lvl>
   </w:abstractNum>
-  <w:abstractNum w:abstractNumId="24" w15:restartNumberingAfterBreak="0">
+  <w:abstractNum w:abstractNumId="24">
     <w:nsid w:val="5EA65B53"/>
     <w:multiLevelType w:val="hybridMultilevel"/>
     <w:tmpl w:val="189EBA90"/>
@@ -7868,7 +9166,7 @@
       </w:rPr>
     </w:lvl>
   </w:abstractNum>
-  <w:abstractNum w:abstractNumId="25" w15:restartNumberingAfterBreak="0">
+  <w:abstractNum w:abstractNumId="25">
     <w:nsid w:val="63796B13"/>
     <w:multiLevelType w:val="hybridMultilevel"/>
     <w:tmpl w:val="2784433C"/>
@@ -7981,7 +9279,7 @@
       </w:rPr>
     </w:lvl>
   </w:abstractNum>
-  <w:abstractNum w:abstractNumId="26" w15:restartNumberingAfterBreak="0">
+  <w:abstractNum w:abstractNumId="26">
     <w:nsid w:val="63E17759"/>
     <w:multiLevelType w:val="hybridMultilevel"/>
     <w:tmpl w:val="8826BA2C"/>
@@ -8067,7 +9365,7 @@
       </w:pPr>
     </w:lvl>
   </w:abstractNum>
-  <w:abstractNum w:abstractNumId="27" w15:restartNumberingAfterBreak="0">
+  <w:abstractNum w:abstractNumId="27">
     <w:nsid w:val="65385666"/>
     <w:multiLevelType w:val="hybridMultilevel"/>
     <w:tmpl w:val="A5D2F284"/>
@@ -8153,7 +9451,7 @@
       </w:pPr>
     </w:lvl>
   </w:abstractNum>
-  <w:abstractNum w:abstractNumId="28" w15:restartNumberingAfterBreak="0">
+  <w:abstractNum w:abstractNumId="28">
     <w:nsid w:val="6A16123F"/>
     <w:multiLevelType w:val="hybridMultilevel"/>
     <w:tmpl w:val="59A45AE0"/>
@@ -8266,7 +9564,7 @@
       </w:rPr>
     </w:lvl>
   </w:abstractNum>
-  <w:abstractNum w:abstractNumId="29" w15:restartNumberingAfterBreak="0">
+  <w:abstractNum w:abstractNumId="29">
     <w:nsid w:val="6AFD2D9A"/>
     <w:multiLevelType w:val="hybridMultilevel"/>
     <w:tmpl w:val="3E2A4EDA"/>
@@ -8352,7 +9650,7 @@
       </w:pPr>
     </w:lvl>
   </w:abstractNum>
-  <w:abstractNum w:abstractNumId="30" w15:restartNumberingAfterBreak="0">
+  <w:abstractNum w:abstractNumId="30">
     <w:nsid w:val="6BA57071"/>
     <w:multiLevelType w:val="hybridMultilevel"/>
     <w:tmpl w:val="CA3CE492"/>
@@ -8438,7 +9736,7 @@
       </w:pPr>
     </w:lvl>
   </w:abstractNum>
-  <w:abstractNum w:abstractNumId="31" w15:restartNumberingAfterBreak="0">
+  <w:abstractNum w:abstractNumId="31">
     <w:nsid w:val="6E126A1B"/>
     <w:multiLevelType w:val="hybridMultilevel"/>
     <w:tmpl w:val="D8361444"/>
@@ -8524,7 +9822,7 @@
       </w:pPr>
     </w:lvl>
   </w:abstractNum>
-  <w:abstractNum w:abstractNumId="32" w15:restartNumberingAfterBreak="0">
+  <w:abstractNum w:abstractNumId="32">
     <w:nsid w:val="7105126A"/>
     <w:multiLevelType w:val="hybridMultilevel"/>
     <w:tmpl w:val="B704A5DA"/>
@@ -8610,7 +9908,7 @@
       </w:pPr>
     </w:lvl>
   </w:abstractNum>
-  <w:abstractNum w:abstractNumId="33" w15:restartNumberingAfterBreak="0">
+  <w:abstractNum w:abstractNumId="33">
     <w:nsid w:val="772174D3"/>
     <w:multiLevelType w:val="hybridMultilevel"/>
     <w:tmpl w:val="13A06168"/>
@@ -8830,7 +10128,7 @@
 </file>
 
 <file path=word/styles.xml><?xml version="1.0" encoding="utf-8"?>
-<w:styles xmlns:mc="http://schemas.openxmlformats.org/markup-compatibility/2006" xmlns:r="http://schemas.openxmlformats.org/officeDocument/2006/relationships" xmlns:w="http://schemas.openxmlformats.org/wordprocessingml/2006/main" xmlns:w14="http://schemas.microsoft.com/office/word/2010/wordml" xmlns:w15="http://schemas.microsoft.com/office/word/2012/wordml" xmlns:w16se="http://schemas.microsoft.com/office/word/2015/wordml/symex" mc:Ignorable="w14 w15 w16se">
+<w:styles xmlns:mc="http://schemas.openxmlformats.org/markup-compatibility/2006" xmlns:r="http://schemas.openxmlformats.org/officeDocument/2006/relationships" xmlns:w="http://schemas.openxmlformats.org/wordprocessingml/2006/main" xmlns:w14="http://schemas.microsoft.com/office/word/2010/wordml" mc:Ignorable="w14">
   <w:docDefaults>
     <w:rPrDefault>
       <w:rPr>
@@ -8846,378 +10144,581 @@
       </w:pPr>
     </w:pPrDefault>
   </w:docDefaults>
-  <w:latentStyles w:defLockedState="0" w:defUIPriority="99" w:defSemiHidden="0" w:defUnhideWhenUsed="0" w:defQFormat="0" w:count="371">
-    <w:lsdException w:name="Normal" w:uiPriority="0" w:qFormat="1"/>
-    <w:lsdException w:name="heading 1" w:uiPriority="9" w:qFormat="1"/>
-    <w:lsdException w:name="heading 2" w:semiHidden="1" w:uiPriority="9" w:unhideWhenUsed="1" w:qFormat="1"/>
-    <w:lsdException w:name="heading 3" w:semiHidden="1" w:uiPriority="9" w:unhideWhenUsed="1" w:qFormat="1"/>
-    <w:lsdException w:name="heading 4" w:semiHidden="1" w:uiPriority="9" w:unhideWhenUsed="1" w:qFormat="1"/>
-    <w:lsdException w:name="heading 5" w:semiHidden="1" w:uiPriority="9" w:unhideWhenUsed="1" w:qFormat="1"/>
-    <w:lsdException w:name="heading 6" w:semiHidden="1" w:uiPriority="9" w:unhideWhenUsed="1" w:qFormat="1"/>
-    <w:lsdException w:name="heading 7" w:semiHidden="1" w:uiPriority="9" w:unhideWhenUsed="1" w:qFormat="1"/>
-    <w:lsdException w:name="heading 8" w:semiHidden="1" w:uiPriority="9" w:unhideWhenUsed="1" w:qFormat="1"/>
-    <w:lsdException w:name="heading 9" w:semiHidden="1" w:uiPriority="9" w:unhideWhenUsed="1" w:qFormat="1"/>
-    <w:lsdException w:name="index 1" w:semiHidden="1" w:unhideWhenUsed="1"/>
-    <w:lsdException w:name="index 2" w:semiHidden="1" w:unhideWhenUsed="1"/>
-    <w:lsdException w:name="index 3" w:semiHidden="1" w:unhideWhenUsed="1"/>
-    <w:lsdException w:name="index 4" w:semiHidden="1" w:unhideWhenUsed="1"/>
-    <w:lsdException w:name="index 5" w:semiHidden="1" w:unhideWhenUsed="1"/>
-    <w:lsdException w:name="index 6" w:semiHidden="1" w:unhideWhenUsed="1"/>
-    <w:lsdException w:name="index 7" w:semiHidden="1" w:unhideWhenUsed="1"/>
-    <w:lsdException w:name="index 8" w:semiHidden="1" w:unhideWhenUsed="1"/>
-    <w:lsdException w:name="index 9" w:semiHidden="1" w:unhideWhenUsed="1"/>
-    <w:lsdException w:name="toc 1" w:semiHidden="1" w:uiPriority="39" w:unhideWhenUsed="1"/>
-    <w:lsdException w:name="toc 2" w:semiHidden="1" w:uiPriority="39" w:unhideWhenUsed="1"/>
-    <w:lsdException w:name="toc 3" w:semiHidden="1" w:uiPriority="39" w:unhideWhenUsed="1"/>
-    <w:lsdException w:name="toc 4" w:semiHidden="1" w:uiPriority="39" w:unhideWhenUsed="1"/>
-    <w:lsdException w:name="toc 5" w:semiHidden="1" w:uiPriority="39" w:unhideWhenUsed="1"/>
-    <w:lsdException w:name="toc 6" w:semiHidden="1" w:uiPriority="39" w:unhideWhenUsed="1"/>
-    <w:lsdException w:name="toc 7" w:semiHidden="1" w:uiPriority="39" w:unhideWhenUsed="1"/>
-    <w:lsdException w:name="toc 8" w:semiHidden="1" w:uiPriority="39" w:unhideWhenUsed="1"/>
-    <w:lsdException w:name="toc 9" w:semiHidden="1" w:uiPriority="39" w:unhideWhenUsed="1"/>
-    <w:lsdException w:name="Normal Indent" w:semiHidden="1" w:unhideWhenUsed="1"/>
-    <w:lsdException w:name="footnote text" w:semiHidden="1" w:unhideWhenUsed="1"/>
-    <w:lsdException w:name="annotation text" w:semiHidden="1" w:unhideWhenUsed="1"/>
-    <w:lsdException w:name="header" w:semiHidden="1" w:unhideWhenUsed="1"/>
-    <w:lsdException w:name="footer" w:semiHidden="1" w:unhideWhenUsed="1"/>
-    <w:lsdException w:name="index heading" w:semiHidden="1" w:unhideWhenUsed="1"/>
-    <w:lsdException w:name="caption" w:semiHidden="1" w:uiPriority="35" w:unhideWhenUsed="1" w:qFormat="1"/>
-    <w:lsdException w:name="table of figures" w:semiHidden="1" w:unhideWhenUsed="1"/>
-    <w:lsdException w:name="envelope address" w:semiHidden="1" w:unhideWhenUsed="1"/>
-    <w:lsdException w:name="envelope return" w:semiHidden="1" w:unhideWhenUsed="1"/>
-    <w:lsdException w:name="footnote reference" w:semiHidden="1" w:unhideWhenUsed="1"/>
-    <w:lsdException w:name="annotation reference" w:semiHidden="1" w:unhideWhenUsed="1"/>
-    <w:lsdException w:name="line number" w:semiHidden="1" w:unhideWhenUsed="1"/>
-    <w:lsdException w:name="page number" w:semiHidden="1" w:unhideWhenUsed="1"/>
-    <w:lsdException w:name="endnote reference" w:semiHidden="1" w:unhideWhenUsed="1"/>
-    <w:lsdException w:name="endnote text" w:semiHidden="1" w:unhideWhenUsed="1"/>
-    <w:lsdException w:name="table of authorities" w:semiHidden="1" w:unhideWhenUsed="1"/>
-    <w:lsdException w:name="macro" w:semiHidden="1" w:unhideWhenUsed="1"/>
-    <w:lsdException w:name="toa heading" w:semiHidden="1" w:unhideWhenUsed="1"/>
-    <w:lsdException w:name="List" w:semiHidden="1" w:unhideWhenUsed="1"/>
-    <w:lsdException w:name="List Bullet" w:semiHidden="1" w:unhideWhenUsed="1"/>
-    <w:lsdException w:name="List Number" w:semiHidden="1" w:unhideWhenUsed="1"/>
-    <w:lsdException w:name="List 2" w:semiHidden="1" w:unhideWhenUsed="1"/>
-    <w:lsdException w:name="List 3" w:semiHidden="1" w:unhideWhenUsed="1"/>
-    <w:lsdException w:name="List 4" w:semiHidden="1" w:unhideWhenUsed="1"/>
-    <w:lsdException w:name="List 5" w:semiHidden="1" w:unhideWhenUsed="1"/>
-    <w:lsdException w:name="List Bullet 2" w:semiHidden="1" w:unhideWhenUsed="1"/>
-    <w:lsdException w:name="List Bullet 3" w:semiHidden="1" w:unhideWhenUsed="1"/>
-    <w:lsdException w:name="List Bullet 4" w:semiHidden="1" w:unhideWhenUsed="1"/>
-    <w:lsdException w:name="List Bullet 5" w:semiHidden="1" w:unhideWhenUsed="1"/>
-    <w:lsdException w:name="List Number 2" w:semiHidden="1" w:unhideWhenUsed="1"/>
-    <w:lsdException w:name="List Number 3" w:semiHidden="1" w:unhideWhenUsed="1"/>
-    <w:lsdException w:name="List Number 4" w:semiHidden="1" w:unhideWhenUsed="1"/>
-    <w:lsdException w:name="List Number 5" w:semiHidden="1" w:unhideWhenUsed="1"/>
-    <w:lsdException w:name="Title" w:uiPriority="10" w:qFormat="1"/>
-    <w:lsdException w:name="Closing" w:semiHidden="1" w:unhideWhenUsed="1"/>
-    <w:lsdException w:name="Signature" w:semiHidden="1" w:unhideWhenUsed="1"/>
-    <w:lsdException w:name="Default Paragraph Font" w:semiHidden="1" w:uiPriority="1" w:unhideWhenUsed="1"/>
-    <w:lsdException w:name="Body Text" w:semiHidden="1" w:unhideWhenUsed="1"/>
-    <w:lsdException w:name="Body Text Indent" w:semiHidden="1" w:unhideWhenUsed="1"/>
-    <w:lsdException w:name="List Continue" w:semiHidden="1" w:unhideWhenUsed="1"/>
-    <w:lsdException w:name="List Continue 2" w:semiHidden="1" w:unhideWhenUsed="1"/>
-    <w:lsdException w:name="List Continue 3" w:semiHidden="1" w:unhideWhenUsed="1"/>
-    <w:lsdException w:name="List Continue 4" w:semiHidden="1" w:unhideWhenUsed="1"/>
-    <w:lsdException w:name="List Continue 5" w:semiHidden="1" w:unhideWhenUsed="1"/>
-    <w:lsdException w:name="Message Header" w:semiHidden="1" w:unhideWhenUsed="1"/>
-    <w:lsdException w:name="Subtitle" w:uiPriority="11" w:qFormat="1"/>
-    <w:lsdException w:name="Salutation" w:semiHidden="1" w:unhideWhenUsed="1"/>
-    <w:lsdException w:name="Date" w:semiHidden="1" w:unhideWhenUsed="1"/>
-    <w:lsdException w:name="Body Text First Indent" w:semiHidden="1" w:unhideWhenUsed="1"/>
-    <w:lsdException w:name="Body Text First Indent 2" w:semiHidden="1" w:unhideWhenUsed="1"/>
-    <w:lsdException w:name="Note Heading" w:semiHidden="1" w:unhideWhenUsed="1"/>
-    <w:lsdException w:name="Body Text 2" w:semiHidden="1" w:unhideWhenUsed="1"/>
-    <w:lsdException w:name="Body Text 3" w:semiHidden="1" w:unhideWhenUsed="1"/>
-    <w:lsdException w:name="Body Text Indent 2" w:semiHidden="1" w:unhideWhenUsed="1"/>
-    <w:lsdException w:name="Body Text Indent 3" w:semiHidden="1" w:unhideWhenUsed="1"/>
-    <w:lsdException w:name="Block Text" w:semiHidden="1" w:unhideWhenUsed="1"/>
-    <w:lsdException w:name="Hyperlink" w:semiHidden="1" w:unhideWhenUsed="1"/>
-    <w:lsdException w:name="FollowedHyperlink" w:semiHidden="1" w:unhideWhenUsed="1"/>
-    <w:lsdException w:name="Strong" w:uiPriority="22" w:qFormat="1"/>
-    <w:lsdException w:name="Emphasis" w:uiPriority="20" w:qFormat="1"/>
-    <w:lsdException w:name="Document Map" w:semiHidden="1" w:unhideWhenUsed="1"/>
-    <w:lsdException w:name="Plain Text" w:semiHidden="1" w:unhideWhenUsed="1"/>
-    <w:lsdException w:name="E-mail Signature" w:semiHidden="1" w:unhideWhenUsed="1"/>
-    <w:lsdException w:name="HTML Top of Form" w:semiHidden="1" w:unhideWhenUsed="1"/>
-    <w:lsdException w:name="HTML Bottom of Form" w:semiHidden="1" w:unhideWhenUsed="1"/>
-    <w:lsdException w:name="Normal (Web)" w:semiHidden="1" w:unhideWhenUsed="1"/>
-    <w:lsdException w:name="HTML Acronym" w:semiHidden="1" w:unhideWhenUsed="1"/>
-    <w:lsdException w:name="HTML Address" w:semiHidden="1" w:unhideWhenUsed="1"/>
-    <w:lsdException w:name="HTML Cite" w:semiHidden="1" w:unhideWhenUsed="1"/>
-    <w:lsdException w:name="HTML Code" w:semiHidden="1" w:unhideWhenUsed="1"/>
-    <w:lsdException w:name="HTML Definition" w:semiHidden="1" w:unhideWhenUsed="1"/>
-    <w:lsdException w:name="HTML Keyboard" w:semiHidden="1" w:unhideWhenUsed="1"/>
-    <w:lsdException w:name="HTML Preformatted" w:semiHidden="1" w:unhideWhenUsed="1"/>
-    <w:lsdException w:name="HTML Sample" w:semiHidden="1" w:unhideWhenUsed="1"/>
-    <w:lsdException w:name="HTML Typewriter" w:semiHidden="1" w:unhideWhenUsed="1"/>
-    <w:lsdException w:name="HTML Variable" w:semiHidden="1" w:unhideWhenUsed="1"/>
-    <w:lsdException w:name="Normal Table" w:semiHidden="1" w:unhideWhenUsed="1"/>
-    <w:lsdException w:name="annotation subject" w:semiHidden="1" w:unhideWhenUsed="1"/>
-    <w:lsdException w:name="No List" w:semiHidden="1" w:unhideWhenUsed="1"/>
-    <w:lsdException w:name="Outline List 1" w:semiHidden="1" w:unhideWhenUsed="1"/>
-    <w:lsdException w:name="Outline List 2" w:semiHidden="1" w:unhideWhenUsed="1"/>
-    <w:lsdException w:name="Outline List 3" w:semiHidden="1" w:unhideWhenUsed="1"/>
-    <w:lsdException w:name="Table Simple 1" w:semiHidden="1" w:unhideWhenUsed="1"/>
-    <w:lsdException w:name="Table Simple 2" w:semiHidden="1" w:unhideWhenUsed="1"/>
-    <w:lsdException w:name="Table Simple 3" w:semiHidden="1" w:unhideWhenUsed="1"/>
-    <w:lsdException w:name="Table Classic 1" w:semiHidden="1" w:unhideWhenUsed="1"/>
-    <w:lsdException w:name="Table Classic 2" w:semiHidden="1" w:unhideWhenUsed="1"/>
-    <w:lsdException w:name="Table Classic 3" w:semiHidden="1" w:unhideWhenUsed="1"/>
-    <w:lsdException w:name="Table Classic 4" w:semiHidden="1" w:unhideWhenUsed="1"/>
-    <w:lsdException w:name="Table Colorful 1" w:semiHidden="1" w:unhideWhenUsed="1"/>
-    <w:lsdException w:name="Table Colorful 2" w:semiHidden="1" w:unhideWhenUsed="1"/>
-    <w:lsdException w:name="Table Colorful 3" w:semiHidden="1" w:unhideWhenUsed="1"/>
-    <w:lsdException w:name="Table Columns 1" w:semiHidden="1" w:unhideWhenUsed="1"/>
-    <w:lsdException w:name="Table Columns 2" w:semiHidden="1" w:unhideWhenUsed="1"/>
-    <w:lsdException w:name="Table Columns 3" w:semiHidden="1" w:unhideWhenUsed="1"/>
-    <w:lsdException w:name="Table Columns 4" w:semiHidden="1" w:unhideWhenUsed="1"/>
-    <w:lsdException w:name="Table Columns 5" w:semiHidden="1" w:unhideWhenUsed="1"/>
-    <w:lsdException w:name="Table Grid 1" w:semiHidden="1" w:unhideWhenUsed="1"/>
-    <w:lsdException w:name="Table Grid 2" w:semiHidden="1" w:unhideWhenUsed="1"/>
-    <w:lsdException w:name="Table Grid 3" w:semiHidden="1" w:unhideWhenUsed="1"/>
-    <w:lsdException w:name="Table Grid 4" w:semiHidden="1" w:unhideWhenUsed="1"/>
-    <w:lsdException w:name="Table Grid 5" w:semiHidden="1" w:unhideWhenUsed="1"/>
-    <w:lsdException w:name="Table Grid 6" w:semiHidden="1" w:unhideWhenUsed="1"/>
-    <w:lsdException w:name="Table Grid 7" w:semiHidden="1" w:unhideWhenUsed="1"/>
-    <w:lsdException w:name="Table Grid 8" w:semiHidden="1" w:unhideWhenUsed="1"/>
-    <w:lsdException w:name="Table List 1" w:semiHidden="1" w:unhideWhenUsed="1"/>
-    <w:lsdException w:name="Table List 2" w:semiHidden="1" w:unhideWhenUsed="1"/>
-    <w:lsdException w:name="Table List 3" w:semiHidden="1" w:unhideWhenUsed="1"/>
-    <w:lsdException w:name="Table List 4" w:semiHidden="1" w:unhideWhenUsed="1"/>
-    <w:lsdException w:name="Table List 5" w:semiHidden="1" w:unhideWhenUsed="1"/>
-    <w:lsdException w:name="Table List 6" w:semiHidden="1" w:unhideWhenUsed="1"/>
-    <w:lsdException w:name="Table List 7" w:semiHidden="1" w:unhideWhenUsed="1"/>
-    <w:lsdException w:name="Table List 8" w:semiHidden="1" w:unhideWhenUsed="1"/>
-    <w:lsdException w:name="Table 3D effects 1" w:semiHidden="1" w:unhideWhenUsed="1"/>
-    <w:lsdException w:name="Table 3D effects 2" w:semiHidden="1" w:unhideWhenUsed="1"/>
-    <w:lsdException w:name="Table 3D effects 3" w:semiHidden="1" w:unhideWhenUsed="1"/>
-    <w:lsdException w:name="Table Contemporary" w:semiHidden="1" w:unhideWhenUsed="1"/>
-    <w:lsdException w:name="Table Elegant" w:semiHidden="1" w:unhideWhenUsed="1"/>
-    <w:lsdException w:name="Table Professional" w:semiHidden="1" w:unhideWhenUsed="1"/>
-    <w:lsdException w:name="Table Subtle 1" w:semiHidden="1" w:unhideWhenUsed="1"/>
-    <w:lsdException w:name="Table Subtle 2" w:semiHidden="1" w:unhideWhenUsed="1"/>
-    <w:lsdException w:name="Table Web 1" w:semiHidden="1" w:unhideWhenUsed="1"/>
-    <w:lsdException w:name="Table Web 2" w:semiHidden="1" w:unhideWhenUsed="1"/>
-    <w:lsdException w:name="Table Web 3" w:semiHidden="1" w:unhideWhenUsed="1"/>
-    <w:lsdException w:name="Balloon Text" w:semiHidden="1" w:unhideWhenUsed="1"/>
-    <w:lsdException w:name="Table Grid" w:uiPriority="39"/>
-    <w:lsdException w:name="Table Theme" w:semiHidden="1" w:unhideWhenUsed="1"/>
-    <w:lsdException w:name="Placeholder Text" w:semiHidden="1"/>
-    <w:lsdException w:name="No Spacing" w:uiPriority="1" w:qFormat="1"/>
-    <w:lsdException w:name="Light Shading" w:uiPriority="60"/>
-    <w:lsdException w:name="Light List" w:uiPriority="61"/>
-    <w:lsdException w:name="Light Grid" w:uiPriority="62"/>
-    <w:lsdException w:name="Medium Shading 1" w:uiPriority="63"/>
-    <w:lsdException w:name="Medium Shading 2" w:uiPriority="64"/>
-    <w:lsdException w:name="Medium List 1" w:uiPriority="65"/>
-    <w:lsdException w:name="Medium List 2" w:uiPriority="66"/>
-    <w:lsdException w:name="Medium Grid 1" w:uiPriority="67"/>
-    <w:lsdException w:name="Medium Grid 2" w:uiPriority="68"/>
-    <w:lsdException w:name="Medium Grid 3" w:uiPriority="69"/>
-    <w:lsdException w:name="Dark List" w:uiPriority="70"/>
-    <w:lsdException w:name="Colorful Shading" w:uiPriority="71"/>
-    <w:lsdException w:name="Colorful List" w:uiPriority="72"/>
-    <w:lsdException w:name="Colorful Grid" w:uiPriority="73"/>
-    <w:lsdException w:name="Light Shading Accent 1" w:uiPriority="60"/>
-    <w:lsdException w:name="Light List Accent 1" w:uiPriority="61"/>
-    <w:lsdException w:name="Light Grid Accent 1" w:uiPriority="62"/>
-    <w:lsdException w:name="Medium Shading 1 Accent 1" w:uiPriority="63"/>
-    <w:lsdException w:name="Medium Shading 2 Accent 1" w:uiPriority="64"/>
-    <w:lsdException w:name="Medium List 1 Accent 1" w:uiPriority="65"/>
-    <w:lsdException w:name="Revision" w:semiHidden="1"/>
-    <w:lsdException w:name="List Paragraph" w:uiPriority="34" w:qFormat="1"/>
-    <w:lsdException w:name="Quote" w:uiPriority="29" w:qFormat="1"/>
-    <w:lsdException w:name="Intense Quote" w:uiPriority="30" w:qFormat="1"/>
-    <w:lsdException w:name="Medium List 2 Accent 1" w:uiPriority="66"/>
-    <w:lsdException w:name="Medium Grid 1 Accent 1" w:uiPriority="67"/>
-    <w:lsdException w:name="Medium Grid 2 Accent 1" w:uiPriority="68"/>
-    <w:lsdException w:name="Medium Grid 3 Accent 1" w:uiPriority="69"/>
-    <w:lsdException w:name="Dark List Accent 1" w:uiPriority="70"/>
-    <w:lsdException w:name="Colorful Shading Accent 1" w:uiPriority="71"/>
-    <w:lsdException w:name="Colorful List Accent 1" w:uiPriority="72"/>
-    <w:lsdException w:name="Colorful Grid Accent 1" w:uiPriority="73"/>
-    <w:lsdException w:name="Light Shading Accent 2" w:uiPriority="60"/>
-    <w:lsdException w:name="Light List Accent 2" w:uiPriority="61"/>
-    <w:lsdException w:name="Light Grid Accent 2" w:uiPriority="62"/>
-    <w:lsdException w:name="Medium Shading 1 Accent 2" w:uiPriority="63"/>
-    <w:lsdException w:name="Medium Shading 2 Accent 2" w:uiPriority="64"/>
-    <w:lsdException w:name="Medium List 1 Accent 2" w:uiPriority="65"/>
-    <w:lsdException w:name="Medium List 2 Accent 2" w:uiPriority="66"/>
-    <w:lsdException w:name="Medium Grid 1 Accent 2" w:uiPriority="67"/>
-    <w:lsdException w:name="Medium Grid 2 Accent 2" w:uiPriority="68"/>
-    <w:lsdException w:name="Medium Grid 3 Accent 2" w:uiPriority="69"/>
-    <w:lsdException w:name="Dark List Accent 2" w:uiPriority="70"/>
-    <w:lsdException w:name="Colorful Shading Accent 2" w:uiPriority="71"/>
-    <w:lsdException w:name="Colorful List Accent 2" w:uiPriority="72"/>
-    <w:lsdException w:name="Colorful Grid Accent 2" w:uiPriority="73"/>
-    <w:lsdException w:name="Light Shading Accent 3" w:uiPriority="60"/>
-    <w:lsdException w:name="Light List Accent 3" w:uiPriority="61"/>
-    <w:lsdException w:name="Light Grid Accent 3" w:uiPriority="62"/>
-    <w:lsdException w:name="Medium Shading 1 Accent 3" w:uiPriority="63"/>
-    <w:lsdException w:name="Medium Shading 2 Accent 3" w:uiPriority="64"/>
-    <w:lsdException w:name="Medium List 1 Accent 3" w:uiPriority="65"/>
-    <w:lsdException w:name="Medium List 2 Accent 3" w:uiPriority="66"/>
-    <w:lsdException w:name="Medium Grid 1 Accent 3" w:uiPriority="67"/>
-    <w:lsdException w:name="Medium Grid 2 Accent 3" w:uiPriority="68"/>
-    <w:lsdException w:name="Medium Grid 3 Accent 3" w:uiPriority="69"/>
-    <w:lsdException w:name="Dark List Accent 3" w:uiPriority="70"/>
-    <w:lsdException w:name="Colorful Shading Accent 3" w:uiPriority="71"/>
-    <w:lsdException w:name="Colorful List Accent 3" w:uiPriority="72"/>
-    <w:lsdException w:name="Colorful Grid Accent 3" w:uiPriority="73"/>
-    <w:lsdException w:name="Light Shading Accent 4" w:uiPriority="60"/>
-    <w:lsdException w:name="Light List Accent 4" w:uiPriority="61"/>
-    <w:lsdException w:name="Light Grid Accent 4" w:uiPriority="62"/>
-    <w:lsdException w:name="Medium Shading 1 Accent 4" w:uiPriority="63"/>
-    <w:lsdException w:name="Medium Shading 2 Accent 4" w:uiPriority="64"/>
-    <w:lsdException w:name="Medium List 1 Accent 4" w:uiPriority="65"/>
-    <w:lsdException w:name="Medium List 2 Accent 4" w:uiPriority="66"/>
-    <w:lsdException w:name="Medium Grid 1 Accent 4" w:uiPriority="67"/>
-    <w:lsdException w:name="Medium Grid 2 Accent 4" w:uiPriority="68"/>
-    <w:lsdException w:name="Medium Grid 3 Accent 4" w:uiPriority="69"/>
-    <w:lsdException w:name="Dark List Accent 4" w:uiPriority="70"/>
-    <w:lsdException w:name="Colorful Shading Accent 4" w:uiPriority="71"/>
-    <w:lsdException w:name="Colorful List Accent 4" w:uiPriority="72"/>
-    <w:lsdException w:name="Colorful Grid Accent 4" w:uiPriority="73"/>
-    <w:lsdException w:name="Light Shading Accent 5" w:uiPriority="60"/>
-    <w:lsdException w:name="Light List Accent 5" w:uiPriority="61"/>
-    <w:lsdException w:name="Light Grid Accent 5" w:uiPriority="62"/>
-    <w:lsdException w:name="Medium Shading 1 Accent 5" w:uiPriority="63"/>
-    <w:lsdException w:name="Medium Shading 2 Accent 5" w:uiPriority="64"/>
-    <w:lsdException w:name="Medium List 1 Accent 5" w:uiPriority="65"/>
-    <w:lsdException w:name="Medium List 2 Accent 5" w:uiPriority="66"/>
-    <w:lsdException w:name="Medium Grid 1 Accent 5" w:uiPriority="67"/>
-    <w:lsdException w:name="Medium Grid 2 Accent 5" w:uiPriority="68"/>
-    <w:lsdException w:name="Medium Grid 3 Accent 5" w:uiPriority="69"/>
-    <w:lsdException w:name="Dark List Accent 5" w:uiPriority="70"/>
-    <w:lsdException w:name="Colorful Shading Accent 5" w:uiPriority="71"/>
-    <w:lsdException w:name="Colorful List Accent 5" w:uiPriority="72"/>
-    <w:lsdException w:name="Colorful Grid Accent 5" w:uiPriority="73"/>
-    <w:lsdException w:name="Light Shading Accent 6" w:uiPriority="60"/>
-    <w:lsdException w:name="Light List Accent 6" w:uiPriority="61"/>
-    <w:lsdException w:name="Light Grid Accent 6" w:uiPriority="62"/>
-    <w:lsdException w:name="Medium Shading 1 Accent 6" w:uiPriority="63"/>
-    <w:lsdException w:name="Medium Shading 2 Accent 6" w:uiPriority="64"/>
-    <w:lsdException w:name="Medium List 1 Accent 6" w:uiPriority="65"/>
-    <w:lsdException w:name="Medium List 2 Accent 6" w:uiPriority="66"/>
-    <w:lsdException w:name="Medium Grid 1 Accent 6" w:uiPriority="67"/>
-    <w:lsdException w:name="Medium Grid 2 Accent 6" w:uiPriority="68"/>
-    <w:lsdException w:name="Medium Grid 3 Accent 6" w:uiPriority="69"/>
-    <w:lsdException w:name="Dark List Accent 6" w:uiPriority="70"/>
-    <w:lsdException w:name="Colorful Shading Accent 6" w:uiPriority="71"/>
-    <w:lsdException w:name="Colorful List Accent 6" w:uiPriority="72"/>
-    <w:lsdException w:name="Colorful Grid Accent 6" w:uiPriority="73"/>
-    <w:lsdException w:name="Subtle Emphasis" w:uiPriority="19" w:qFormat="1"/>
-    <w:lsdException w:name="Intense Emphasis" w:uiPriority="21" w:qFormat="1"/>
-    <w:lsdException w:name="Subtle Reference" w:uiPriority="31" w:qFormat="1"/>
-    <w:lsdException w:name="Intense Reference" w:uiPriority="32" w:qFormat="1"/>
-    <w:lsdException w:name="Book Title" w:uiPriority="33" w:qFormat="1"/>
-    <w:lsdException w:name="Bibliography" w:semiHidden="1" w:uiPriority="37" w:unhideWhenUsed="1"/>
-    <w:lsdException w:name="TOC Heading" w:semiHidden="1" w:uiPriority="39" w:unhideWhenUsed="1" w:qFormat="1"/>
-    <w:lsdException w:name="Plain Table 1" w:uiPriority="41"/>
-    <w:lsdException w:name="Plain Table 2" w:uiPriority="42"/>
-    <w:lsdException w:name="Plain Table 3" w:uiPriority="43"/>
-    <w:lsdException w:name="Plain Table 4" w:uiPriority="44"/>
-    <w:lsdException w:name="Plain Table 5" w:uiPriority="45"/>
-    <w:lsdException w:name="Grid Table Light" w:uiPriority="40"/>
-    <w:lsdException w:name="Grid Table 1 Light" w:uiPriority="46"/>
-    <w:lsdException w:name="Grid Table 2" w:uiPriority="47"/>
-    <w:lsdException w:name="Grid Table 3" w:uiPriority="48"/>
-    <w:lsdException w:name="Grid Table 4" w:uiPriority="49"/>
-    <w:lsdException w:name="Grid Table 5 Dark" w:uiPriority="50"/>
-    <w:lsdException w:name="Grid Table 6 Colorful" w:uiPriority="51"/>
-    <w:lsdException w:name="Grid Table 7 Colorful" w:uiPriority="52"/>
-    <w:lsdException w:name="Grid Table 1 Light Accent 1" w:uiPriority="46"/>
-    <w:lsdException w:name="Grid Table 2 Accent 1" w:uiPriority="47"/>
-    <w:lsdException w:name="Grid Table 3 Accent 1" w:uiPriority="48"/>
-    <w:lsdException w:name="Grid Table 4 Accent 1" w:uiPriority="49"/>
-    <w:lsdException w:name="Grid Table 5 Dark Accent 1" w:uiPriority="50"/>
-    <w:lsdException w:name="Grid Table 6 Colorful Accent 1" w:uiPriority="51"/>
-    <w:lsdException w:name="Grid Table 7 Colorful Accent 1" w:uiPriority="52"/>
-    <w:lsdException w:name="Grid Table 1 Light Accent 2" w:uiPriority="46"/>
-    <w:lsdException w:name="Grid Table 2 Accent 2" w:uiPriority="47"/>
-    <w:lsdException w:name="Grid Table 3 Accent 2" w:uiPriority="48"/>
-    <w:lsdException w:name="Grid Table 4 Accent 2" w:uiPriority="49"/>
-    <w:lsdException w:name="Grid Table 5 Dark Accent 2" w:uiPriority="50"/>
-    <w:lsdException w:name="Grid Table 6 Colorful Accent 2" w:uiPriority="51"/>
-    <w:lsdException w:name="Grid Table 7 Colorful Accent 2" w:uiPriority="52"/>
-    <w:lsdException w:name="Grid Table 1 Light Accent 3" w:uiPriority="46"/>
-    <w:lsdException w:name="Grid Table 2 Accent 3" w:uiPriority="47"/>
-    <w:lsdException w:name="Grid Table 3 Accent 3" w:uiPriority="48"/>
-    <w:lsdException w:name="Grid Table 4 Accent 3" w:uiPriority="49"/>
-    <w:lsdException w:name="Grid Table 5 Dark Accent 3" w:uiPriority="50"/>
-    <w:lsdException w:name="Grid Table 6 Colorful Accent 3" w:uiPriority="51"/>
-    <w:lsdException w:name="Grid Table 7 Colorful Accent 3" w:uiPriority="52"/>
-    <w:lsdException w:name="Grid Table 1 Light Accent 4" w:uiPriority="46"/>
-    <w:lsdException w:name="Grid Table 2 Accent 4" w:uiPriority="47"/>
-    <w:lsdException w:name="Grid Table 3 Accent 4" w:uiPriority="48"/>
-    <w:lsdException w:name="Grid Table 4 Accent 4" w:uiPriority="49"/>
-    <w:lsdException w:name="Grid Table 5 Dark Accent 4" w:uiPriority="50"/>
-    <w:lsdException w:name="Grid Table 6 Colorful Accent 4" w:uiPriority="51"/>
-    <w:lsdException w:name="Grid Table 7 Colorful Accent 4" w:uiPriority="52"/>
-    <w:lsdException w:name="Grid Table 1 Light Accent 5" w:uiPriority="46"/>
-    <w:lsdException w:name="Grid Table 2 Accent 5" w:uiPriority="47"/>
-    <w:lsdException w:name="Grid Table 3 Accent 5" w:uiPriority="48"/>
-    <w:lsdException w:name="Grid Table 4 Accent 5" w:uiPriority="49"/>
-    <w:lsdException w:name="Grid Table 5 Dark Accent 5" w:uiPriority="50"/>
-    <w:lsdException w:name="Grid Table 6 Colorful Accent 5" w:uiPriority="51"/>
-    <w:lsdException w:name="Grid Table 7 Colorful Accent 5" w:uiPriority="52"/>
-    <w:lsdException w:name="Grid Table 1 Light Accent 6" w:uiPriority="46"/>
-    <w:lsdException w:name="Grid Table 2 Accent 6" w:uiPriority="47"/>
-    <w:lsdException w:name="Grid Table 3 Accent 6" w:uiPriority="48"/>
-    <w:lsdException w:name="Grid Table 4 Accent 6" w:uiPriority="49"/>
-    <w:lsdException w:name="Grid Table 5 Dark Accent 6" w:uiPriority="50"/>
-    <w:lsdException w:name="Grid Table 6 Colorful Accent 6" w:uiPriority="51"/>
-    <w:lsdException w:name="Grid Table 7 Colorful Accent 6" w:uiPriority="52"/>
-    <w:lsdException w:name="List Table 1 Light" w:uiPriority="46"/>
-    <w:lsdException w:name="List Table 2" w:uiPriority="47"/>
-    <w:lsdException w:name="List Table 3" w:uiPriority="48"/>
-    <w:lsdException w:name="List Table 4" w:uiPriority="49"/>
-    <w:lsdException w:name="List Table 5 Dark" w:uiPriority="50"/>
-    <w:lsdException w:name="List Table 6 Colorful" w:uiPriority="51"/>
-    <w:lsdException w:name="List Table 7 Colorful" w:uiPriority="52"/>
-    <w:lsdException w:name="List Table 1 Light Accent 1" w:uiPriority="46"/>
-    <w:lsdException w:name="List Table 2 Accent 1" w:uiPriority="47"/>
-    <w:lsdException w:name="List Table 3 Accent 1" w:uiPriority="48"/>
-    <w:lsdException w:name="List Table 4 Accent 1" w:uiPriority="49"/>
-    <w:lsdException w:name="List Table 5 Dark Accent 1" w:uiPriority="50"/>
-    <w:lsdException w:name="List Table 6 Colorful Accent 1" w:uiPriority="51"/>
-    <w:lsdException w:name="List Table 7 Colorful Accent 1" w:uiPriority="52"/>
-    <w:lsdException w:name="List Table 1 Light Accent 2" w:uiPriority="46"/>
-    <w:lsdException w:name="List Table 2 Accent 2" w:uiPriority="47"/>
-    <w:lsdException w:name="List Table 3 Accent 2" w:uiPriority="48"/>
-    <w:lsdException w:name="List Table 4 Accent 2" w:uiPriority="49"/>
-    <w:lsdException w:name="List Table 5 Dark Accent 2" w:uiPriority="50"/>
-    <w:lsdException w:name="List Table 6 Colorful Accent 2" w:uiPriority="51"/>
-    <w:lsdException w:name="List Table 7 Colorful Accent 2" w:uiPriority="52"/>
-    <w:lsdException w:name="List Table 1 Light Accent 3" w:uiPriority="46"/>
-    <w:lsdException w:name="List Table 2 Accent 3" w:uiPriority="47"/>
-    <w:lsdException w:name="List Table 3 Accent 3" w:uiPriority="48"/>
-    <w:lsdException w:name="List Table 4 Accent 3" w:uiPriority="49"/>
-    <w:lsdException w:name="List Table 5 Dark Accent 3" w:uiPriority="50"/>
-    <w:lsdException w:name="List Table 6 Colorful Accent 3" w:uiPriority="51"/>
-    <w:lsdException w:name="List Table 7 Colorful Accent 3" w:uiPriority="52"/>
-    <w:lsdException w:name="List Table 1 Light Accent 4" w:uiPriority="46"/>
-    <w:lsdException w:name="List Table 2 Accent 4" w:uiPriority="47"/>
-    <w:lsdException w:name="List Table 3 Accent 4" w:uiPriority="48"/>
-    <w:lsdException w:name="List Table 4 Accent 4" w:uiPriority="49"/>
-    <w:lsdException w:name="List Table 5 Dark Accent 4" w:uiPriority="50"/>
-    <w:lsdException w:name="List Table 6 Colorful Accent 4" w:uiPriority="51"/>
-    <w:lsdException w:name="List Table 7 Colorful Accent 4" w:uiPriority="52"/>
-    <w:lsdException w:name="List Table 1 Light Accent 5" w:uiPriority="46"/>
-    <w:lsdException w:name="List Table 2 Accent 5" w:uiPriority="47"/>
-    <w:lsdException w:name="List Table 3 Accent 5" w:uiPriority="48"/>
-    <w:lsdException w:name="List Table 4 Accent 5" w:uiPriority="49"/>
-    <w:lsdException w:name="List Table 5 Dark Accent 5" w:uiPriority="50"/>
-    <w:lsdException w:name="List Table 6 Colorful Accent 5" w:uiPriority="51"/>
-    <w:lsdException w:name="List Table 7 Colorful Accent 5" w:uiPriority="52"/>
-    <w:lsdException w:name="List Table 1 Light Accent 6" w:uiPriority="46"/>
-    <w:lsdException w:name="List Table 2 Accent 6" w:uiPriority="47"/>
-    <w:lsdException w:name="List Table 3 Accent 6" w:uiPriority="48"/>
-    <w:lsdException w:name="List Table 4 Accent 6" w:uiPriority="49"/>
-    <w:lsdException w:name="List Table 5 Dark Accent 6" w:uiPriority="50"/>
-    <w:lsdException w:name="List Table 6 Colorful Accent 6" w:uiPriority="51"/>
-    <w:lsdException w:name="List Table 7 Colorful Accent 6" w:uiPriority="52"/>
+  <w:latentStyles w:defLockedState="0" w:defUIPriority="99" w:defSemiHidden="1" w:defUnhideWhenUsed="1" w:defQFormat="0" w:count="267">
+    <w:lsdException w:name="Normal" w:semiHidden="0" w:uiPriority="0" w:unhideWhenUsed="0" w:qFormat="1"/>
+    <w:lsdException w:name="heading 1" w:semiHidden="0" w:uiPriority="9" w:unhideWhenUsed="0" w:qFormat="1"/>
+    <w:lsdException w:name="heading 2" w:uiPriority="9" w:qFormat="1"/>
+    <w:lsdException w:name="heading 3" w:uiPriority="9" w:qFormat="1"/>
+    <w:lsdException w:name="heading 4" w:uiPriority="9" w:qFormat="1"/>
+    <w:lsdException w:name="heading 5" w:uiPriority="9" w:qFormat="1"/>
+    <w:lsdException w:name="heading 6" w:uiPriority="9" w:qFormat="1"/>
+    <w:lsdException w:name="heading 7" w:uiPriority="9" w:qFormat="1"/>
+    <w:lsdException w:name="heading 8" w:uiPriority="9" w:qFormat="1"/>
+    <w:lsdException w:name="heading 9" w:uiPriority="9" w:qFormat="1"/>
+    <w:lsdException w:name="toc 1" w:uiPriority="39"/>
+    <w:lsdException w:name="toc 2" w:uiPriority="39"/>
+    <w:lsdException w:name="toc 3" w:uiPriority="39"/>
+    <w:lsdException w:name="toc 4" w:uiPriority="39"/>
+    <w:lsdException w:name="toc 5" w:uiPriority="39"/>
+    <w:lsdException w:name="toc 6" w:uiPriority="39"/>
+    <w:lsdException w:name="toc 7" w:uiPriority="39"/>
+    <w:lsdException w:name="toc 8" w:uiPriority="39"/>
+    <w:lsdException w:name="toc 9" w:uiPriority="39"/>
+    <w:lsdException w:name="caption" w:uiPriority="35" w:qFormat="1"/>
+    <w:lsdException w:name="Title" w:semiHidden="0" w:uiPriority="10" w:unhideWhenUsed="0" w:qFormat="1"/>
+    <w:lsdException w:name="Default Paragraph Font" w:uiPriority="1"/>
+    <w:lsdException w:name="Subtitle" w:semiHidden="0" w:uiPriority="11" w:unhideWhenUsed="0" w:qFormat="1"/>
+    <w:lsdException w:name="Strong" w:semiHidden="0" w:uiPriority="22" w:unhideWhenUsed="0" w:qFormat="1"/>
+    <w:lsdException w:name="Emphasis" w:semiHidden="0" w:uiPriority="20" w:unhideWhenUsed="0" w:qFormat="1"/>
+    <w:lsdException w:name="Table Grid" w:semiHidden="0" w:uiPriority="39" w:unhideWhenUsed="0"/>
+    <w:lsdException w:name="Placeholder Text" w:unhideWhenUsed="0"/>
+    <w:lsdException w:name="No Spacing" w:semiHidden="0" w:uiPriority="1" w:unhideWhenUsed="0" w:qFormat="1"/>
+    <w:lsdException w:name="Light Shading" w:semiHidden="0" w:uiPriority="60" w:unhideWhenUsed="0"/>
+    <w:lsdException w:name="Light List" w:semiHidden="0" w:uiPriority="61" w:unhideWhenUsed="0"/>
+    <w:lsdException w:name="Light Grid" w:semiHidden="0" w:uiPriority="62" w:unhideWhenUsed="0"/>
+    <w:lsdException w:name="Medium Shading 1" w:semiHidden="0" w:uiPriority="63" w:unhideWhenUsed="0"/>
+    <w:lsdException w:name="Medium Shading 2" w:semiHidden="0" w:uiPriority="64" w:unhideWhenUsed="0"/>
+    <w:lsdException w:name="Medium List 1" w:semiHidden="0" w:uiPriority="65" w:unhideWhenUsed="0"/>
+    <w:lsdException w:name="Medium List 2" w:semiHidden="0" w:uiPriority="66" w:unhideWhenUsed="0"/>
+    <w:lsdException w:name="Medium Grid 1" w:semiHidden="0" w:uiPriority="67" w:unhideWhenUsed="0"/>
+    <w:lsdException w:name="Medium Grid 2" w:semiHidden="0" w:uiPriority="68" w:unhideWhenUsed="0"/>
+    <w:lsdException w:name="Medium Grid 3" w:semiHidden="0" w:uiPriority="69" w:unhideWhenUsed="0"/>
+    <w:lsdException w:name="Dark List" w:semiHidden="0" w:uiPriority="70" w:unhideWhenUsed="0"/>
+    <w:lsdException w:name="Colorful Shading" w:semiHidden="0" w:uiPriority="71" w:unhideWhenUsed="0"/>
+    <w:lsdException w:name="Colorful List" w:semiHidden="0" w:uiPriority="72" w:unhideWhenUsed="0"/>
+    <w:lsdException w:name="Colorful Grid" w:semiHidden="0" w:uiPriority="73" w:unhideWhenUsed="0"/>
+    <w:lsdException w:name="Light Shading Accent 1" w:semiHidden="0" w:uiPriority="60" w:unhideWhenUsed="0"/>
+    <w:lsdException w:name="Light List Accent 1" w:semiHidden="0" w:uiPriority="61" w:unhideWhenUsed="0"/>
+    <w:lsdException w:name="Light Grid Accent 1" w:semiHidden="0" w:uiPriority="62" w:unhideWhenUsed="0"/>
+    <w:lsdException w:name="Medium Shading 1 Accent 1" w:semiHidden="0" w:uiPriority="63" w:unhideWhenUsed="0"/>
+    <w:lsdException w:name="Medium Shading 2 Accent 1" w:semiHidden="0" w:uiPriority="64" w:unhideWhenUsed="0"/>
+    <w:lsdException w:name="Medium List 1 Accent 1" w:semiHidden="0" w:uiPriority="65" w:unhideWhenUsed="0"/>
+    <w:lsdException w:name="Revision" w:unhideWhenUsed="0"/>
+    <w:lsdException w:name="List Paragraph" w:semiHidden="0" w:uiPriority="34" w:unhideWhenUsed="0" w:qFormat="1"/>
+    <w:lsdException w:name="Quote" w:semiHidden="0" w:uiPriority="29" w:unhideWhenUsed="0" w:qFormat="1"/>
+    <w:lsdException w:name="Intense Quote" w:semiHidden="0" w:uiPriority="30" w:unhideWhenUsed="0" w:qFormat="1"/>
+    <w:lsdException w:name="Medium List 2 Accent 1" w:semiHidden="0" w:uiPriority="66" w:unhideWhenUsed="0"/>
+    <w:lsdException w:name="Medium Grid 1 Accent 1" w:semiHidden="0" w:uiPriority="67" w:unhideWhenUsed="0"/>
+    <w:lsdException w:name="Medium Grid 2 Accent 1" w:semiHidden="0" w:uiPriority="68" w:unhideWhenUsed="0"/>
+    <w:lsdException w:name="Medium Grid 3 Accent 1" w:semiHidden="0" w:uiPriority="69" w:unhideWhenUsed="0"/>
+    <w:lsdException w:name="Dark List Accent 1" w:semiHidden="0" w:uiPriority="70" w:unhideWhenUsed="0"/>
+    <w:lsdException w:name="Colorful Shading Accent 1" w:semiHidden="0" w:uiPriority="71" w:unhideWhenUsed="0"/>
+    <w:lsdException w:name="Colorful List Accent 1" w:semiHidden="0" w:uiPriority="72" w:unhideWhenUsed="0"/>
+    <w:lsdException w:name="Colorful Grid Accent 1" w:semiHidden="0" w:uiPriority="73" w:unhideWhenUsed="0"/>
+    <w:lsdException w:name="Light Shading Accent 2" w:semiHidden="0" w:uiPriority="60" w:unhideWhenUsed="0"/>
+    <w:lsdException w:name="Light List Accent 2" w:semiHidden="0" w:uiPriority="61" w:unhideWhenUsed="0"/>
+    <w:lsdException w:name="Light Grid Accent 2" w:semiHidden="0" w:uiPriority="62" w:unhideWhenUsed="0"/>
+    <w:lsdException w:name="Medium Shading 1 Accent 2" w:semiHidden="0" w:uiPriority="63" w:unhideWhenUsed="0"/>
+    <w:lsdException w:name="Medium Shading 2 Accent 2" w:semiHidden="0" w:uiPriority="64" w:unhideWhenUsed="0"/>
+    <w:lsdException w:name="Medium List 1 Accent 2" w:semiHidden="0" w:uiPriority="65" w:unhideWhenUsed="0"/>
+    <w:lsdException w:name="Medium List 2 Accent 2" w:semiHidden="0" w:uiPriority="66" w:unhideWhenUsed="0"/>
+    <w:lsdException w:name="Medium Grid 1 Accent 2" w:semiHidden="0" w:uiPriority="67" w:unhideWhenUsed="0"/>
+    <w:lsdException w:name="Medium Grid 2 Accent 2" w:semiHidden="0" w:uiPriority="68" w:unhideWhenUsed="0"/>
+    <w:lsdException w:name="Medium Grid 3 Accent 2" w:semiHidden="0" w:uiPriority="69" w:unhideWhenUsed="0"/>
+    <w:lsdException w:name="Dark List Accent 2" w:semiHidden="0" w:uiPriority="70" w:unhideWhenUsed="0"/>
+    <w:lsdException w:name="Colorful Shading Accent 2" w:semiHidden="0" w:uiPriority="71" w:unhideWhenUsed="0"/>
+    <w:lsdException w:name="Colorful List Accent 2" w:semiHidden="0" w:uiPriority="72" w:unhideWhenUsed="0"/>
+    <w:lsdException w:name="Colorful Grid Accent 2" w:semiHidden="0" w:uiPriority="73" w:unhideWhenUsed="0"/>
+    <w:lsdException w:name="Light Shading Accent 3" w:semiHidden="0" w:uiPriority="60" w:unhideWhenUsed="0"/>
+    <w:lsdException w:name="Light List Accent 3" w:semiHidden="0" w:uiPriority="61" w:unhideWhenUsed="0"/>
+    <w:lsdException w:name="Light Grid Accent 3" w:semiHidden="0" w:uiPriority="62" w:unhideWhenUsed="0"/>
+    <w:lsdException w:name="Medium Shading 1 Accent 3" w:semiHidden="0" w:uiPriority="63" w:unhideWhenUsed="0"/>
+    <w:lsdException w:name="Medium Shading 2 Accent 3" w:semiHidden="0" w:uiPriority="64" w:unhideWhenUsed="0"/>
+    <w:lsdException w:name="Medium List 1 Accent 3" w:semiHidden="0" w:uiPriority="65" w:unhideWhenUsed="0"/>
+    <w:lsdException w:name="Medium List 2 Accent 3" w:semiHidden="0" w:uiPriority="66" w:unhideWhenUsed="0"/>
+    <w:lsdException w:name="Medium Grid 1 Accent 3" w:semiHidden="0" w:uiPriority="67" w:unhideWhenUsed="0"/>
+    <w:lsdException w:name="Medium Grid 2 Accent 3" w:semiHidden="0" w:uiPriority="68" w:unhideWhenUsed="0"/>
+    <w:lsdException w:name="Medium Grid 3 Accent 3" w:semiHidden="0" w:uiPriority="69" w:unhideWhenUsed="0"/>
+    <w:lsdException w:name="Dark List Accent 3" w:semiHidden="0" w:uiPriority="70" w:unhideWhenUsed="0"/>
+    <w:lsdException w:name="Colorful Shading Accent 3" w:semiHidden="0" w:uiPriority="71" w:unhideWhenUsed="0"/>
+    <w:lsdException w:name="Colorful List Accent 3" w:semiHidden="0" w:uiPriority="72" w:unhideWhenUsed="0"/>
+    <w:lsdException w:name="Colorful Grid Accent 3" w:semiHidden="0" w:uiPriority="73" w:unhideWhenUsed="0"/>
+    <w:lsdException w:name="Light Shading Accent 4" w:semiHidden="0" w:uiPriority="60" w:unhideWhenUsed="0"/>
+    <w:lsdException w:name="Light List Accent 4" w:semiHidden="0" w:uiPriority="61" w:unhideWhenUsed="0"/>
+    <w:lsdException w:name="Light Grid Accent 4" w:semiHidden="0" w:uiPriority="62" w:unhideWhenUsed="0"/>
+    <w:lsdException w:name="Medium Shading 1 Accent 4" w:semiHidden="0" w:uiPriority="63" w:unhideWhenUsed="0"/>
+    <w:lsdException w:name="Medium Shading 2 Accent 4" w:semiHidden="0" w:uiPriority="64" w:unhideWhenUsed="0"/>
+    <w:lsdException w:name="Medium List 1 Accent 4" w:semiHidden="0" w:uiPriority="65" w:unhideWhenUsed="0"/>
+    <w:lsdException w:name="Medium List 2 Accent 4" w:semiHidden="0" w:uiPriority="66" w:unhideWhenUsed="0"/>
+    <w:lsdException w:name="Medium Grid 1 Accent 4" w:semiHidden="0" w:uiPriority="67" w:unhideWhenUsed="0"/>
+    <w:lsdException w:name="Medium Grid 2 Accent 4" w:semiHidden="0" w:uiPriority="68" w:unhideWhenUsed="0"/>
+    <w:lsdException w:name="Medium Grid 3 Accent 4" w:semiHidden="0" w:uiPriority="69" w:unhideWhenUsed="0"/>
+    <w:lsdException w:name="Dark List Accent 4" w:semiHidden="0" w:uiPriority="70" w:unhideWhenUsed="0"/>
+    <w:lsdException w:name="Colorful Shading Accent 4" w:semiHidden="0" w:uiPriority="71" w:unhideWhenUsed="0"/>
+    <w:lsdException w:name="Colorful List Accent 4" w:semiHidden="0" w:uiPriority="72" w:unhideWhenUsed="0"/>
+    <w:lsdException w:name="Colorful Grid Accent 4" w:semiHidden="0" w:uiPriority="73" w:unhideWhenUsed="0"/>
+    <w:lsdException w:name="Light Shading Accent 5" w:semiHidden="0" w:uiPriority="60" w:unhideWhenUsed="0"/>
+    <w:lsdException w:name="Light List Accent 5" w:semiHidden="0" w:uiPriority="61" w:unhideWhenUsed="0"/>
+    <w:lsdException w:name="Light Grid Accent 5" w:semiHidden="0" w:uiPriority="62" w:unhideWhenUsed="0"/>
+    <w:lsdException w:name="Medium Shading 1 Accent 5" w:semiHidden="0" w:uiPriority="63" w:unhideWhenUsed="0"/>
+    <w:lsdException w:name="Medium Shading 2 Accent 5" w:semiHidden="0" w:uiPriority="64" w:unhideWhenUsed="0"/>
+    <w:lsdException w:name="Medium List 1 Accent 5" w:semiHidden="0" w:uiPriority="65" w:unhideWhenUsed="0"/>
+    <w:lsdException w:name="Medium List 2 Accent 5" w:semiHidden="0" w:uiPriority="66" w:unhideWhenUsed="0"/>
+    <w:lsdException w:name="Medium Grid 1 Accent 5" w:semiHidden="0" w:uiPriority="67" w:unhideWhenUsed="0"/>
+    <w:lsdException w:name="Medium Grid 2 Accent 5" w:semiHidden="0" w:uiPriority="68" w:unhideWhenUsed="0"/>
+    <w:lsdException w:name="Medium Grid 3 Accent 5" w:semiHidden="0" w:uiPriority="69" w:unhideWhenUsed="0"/>
+    <w:lsdException w:name="Dark List Accent 5" w:semiHidden="0" w:uiPriority="70" w:unhideWhenUsed="0"/>
+    <w:lsdException w:name="Colorful Shading Accent 5" w:semiHidden="0" w:uiPriority="71" w:unhideWhenUsed="0"/>
+    <w:lsdException w:name="Colorful List Accent 5" w:semiHidden="0" w:uiPriority="72" w:unhideWhenUsed="0"/>
+    <w:lsdException w:name="Colorful Grid Accent 5" w:semiHidden="0" w:uiPriority="73" w:unhideWhenUsed="0"/>
+    <w:lsdException w:name="Light Shading Accent 6" w:semiHidden="0" w:uiPriority="60" w:unhideWhenUsed="0"/>
+    <w:lsdException w:name="Light List Accent 6" w:semiHidden="0" w:uiPriority="61" w:unhideWhenUsed="0"/>
+    <w:lsdException w:name="Light Grid Accent 6" w:semiHidden="0" w:uiPriority="62" w:unhideWhenUsed="0"/>
+    <w:lsdException w:name="Medium Shading 1 Accent 6" w:semiHidden="0" w:uiPriority="63" w:unhideWhenUsed="0"/>
+    <w:lsdException w:name="Medium Shading 2 Accent 6" w:semiHidden="0" w:uiPriority="64" w:unhideWhenUsed="0"/>
+    <w:lsdException w:name="Medium List 1 Accent 6" w:semiHidden="0" w:uiPriority="65" w:unhideWhenUsed="0"/>
+    <w:lsdException w:name="Medium List 2 Accent 6" w:semiHidden="0" w:uiPriority="66" w:unhideWhenUsed="0"/>
+    <w:lsdException w:name="Medium Grid 1 Accent 6" w:semiHidden="0" w:uiPriority="67" w:unhideWhenUsed="0"/>
+    <w:lsdException w:name="Medium Grid 2 Accent 6" w:semiHidden="0" w:uiPriority="68" w:unhideWhenUsed="0"/>
+    <w:lsdException w:name="Medium Grid 3 Accent 6" w:semiHidden="0" w:uiPriority="69" w:unhideWhenUsed="0"/>
+    <w:lsdException w:name="Dark List Accent 6" w:semiHidden="0" w:uiPriority="70" w:unhideWhenUsed="0"/>
+    <w:lsdException w:name="Colorful Shading Accent 6" w:semiHidden="0" w:uiPriority="71" w:unhideWhenUsed="0"/>
+    <w:lsdException w:name="Colorful List Accent 6" w:semiHidden="0" w:uiPriority="72" w:unhideWhenUsed="0"/>
+    <w:lsdException w:name="Colorful Grid Accent 6" w:semiHidden="0" w:uiPriority="73" w:unhideWhenUsed="0"/>
+    <w:lsdException w:name="Subtle Emphasis" w:semiHidden="0" w:uiPriority="19" w:unhideWhenUsed="0" w:qFormat="1"/>
+    <w:lsdException w:name="Intense Emphasis" w:semiHidden="0" w:uiPriority="21" w:unhideWhenUsed="0" w:qFormat="1"/>
+    <w:lsdException w:name="Subtle Reference" w:semiHidden="0" w:uiPriority="31" w:unhideWhenUsed="0" w:qFormat="1"/>
+    <w:lsdException w:name="Intense Reference" w:semiHidden="0" w:uiPriority="32" w:unhideWhenUsed="0" w:qFormat="1"/>
+    <w:lsdException w:name="Book Title" w:semiHidden="0" w:uiPriority="33" w:unhideWhenUsed="0" w:qFormat="1"/>
+    <w:lsdException w:name="Bibliography" w:uiPriority="37"/>
+    <w:lsdException w:name="TOC Heading" w:uiPriority="39" w:qFormat="1"/>
+  </w:latentStyles>
+  <w:style w:type="paragraph" w:default="1" w:styleId="Normal">
+    <w:name w:val="Normal"/>
+    <w:qFormat/>
+    <w:rsid w:val="002B2DDB"/>
+    <w:pPr>
+      <w:spacing w:after="0"/>
+    </w:pPr>
+  </w:style>
+  <w:style w:type="paragraph" w:styleId="Titre1">
+    <w:name w:val="heading 1"/>
+    <w:basedOn w:val="Normal"/>
+    <w:link w:val="Titre1Car"/>
+    <w:uiPriority w:val="9"/>
+    <w:qFormat/>
+    <w:rsid w:val="00FD4627"/>
+    <w:pPr>
+      <w:spacing w:before="100" w:beforeAutospacing="1" w:after="100" w:afterAutospacing="1" w:line="240" w:lineRule="auto"/>
+      <w:outlineLvl w:val="0"/>
+    </w:pPr>
+    <w:rPr>
+      <w:rFonts w:ascii="Times New Roman" w:eastAsia="Times New Roman" w:hAnsi="Times New Roman" w:cs="Times New Roman"/>
+      <w:b/>
+      <w:bCs/>
+      <w:color w:val="339966"/>
+      <w:kern w:val="36"/>
+      <w:sz w:val="36"/>
+      <w:szCs w:val="48"/>
+      <w:lang w:eastAsia="fr-CH"/>
+    </w:rPr>
+  </w:style>
+  <w:style w:type="paragraph" w:styleId="Titre2">
+    <w:name w:val="heading 2"/>
+    <w:basedOn w:val="Normal"/>
+    <w:link w:val="Titre2Car"/>
+    <w:uiPriority w:val="9"/>
+    <w:qFormat/>
+    <w:rsid w:val="00FD4627"/>
+    <w:pPr>
+      <w:spacing w:before="100" w:beforeAutospacing="1" w:after="100" w:afterAutospacing="1" w:line="240" w:lineRule="auto"/>
+      <w:outlineLvl w:val="1"/>
+    </w:pPr>
+    <w:rPr>
+      <w:rFonts w:ascii="Times New Roman" w:eastAsia="Times New Roman" w:hAnsi="Times New Roman" w:cs="Times New Roman"/>
+      <w:b/>
+      <w:bCs/>
+      <w:color w:val="339966"/>
+      <w:sz w:val="32"/>
+      <w:szCs w:val="36"/>
+      <w:lang w:eastAsia="fr-CH"/>
+    </w:rPr>
+  </w:style>
+  <w:style w:type="paragraph" w:styleId="Titre3">
+    <w:name w:val="heading 3"/>
+    <w:basedOn w:val="Normal"/>
+    <w:link w:val="Titre3Car"/>
+    <w:uiPriority w:val="9"/>
+    <w:qFormat/>
+    <w:rsid w:val="00FD4627"/>
+    <w:pPr>
+      <w:spacing w:before="100" w:beforeAutospacing="1" w:after="100" w:afterAutospacing="1" w:line="240" w:lineRule="auto"/>
+      <w:outlineLvl w:val="2"/>
+    </w:pPr>
+    <w:rPr>
+      <w:rFonts w:ascii="Times New Roman" w:eastAsia="Times New Roman" w:hAnsi="Times New Roman" w:cs="Times New Roman"/>
+      <w:b/>
+      <w:bCs/>
+      <w:color w:val="339966"/>
+      <w:sz w:val="28"/>
+      <w:szCs w:val="27"/>
+      <w:lang w:eastAsia="fr-CH"/>
+    </w:rPr>
+  </w:style>
+  <w:style w:type="paragraph" w:styleId="Titre4">
+    <w:name w:val="heading 4"/>
+    <w:basedOn w:val="Normal"/>
+    <w:link w:val="Titre4Car"/>
+    <w:uiPriority w:val="9"/>
+    <w:qFormat/>
+    <w:rsid w:val="00FD4627"/>
+    <w:pPr>
+      <w:spacing w:before="100" w:beforeAutospacing="1" w:after="100" w:afterAutospacing="1" w:line="240" w:lineRule="auto"/>
+      <w:outlineLvl w:val="3"/>
+    </w:pPr>
+    <w:rPr>
+      <w:rFonts w:ascii="Times New Roman" w:eastAsia="Times New Roman" w:hAnsi="Times New Roman" w:cs="Times New Roman"/>
+      <w:b/>
+      <w:bCs/>
+      <w:color w:val="339966"/>
+      <w:sz w:val="24"/>
+      <w:szCs w:val="24"/>
+      <w:lang w:eastAsia="fr-CH"/>
+    </w:rPr>
+  </w:style>
+  <w:style w:type="paragraph" w:styleId="Titre5">
+    <w:name w:val="heading 5"/>
+    <w:basedOn w:val="Normal"/>
+    <w:link w:val="Titre5Car"/>
+    <w:uiPriority w:val="9"/>
+    <w:qFormat/>
+    <w:rsid w:val="007C47A1"/>
+    <w:pPr>
+      <w:spacing w:before="100" w:beforeAutospacing="1" w:after="100" w:afterAutospacing="1" w:line="240" w:lineRule="auto"/>
+      <w:outlineLvl w:val="4"/>
+    </w:pPr>
+    <w:rPr>
+      <w:rFonts w:ascii="Times New Roman" w:eastAsia="Times New Roman" w:hAnsi="Times New Roman" w:cs="Times New Roman"/>
+      <w:b/>
+      <w:bCs/>
+      <w:sz w:val="20"/>
+      <w:szCs w:val="20"/>
+      <w:lang w:eastAsia="fr-CH"/>
+    </w:rPr>
+  </w:style>
+  <w:style w:type="character" w:default="1" w:styleId="Policepardfaut">
+    <w:name w:val="Default Paragraph Font"/>
+    <w:uiPriority w:val="1"/>
+    <w:semiHidden/>
+    <w:unhideWhenUsed/>
+  </w:style>
+  <w:style w:type="table" w:default="1" w:styleId="TableauNormal">
+    <w:name w:val="Normal Table"/>
+    <w:uiPriority w:val="99"/>
+    <w:semiHidden/>
+    <w:unhideWhenUsed/>
+    <w:tblPr>
+      <w:tblInd w:w="0" w:type="dxa"/>
+      <w:tblCellMar>
+        <w:top w:w="0" w:type="dxa"/>
+        <w:left w:w="108" w:type="dxa"/>
+        <w:bottom w:w="0" w:type="dxa"/>
+        <w:right w:w="108" w:type="dxa"/>
+      </w:tblCellMar>
+    </w:tblPr>
+  </w:style>
+  <w:style w:type="numbering" w:default="1" w:styleId="Aucuneliste">
+    <w:name w:val="No List"/>
+    <w:uiPriority w:val="99"/>
+    <w:semiHidden/>
+    <w:unhideWhenUsed/>
+  </w:style>
+  <w:style w:type="character" w:customStyle="1" w:styleId="Titre1Car">
+    <w:name w:val="Titre 1 Car"/>
+    <w:basedOn w:val="Policepardfaut"/>
+    <w:link w:val="Titre1"/>
+    <w:uiPriority w:val="9"/>
+    <w:rsid w:val="00FD4627"/>
+    <w:rPr>
+      <w:rFonts w:ascii="Times New Roman" w:eastAsia="Times New Roman" w:hAnsi="Times New Roman" w:cs="Times New Roman"/>
+      <w:b/>
+      <w:bCs/>
+      <w:color w:val="339966"/>
+      <w:kern w:val="36"/>
+      <w:sz w:val="36"/>
+      <w:szCs w:val="48"/>
+      <w:lang w:eastAsia="fr-CH"/>
+    </w:rPr>
+  </w:style>
+  <w:style w:type="character" w:customStyle="1" w:styleId="Titre2Car">
+    <w:name w:val="Titre 2 Car"/>
+    <w:basedOn w:val="Policepardfaut"/>
+    <w:link w:val="Titre2"/>
+    <w:uiPriority w:val="9"/>
+    <w:rsid w:val="00FD4627"/>
+    <w:rPr>
+      <w:rFonts w:ascii="Times New Roman" w:eastAsia="Times New Roman" w:hAnsi="Times New Roman" w:cs="Times New Roman"/>
+      <w:b/>
+      <w:bCs/>
+      <w:color w:val="339966"/>
+      <w:sz w:val="32"/>
+      <w:szCs w:val="36"/>
+      <w:lang w:eastAsia="fr-CH"/>
+    </w:rPr>
+  </w:style>
+  <w:style w:type="character" w:customStyle="1" w:styleId="Titre3Car">
+    <w:name w:val="Titre 3 Car"/>
+    <w:basedOn w:val="Policepardfaut"/>
+    <w:link w:val="Titre3"/>
+    <w:uiPriority w:val="9"/>
+    <w:rsid w:val="00FD4627"/>
+    <w:rPr>
+      <w:rFonts w:ascii="Times New Roman" w:eastAsia="Times New Roman" w:hAnsi="Times New Roman" w:cs="Times New Roman"/>
+      <w:b/>
+      <w:bCs/>
+      <w:color w:val="339966"/>
+      <w:sz w:val="28"/>
+      <w:szCs w:val="27"/>
+      <w:lang w:eastAsia="fr-CH"/>
+    </w:rPr>
+  </w:style>
+  <w:style w:type="character" w:customStyle="1" w:styleId="Titre4Car">
+    <w:name w:val="Titre 4 Car"/>
+    <w:basedOn w:val="Policepardfaut"/>
+    <w:link w:val="Titre4"/>
+    <w:uiPriority w:val="9"/>
+    <w:rsid w:val="00FD4627"/>
+    <w:rPr>
+      <w:rFonts w:ascii="Times New Roman" w:eastAsia="Times New Roman" w:hAnsi="Times New Roman" w:cs="Times New Roman"/>
+      <w:b/>
+      <w:bCs/>
+      <w:color w:val="339966"/>
+      <w:sz w:val="24"/>
+      <w:szCs w:val="24"/>
+      <w:lang w:eastAsia="fr-CH"/>
+    </w:rPr>
+  </w:style>
+  <w:style w:type="character" w:customStyle="1" w:styleId="Titre5Car">
+    <w:name w:val="Titre 5 Car"/>
+    <w:basedOn w:val="Policepardfaut"/>
+    <w:link w:val="Titre5"/>
+    <w:uiPriority w:val="9"/>
+    <w:rsid w:val="007C47A1"/>
+    <w:rPr>
+      <w:rFonts w:ascii="Times New Roman" w:eastAsia="Times New Roman" w:hAnsi="Times New Roman" w:cs="Times New Roman"/>
+      <w:b/>
+      <w:bCs/>
+      <w:sz w:val="20"/>
+      <w:szCs w:val="20"/>
+      <w:lang w:eastAsia="fr-CH"/>
+    </w:rPr>
+  </w:style>
+  <w:style w:type="paragraph" w:styleId="NormalWeb">
+    <w:name w:val="Normal (Web)"/>
+    <w:basedOn w:val="Normal"/>
+    <w:uiPriority w:val="99"/>
+    <w:semiHidden/>
+    <w:unhideWhenUsed/>
+    <w:rsid w:val="007C47A1"/>
+    <w:pPr>
+      <w:spacing w:before="100" w:beforeAutospacing="1" w:after="100" w:afterAutospacing="1" w:line="240" w:lineRule="auto"/>
+    </w:pPr>
+    <w:rPr>
+      <w:rFonts w:ascii="Times New Roman" w:eastAsia="Times New Roman" w:hAnsi="Times New Roman" w:cs="Times New Roman"/>
+      <w:sz w:val="24"/>
+      <w:szCs w:val="24"/>
+      <w:lang w:eastAsia="fr-CH"/>
+    </w:rPr>
+  </w:style>
+  <w:style w:type="paragraph" w:styleId="Paragraphedeliste">
+    <w:name w:val="List Paragraph"/>
+    <w:basedOn w:val="Normal"/>
+    <w:uiPriority w:val="34"/>
+    <w:qFormat/>
+    <w:rsid w:val="00812F2A"/>
+    <w:pPr>
+      <w:ind w:left="720"/>
+      <w:contextualSpacing/>
+    </w:pPr>
+  </w:style>
+  <w:style w:type="paragraph" w:styleId="Textedebulles">
+    <w:name w:val="Balloon Text"/>
+    <w:basedOn w:val="Normal"/>
+    <w:link w:val="TextedebullesCar"/>
+    <w:uiPriority w:val="99"/>
+    <w:semiHidden/>
+    <w:unhideWhenUsed/>
+    <w:rsid w:val="002704B0"/>
+    <w:pPr>
+      <w:spacing w:line="240" w:lineRule="auto"/>
+    </w:pPr>
+    <w:rPr>
+      <w:rFonts w:ascii="Tahoma" w:hAnsi="Tahoma" w:cs="Tahoma"/>
+      <w:sz w:val="16"/>
+      <w:szCs w:val="16"/>
+    </w:rPr>
+  </w:style>
+  <w:style w:type="character" w:customStyle="1" w:styleId="TextedebullesCar">
+    <w:name w:val="Texte de bulles Car"/>
+    <w:basedOn w:val="Policepardfaut"/>
+    <w:link w:val="Textedebulles"/>
+    <w:uiPriority w:val="99"/>
+    <w:semiHidden/>
+    <w:rsid w:val="002704B0"/>
+    <w:rPr>
+      <w:rFonts w:ascii="Tahoma" w:hAnsi="Tahoma" w:cs="Tahoma"/>
+      <w:sz w:val="16"/>
+      <w:szCs w:val="16"/>
+    </w:rPr>
+  </w:style>
+</w:styles>
+</file>
+
+<file path=word/stylesWithEffects.xml><?xml version="1.0" encoding="utf-8"?>
+<w:styles xmlns:wpc="http://schemas.microsoft.com/office/word/2010/wordprocessingCanvas" xmlns:mc="http://schemas.openxmlformats.org/markup-compatibility/2006" xmlns:o="urn:schemas-microsoft-com:office:office" xmlns:r="http://schemas.openxmlformats.org/officeDocument/2006/relationships" xmlns:m="http://schemas.openxmlformats.org/officeDocument/2006/math" xmlns:v="urn:schemas-microsoft-com:vml" xmlns:wp14="http://schemas.microsoft.com/office/word/2010/wordprocessingDrawing" xmlns:wp="http://schemas.openxmlformats.org/drawingml/2006/wordprocessingDrawing" xmlns:w10="urn:schemas-microsoft-com:office:word" xmlns:w="http://schemas.openxmlformats.org/wordprocessingml/2006/main" xmlns:w14="http://schemas.microsoft.com/office/word/2010/wordml" xmlns:wpg="http://schemas.microsoft.com/office/word/2010/wordprocessingGroup" xmlns:wpi="http://schemas.microsoft.com/office/word/2010/wordprocessingInk" xmlns:wne="http://schemas.microsoft.com/office/word/2006/wordml" xmlns:wps="http://schemas.microsoft.com/office/word/2010/wordprocessingShape" mc:Ignorable="w14 wp14">
+  <w:docDefaults>
+    <w:rPrDefault>
+      <w:rPr>
+        <w:rFonts w:asciiTheme="minorHAnsi" w:eastAsiaTheme="minorHAnsi" w:hAnsiTheme="minorHAnsi" w:cstheme="minorBidi"/>
+        <w:sz w:val="22"/>
+        <w:szCs w:val="22"/>
+        <w:lang w:val="fr-CH" w:eastAsia="en-US" w:bidi="ar-SA"/>
+      </w:rPr>
+    </w:rPrDefault>
+    <w:pPrDefault>
+      <w:pPr>
+        <w:spacing w:after="160" w:line="259" w:lineRule="auto"/>
+      </w:pPr>
+    </w:pPrDefault>
+  </w:docDefaults>
+  <w:latentStyles w:defLockedState="0" w:defUIPriority="99" w:defSemiHidden="1" w:defUnhideWhenUsed="1" w:defQFormat="0" w:count="267">
+    <w:lsdException w:name="Normal" w:semiHidden="0" w:uiPriority="0" w:unhideWhenUsed="0" w:qFormat="1"/>
+    <w:lsdException w:name="heading 1" w:semiHidden="0" w:uiPriority="9" w:unhideWhenUsed="0" w:qFormat="1"/>
+    <w:lsdException w:name="heading 2" w:uiPriority="9" w:qFormat="1"/>
+    <w:lsdException w:name="heading 3" w:uiPriority="9" w:qFormat="1"/>
+    <w:lsdException w:name="heading 4" w:uiPriority="9" w:qFormat="1"/>
+    <w:lsdException w:name="heading 5" w:uiPriority="9" w:qFormat="1"/>
+    <w:lsdException w:name="heading 6" w:uiPriority="9" w:qFormat="1"/>
+    <w:lsdException w:name="heading 7" w:uiPriority="9" w:qFormat="1"/>
+    <w:lsdException w:name="heading 8" w:uiPriority="9" w:qFormat="1"/>
+    <w:lsdException w:name="heading 9" w:uiPriority="9" w:qFormat="1"/>
+    <w:lsdException w:name="toc 1" w:uiPriority="39"/>
+    <w:lsdException w:name="toc 2" w:uiPriority="39"/>
+    <w:lsdException w:name="toc 3" w:uiPriority="39"/>
+    <w:lsdException w:name="toc 4" w:uiPriority="39"/>
+    <w:lsdException w:name="toc 5" w:uiPriority="39"/>
+    <w:lsdException w:name="toc 6" w:uiPriority="39"/>
+    <w:lsdException w:name="toc 7" w:uiPriority="39"/>
+    <w:lsdException w:name="toc 8" w:uiPriority="39"/>
+    <w:lsdException w:name="toc 9" w:uiPriority="39"/>
+    <w:lsdException w:name="caption" w:uiPriority="35" w:qFormat="1"/>
+    <w:lsdException w:name="Title" w:semiHidden="0" w:uiPriority="10" w:unhideWhenUsed="0" w:qFormat="1"/>
+    <w:lsdException w:name="Default Paragraph Font" w:uiPriority="1"/>
+    <w:lsdException w:name="Subtitle" w:semiHidden="0" w:uiPriority="11" w:unhideWhenUsed="0" w:qFormat="1"/>
+    <w:lsdException w:name="Strong" w:semiHidden="0" w:uiPriority="22" w:unhideWhenUsed="0" w:qFormat="1"/>
+    <w:lsdException w:name="Emphasis" w:semiHidden="0" w:uiPriority="20" w:unhideWhenUsed="0" w:qFormat="1"/>
+    <w:lsdException w:name="Table Grid" w:semiHidden="0" w:uiPriority="39" w:unhideWhenUsed="0"/>
+    <w:lsdException w:name="Placeholder Text" w:unhideWhenUsed="0"/>
+    <w:lsdException w:name="No Spacing" w:semiHidden="0" w:uiPriority="1" w:unhideWhenUsed="0" w:qFormat="1"/>
+    <w:lsdException w:name="Light Shading" w:semiHidden="0" w:uiPriority="60" w:unhideWhenUsed="0"/>
+    <w:lsdException w:name="Light List" w:semiHidden="0" w:uiPriority="61" w:unhideWhenUsed="0"/>
+    <w:lsdException w:name="Light Grid" w:semiHidden="0" w:uiPriority="62" w:unhideWhenUsed="0"/>
+    <w:lsdException w:name="Medium Shading 1" w:semiHidden="0" w:uiPriority="63" w:unhideWhenUsed="0"/>
+    <w:lsdException w:name="Medium Shading 2" w:semiHidden="0" w:uiPriority="64" w:unhideWhenUsed="0"/>
+    <w:lsdException w:name="Medium List 1" w:semiHidden="0" w:uiPriority="65" w:unhideWhenUsed="0"/>
+    <w:lsdException w:name="Medium List 2" w:semiHidden="0" w:uiPriority="66" w:unhideWhenUsed="0"/>
+    <w:lsdException w:name="Medium Grid 1" w:semiHidden="0" w:uiPriority="67" w:unhideWhenUsed="0"/>
+    <w:lsdException w:name="Medium Grid 2" w:semiHidden="0" w:uiPriority="68" w:unhideWhenUsed="0"/>
+    <w:lsdException w:name="Medium Grid 3" w:semiHidden="0" w:uiPriority="69" w:unhideWhenUsed="0"/>
+    <w:lsdException w:name="Dark List" w:semiHidden="0" w:uiPriority="70" w:unhideWhenUsed="0"/>
+    <w:lsdException w:name="Colorful Shading" w:semiHidden="0" w:uiPriority="71" w:unhideWhenUsed="0"/>
+    <w:lsdException w:name="Colorful List" w:semiHidden="0" w:uiPriority="72" w:unhideWhenUsed="0"/>
+    <w:lsdException w:name="Colorful Grid" w:semiHidden="0" w:uiPriority="73" w:unhideWhenUsed="0"/>
+    <w:lsdException w:name="Light Shading Accent 1" w:semiHidden="0" w:uiPriority="60" w:unhideWhenUsed="0"/>
+    <w:lsdException w:name="Light List Accent 1" w:semiHidden="0" w:uiPriority="61" w:unhideWhenUsed="0"/>
+    <w:lsdException w:name="Light Grid Accent 1" w:semiHidden="0" w:uiPriority="62" w:unhideWhenUsed="0"/>
+    <w:lsdException w:name="Medium Shading 1 Accent 1" w:semiHidden="0" w:uiPriority="63" w:unhideWhenUsed="0"/>
+    <w:lsdException w:name="Medium Shading 2 Accent 1" w:semiHidden="0" w:uiPriority="64" w:unhideWhenUsed="0"/>
+    <w:lsdException w:name="Medium List 1 Accent 1" w:semiHidden="0" w:uiPriority="65" w:unhideWhenUsed="0"/>
+    <w:lsdException w:name="Revision" w:unhideWhenUsed="0"/>
+    <w:lsdException w:name="List Paragraph" w:semiHidden="0" w:uiPriority="34" w:unhideWhenUsed="0" w:qFormat="1"/>
+    <w:lsdException w:name="Quote" w:semiHidden="0" w:uiPriority="29" w:unhideWhenUsed="0" w:qFormat="1"/>
+    <w:lsdException w:name="Intense Quote" w:semiHidden="0" w:uiPriority="30" w:unhideWhenUsed="0" w:qFormat="1"/>
+    <w:lsdException w:name="Medium List 2 Accent 1" w:semiHidden="0" w:uiPriority="66" w:unhideWhenUsed="0"/>
+    <w:lsdException w:name="Medium Grid 1 Accent 1" w:semiHidden="0" w:uiPriority="67" w:unhideWhenUsed="0"/>
+    <w:lsdException w:name="Medium Grid 2 Accent 1" w:semiHidden="0" w:uiPriority="68" w:unhideWhenUsed="0"/>
+    <w:lsdException w:name="Medium Grid 3 Accent 1" w:semiHidden="0" w:uiPriority="69" w:unhideWhenUsed="0"/>
+    <w:lsdException w:name="Dark List Accent 1" w:semiHidden="0" w:uiPriority="70" w:unhideWhenUsed="0"/>
+    <w:lsdException w:name="Colorful Shading Accent 1" w:semiHidden="0" w:uiPriority="71" w:unhideWhenUsed="0"/>
+    <w:lsdException w:name="Colorful List Accent 1" w:semiHidden="0" w:uiPriority="72" w:unhideWhenUsed="0"/>
+    <w:lsdException w:name="Colorful Grid Accent 1" w:semiHidden="0" w:uiPriority="73" w:unhideWhenUsed="0"/>
+    <w:lsdException w:name="Light Shading Accent 2" w:semiHidden="0" w:uiPriority="60" w:unhideWhenUsed="0"/>
+    <w:lsdException w:name="Light List Accent 2" w:semiHidden="0" w:uiPriority="61" w:unhideWhenUsed="0"/>
+    <w:lsdException w:name="Light Grid Accent 2" w:semiHidden="0" w:uiPriority="62" w:unhideWhenUsed="0"/>
+    <w:lsdException w:name="Medium Shading 1 Accent 2" w:semiHidden="0" w:uiPriority="63" w:unhideWhenUsed="0"/>
+    <w:lsdException w:name="Medium Shading 2 Accent 2" w:semiHidden="0" w:uiPriority="64" w:unhideWhenUsed="0"/>
+    <w:lsdException w:name="Medium List 1 Accent 2" w:semiHidden="0" w:uiPriority="65" w:unhideWhenUsed="0"/>
+    <w:lsdException w:name="Medium List 2 Accent 2" w:semiHidden="0" w:uiPriority="66" w:unhideWhenUsed="0"/>
+    <w:lsdException w:name="Medium Grid 1 Accent 2" w:semiHidden="0" w:uiPriority="67" w:unhideWhenUsed="0"/>
+    <w:lsdException w:name="Medium Grid 2 Accent 2" w:semiHidden="0" w:uiPriority="68" w:unhideWhenUsed="0"/>
+    <w:lsdException w:name="Medium Grid 3 Accent 2" w:semiHidden="0" w:uiPriority="69" w:unhideWhenUsed="0"/>
+    <w:lsdException w:name="Dark List Accent 2" w:semiHidden="0" w:uiPriority="70" w:unhideWhenUsed="0"/>
+    <w:lsdException w:name="Colorful Shading Accent 2" w:semiHidden="0" w:uiPriority="71" w:unhideWhenUsed="0"/>
+    <w:lsdException w:name="Colorful List Accent 2" w:semiHidden="0" w:uiPriority="72" w:unhideWhenUsed="0"/>
+    <w:lsdException w:name="Colorful Grid Accent 2" w:semiHidden="0" w:uiPriority="73" w:unhideWhenUsed="0"/>
+    <w:lsdException w:name="Light Shading Accent 3" w:semiHidden="0" w:uiPriority="60" w:unhideWhenUsed="0"/>
+    <w:lsdException w:name="Light List Accent 3" w:semiHidden="0" w:uiPriority="61" w:unhideWhenUsed="0"/>
+    <w:lsdException w:name="Light Grid Accent 3" w:semiHidden="0" w:uiPriority="62" w:unhideWhenUsed="0"/>
+    <w:lsdException w:name="Medium Shading 1 Accent 3" w:semiHidden="0" w:uiPriority="63" w:unhideWhenUsed="0"/>
+    <w:lsdException w:name="Medium Shading 2 Accent 3" w:semiHidden="0" w:uiPriority="64" w:unhideWhenUsed="0"/>
+    <w:lsdException w:name="Medium List 1 Accent 3" w:semiHidden="0" w:uiPriority="65" w:unhideWhenUsed="0"/>
+    <w:lsdException w:name="Medium List 2 Accent 3" w:semiHidden="0" w:uiPriority="66" w:unhideWhenUsed="0"/>
+    <w:lsdException w:name="Medium Grid 1 Accent 3" w:semiHidden="0" w:uiPriority="67" w:unhideWhenUsed="0"/>
+    <w:lsdException w:name="Medium Grid 2 Accent 3" w:semiHidden="0" w:uiPriority="68" w:unhideWhenUsed="0"/>
+    <w:lsdException w:name="Medium Grid 3 Accent 3" w:semiHidden="0" w:uiPriority="69" w:unhideWhenUsed="0"/>
+    <w:lsdException w:name="Dark List Accent 3" w:semiHidden="0" w:uiPriority="70" w:unhideWhenUsed="0"/>
+    <w:lsdException w:name="Colorful Shading Accent 3" w:semiHidden="0" w:uiPriority="71" w:unhideWhenUsed="0"/>
+    <w:lsdException w:name="Colorful List Accent 3" w:semiHidden="0" w:uiPriority="72" w:unhideWhenUsed="0"/>
+    <w:lsdException w:name="Colorful Grid Accent 3" w:semiHidden="0" w:uiPriority="73" w:unhideWhenUsed="0"/>
+    <w:lsdException w:name="Light Shading Accent 4" w:semiHidden="0" w:uiPriority="60" w:unhideWhenUsed="0"/>
+    <w:lsdException w:name="Light List Accent 4" w:semiHidden="0" w:uiPriority="61" w:unhideWhenUsed="0"/>
+    <w:lsdException w:name="Light Grid Accent 4" w:semiHidden="0" w:uiPriority="62" w:unhideWhenUsed="0"/>
+    <w:lsdException w:name="Medium Shading 1 Accent 4" w:semiHidden="0" w:uiPriority="63" w:unhideWhenUsed="0"/>
+    <w:lsdException w:name="Medium Shading 2 Accent 4" w:semiHidden="0" w:uiPriority="64" w:unhideWhenUsed="0"/>
+    <w:lsdException w:name="Medium List 1 Accent 4" w:semiHidden="0" w:uiPriority="65" w:unhideWhenUsed="0"/>
+    <w:lsdException w:name="Medium List 2 Accent 4" w:semiHidden="0" w:uiPriority="66" w:unhideWhenUsed="0"/>
+    <w:lsdException w:name="Medium Grid 1 Accent 4" w:semiHidden="0" w:uiPriority="67" w:unhideWhenUsed="0"/>
+    <w:lsdException w:name="Medium Grid 2 Accent 4" w:semiHidden="0" w:uiPriority="68" w:unhideWhenUsed="0"/>
+    <w:lsdException w:name="Medium Grid 3 Accent 4" w:semiHidden="0" w:uiPriority="69" w:unhideWhenUsed="0"/>
+    <w:lsdException w:name="Dark List Accent 4" w:semiHidden="0" w:uiPriority="70" w:unhideWhenUsed="0"/>
+    <w:lsdException w:name="Colorful Shading Accent 4" w:semiHidden="0" w:uiPriority="71" w:unhideWhenUsed="0"/>
+    <w:lsdException w:name="Colorful List Accent 4" w:semiHidden="0" w:uiPriority="72" w:unhideWhenUsed="0"/>
+    <w:lsdException w:name="Colorful Grid Accent 4" w:semiHidden="0" w:uiPriority="73" w:unhideWhenUsed="0"/>
+    <w:lsdException w:name="Light Shading Accent 5" w:semiHidden="0" w:uiPriority="60" w:unhideWhenUsed="0"/>
+    <w:lsdException w:name="Light List Accent 5" w:semiHidden="0" w:uiPriority="61" w:unhideWhenUsed="0"/>
+    <w:lsdException w:name="Light Grid Accent 5" w:semiHidden="0" w:uiPriority="62" w:unhideWhenUsed="0"/>
+    <w:lsdException w:name="Medium Shading 1 Accent 5" w:semiHidden="0" w:uiPriority="63" w:unhideWhenUsed="0"/>
+    <w:lsdException w:name="Medium Shading 2 Accent 5" w:semiHidden="0" w:uiPriority="64" w:unhideWhenUsed="0"/>
+    <w:lsdException w:name="Medium List 1 Accent 5" w:semiHidden="0" w:uiPriority="65" w:unhideWhenUsed="0"/>
+    <w:lsdException w:name="Medium List 2 Accent 5" w:semiHidden="0" w:uiPriority="66" w:unhideWhenUsed="0"/>
+    <w:lsdException w:name="Medium Grid 1 Accent 5" w:semiHidden="0" w:uiPriority="67" w:unhideWhenUsed="0"/>
+    <w:lsdException w:name="Medium Grid 2 Accent 5" w:semiHidden="0" w:uiPriority="68" w:unhideWhenUsed="0"/>
+    <w:lsdException w:name="Medium Grid 3 Accent 5" w:semiHidden="0" w:uiPriority="69" w:unhideWhenUsed="0"/>
+    <w:lsdException w:name="Dark List Accent 5" w:semiHidden="0" w:uiPriority="70" w:unhideWhenUsed="0"/>
+    <w:lsdException w:name="Colorful Shading Accent 5" w:semiHidden="0" w:uiPriority="71" w:unhideWhenUsed="0"/>
+    <w:lsdException w:name="Colorful List Accent 5" w:semiHidden="0" w:uiPriority="72" w:unhideWhenUsed="0"/>
+    <w:lsdException w:name="Colorful Grid Accent 5" w:semiHidden="0" w:uiPriority="73" w:unhideWhenUsed="0"/>
+    <w:lsdException w:name="Light Shading Accent 6" w:semiHidden="0" w:uiPriority="60" w:unhideWhenUsed="0"/>
+    <w:lsdException w:name="Light List Accent 6" w:semiHidden="0" w:uiPriority="61" w:unhideWhenUsed="0"/>
+    <w:lsdException w:name="Light Grid Accent 6" w:semiHidden="0" w:uiPriority="62" w:unhideWhenUsed="0"/>
+    <w:lsdException w:name="Medium Shading 1 Accent 6" w:semiHidden="0" w:uiPriority="63" w:unhideWhenUsed="0"/>
+    <w:lsdException w:name="Medium Shading 2 Accent 6" w:semiHidden="0" w:uiPriority="64" w:unhideWhenUsed="0"/>
+    <w:lsdException w:name="Medium List 1 Accent 6" w:semiHidden="0" w:uiPriority="65" w:unhideWhenUsed="0"/>
+    <w:lsdException w:name="Medium List 2 Accent 6" w:semiHidden="0" w:uiPriority="66" w:unhideWhenUsed="0"/>
+    <w:lsdException w:name="Medium Grid 1 Accent 6" w:semiHidden="0" w:uiPriority="67" w:unhideWhenUsed="0"/>
+    <w:lsdException w:name="Medium Grid 2 Accent 6" w:semiHidden="0" w:uiPriority="68" w:unhideWhenUsed="0"/>
+    <w:lsdException w:name="Medium Grid 3 Accent 6" w:semiHidden="0" w:uiPriority="69" w:unhideWhenUsed="0"/>
+    <w:lsdException w:name="Dark List Accent 6" w:semiHidden="0" w:uiPriority="70" w:unhideWhenUsed="0"/>
+    <w:lsdException w:name="Colorful Shading Accent 6" w:semiHidden="0" w:uiPriority="71" w:unhideWhenUsed="0"/>
+    <w:lsdException w:name="Colorful List Accent 6" w:semiHidden="0" w:uiPriority="72" w:unhideWhenUsed="0"/>
+    <w:lsdException w:name="Colorful Grid Accent 6" w:semiHidden="0" w:uiPriority="73" w:unhideWhenUsed="0"/>
+    <w:lsdException w:name="Subtle Emphasis" w:semiHidden="0" w:uiPriority="19" w:unhideWhenUsed="0" w:qFormat="1"/>
+    <w:lsdException w:name="Intense Emphasis" w:semiHidden="0" w:uiPriority="21" w:unhideWhenUsed="0" w:qFormat="1"/>
+    <w:lsdException w:name="Subtle Reference" w:semiHidden="0" w:uiPriority="31" w:unhideWhenUsed="0" w:qFormat="1"/>
+    <w:lsdException w:name="Intense Reference" w:semiHidden="0" w:uiPriority="32" w:unhideWhenUsed="0" w:qFormat="1"/>
+    <w:lsdException w:name="Book Title" w:semiHidden="0" w:uiPriority="33" w:unhideWhenUsed="0" w:qFormat="1"/>
+    <w:lsdException w:name="Bibliography" w:uiPriority="37"/>
+    <w:lsdException w:name="TOC Heading" w:uiPriority="39" w:qFormat="1"/>
   </w:latentStyles>
   <w:style w:type="paragraph" w:default="1" w:styleId="Normal">
     <w:name w:val="Normal"/>
@@ -9755,7 +11256,7 @@
   <a:extraClrSchemeLst/>
   <a:extLst>
     <a:ext uri="{05A4C25C-085E-4340-85A3-A5531E510DB2}">
-      <thm15:themeFamily xmlns:thm15="http://schemas.microsoft.com/office/thememl/2012/main" name="Office Theme" id="{62F939B6-93AF-4DB8-9C6B-D6C7DFDC589F}" vid="{4A3C46E8-61CC-4603-A589-7422A47A8E4A}"/>
+      <thm15:themeFamily xmlns="" xmlns:thm15="http://schemas.microsoft.com/office/thememl/2012/main" name="Office Theme" id="{62F939B6-93AF-4DB8-9C6B-D6C7DFDC589F}" vid="{4A3C46E8-61CC-4603-A589-7422A47A8E4A}"/>
     </a:ext>
   </a:extLst>
 </a:theme>

</xml_diff>

<commit_message>
mise à jour partielle du rapport
</commit_message>
<xml_diff>
--- a/GEN.docx
+++ b/GEN.docx
@@ -238,13 +238,7 @@
         <w:rPr>
           <w:lang w:eastAsia="fr-CH"/>
         </w:rPr>
-        <w:t xml:space="preserve">Dans le cadre du cours de Génie Logiciel (GEN), nous avons pour </w:t>
-      </w:r>
-      <w:r>
-        <w:rPr>
-          <w:lang w:eastAsia="fr-CH"/>
-        </w:rPr>
-        <w:t>projet, de concevoir une application client-serveur en adoptant la méthodologie de travail, Unified Process (UP). Nous avons choisi de réaliser une version digitale du Yahtzee, célèbre jeu de société.</w:t>
+        <w:t>Dans le cadre du cours de Génie Logiciel (GEN), nous avons pour projet, de concevoir une application client-serveur en adoptant la méthodologie de travail, Unified Process (UP). Nous avons choisi de réaliser une version digitale du Yahtzee, célèbre jeu de société.</w:t>
       </w:r>
     </w:p>
     <w:p>
@@ -267,19 +261,7 @@
         <w:rPr>
           <w:lang w:eastAsia="fr-CH"/>
         </w:rPr>
-        <w:t>Le client est accueilli sur</w:t>
-      </w:r>
-      <w:r>
-        <w:rPr>
-          <w:lang w:eastAsia="fr-CH"/>
-        </w:rPr>
-        <w:t xml:space="preserve"> une fenêtre d'authentification où il a la possibilité de spécifier l'adresse d'un serveur distant ainsi que ses identifiants, pour s'y connecter. Ensuite, il est redirigé sur la fenêtre principale du serveur. Pour jouer, il peut rejoindre une partie en at</w:t>
-      </w:r>
-      <w:r>
-        <w:rPr>
-          <w:lang w:eastAsia="fr-CH"/>
-        </w:rPr>
-        <w:t>tente de joueurs ou, en créer une nouvelle. Le cas échéant il doit spécifier le nombre de participants (2 au minimum) et leur temps à disposition pour chaque tour.</w:t>
+        <w:t>Le client est accueilli sur une fenêtre d'authentification où il a la possibilité de spécifier l'adresse d'un serveur distant ainsi que ses identifiants, pour s'y connecter. Ensuite, il est redirigé sur la fenêtre principale du serveur. Pour jouer, il peut rejoindre une partie en attente de joueurs ou, en créer une nouvelle. Le cas échéant il doit spécifier le nombre de participants (2 au minimum) et leur temps à disposition pour chaque tour.</w:t>
       </w:r>
     </w:p>
     <w:p>
@@ -293,13 +275,7 @@
         <w:rPr>
           <w:lang w:eastAsia="fr-CH"/>
         </w:rPr>
-        <w:t>Le client a la possibilité de modifier son profil (mot de passe, avatar, description). Le se</w:t>
-      </w:r>
-      <w:r>
-        <w:rPr>
-          <w:lang w:eastAsia="fr-CH"/>
-        </w:rPr>
-        <w:t>rveur quant à lui dispose d'outils d'administrations permettant, d'ajouter, de modifier ou de supprimer un joueur. Il peut aussi configurer le moteur de jeu et ainsi permettre, par exemple, la création de partie composée de N joueurs.</w:t>
+        <w:t>Le client a la possibilité de modifier son profil (mot de passe, avatar, description). Le serveur quant à lui dispose d'outils d'administrations permettant, d'ajouter, de modifier ou de supprimer un joueur. Il peut aussi configurer le moteur de jeu et ainsi permettre, par exemple, la création de partie composée de N joueurs.</w:t>
       </w:r>
     </w:p>
     <w:p>
@@ -313,19 +289,7 @@
         <w:rPr>
           <w:lang w:eastAsia="fr-CH"/>
         </w:rPr>
-        <w:t>L'interface de jeu pe</w:t>
-      </w:r>
-      <w:r>
-        <w:rPr>
-          <w:lang w:eastAsia="fr-CH"/>
-        </w:rPr>
-        <w:t>rmet d'effectuer les actions permises, de visualiser sa progression (et celle de ses adversaires) et d'obtenir un résumé des combinaisons gagnantes. Il est prévu aussi de mettre à disposition un système permettant de communiquer lors d'une partie. Le joueu</w:t>
-      </w:r>
-      <w:r>
-        <w:rPr>
-          <w:lang w:eastAsia="fr-CH"/>
-        </w:rPr>
-        <w:t>r à la possibilité d'observer une partie et visualiser les classements s’il ne désire pas jouer.</w:t>
+        <w:t>L'interface de jeu permet d'effectuer les actions permises, de visualiser sa progression (et celle de ses adversaires) et d'obtenir un résumé des combinaisons gagnantes. Il est prévu aussi de mettre à disposition un système permettant de communiquer lors d'une partie. Le joueur à la possibilité d'observer une partie et visualiser les classements s’il ne désire pas jouer.</w:t>
       </w:r>
     </w:p>
     <w:p>
@@ -339,13 +303,7 @@
         <w:rPr>
           <w:lang w:eastAsia="fr-CH"/>
         </w:rPr>
-        <w:t>Lorsque qu'une partie débute, le serveur choisis aléatoirement le joueur qui commencera. A terme, le serveur enregistre les scores des différents joueurs et dr</w:t>
-      </w:r>
-      <w:r>
-        <w:rPr>
-          <w:lang w:eastAsia="fr-CH"/>
-        </w:rPr>
-        <w:t>esse un classement.</w:t>
+        <w:t>Lorsque qu'une partie débute, le serveur choisis aléatoirement le joueur qui commencera. A terme, le serveur enregistre les scores des différents joueurs et dresse un classement.</w:t>
       </w:r>
     </w:p>
     <w:p>
@@ -368,19 +326,7 @@
         <w:rPr>
           <w:lang w:eastAsia="fr-CH"/>
         </w:rPr>
-        <w:t>Le Yahtzee se joue avec 5 dés et se finit une fois toutes les cases de la fiche de score remplies. Chaque joueur joue tout à tour et dispose de 3 lancers à chaque coup. L’objectif étant de réaliser des combinaisons qui rap</w:t>
-      </w:r>
-      <w:r>
-        <w:rPr>
-          <w:lang w:eastAsia="fr-CH"/>
-        </w:rPr>
-        <w:t>portent des points. Le joueur a le choix de reprendre tous ou une partie des dés à chaque lancé, selon son gré, pour tenter d’obtenir la combinaison voulue. A chaque tour, le joueur doit obligatoirement inscrire les points qu’il a obtenu dans la fiche de s</w:t>
-      </w:r>
-      <w:r>
-        <w:rPr>
-          <w:lang w:eastAsia="fr-CH"/>
-        </w:rPr>
-        <w:t>core.</w:t>
+        <w:t>Le Yahtzee se joue avec 5 dés et se finit une fois toutes les cases de la fiche de score remplies. Chaque joueur joue tout à tour et dispose de 3 lancers à chaque coup. L’objectif étant de réaliser des combinaisons qui rapportent des points. Le joueur a le choix de reprendre tous ou une partie des dés à chaque lancé, selon son gré, pour tenter d’obtenir la combinaison voulue. A chaque tour, le joueur doit obligatoirement inscrire les points qu’il a obtenu dans la fiche de score.</w:t>
       </w:r>
     </w:p>
     <w:p>
@@ -408,19 +354,7 @@
         <w:rPr>
           <w:lang w:eastAsia="fr-CH"/>
         </w:rPr>
-        <w:t xml:space="preserve">Après le dernier jet de dé, il doit remplir la fiche de score. S’il n’obtient aucune </w:t>
-      </w:r>
-      <w:r>
-        <w:rPr>
-          <w:lang w:eastAsia="fr-CH"/>
-        </w:rPr>
-        <w:t>combinaison ou n’est pas satisfait du score obtenu et pense pouvoir faire mieux, il a la possibilité d’inscrire 0 point dans la case de son choix, sachant qu’il ne pourra plus refaire cette combinaison par la suite. Le gagnant est celui qui obtient le plus</w:t>
-      </w:r>
-      <w:r>
-        <w:rPr>
-          <w:lang w:eastAsia="fr-CH"/>
-        </w:rPr>
-        <w:t xml:space="preserve"> de points. Pour compter les points, se référer à la fiche de score.</w:t>
+        <w:t>Après le dernier jet de dé, il doit remplir la fiche de score. S’il n’obtient aucune combinaison ou n’est pas satisfait du score obtenu et pense pouvoir faire mieux, il a la possibilité d’inscrire 0 point dans la case de son choix, sachant qu’il ne pourra plus refaire cette combinaison par la suite. Le gagnant est celui qui obtient le plus de points. Pour compter les points, se référer à la fiche de score.</w:t>
       </w:r>
     </w:p>
     <w:p>
@@ -434,13 +368,7 @@
         <w:rPr>
           <w:lang w:eastAsia="fr-CH"/>
         </w:rPr>
-        <w:t>Lorsque le total intermédiaire est égal ou supérieur à 63 points, un bonus de 35 points supplémentaires est accordé, ce qui peut faire la différence au décompte final. Il faut donc être s</w:t>
-      </w:r>
-      <w:r>
-        <w:rPr>
-          <w:lang w:eastAsia="fr-CH"/>
-        </w:rPr>
-        <w:t xml:space="preserve">tratégique. </w:t>
+        <w:t xml:space="preserve">Lorsque le total intermédiaire est égal ou supérieur à 63 points, un bonus de 35 points supplémentaires est accordé, ce qui peut faire la différence au décompte final. Il faut donc être stratégique. </w:t>
       </w:r>
     </w:p>
     <w:p>
@@ -516,10 +444,7 @@
         <w:jc w:val="both"/>
       </w:pPr>
       <w:r>
-        <w:t>Responsabilité</w:t>
-      </w:r>
-      <w:r>
-        <w:t>s client et serveur</w:t>
+        <w:t>Responsabilités client et serveur</w:t>
       </w:r>
     </w:p>
     <w:p>
@@ -800,10 +725,7 @@
     </w:p>
     <w:p>
       <w:r>
-        <w:t xml:space="preserve">Serveur : Acteur secondaire lors de la </w:t>
-      </w:r>
-      <w:r>
-        <w:t>connexion</w:t>
+        <w:t>Serveur : Acteur secondaire lors de la connexion</w:t>
       </w:r>
     </w:p>
     <w:p>
@@ -899,10 +821,7 @@
         <w:pStyle w:val="Titre3"/>
       </w:pPr>
       <w:r>
-        <w:t>A</w:t>
-      </w:r>
-      <w:r>
-        <w:t>utres scénarios (échecs)</w:t>
+        <w:t>Autres scénarios (échecs)</w:t>
       </w:r>
     </w:p>
     <w:p>
@@ -1019,14 +938,7 @@
           <w:b/>
           <w:lang w:eastAsia="fr-CH"/>
         </w:rPr>
-        <w:t>Échec 3 : Le joueur annu</w:t>
-      </w:r>
-      <w:r>
-        <w:rPr>
-          <w:b/>
-          <w:lang w:eastAsia="fr-CH"/>
-        </w:rPr>
-        <w:t>le la procédure</w:t>
+        <w:t>Échec 3 : Le joueur annule la procédure</w:t>
       </w:r>
     </w:p>
     <w:p>
@@ -1114,13 +1026,7 @@
         <w:rPr>
           <w:lang w:eastAsia="fr-CH"/>
         </w:rPr>
-        <w:t xml:space="preserve">Le joueur confirme </w:t>
-      </w:r>
-      <w:r>
-        <w:rPr>
-          <w:lang w:eastAsia="fr-CH"/>
-        </w:rPr>
-        <w:t>la connexion</w:t>
+        <w:t>Le joueur confirme la connexion</w:t>
       </w:r>
     </w:p>
     <w:p>
@@ -1248,13 +1154,7 @@
         <w:rPr>
           <w:lang w:eastAsia="fr-CH"/>
         </w:rPr>
-        <w:t xml:space="preserve">Le joueur renouvelle </w:t>
-      </w:r>
-      <w:r>
-        <w:rPr>
-          <w:lang w:eastAsia="fr-CH"/>
-        </w:rPr>
-        <w:t>sa demande plus tard</w:t>
+        <w:t>Le joueur renouvelle sa demande plus tard</w:t>
       </w:r>
     </w:p>
     <w:p>
@@ -1384,10 +1284,7 @@
         <w:pStyle w:val="Titre2"/>
       </w:pPr>
       <w:r>
-        <w:t xml:space="preserve">Créer </w:t>
-      </w:r>
-      <w:r>
-        <w:t>une partie</w:t>
+        <w:t>Créer une partie</w:t>
       </w:r>
     </w:p>
     <w:p>
@@ -1487,10 +1384,7 @@
         <w:pStyle w:val="Titre3"/>
       </w:pPr>
       <w:r>
-        <w:t>Scénario Principal (succ</w:t>
-      </w:r>
-      <w:r>
-        <w:t>ès)</w:t>
+        <w:t>Scénario Principal (succès)</w:t>
       </w:r>
     </w:p>
     <w:p>
@@ -1585,14 +1479,7 @@
           <w:b/>
           <w:lang w:eastAsia="fr-CH"/>
         </w:rPr>
-        <w:t xml:space="preserve">Échec 1 : La partie est déjà </w:t>
-      </w:r>
-      <w:r>
-        <w:rPr>
-          <w:b/>
-          <w:lang w:eastAsia="fr-CH"/>
-        </w:rPr>
-        <w:t>complète</w:t>
+        <w:t>Échec 1 : La partie est déjà complète</w:t>
       </w:r>
     </w:p>
     <w:p>
@@ -1644,13 +1531,7 @@
         <w:rPr>
           <w:lang w:eastAsia="fr-CH"/>
         </w:rPr>
-        <w:t>Le joueur se rend sur la liste de toute les parties (voir moc</w:t>
-      </w:r>
-      <w:r>
-        <w:rPr>
-          <w:lang w:eastAsia="fr-CH"/>
-        </w:rPr>
-        <w:t>kup)</w:t>
+        <w:t>Le joueur se rend sur la liste de toute les parties (voir mockup)</w:t>
       </w:r>
     </w:p>
     <w:p>
@@ -1745,13 +1626,7 @@
         <w:rPr>
           <w:lang w:eastAsia="fr-CH"/>
         </w:rPr>
-        <w:t>Le spectateur voit la partie en cou</w:t>
-      </w:r>
-      <w:r>
-        <w:rPr>
-          <w:lang w:eastAsia="fr-CH"/>
-        </w:rPr>
-        <w:t>rs</w:t>
+        <w:t>Le spectateur voit la partie en cours</w:t>
       </w:r>
     </w:p>
     <w:p>
@@ -1837,13 +1712,7 @@
         <w:rPr>
           <w:lang w:eastAsia="fr-CH"/>
         </w:rPr>
-        <w:t>Le serveur envoie un « </w:t>
-      </w:r>
-      <w:r>
-        <w:rPr>
-          <w:lang w:eastAsia="fr-CH"/>
-        </w:rPr>
-        <w:t>acknowledge »</w:t>
+        <w:t>Le serveur envoie un « acknowledge »</w:t>
       </w:r>
     </w:p>
     <w:p>
@@ -2120,13 +1989,7 @@
         <w:rPr>
           <w:lang w:eastAsia="fr-CH"/>
         </w:rPr>
-        <w:t xml:space="preserve">Le </w:t>
-      </w:r>
-      <w:r>
-        <w:rPr>
-          <w:lang w:eastAsia="fr-CH"/>
-        </w:rPr>
-        <w:t>joueur lance les 5 dés</w:t>
+        <w:t>Le joueur lance les 5 dés</w:t>
       </w:r>
     </w:p>
     <w:p>
@@ -2234,13 +2097,7 @@
         <w:rPr>
           <w:lang w:eastAsia="fr-CH"/>
         </w:rPr>
-        <w:t xml:space="preserve">Le joueur suivant peut </w:t>
-      </w:r>
-      <w:r>
-        <w:rPr>
-          <w:lang w:eastAsia="fr-CH"/>
-        </w:rPr>
-        <w:t>jouer</w:t>
+        <w:t>Le joueur suivant peut jouer</w:t>
       </w:r>
     </w:p>
     <w:p>
@@ -2340,14 +2197,7 @@
           <w:b/>
           <w:lang w:eastAsia="fr-CH"/>
         </w:rPr>
-        <w:t>Échec 2 : Un joueur quitte le jeu au milieu de</w:t>
-      </w:r>
-      <w:r>
-        <w:rPr>
-          <w:b/>
-          <w:lang w:eastAsia="fr-CH"/>
-        </w:rPr>
-        <w:t xml:space="preserve"> la partie de deux joueurs</w:t>
+        <w:t>Échec 2 : Un joueur quitte le jeu au milieu de la partie de deux joueurs</w:t>
       </w:r>
     </w:p>
     <w:p>
@@ -3110,13 +2960,7 @@
         <w:rPr>
           <w:lang w:eastAsia="fr-CH"/>
         </w:rPr>
-        <w:t xml:space="preserve">Développer une architecture (minimale) d'une application client-serveur, permettant l'échange de </w:t>
-      </w:r>
-      <w:r>
-        <w:rPr>
-          <w:lang w:eastAsia="fr-CH"/>
-        </w:rPr>
-        <w:t>messages entre plusieurs clients et un serveur</w:t>
+        <w:t>Développer une architecture (minimale) d'une application client-serveur, permettant l'échange de messages entre plusieurs clients et un serveur</w:t>
       </w:r>
     </w:p>
     <w:p>
@@ -3335,13 +3179,7 @@
         <w:rPr>
           <w:lang w:eastAsia="fr-CH"/>
         </w:rPr>
-        <w:t>Visualisation des échang</w:t>
-      </w:r>
-      <w:r>
-        <w:rPr>
-          <w:lang w:eastAsia="fr-CH"/>
-        </w:rPr>
-        <w:t>es entre les clients et le serveur (Par Wireshark)</w:t>
+        <w:t>Visualisation des échanges entre les clients et le serveur (Par Wireshark)</w:t>
       </w:r>
     </w:p>
     <w:p>
@@ -3460,13 +3298,7 @@
         <w:rPr>
           <w:lang w:eastAsia="fr-CH"/>
         </w:rPr>
-        <w:t>Rapport</w:t>
-      </w:r>
-      <w:r>
-        <w:rPr>
-          <w:lang w:eastAsia="fr-CH"/>
-        </w:rPr>
-        <w:t> : 2h</w:t>
+        <w:t>Rapport : 2h</w:t>
       </w:r>
     </w:p>
     <w:p>
@@ -3600,13 +3432,7 @@
         <w:rPr>
           <w:lang w:eastAsia="fr-CH"/>
         </w:rPr>
-        <w:t xml:space="preserve">Le client et le serveur communique </w:t>
-      </w:r>
-      <w:r>
-        <w:rPr>
-          <w:lang w:eastAsia="fr-CH"/>
-        </w:rPr>
-        <w:t>selon le protocole mis en place</w:t>
+        <w:t>Le client et le serveur communique selon le protocole mis en place</w:t>
       </w:r>
     </w:p>
     <w:p>
@@ -3678,13 +3504,7 @@
         <w:rPr>
           <w:lang w:eastAsia="fr-CH"/>
         </w:rPr>
-        <w:t xml:space="preserve">Le client </w:t>
-      </w:r>
-      <w:r>
-        <w:rPr>
-          <w:lang w:eastAsia="fr-CH"/>
-        </w:rPr>
-        <w:t>et le serveur s'échange des messages selon le protocole établi (Visualisation par Wireshark)</w:t>
+        <w:t>Le client et le serveur s'échange des messages selon le protocole établi (Visualisation par Wireshark)</w:t>
       </w:r>
     </w:p>
     <w:p>
@@ -3756,13 +3576,7 @@
         <w:rPr>
           <w:lang w:eastAsia="fr-CH"/>
         </w:rPr>
-        <w:t xml:space="preserve">Fabien : Bilan d’itération 1, monitoring, interaction avec la base </w:t>
-      </w:r>
-      <w:r>
-        <w:rPr>
-          <w:lang w:eastAsia="fr-CH"/>
-        </w:rPr>
-        <w:t xml:space="preserve">de données </w:t>
+        <w:t xml:space="preserve">Fabien : Bilan d’itération 1, monitoring, interaction avec la base de données </w:t>
       </w:r>
     </w:p>
     <w:p>
@@ -3881,13 +3695,7 @@
         <w:rPr>
           <w:lang w:eastAsia="fr-CH"/>
         </w:rPr>
-        <w:t>Interfac</w:t>
-      </w:r>
-      <w:r>
-        <w:rPr>
-          <w:lang w:eastAsia="fr-CH"/>
-        </w:rPr>
-        <w:t>e graphique : 3h30</w:t>
+        <w:t>Interface graphique : 3h30</w:t>
       </w:r>
     </w:p>
     <w:p>
@@ -4012,13 +3820,7 @@
         <w:rPr>
           <w:lang w:eastAsia="fr-CH"/>
         </w:rPr>
-        <w:t xml:space="preserve">Implémentation de la création d’une partie. Cas </w:t>
-      </w:r>
-      <w:r>
-        <w:rPr>
-          <w:lang w:eastAsia="fr-CH"/>
-        </w:rPr>
-        <w:t>d’utilisation : créer une partie et rejoindre une partie</w:t>
+        <w:t>Implémentation de la création d’une partie. Cas d’utilisation : créer une partie et rejoindre une partie</w:t>
       </w:r>
     </w:p>
     <w:p>
@@ -4161,14 +3963,7 @@
           <w:b/>
           <w:lang w:eastAsia="fr-CH"/>
         </w:rPr>
-        <w:t>Démonstrati</w:t>
-      </w:r>
-      <w:r>
-        <w:rPr>
-          <w:b/>
-          <w:lang w:eastAsia="fr-CH"/>
-        </w:rPr>
-        <w:t>on</w:t>
+        <w:t>Démonstration</w:t>
       </w:r>
     </w:p>
     <w:p>
@@ -4307,1417 +4102,1645 @@
         </w:rPr>
         <w:t>Rosanne : Gestion des parties : programmation</w:t>
       </w:r>
+    </w:p>
+    <w:p>
+      <w:pPr>
+        <w:pStyle w:val="Paragraphedeliste"/>
+        <w:spacing w:line="252" w:lineRule="auto"/>
+        <w:rPr>
+          <w:lang w:eastAsia="fr-CH"/>
+        </w:rPr>
+      </w:pPr>
+    </w:p>
+    <w:p>
+      <w:pPr>
+        <w:spacing w:line="252" w:lineRule="auto"/>
+      </w:pPr>
+      <w:r>
+        <w:rPr>
+          <w:b/>
+          <w:lang w:eastAsia="fr-CH"/>
+        </w:rPr>
+        <w:t>Efforts</w:t>
+      </w:r>
+    </w:p>
+    <w:p>
+      <w:pPr>
+        <w:numPr>
+          <w:ilvl w:val="0"/>
+          <w:numId w:val="35"/>
+        </w:numPr>
+        <w:spacing w:line="252" w:lineRule="auto"/>
+      </w:pPr>
+      <w:r>
+        <w:rPr>
+          <w:lang w:eastAsia="fr-CH"/>
+        </w:rPr>
+        <w:t>Inscription + Authentification : 2h</w:t>
+      </w:r>
+    </w:p>
+    <w:p>
+      <w:pPr>
+        <w:numPr>
+          <w:ilvl w:val="0"/>
+          <w:numId w:val="35"/>
+        </w:numPr>
+        <w:spacing w:line="252" w:lineRule="auto"/>
+      </w:pPr>
+      <w:r>
+        <w:rPr>
+          <w:lang w:eastAsia="fr-CH"/>
+        </w:rPr>
+        <w:t>Protocole : 1h</w:t>
+      </w:r>
+    </w:p>
+    <w:p>
+      <w:pPr>
+        <w:pStyle w:val="Paragraphedeliste"/>
+        <w:numPr>
+          <w:ilvl w:val="0"/>
+          <w:numId w:val="31"/>
+        </w:numPr>
+        <w:spacing w:line="252" w:lineRule="auto"/>
+        <w:rPr>
+          <w:b/>
+          <w:lang w:eastAsia="fr-CH"/>
+        </w:rPr>
+      </w:pPr>
+      <w:r>
+        <w:rPr>
+          <w:lang w:eastAsia="fr-CH"/>
+        </w:rPr>
+        <w:t>Interface graphique : 4h30</w:t>
+      </w:r>
+    </w:p>
+    <w:p>
+      <w:pPr>
+        <w:pStyle w:val="Paragraphedeliste"/>
+        <w:numPr>
+          <w:ilvl w:val="0"/>
+          <w:numId w:val="31"/>
+        </w:numPr>
+        <w:spacing w:line="252" w:lineRule="auto"/>
+      </w:pPr>
+      <w:r>
+        <w:rPr>
+          <w:lang w:eastAsia="fr-CH"/>
+        </w:rPr>
+        <w:t>Gestion des parties : 6h00</w:t>
+      </w:r>
+    </w:p>
+    <w:p>
+      <w:pPr>
+        <w:pStyle w:val="Paragraphedeliste"/>
+        <w:numPr>
+          <w:ilvl w:val="0"/>
+          <w:numId w:val="31"/>
+        </w:numPr>
+        <w:spacing w:line="252" w:lineRule="auto"/>
+        <w:rPr>
+          <w:lang w:eastAsia="fr-CH"/>
+        </w:rPr>
+      </w:pPr>
+      <w:r>
+        <w:rPr>
+          <w:lang w:eastAsia="fr-CH"/>
+        </w:rPr>
+        <w:t>Rapport : 1h</w:t>
+      </w:r>
+    </w:p>
+    <w:p>
+      <w:pPr>
+        <w:pStyle w:val="Titre2"/>
+      </w:pPr>
+      <w:r>
+        <w:t>Itération n°4</w:t>
+      </w:r>
+    </w:p>
+    <w:p>
+      <w:pPr>
+        <w:rPr>
+          <w:b/>
+          <w:lang w:eastAsia="fr-CH"/>
+        </w:rPr>
+      </w:pPr>
+      <w:r>
+        <w:rPr>
+          <w:b/>
+          <w:lang w:eastAsia="fr-CH"/>
+        </w:rPr>
+        <w:t>But</w:t>
+      </w:r>
+    </w:p>
+    <w:p>
+      <w:pPr>
+        <w:rPr>
+          <w:lang w:eastAsia="fr-CH"/>
+        </w:rPr>
+      </w:pPr>
+      <w:r>
+        <w:rPr>
+          <w:lang w:eastAsia="fr-CH"/>
+        </w:rPr>
+        <w:t>Implémentation du jeu et de ses règles. Cas d’utilisation : observer une partie et jouer(Variantes 1 à 3)</w:t>
+      </w:r>
+    </w:p>
+    <w:p>
+      <w:pPr>
+        <w:rPr>
+          <w:b/>
+          <w:lang w:eastAsia="fr-CH"/>
+        </w:rPr>
+      </w:pPr>
+      <w:r>
+        <w:rPr>
+          <w:b/>
+          <w:lang w:eastAsia="fr-CH"/>
+        </w:rPr>
+        <w:t>Dates</w:t>
+      </w:r>
+    </w:p>
+    <w:p>
+      <w:pPr>
+        <w:rPr>
+          <w:lang w:eastAsia="fr-CH"/>
+        </w:rPr>
+      </w:pPr>
+      <w:r>
+        <w:rPr>
+          <w:lang w:eastAsia="fr-CH"/>
+        </w:rPr>
+        <w:t>Du 12 mai 2016 au 19 mai 2016</w:t>
+      </w:r>
+    </w:p>
+    <w:p>
+      <w:pPr>
+        <w:rPr>
+          <w:b/>
+          <w:lang w:eastAsia="fr-CH"/>
+        </w:rPr>
+      </w:pPr>
+      <w:r>
+        <w:rPr>
+          <w:b/>
+          <w:lang w:eastAsia="fr-CH"/>
+        </w:rPr>
+        <w:t>Phase</w:t>
+      </w:r>
+    </w:p>
+    <w:p>
+      <w:pPr>
+        <w:rPr>
+          <w:lang w:eastAsia="fr-CH"/>
+        </w:rPr>
+      </w:pPr>
+      <w:r>
+        <w:rPr>
+          <w:lang w:eastAsia="fr-CH"/>
+        </w:rPr>
+        <w:t>Implémentation et conception</w:t>
+      </w:r>
+    </w:p>
+    <w:p>
+      <w:pPr>
+        <w:rPr>
+          <w:b/>
+          <w:lang w:eastAsia="fr-CH"/>
+        </w:rPr>
+      </w:pPr>
+      <w:r>
+        <w:rPr>
+          <w:b/>
+          <w:lang w:eastAsia="fr-CH"/>
+        </w:rPr>
+        <w:t>Fonctionnalités</w:t>
+      </w:r>
+    </w:p>
+    <w:p>
+      <w:pPr>
+        <w:pStyle w:val="Paragraphedeliste"/>
+        <w:numPr>
+          <w:ilvl w:val="0"/>
+          <w:numId w:val="18"/>
+        </w:numPr>
+        <w:spacing w:line="252" w:lineRule="auto"/>
+        <w:rPr>
+          <w:lang w:eastAsia="fr-CH"/>
+        </w:rPr>
+      </w:pPr>
+      <w:r>
+        <w:rPr>
+          <w:lang w:eastAsia="fr-CH"/>
+        </w:rPr>
+        <w:t>Le client peut observer une partie</w:t>
+      </w:r>
+    </w:p>
+    <w:p>
+      <w:pPr>
+        <w:pStyle w:val="Paragraphedeliste"/>
+        <w:numPr>
+          <w:ilvl w:val="0"/>
+          <w:numId w:val="18"/>
+        </w:numPr>
+        <w:spacing w:line="252" w:lineRule="auto"/>
+        <w:rPr>
+          <w:lang w:eastAsia="fr-CH"/>
+        </w:rPr>
+      </w:pPr>
+      <w:r>
+        <w:rPr>
+          <w:lang w:eastAsia="fr-CH"/>
+        </w:rPr>
+        <w:t>Le client peut jouer une partie</w:t>
+      </w:r>
+    </w:p>
+    <w:p>
+      <w:pPr>
+        <w:rPr>
+          <w:b/>
+          <w:lang w:eastAsia="fr-CH"/>
+        </w:rPr>
+      </w:pPr>
+      <w:r>
+        <w:rPr>
+          <w:b/>
+          <w:lang w:eastAsia="fr-CH"/>
+        </w:rPr>
+        <w:t>Démonstration</w:t>
+      </w:r>
+    </w:p>
+    <w:p>
+      <w:pPr>
+        <w:pStyle w:val="Paragraphedeliste"/>
+        <w:numPr>
+          <w:ilvl w:val="0"/>
+          <w:numId w:val="19"/>
+        </w:numPr>
+        <w:spacing w:line="252" w:lineRule="auto"/>
+        <w:rPr>
+          <w:lang w:eastAsia="fr-CH"/>
+        </w:rPr>
+      </w:pPr>
+      <w:r>
+        <w:rPr>
+          <w:lang w:eastAsia="fr-CH"/>
+        </w:rPr>
+        <w:t>Démonstrations lors de l’itération 5</w:t>
+      </w:r>
+    </w:p>
+    <w:p>
+      <w:pPr>
+        <w:spacing w:line="252" w:lineRule="auto"/>
+        <w:rPr>
+          <w:b/>
+          <w:lang w:eastAsia="fr-CH"/>
+        </w:rPr>
+      </w:pPr>
+      <w:r>
+        <w:rPr>
+          <w:b/>
+          <w:lang w:eastAsia="fr-CH"/>
+        </w:rPr>
+        <w:t>Partage du travail</w:t>
+      </w:r>
+    </w:p>
+    <w:p>
+      <w:pPr>
+        <w:pStyle w:val="Paragraphedeliste"/>
+        <w:numPr>
+          <w:ilvl w:val="0"/>
+          <w:numId w:val="30"/>
+        </w:numPr>
+        <w:rPr>
+          <w:lang w:eastAsia="fr-CH"/>
+        </w:rPr>
+      </w:pPr>
+      <w:r>
+        <w:rPr>
+          <w:lang w:eastAsia="fr-CH"/>
+        </w:rPr>
+        <w:t xml:space="preserve">Fabien : </w:t>
+      </w:r>
+    </w:p>
+    <w:p>
+      <w:pPr>
+        <w:pStyle w:val="Paragraphedeliste"/>
+        <w:numPr>
+          <w:ilvl w:val="0"/>
+          <w:numId w:val="30"/>
+        </w:numPr>
+        <w:rPr>
+          <w:lang w:eastAsia="fr-CH"/>
+        </w:rPr>
+      </w:pPr>
+      <w:r>
+        <w:rPr>
+          <w:lang w:eastAsia="fr-CH"/>
+        </w:rPr>
+        <w:t xml:space="preserve">Kevin : </w:t>
+      </w:r>
+    </w:p>
+    <w:p>
+      <w:pPr>
+        <w:pStyle w:val="Paragraphedeliste"/>
+        <w:numPr>
+          <w:ilvl w:val="0"/>
+          <w:numId w:val="30"/>
+        </w:numPr>
+        <w:rPr>
+          <w:lang w:eastAsia="fr-CH"/>
+        </w:rPr>
+      </w:pPr>
+      <w:r>
+        <w:rPr>
+          <w:lang w:eastAsia="fr-CH"/>
+        </w:rPr>
+        <w:t xml:space="preserve">Ibrahim : </w:t>
+      </w:r>
+    </w:p>
+    <w:p>
+      <w:pPr>
+        <w:pStyle w:val="Paragraphedeliste"/>
+        <w:numPr>
+          <w:ilvl w:val="0"/>
+          <w:numId w:val="30"/>
+        </w:numPr>
+        <w:rPr>
+          <w:lang w:eastAsia="fr-CH"/>
+        </w:rPr>
+      </w:pPr>
+      <w:r>
+        <w:rPr>
+          <w:lang w:eastAsia="fr-CH"/>
+        </w:rPr>
+        <w:t xml:space="preserve">Madolyne : </w:t>
+      </w:r>
+    </w:p>
+    <w:p>
+      <w:pPr>
+        <w:pStyle w:val="Paragraphedeliste"/>
+        <w:numPr>
+          <w:ilvl w:val="0"/>
+          <w:numId w:val="30"/>
+        </w:numPr>
+        <w:spacing w:line="252" w:lineRule="auto"/>
+        <w:rPr>
+          <w:b/>
+          <w:lang w:eastAsia="fr-CH"/>
+        </w:rPr>
+      </w:pPr>
+      <w:r>
+        <w:rPr>
+          <w:lang w:eastAsia="fr-CH"/>
+        </w:rPr>
+        <w:t>Rosanne :</w:t>
+      </w:r>
+    </w:p>
+    <w:p>
+      <w:pPr>
+        <w:pStyle w:val="Paragraphedeliste"/>
+        <w:spacing w:line="252" w:lineRule="auto"/>
+        <w:rPr>
+          <w:lang w:eastAsia="fr-CH"/>
+        </w:rPr>
+      </w:pPr>
+    </w:p>
+    <w:p>
+      <w:pPr>
+        <w:spacing w:line="252" w:lineRule="auto"/>
+        <w:rPr>
+          <w:b/>
+          <w:lang w:eastAsia="fr-CH"/>
+        </w:rPr>
+      </w:pPr>
+      <w:r>
+        <w:rPr>
+          <w:b/>
+          <w:lang w:eastAsia="fr-CH"/>
+        </w:rPr>
+        <w:t>Efforts</w:t>
+      </w:r>
+    </w:p>
+    <w:p>
+      <w:pPr>
+        <w:pStyle w:val="Paragraphedeliste"/>
+        <w:numPr>
+          <w:ilvl w:val="0"/>
+          <w:numId w:val="31"/>
+        </w:numPr>
+        <w:spacing w:line="252" w:lineRule="auto"/>
+        <w:rPr>
+          <w:lang w:eastAsia="fr-CH"/>
+        </w:rPr>
+      </w:pPr>
+    </w:p>
+    <w:p>
+      <w:pPr>
+        <w:pStyle w:val="Paragraphedeliste"/>
+        <w:rPr>
+          <w:lang w:eastAsia="fr-CH"/>
+        </w:rPr>
+      </w:pPr>
+    </w:p>
+    <w:p>
+      <w:pPr>
+        <w:pStyle w:val="Titre2"/>
+      </w:pPr>
+      <w:r>
+        <w:t>Itération n°5</w:t>
+      </w:r>
+    </w:p>
+    <w:p>
+      <w:pPr>
+        <w:rPr>
+          <w:b/>
+          <w:lang w:eastAsia="fr-CH"/>
+        </w:rPr>
+      </w:pPr>
+      <w:r>
+        <w:rPr>
+          <w:b/>
+          <w:lang w:eastAsia="fr-CH"/>
+        </w:rPr>
+        <w:t>But</w:t>
+      </w:r>
+    </w:p>
+    <w:p>
+      <w:pPr>
+        <w:rPr>
+          <w:lang w:eastAsia="fr-CH"/>
+        </w:rPr>
+      </w:pPr>
+      <w:r>
+        <w:rPr>
+          <w:lang w:eastAsia="fr-CH"/>
+        </w:rPr>
+        <w:t>Implémentation de la création d’une partie ainsi que la finalisation de l’authentification et de l’inscription. Cas d’utilisation : authentification, inscription, créer une partie et rejoindre une partie.</w:t>
+      </w:r>
+    </w:p>
+    <w:p>
+      <w:pPr>
+        <w:rPr>
+          <w:b/>
+          <w:lang w:eastAsia="fr-CH"/>
+        </w:rPr>
+      </w:pPr>
+      <w:r>
+        <w:rPr>
+          <w:b/>
+          <w:lang w:eastAsia="fr-CH"/>
+        </w:rPr>
+        <w:t>Dates</w:t>
+      </w:r>
+    </w:p>
+    <w:p>
+      <w:pPr>
+        <w:rPr>
+          <w:lang w:eastAsia="fr-CH"/>
+        </w:rPr>
+      </w:pPr>
+      <w:r>
+        <w:rPr>
+          <w:lang w:eastAsia="fr-CH"/>
+        </w:rPr>
+        <w:t>Du 19 mai 2016 au 26 mai 2016.</w:t>
+      </w:r>
+    </w:p>
+    <w:p>
+      <w:pPr>
+        <w:rPr>
+          <w:b/>
+          <w:lang w:eastAsia="fr-CH"/>
+        </w:rPr>
+      </w:pPr>
+      <w:r>
+        <w:rPr>
+          <w:b/>
+          <w:lang w:eastAsia="fr-CH"/>
+        </w:rPr>
+        <w:t>Phase</w:t>
+      </w:r>
+    </w:p>
+    <w:p>
+      <w:pPr>
+        <w:rPr>
+          <w:lang w:eastAsia="fr-CH"/>
+        </w:rPr>
+      </w:pPr>
+      <w:r>
+        <w:rPr>
+          <w:lang w:eastAsia="fr-CH"/>
+        </w:rPr>
+        <w:t>Implémentation et conception</w:t>
+      </w:r>
+    </w:p>
+    <w:p>
+      <w:pPr>
+        <w:rPr>
+          <w:b/>
+          <w:lang w:eastAsia="fr-CH"/>
+        </w:rPr>
+      </w:pPr>
+      <w:r>
+        <w:rPr>
+          <w:b/>
+          <w:lang w:eastAsia="fr-CH"/>
+        </w:rPr>
+        <w:lastRenderedPageBreak/>
+        <w:t>Fonctionnalités</w:t>
+      </w:r>
+    </w:p>
+    <w:p>
+      <w:pPr>
+        <w:pStyle w:val="Paragraphedeliste"/>
+        <w:numPr>
+          <w:ilvl w:val="0"/>
+          <w:numId w:val="18"/>
+        </w:numPr>
+        <w:spacing w:line="252" w:lineRule="auto"/>
+        <w:rPr>
+          <w:lang w:eastAsia="fr-CH"/>
+        </w:rPr>
+      </w:pPr>
+      <w:r>
+        <w:rPr>
+          <w:lang w:eastAsia="fr-CH"/>
+        </w:rPr>
+        <w:t xml:space="preserve">Le client </w:t>
+      </w:r>
+      <w:r>
+        <w:rPr>
+          <w:lang w:eastAsia="fr-CH"/>
+        </w:rPr>
+        <w:t>peut créer une partie</w:t>
+      </w:r>
+    </w:p>
+    <w:p>
+      <w:pPr>
+        <w:pStyle w:val="Paragraphedeliste"/>
+        <w:numPr>
+          <w:ilvl w:val="0"/>
+          <w:numId w:val="18"/>
+        </w:numPr>
+        <w:spacing w:line="252" w:lineRule="auto"/>
+        <w:rPr>
+          <w:lang w:eastAsia="fr-CH"/>
+        </w:rPr>
+      </w:pPr>
+      <w:r>
+        <w:rPr>
+          <w:lang w:eastAsia="fr-CH"/>
+        </w:rPr>
+        <w:t>Le serveur crée la partie</w:t>
+      </w:r>
+    </w:p>
+    <w:p>
+      <w:pPr>
+        <w:pStyle w:val="Paragraphedeliste"/>
+        <w:numPr>
+          <w:ilvl w:val="0"/>
+          <w:numId w:val="18"/>
+        </w:numPr>
+        <w:spacing w:line="252" w:lineRule="auto"/>
+        <w:rPr>
+          <w:lang w:eastAsia="fr-CH"/>
+        </w:rPr>
+      </w:pPr>
+      <w:r>
+        <w:rPr>
+          <w:lang w:eastAsia="fr-CH"/>
+        </w:rPr>
+        <w:t>Le client peut rejoindre une partie</w:t>
+      </w:r>
+    </w:p>
+    <w:p>
+      <w:pPr>
+        <w:rPr>
+          <w:b/>
+          <w:lang w:eastAsia="fr-CH"/>
+        </w:rPr>
+      </w:pPr>
+      <w:r>
+        <w:rPr>
+          <w:b/>
+          <w:lang w:eastAsia="fr-CH"/>
+        </w:rPr>
+        <w:t>Démonstration</w:t>
+      </w:r>
+    </w:p>
+    <w:p>
+      <w:pPr>
+        <w:pStyle w:val="Paragraphedeliste"/>
+        <w:numPr>
+          <w:ilvl w:val="0"/>
+          <w:numId w:val="19"/>
+        </w:numPr>
+        <w:spacing w:line="252" w:lineRule="auto"/>
+        <w:rPr>
+          <w:lang w:eastAsia="fr-CH"/>
+        </w:rPr>
+      </w:pPr>
+      <w:r>
+        <w:rPr>
+          <w:lang w:eastAsia="fr-CH"/>
+        </w:rPr>
+        <w:t>Création d’une partie</w:t>
+      </w:r>
+    </w:p>
+    <w:p>
+      <w:pPr>
+        <w:pStyle w:val="Paragraphedeliste"/>
+        <w:numPr>
+          <w:ilvl w:val="0"/>
+          <w:numId w:val="19"/>
+        </w:numPr>
+        <w:spacing w:line="252" w:lineRule="auto"/>
+        <w:rPr>
+          <w:lang w:eastAsia="fr-CH"/>
+        </w:rPr>
+      </w:pPr>
+      <w:r>
+        <w:rPr>
+          <w:lang w:eastAsia="fr-CH"/>
+        </w:rPr>
+        <w:t>Rejoindre une partie créée</w:t>
+      </w:r>
+    </w:p>
+    <w:p>
+      <w:pPr>
+        <w:spacing w:line="252" w:lineRule="auto"/>
+        <w:rPr>
+          <w:b/>
+          <w:lang w:eastAsia="fr-CH"/>
+        </w:rPr>
+      </w:pPr>
+      <w:r>
+        <w:rPr>
+          <w:b/>
+          <w:lang w:eastAsia="fr-CH"/>
+        </w:rPr>
+        <w:t>Partage du travail</w:t>
+      </w:r>
+    </w:p>
+    <w:p>
+      <w:pPr>
+        <w:pStyle w:val="Paragraphedeliste"/>
+        <w:numPr>
+          <w:ilvl w:val="0"/>
+          <w:numId w:val="30"/>
+        </w:numPr>
+        <w:rPr>
+          <w:lang w:eastAsia="fr-CH"/>
+        </w:rPr>
+      </w:pPr>
+      <w:r>
+        <w:rPr>
+          <w:lang w:eastAsia="fr-CH"/>
+        </w:rPr>
+        <w:t xml:space="preserve">Fabien : </w:t>
+      </w:r>
+      <w:r>
+        <w:rPr>
+          <w:lang w:eastAsia="fr-CH"/>
+        </w:rPr>
+        <w:t>Gestion des parties : programmation et authentification + inscription</w:t>
+      </w:r>
+    </w:p>
+    <w:p>
+      <w:pPr>
+        <w:pStyle w:val="Paragraphedeliste"/>
+        <w:numPr>
+          <w:ilvl w:val="0"/>
+          <w:numId w:val="30"/>
+        </w:numPr>
+        <w:rPr>
+          <w:lang w:eastAsia="fr-CH"/>
+        </w:rPr>
+      </w:pPr>
+      <w:r>
+        <w:rPr>
+          <w:lang w:eastAsia="fr-CH"/>
+        </w:rPr>
+        <w:t xml:space="preserve">Kevin : </w:t>
+      </w:r>
+      <w:r>
+        <w:rPr>
+          <w:lang w:eastAsia="fr-CH"/>
+        </w:rPr>
+        <w:t>Gestion des parties : programmation</w:t>
+      </w:r>
+    </w:p>
+    <w:p>
+      <w:pPr>
+        <w:pStyle w:val="Paragraphedeliste"/>
+        <w:numPr>
+          <w:ilvl w:val="0"/>
+          <w:numId w:val="30"/>
+        </w:numPr>
+        <w:rPr>
+          <w:lang w:eastAsia="fr-CH"/>
+        </w:rPr>
+      </w:pPr>
+      <w:r>
+        <w:rPr>
+          <w:lang w:eastAsia="fr-CH"/>
+        </w:rPr>
+        <w:t xml:space="preserve">Ibrahim : </w:t>
+      </w:r>
+      <w:r>
+        <w:rPr>
+          <w:lang w:eastAsia="fr-CH"/>
+        </w:rPr>
+        <w:t>Gestion des parties : communication avec la base de données</w:t>
+      </w:r>
+    </w:p>
+    <w:p>
+      <w:pPr>
+        <w:pStyle w:val="Paragraphedeliste"/>
+        <w:numPr>
+          <w:ilvl w:val="0"/>
+          <w:numId w:val="30"/>
+        </w:numPr>
+        <w:rPr>
+          <w:lang w:eastAsia="fr-CH"/>
+        </w:rPr>
+      </w:pPr>
+      <w:r>
+        <w:rPr>
+          <w:lang w:eastAsia="fr-CH"/>
+        </w:rPr>
+        <w:t xml:space="preserve">Madolyne : </w:t>
+      </w:r>
+      <w:r>
+        <w:rPr>
+          <w:lang w:eastAsia="fr-CH"/>
+        </w:rPr>
+        <w:t>Interface graphique</w:t>
+      </w:r>
+    </w:p>
+    <w:p>
+      <w:pPr>
+        <w:pStyle w:val="Paragraphedeliste"/>
+        <w:numPr>
+          <w:ilvl w:val="0"/>
+          <w:numId w:val="30"/>
+        </w:numPr>
+        <w:spacing w:line="252" w:lineRule="auto"/>
+        <w:rPr>
+          <w:b/>
+          <w:lang w:eastAsia="fr-CH"/>
+        </w:rPr>
+      </w:pPr>
+      <w:r>
+        <w:rPr>
+          <w:lang w:eastAsia="fr-CH"/>
+        </w:rPr>
+        <w:t>Rosanne :</w:t>
+      </w:r>
+      <w:r>
+        <w:rPr>
+          <w:lang w:eastAsia="fr-CH"/>
+        </w:rPr>
+        <w:t xml:space="preserve"> Gestion des parties : programmation</w:t>
+      </w:r>
+    </w:p>
+    <w:p>
+      <w:pPr>
+        <w:pStyle w:val="Paragraphedeliste"/>
+        <w:spacing w:line="252" w:lineRule="auto"/>
+        <w:rPr>
+          <w:lang w:eastAsia="fr-CH"/>
+        </w:rPr>
+      </w:pPr>
+    </w:p>
+    <w:p>
+      <w:pPr>
+        <w:spacing w:line="252" w:lineRule="auto"/>
+        <w:rPr>
+          <w:b/>
+          <w:lang w:eastAsia="fr-CH"/>
+        </w:rPr>
+      </w:pPr>
+      <w:r>
+        <w:rPr>
+          <w:b/>
+          <w:lang w:eastAsia="fr-CH"/>
+        </w:rPr>
+        <w:t>Efforts</w:t>
+      </w:r>
+    </w:p>
+    <w:p>
+      <w:pPr>
+        <w:pStyle w:val="Paragraphedeliste"/>
+        <w:numPr>
+          <w:ilvl w:val="0"/>
+          <w:numId w:val="31"/>
+        </w:numPr>
+        <w:spacing w:line="252" w:lineRule="auto"/>
+        <w:rPr>
+          <w:lang w:eastAsia="fr-CH"/>
+        </w:rPr>
+      </w:pPr>
+      <w:r>
+        <w:rPr>
+          <w:lang w:eastAsia="fr-CH"/>
+        </w:rPr>
+        <w:t>Inscription + authentification : 2h</w:t>
+      </w:r>
+    </w:p>
+    <w:p>
+      <w:pPr>
+        <w:pStyle w:val="Paragraphedeliste"/>
+        <w:numPr>
+          <w:ilvl w:val="0"/>
+          <w:numId w:val="31"/>
+        </w:numPr>
+        <w:spacing w:line="252" w:lineRule="auto"/>
+        <w:rPr>
+          <w:lang w:eastAsia="fr-CH"/>
+        </w:rPr>
+      </w:pPr>
+      <w:r>
+        <w:rPr>
+          <w:lang w:eastAsia="fr-CH"/>
+        </w:rPr>
+        <w:t>Interface graphique : 4h30</w:t>
+      </w:r>
+    </w:p>
+    <w:p>
+      <w:pPr>
+        <w:pStyle w:val="Paragraphedeliste"/>
+        <w:numPr>
+          <w:ilvl w:val="0"/>
+          <w:numId w:val="31"/>
+        </w:numPr>
+        <w:spacing w:line="252" w:lineRule="auto"/>
+        <w:rPr>
+          <w:lang w:eastAsia="fr-CH"/>
+        </w:rPr>
+      </w:pPr>
+      <w:r>
+        <w:rPr>
+          <w:lang w:eastAsia="fr-CH"/>
+        </w:rPr>
+        <w:t>Gestion des parties : 9h</w:t>
+      </w:r>
+    </w:p>
+    <w:p>
+      <w:pPr>
+        <w:pStyle w:val="Paragraphedeliste"/>
+        <w:numPr>
+          <w:ilvl w:val="0"/>
+          <w:numId w:val="31"/>
+        </w:numPr>
+        <w:spacing w:line="252" w:lineRule="auto"/>
+        <w:rPr>
+          <w:lang w:eastAsia="fr-CH"/>
+        </w:rPr>
+      </w:pPr>
+      <w:r>
+        <w:rPr>
+          <w:lang w:eastAsia="fr-CH"/>
+        </w:rPr>
+        <w:t>Rapport : 1h</w:t>
+      </w:r>
+    </w:p>
+    <w:p>
+      <w:pPr>
+        <w:rPr>
+          <w:b/>
+          <w:lang w:eastAsia="fr-CH"/>
+        </w:rPr>
+      </w:pPr>
+    </w:p>
+    <w:p>
+      <w:pPr>
+        <w:rPr>
+          <w:b/>
+          <w:lang w:eastAsia="fr-CH"/>
+        </w:rPr>
+      </w:pPr>
+    </w:p>
+    <w:p>
+      <w:pPr>
+        <w:rPr>
+          <w:b/>
+          <w:lang w:eastAsia="fr-CH"/>
+        </w:rPr>
+      </w:pPr>
+    </w:p>
+    <w:p>
+      <w:pPr>
+        <w:rPr>
+          <w:b/>
+          <w:lang w:eastAsia="fr-CH"/>
+        </w:rPr>
+      </w:pPr>
+    </w:p>
+    <w:p>
+      <w:pPr>
+        <w:pStyle w:val="Titre2"/>
+      </w:pPr>
+      <w:r>
+        <w:t>Itération n°6</w:t>
+      </w:r>
+    </w:p>
+    <w:p>
+      <w:pPr>
+        <w:rPr>
+          <w:b/>
+          <w:lang w:eastAsia="fr-CH"/>
+        </w:rPr>
+      </w:pPr>
+      <w:r>
+        <w:rPr>
+          <w:b/>
+          <w:lang w:eastAsia="fr-CH"/>
+        </w:rPr>
+        <w:t>But</w:t>
+      </w:r>
+    </w:p>
+    <w:p>
+      <w:pPr>
+        <w:rPr>
+          <w:lang w:eastAsia="fr-CH"/>
+        </w:rPr>
+      </w:pPr>
+      <w:r>
+        <w:rPr>
+          <w:lang w:eastAsia="fr-CH"/>
+        </w:rPr>
+        <w:t>Implémentation d</w:t>
+      </w:r>
+      <w:r>
+        <w:rPr>
+          <w:lang w:eastAsia="fr-CH"/>
+        </w:rPr>
+        <w:t>u jeu et de ses règles</w:t>
+      </w:r>
+      <w:r>
+        <w:rPr>
+          <w:lang w:eastAsia="fr-CH"/>
+        </w:rPr>
+        <w:t xml:space="preserve">. Cas d’utilisation : </w:t>
+      </w:r>
+      <w:r>
+        <w:rPr>
+          <w:lang w:eastAsia="fr-CH"/>
+        </w:rPr>
+        <w:t>jouer (variantes 1 à 3)</w:t>
+      </w:r>
+    </w:p>
+    <w:p>
+      <w:pPr>
+        <w:rPr>
+          <w:b/>
+          <w:lang w:eastAsia="fr-CH"/>
+        </w:rPr>
+      </w:pPr>
+      <w:r>
+        <w:rPr>
+          <w:b/>
+          <w:lang w:eastAsia="fr-CH"/>
+        </w:rPr>
+        <w:t>Dates</w:t>
+      </w:r>
+    </w:p>
+    <w:p>
+      <w:pPr>
+        <w:rPr>
+          <w:lang w:eastAsia="fr-CH"/>
+        </w:rPr>
+      </w:pPr>
+      <w:r>
+        <w:rPr>
+          <w:lang w:eastAsia="fr-CH"/>
+        </w:rPr>
+        <w:t>Du 26 mai 2016 au 2 juin 2016.</w:t>
+      </w:r>
+    </w:p>
+    <w:p>
+      <w:pPr>
+        <w:rPr>
+          <w:b/>
+          <w:lang w:eastAsia="fr-CH"/>
+        </w:rPr>
+      </w:pPr>
+      <w:r>
+        <w:rPr>
+          <w:b/>
+          <w:lang w:eastAsia="fr-CH"/>
+        </w:rPr>
+        <w:t>Phase</w:t>
+      </w:r>
+    </w:p>
+    <w:p>
+      <w:pPr>
+        <w:rPr>
+          <w:b/>
+          <w:lang w:eastAsia="fr-CH"/>
+        </w:rPr>
+      </w:pPr>
+      <w:r>
+        <w:rPr>
+          <w:lang w:eastAsia="fr-CH"/>
+        </w:rPr>
+        <w:t>Implémentation et conception</w:t>
+      </w:r>
+    </w:p>
+    <w:p>
+      <w:pPr>
+        <w:rPr>
+          <w:b/>
+          <w:lang w:eastAsia="fr-CH"/>
+        </w:rPr>
+      </w:pPr>
+      <w:r>
+        <w:rPr>
+          <w:b/>
+          <w:lang w:eastAsia="fr-CH"/>
+        </w:rPr>
+        <w:t>Fonctionnalités</w:t>
+      </w:r>
+    </w:p>
+    <w:p>
+      <w:pPr>
+        <w:pStyle w:val="Paragraphedeliste"/>
+        <w:numPr>
+          <w:ilvl w:val="0"/>
+          <w:numId w:val="19"/>
+        </w:numPr>
+        <w:spacing w:line="252" w:lineRule="auto"/>
+        <w:rPr>
+          <w:lang w:eastAsia="fr-CH"/>
+        </w:rPr>
+      </w:pPr>
+      <w:r>
+        <w:rPr>
+          <w:lang w:eastAsia="fr-CH"/>
+        </w:rPr>
+        <w:t>Le client peut jouer une partie</w:t>
+      </w:r>
+    </w:p>
+    <w:p>
+      <w:pPr>
+        <w:rPr>
+          <w:b/>
+          <w:lang w:eastAsia="fr-CH"/>
+        </w:rPr>
+      </w:pPr>
+      <w:r>
+        <w:rPr>
+          <w:b/>
+          <w:lang w:eastAsia="fr-CH"/>
+        </w:rPr>
+        <w:t>Démonstration</w:t>
+      </w:r>
+    </w:p>
+    <w:p>
+      <w:pPr>
+        <w:pStyle w:val="Paragraphedeliste"/>
+        <w:numPr>
+          <w:ilvl w:val="0"/>
+          <w:numId w:val="30"/>
+        </w:numPr>
+        <w:rPr>
+          <w:lang w:eastAsia="fr-CH"/>
+        </w:rPr>
+      </w:pPr>
+      <w:r>
+        <w:rPr>
+          <w:lang w:eastAsia="fr-CH"/>
+        </w:rPr>
+        <w:t>Démonstration lors de l’itération 7</w:t>
+      </w:r>
+    </w:p>
+    <w:p>
+      <w:pPr>
+        <w:spacing w:line="252" w:lineRule="auto"/>
+        <w:rPr>
+          <w:b/>
+          <w:lang w:eastAsia="fr-CH"/>
+        </w:rPr>
+      </w:pPr>
+      <w:r>
+        <w:rPr>
+          <w:b/>
+          <w:lang w:eastAsia="fr-CH"/>
+        </w:rPr>
+        <w:t>Partage du travail</w:t>
+      </w:r>
+    </w:p>
+    <w:p>
+      <w:pPr>
+        <w:pStyle w:val="Paragraphedeliste"/>
+        <w:numPr>
+          <w:ilvl w:val="0"/>
+          <w:numId w:val="30"/>
+        </w:numPr>
+        <w:rPr>
+          <w:lang w:eastAsia="fr-CH"/>
+        </w:rPr>
+      </w:pPr>
+      <w:r>
+        <w:rPr>
+          <w:lang w:eastAsia="fr-CH"/>
+        </w:rPr>
+        <w:t xml:space="preserve">Fabien : </w:t>
+      </w:r>
+      <w:r>
+        <w:rPr>
+          <w:lang w:eastAsia="fr-CH"/>
+        </w:rPr>
+        <w:t>Programmation</w:t>
+      </w:r>
+    </w:p>
+    <w:p>
+      <w:pPr>
+        <w:pStyle w:val="Paragraphedeliste"/>
+        <w:numPr>
+          <w:ilvl w:val="0"/>
+          <w:numId w:val="30"/>
+        </w:numPr>
+        <w:rPr>
+          <w:lang w:eastAsia="fr-CH"/>
+        </w:rPr>
+      </w:pPr>
+      <w:r>
+        <w:rPr>
+          <w:lang w:eastAsia="fr-CH"/>
+        </w:rPr>
+        <w:t xml:space="preserve">Kevin : </w:t>
+      </w:r>
+      <w:r>
+        <w:rPr>
+          <w:lang w:eastAsia="fr-CH"/>
+        </w:rPr>
+        <w:t>Programmation</w:t>
+      </w:r>
+    </w:p>
+    <w:p>
+      <w:pPr>
+        <w:pStyle w:val="Paragraphedeliste"/>
+        <w:numPr>
+          <w:ilvl w:val="0"/>
+          <w:numId w:val="30"/>
+        </w:numPr>
+        <w:rPr>
+          <w:lang w:eastAsia="fr-CH"/>
+        </w:rPr>
+      </w:pPr>
+      <w:r>
+        <w:rPr>
+          <w:lang w:eastAsia="fr-CH"/>
+        </w:rPr>
+        <w:t xml:space="preserve">Ibrahim : </w:t>
+      </w:r>
+      <w:r>
+        <w:rPr>
+          <w:lang w:eastAsia="fr-CH"/>
+        </w:rPr>
+        <w:t>Communication avec la base de données</w:t>
+      </w:r>
+    </w:p>
+    <w:p>
+      <w:pPr>
+        <w:pStyle w:val="Paragraphedeliste"/>
+        <w:numPr>
+          <w:ilvl w:val="0"/>
+          <w:numId w:val="30"/>
+        </w:numPr>
+        <w:rPr>
+          <w:lang w:eastAsia="fr-CH"/>
+        </w:rPr>
+      </w:pPr>
+      <w:r>
+        <w:rPr>
+          <w:lang w:eastAsia="fr-CH"/>
+        </w:rPr>
+        <w:t xml:space="preserve">Madolyne : </w:t>
+      </w:r>
+      <w:r>
+        <w:rPr>
+          <w:lang w:eastAsia="fr-CH"/>
+        </w:rPr>
+        <w:t>Interface graphique</w:t>
+      </w:r>
+    </w:p>
+    <w:p>
+      <w:pPr>
+        <w:pStyle w:val="Paragraphedeliste"/>
+        <w:numPr>
+          <w:ilvl w:val="0"/>
+          <w:numId w:val="30"/>
+        </w:numPr>
+        <w:spacing w:line="252" w:lineRule="auto"/>
+        <w:rPr>
+          <w:b/>
+          <w:lang w:eastAsia="fr-CH"/>
+        </w:rPr>
+      </w:pPr>
+      <w:r>
+        <w:rPr>
+          <w:lang w:eastAsia="fr-CH"/>
+        </w:rPr>
+        <w:t>Rosanne :</w:t>
+      </w:r>
+      <w:r>
+        <w:rPr>
+          <w:lang w:eastAsia="fr-CH"/>
+        </w:rPr>
+        <w:t xml:space="preserve"> Programmation</w:t>
+      </w:r>
+    </w:p>
+    <w:p>
+      <w:pPr>
+        <w:pStyle w:val="Paragraphedeliste"/>
+        <w:spacing w:line="252" w:lineRule="auto"/>
+        <w:rPr>
+          <w:lang w:eastAsia="fr-CH"/>
+        </w:rPr>
+      </w:pPr>
+    </w:p>
+    <w:p>
+      <w:pPr>
+        <w:spacing w:line="252" w:lineRule="auto"/>
+        <w:rPr>
+          <w:b/>
+          <w:lang w:eastAsia="fr-CH"/>
+        </w:rPr>
+      </w:pPr>
+      <w:r>
+        <w:rPr>
+          <w:b/>
+          <w:lang w:eastAsia="fr-CH"/>
+        </w:rPr>
+        <w:t>Efforts</w:t>
+      </w:r>
+    </w:p>
+    <w:p>
+      <w:pPr>
+        <w:pStyle w:val="Paragraphedeliste"/>
+        <w:numPr>
+          <w:ilvl w:val="0"/>
+          <w:numId w:val="31"/>
+        </w:numPr>
+        <w:spacing w:line="252" w:lineRule="auto"/>
+        <w:rPr>
+          <w:lang w:eastAsia="fr-CH"/>
+        </w:rPr>
+      </w:pPr>
+    </w:p>
+    <w:p/>
+    <w:p>
+      <w:pPr>
+        <w:pStyle w:val="Titre2"/>
+      </w:pPr>
+      <w:r>
+        <w:lastRenderedPageBreak/>
+        <w:t>Itération n°7</w:t>
+      </w:r>
+    </w:p>
+    <w:p>
+      <w:pPr>
+        <w:rPr>
+          <w:b/>
+          <w:lang w:eastAsia="fr-CH"/>
+        </w:rPr>
+      </w:pPr>
+      <w:r>
+        <w:rPr>
+          <w:b/>
+          <w:lang w:eastAsia="fr-CH"/>
+        </w:rPr>
+        <w:t>But</w:t>
+      </w:r>
+    </w:p>
+    <w:p>
+      <w:pPr>
+        <w:rPr>
+          <w:lang w:eastAsia="fr-CH"/>
+        </w:rPr>
+      </w:pPr>
+      <w:r>
+        <w:rPr>
+          <w:lang w:eastAsia="fr-CH"/>
+        </w:rPr>
+        <w:t>Implémentation du jeu et  de ses règles. Cas d’utilisation : Jouer (Echecs 1 et 2)</w:t>
+      </w:r>
+    </w:p>
+    <w:p>
+      <w:pPr>
+        <w:rPr>
+          <w:b/>
+          <w:lang w:eastAsia="fr-CH"/>
+        </w:rPr>
+      </w:pPr>
+      <w:r>
+        <w:rPr>
+          <w:b/>
+          <w:lang w:eastAsia="fr-CH"/>
+        </w:rPr>
+        <w:t>Dates</w:t>
+      </w:r>
+    </w:p>
+    <w:p>
+      <w:pPr>
+        <w:rPr>
+          <w:lang w:eastAsia="fr-CH"/>
+        </w:rPr>
+      </w:pPr>
+      <w:r>
+        <w:rPr>
+          <w:lang w:eastAsia="fr-CH"/>
+        </w:rPr>
+        <w:t>Du 2 juin 2016 au 9 juin 2016.</w:t>
+      </w:r>
+    </w:p>
+    <w:p>
+      <w:pPr>
+        <w:rPr>
+          <w:b/>
+          <w:lang w:eastAsia="fr-CH"/>
+        </w:rPr>
+      </w:pPr>
+      <w:r>
+        <w:rPr>
+          <w:b/>
+          <w:lang w:eastAsia="fr-CH"/>
+        </w:rPr>
+        <w:t>Phase</w:t>
+      </w:r>
+    </w:p>
+    <w:p>
+      <w:pPr>
+        <w:rPr>
+          <w:lang w:eastAsia="fr-CH"/>
+        </w:rPr>
+      </w:pPr>
+      <w:r>
+        <w:rPr>
+          <w:lang w:eastAsia="fr-CH"/>
+        </w:rPr>
+        <w:t>Implémentation et conception</w:t>
+      </w:r>
+    </w:p>
+    <w:p>
+      <w:pPr>
+        <w:rPr>
+          <w:b/>
+          <w:lang w:eastAsia="fr-CH"/>
+        </w:rPr>
+      </w:pPr>
+      <w:r>
+        <w:rPr>
+          <w:b/>
+          <w:lang w:eastAsia="fr-CH"/>
+        </w:rPr>
+        <w:t>Fonctionnalités</w:t>
+      </w:r>
+    </w:p>
+    <w:p>
+      <w:pPr>
+        <w:pStyle w:val="Paragraphedeliste"/>
+        <w:numPr>
+          <w:ilvl w:val="0"/>
+          <w:numId w:val="30"/>
+        </w:numPr>
+        <w:rPr>
+          <w:lang w:eastAsia="fr-CH"/>
+        </w:rPr>
+      </w:pPr>
+      <w:r>
+        <w:rPr>
+          <w:lang w:eastAsia="fr-CH"/>
+        </w:rPr>
+        <w:t>Le client peut jouer et quitter une partie en cours</w:t>
+      </w:r>
+    </w:p>
+    <w:p>
+      <w:pPr>
+        <w:rPr>
+          <w:b/>
+          <w:lang w:eastAsia="fr-CH"/>
+        </w:rPr>
+      </w:pPr>
+      <w:r>
+        <w:rPr>
+          <w:b/>
+          <w:lang w:eastAsia="fr-CH"/>
+        </w:rPr>
+        <w:t>Démonstration</w:t>
+      </w:r>
+    </w:p>
+    <w:p>
+      <w:pPr>
+        <w:pStyle w:val="Paragraphedeliste"/>
+        <w:numPr>
+          <w:ilvl w:val="0"/>
+          <w:numId w:val="30"/>
+        </w:numPr>
+        <w:rPr>
+          <w:lang w:eastAsia="fr-CH"/>
+        </w:rPr>
+      </w:pPr>
+      <w:r>
+        <w:rPr>
+          <w:lang w:eastAsia="fr-CH"/>
+        </w:rPr>
+        <w:t>Démonstration du déroulement d’une partie</w:t>
+      </w:r>
+    </w:p>
+    <w:p>
+      <w:pPr>
+        <w:spacing w:line="252" w:lineRule="auto"/>
+        <w:rPr>
+          <w:b/>
+          <w:lang w:eastAsia="fr-CH"/>
+        </w:rPr>
+      </w:pPr>
+      <w:r>
+        <w:rPr>
+          <w:b/>
+          <w:lang w:eastAsia="fr-CH"/>
+        </w:rPr>
+        <w:t>Partage du travail</w:t>
+      </w:r>
+    </w:p>
+    <w:p>
+      <w:pPr>
+        <w:pStyle w:val="Paragraphedeliste"/>
+        <w:numPr>
+          <w:ilvl w:val="0"/>
+          <w:numId w:val="30"/>
+        </w:numPr>
+        <w:rPr>
+          <w:lang w:eastAsia="fr-CH"/>
+        </w:rPr>
+      </w:pPr>
+      <w:r>
+        <w:rPr>
+          <w:lang w:eastAsia="fr-CH"/>
+        </w:rPr>
+        <w:t xml:space="preserve">Fabien : </w:t>
+      </w:r>
+      <w:r>
+        <w:rPr>
+          <w:lang w:eastAsia="fr-CH"/>
+        </w:rPr>
+        <w:t>Programmation</w:t>
+      </w:r>
+    </w:p>
+    <w:p>
+      <w:pPr>
+        <w:pStyle w:val="Paragraphedeliste"/>
+        <w:numPr>
+          <w:ilvl w:val="0"/>
+          <w:numId w:val="30"/>
+        </w:numPr>
+        <w:rPr>
+          <w:lang w:eastAsia="fr-CH"/>
+        </w:rPr>
+      </w:pPr>
+      <w:r>
+        <w:rPr>
+          <w:lang w:eastAsia="fr-CH"/>
+        </w:rPr>
+        <w:t xml:space="preserve">Kevin : </w:t>
+      </w:r>
+      <w:r>
+        <w:rPr>
+          <w:lang w:eastAsia="fr-CH"/>
+        </w:rPr>
+        <w:t>Programmation</w:t>
+      </w:r>
+    </w:p>
+    <w:p>
+      <w:pPr>
+        <w:pStyle w:val="Paragraphedeliste"/>
+        <w:numPr>
+          <w:ilvl w:val="0"/>
+          <w:numId w:val="30"/>
+        </w:numPr>
+        <w:rPr>
+          <w:lang w:eastAsia="fr-CH"/>
+        </w:rPr>
+      </w:pPr>
+      <w:r>
+        <w:rPr>
+          <w:lang w:eastAsia="fr-CH"/>
+        </w:rPr>
+        <w:t xml:space="preserve">Ibrahim : </w:t>
+      </w:r>
+      <w:r>
+        <w:rPr>
+          <w:lang w:eastAsia="fr-CH"/>
+        </w:rPr>
+        <w:t>Communication avec la base de données</w:t>
+      </w:r>
+    </w:p>
+    <w:p>
+      <w:pPr>
+        <w:pStyle w:val="Paragraphedeliste"/>
+        <w:numPr>
+          <w:ilvl w:val="0"/>
+          <w:numId w:val="30"/>
+        </w:numPr>
+        <w:rPr>
+          <w:lang w:eastAsia="fr-CH"/>
+        </w:rPr>
+      </w:pPr>
+      <w:r>
+        <w:rPr>
+          <w:lang w:eastAsia="fr-CH"/>
+        </w:rPr>
+        <w:t xml:space="preserve">Madolyne : </w:t>
+      </w:r>
+      <w:r>
+        <w:rPr>
+          <w:lang w:eastAsia="fr-CH"/>
+        </w:rPr>
+        <w:t>Interface graphique</w:t>
+      </w:r>
+    </w:p>
+    <w:p>
+      <w:pPr>
+        <w:pStyle w:val="Paragraphedeliste"/>
+        <w:numPr>
+          <w:ilvl w:val="0"/>
+          <w:numId w:val="30"/>
+        </w:numPr>
+        <w:spacing w:line="252" w:lineRule="auto"/>
+        <w:rPr>
+          <w:b/>
+          <w:lang w:eastAsia="fr-CH"/>
+        </w:rPr>
+      </w:pPr>
+      <w:r>
+        <w:rPr>
+          <w:lang w:eastAsia="fr-CH"/>
+        </w:rPr>
+        <w:t>Rosanne :</w:t>
+      </w:r>
+      <w:r>
+        <w:rPr>
+          <w:lang w:eastAsia="fr-CH"/>
+        </w:rPr>
+        <w:t xml:space="preserve"> Programmation</w:t>
+      </w:r>
+    </w:p>
+    <w:p>
+      <w:pPr>
+        <w:pStyle w:val="Paragraphedeliste"/>
+        <w:spacing w:line="252" w:lineRule="auto"/>
+        <w:rPr>
+          <w:lang w:eastAsia="fr-CH"/>
+        </w:rPr>
+      </w:pPr>
+    </w:p>
+    <w:p>
+      <w:pPr>
+        <w:spacing w:line="252" w:lineRule="auto"/>
+        <w:rPr>
+          <w:b/>
+          <w:lang w:eastAsia="fr-CH"/>
+        </w:rPr>
+      </w:pPr>
+      <w:r>
+        <w:rPr>
+          <w:b/>
+          <w:lang w:eastAsia="fr-CH"/>
+        </w:rPr>
+        <w:t>Efforts</w:t>
+      </w:r>
+    </w:p>
+    <w:p>
+      <w:pPr>
+        <w:pStyle w:val="Paragraphedeliste"/>
+        <w:numPr>
+          <w:ilvl w:val="0"/>
+          <w:numId w:val="31"/>
+        </w:numPr>
+        <w:spacing w:line="252" w:lineRule="auto"/>
+        <w:rPr>
+          <w:lang w:eastAsia="fr-CH"/>
+        </w:rPr>
+      </w:pPr>
+    </w:p>
+    <w:p>
+      <w:pPr>
+        <w:pStyle w:val="Titre2"/>
+      </w:pPr>
+      <w:r>
+        <w:t>Remarques :</w:t>
+      </w:r>
+    </w:p>
+    <w:p>
+      <w:r>
+        <w:t>Dû au retard accumulé, nous avons décidé de s’en tenir aux points fondamentaux. La partie administrateur a été supprimée ainsi que les cas d’utilisation suivants : éditer profil, observer une partie. Nous avons également supprimé le fait de pouvoir mettre l’IP et le port du serveur, ceux-ci seront codés en dur dans le code.</w:t>
+      </w:r>
       <w:bookmarkStart w:id="0" w:name="_GoBack"/>
       <w:bookmarkEnd w:id="0"/>
-    </w:p>
-    <w:p>
-      <w:pPr>
-        <w:pStyle w:val="Paragraphedeliste"/>
-        <w:spacing w:line="252" w:lineRule="auto"/>
-        <w:rPr>
-          <w:lang w:eastAsia="fr-CH"/>
-        </w:rPr>
-      </w:pPr>
-    </w:p>
-    <w:p>
-      <w:pPr>
-        <w:spacing w:line="252" w:lineRule="auto"/>
-      </w:pPr>
-      <w:r>
-        <w:rPr>
-          <w:b/>
-          <w:lang w:eastAsia="fr-CH"/>
-        </w:rPr>
-        <w:t>E</w:t>
-      </w:r>
-      <w:r>
-        <w:rPr>
-          <w:b/>
-          <w:lang w:eastAsia="fr-CH"/>
-        </w:rPr>
-        <w:t>fforts</w:t>
-      </w:r>
-    </w:p>
-    <w:p>
-      <w:pPr>
-        <w:numPr>
-          <w:ilvl w:val="0"/>
-          <w:numId w:val="35"/>
-        </w:numPr>
-        <w:spacing w:line="252" w:lineRule="auto"/>
-      </w:pPr>
-      <w:r>
-        <w:rPr>
-          <w:lang w:eastAsia="fr-CH"/>
-        </w:rPr>
-        <w:t>Inscription + Authentification : 2h</w:t>
-      </w:r>
-    </w:p>
-    <w:p>
-      <w:pPr>
-        <w:numPr>
-          <w:ilvl w:val="0"/>
-          <w:numId w:val="35"/>
-        </w:numPr>
-        <w:spacing w:line="252" w:lineRule="auto"/>
-      </w:pPr>
-      <w:r>
-        <w:rPr>
-          <w:lang w:eastAsia="fr-CH"/>
-        </w:rPr>
-        <w:t>Protocole : 1h</w:t>
-      </w:r>
-    </w:p>
-    <w:p>
-      <w:pPr>
-        <w:pStyle w:val="Paragraphedeliste"/>
-        <w:numPr>
-          <w:ilvl w:val="0"/>
-          <w:numId w:val="31"/>
-        </w:numPr>
-        <w:spacing w:line="252" w:lineRule="auto"/>
-        <w:rPr>
-          <w:b/>
-          <w:lang w:eastAsia="fr-CH"/>
-        </w:rPr>
-      </w:pPr>
-      <w:r>
-        <w:rPr>
-          <w:lang w:eastAsia="fr-CH"/>
-        </w:rPr>
-        <w:t>Interface graphique : 4h30</w:t>
-      </w:r>
-    </w:p>
-    <w:p>
-      <w:pPr>
-        <w:pStyle w:val="Paragraphedeliste"/>
-        <w:numPr>
-          <w:ilvl w:val="0"/>
-          <w:numId w:val="31"/>
-        </w:numPr>
-        <w:spacing w:line="252" w:lineRule="auto"/>
-      </w:pPr>
-      <w:r>
-        <w:rPr>
-          <w:lang w:eastAsia="fr-CH"/>
-        </w:rPr>
-        <w:t>Gestion des parties : 6h00</w:t>
-      </w:r>
-    </w:p>
-    <w:p>
-      <w:pPr>
-        <w:pStyle w:val="Paragraphedeliste"/>
-        <w:numPr>
-          <w:ilvl w:val="0"/>
-          <w:numId w:val="31"/>
-        </w:numPr>
-        <w:spacing w:line="252" w:lineRule="auto"/>
-        <w:rPr>
-          <w:lang w:eastAsia="fr-CH"/>
-        </w:rPr>
-      </w:pPr>
-      <w:r>
-        <w:rPr>
-          <w:lang w:eastAsia="fr-CH"/>
-        </w:rPr>
-        <w:t>Rapport : 1h</w:t>
-      </w:r>
-    </w:p>
-    <w:p>
-      <w:pPr>
-        <w:pStyle w:val="Titre2"/>
-      </w:pPr>
-      <w:r>
-        <w:t>Itération n°4</w:t>
-      </w:r>
-    </w:p>
-    <w:p>
-      <w:pPr>
-        <w:rPr>
-          <w:b/>
-          <w:lang w:eastAsia="fr-CH"/>
-        </w:rPr>
-      </w:pPr>
-      <w:r>
-        <w:rPr>
-          <w:b/>
-          <w:lang w:eastAsia="fr-CH"/>
-        </w:rPr>
-        <w:t>But</w:t>
-      </w:r>
-    </w:p>
-    <w:p>
-      <w:pPr>
-        <w:rPr>
-          <w:lang w:eastAsia="fr-CH"/>
-        </w:rPr>
-      </w:pPr>
-      <w:r>
-        <w:rPr>
-          <w:lang w:eastAsia="fr-CH"/>
-        </w:rPr>
-        <w:t>Implémentation du jeu et de ses règles. Cas d’utilisation : observer une partie et jouer(Variantes 1 à 3)</w:t>
-      </w:r>
-    </w:p>
-    <w:p>
-      <w:pPr>
-        <w:rPr>
-          <w:b/>
-          <w:lang w:eastAsia="fr-CH"/>
-        </w:rPr>
-      </w:pPr>
-      <w:r>
-        <w:rPr>
-          <w:b/>
-          <w:lang w:eastAsia="fr-CH"/>
-        </w:rPr>
-        <w:t>Dates</w:t>
-      </w:r>
-    </w:p>
-    <w:p>
-      <w:pPr>
-        <w:rPr>
-          <w:lang w:eastAsia="fr-CH"/>
-        </w:rPr>
-      </w:pPr>
-      <w:r>
-        <w:rPr>
-          <w:lang w:eastAsia="fr-CH"/>
-        </w:rPr>
-        <w:t>Du 12 mai 2016 au 19 mai 2016</w:t>
-      </w:r>
-    </w:p>
-    <w:p>
-      <w:pPr>
-        <w:rPr>
-          <w:b/>
-          <w:lang w:eastAsia="fr-CH"/>
-        </w:rPr>
-      </w:pPr>
-      <w:r>
-        <w:rPr>
-          <w:b/>
-          <w:lang w:eastAsia="fr-CH"/>
-        </w:rPr>
-        <w:t>Phase</w:t>
-      </w:r>
-    </w:p>
-    <w:p>
-      <w:pPr>
-        <w:rPr>
-          <w:lang w:eastAsia="fr-CH"/>
-        </w:rPr>
-      </w:pPr>
-      <w:r>
-        <w:rPr>
-          <w:lang w:eastAsia="fr-CH"/>
-        </w:rPr>
-        <w:t>Implémentation et conception</w:t>
-      </w:r>
-    </w:p>
-    <w:p>
-      <w:pPr>
-        <w:rPr>
-          <w:b/>
-          <w:lang w:eastAsia="fr-CH"/>
-        </w:rPr>
-      </w:pPr>
-      <w:r>
-        <w:rPr>
-          <w:b/>
-          <w:lang w:eastAsia="fr-CH"/>
-        </w:rPr>
-        <w:t>Fonctionnalités</w:t>
-      </w:r>
-    </w:p>
-    <w:p>
-      <w:pPr>
-        <w:pStyle w:val="Paragraphedeliste"/>
-        <w:numPr>
-          <w:ilvl w:val="0"/>
-          <w:numId w:val="18"/>
-        </w:numPr>
-        <w:spacing w:line="252" w:lineRule="auto"/>
-        <w:rPr>
-          <w:lang w:eastAsia="fr-CH"/>
-        </w:rPr>
-      </w:pPr>
-      <w:r>
-        <w:rPr>
-          <w:lang w:eastAsia="fr-CH"/>
-        </w:rPr>
-        <w:t>Le client peut observer une partie</w:t>
-      </w:r>
-    </w:p>
-    <w:p>
-      <w:pPr>
-        <w:pStyle w:val="Paragraphedeliste"/>
-        <w:numPr>
-          <w:ilvl w:val="0"/>
-          <w:numId w:val="18"/>
-        </w:numPr>
-        <w:spacing w:line="252" w:lineRule="auto"/>
-        <w:rPr>
-          <w:lang w:eastAsia="fr-CH"/>
-        </w:rPr>
-      </w:pPr>
-      <w:r>
-        <w:rPr>
-          <w:lang w:eastAsia="fr-CH"/>
-        </w:rPr>
-        <w:t>Le client peut jouer une partie</w:t>
-      </w:r>
-    </w:p>
-    <w:p>
-      <w:pPr>
-        <w:rPr>
-          <w:b/>
-          <w:lang w:eastAsia="fr-CH"/>
-        </w:rPr>
-      </w:pPr>
-      <w:r>
-        <w:rPr>
-          <w:b/>
-          <w:lang w:eastAsia="fr-CH"/>
-        </w:rPr>
-        <w:t>Démonstration</w:t>
-      </w:r>
-    </w:p>
-    <w:p>
-      <w:pPr>
-        <w:pStyle w:val="Paragraphedeliste"/>
-        <w:numPr>
-          <w:ilvl w:val="0"/>
-          <w:numId w:val="19"/>
-        </w:numPr>
-        <w:spacing w:line="252" w:lineRule="auto"/>
-        <w:rPr>
-          <w:lang w:eastAsia="fr-CH"/>
-        </w:rPr>
-      </w:pPr>
-      <w:r>
-        <w:rPr>
-          <w:lang w:eastAsia="fr-CH"/>
-        </w:rPr>
-        <w:t>Démonstrations lors de l’itération 5</w:t>
-      </w:r>
-    </w:p>
-    <w:p>
-      <w:pPr>
-        <w:spacing w:line="252" w:lineRule="auto"/>
-        <w:rPr>
-          <w:b/>
-          <w:lang w:eastAsia="fr-CH"/>
-        </w:rPr>
-      </w:pPr>
-      <w:r>
-        <w:rPr>
-          <w:b/>
-          <w:lang w:eastAsia="fr-CH"/>
-        </w:rPr>
-        <w:t>Partage du travail</w:t>
-      </w:r>
-    </w:p>
-    <w:p>
-      <w:pPr>
-        <w:pStyle w:val="Paragraphedeliste"/>
-        <w:numPr>
-          <w:ilvl w:val="0"/>
-          <w:numId w:val="30"/>
-        </w:numPr>
-        <w:rPr>
-          <w:lang w:eastAsia="fr-CH"/>
-        </w:rPr>
-      </w:pPr>
-      <w:r>
-        <w:rPr>
-          <w:lang w:eastAsia="fr-CH"/>
-        </w:rPr>
-        <w:t xml:space="preserve">Fabien : </w:t>
-      </w:r>
-    </w:p>
-    <w:p>
-      <w:pPr>
-        <w:pStyle w:val="Paragraphedeliste"/>
-        <w:numPr>
-          <w:ilvl w:val="0"/>
-          <w:numId w:val="30"/>
-        </w:numPr>
-        <w:rPr>
-          <w:lang w:eastAsia="fr-CH"/>
-        </w:rPr>
-      </w:pPr>
-      <w:r>
-        <w:rPr>
-          <w:lang w:eastAsia="fr-CH"/>
-        </w:rPr>
-        <w:t xml:space="preserve">Kevin : </w:t>
-      </w:r>
-    </w:p>
-    <w:p>
-      <w:pPr>
-        <w:pStyle w:val="Paragraphedeliste"/>
-        <w:numPr>
-          <w:ilvl w:val="0"/>
-          <w:numId w:val="30"/>
-        </w:numPr>
-        <w:rPr>
-          <w:lang w:eastAsia="fr-CH"/>
-        </w:rPr>
-      </w:pPr>
-      <w:r>
-        <w:rPr>
-          <w:lang w:eastAsia="fr-CH"/>
-        </w:rPr>
-        <w:t xml:space="preserve">Ibrahim : </w:t>
-      </w:r>
-    </w:p>
-    <w:p>
-      <w:pPr>
-        <w:pStyle w:val="Paragraphedeliste"/>
-        <w:numPr>
-          <w:ilvl w:val="0"/>
-          <w:numId w:val="30"/>
-        </w:numPr>
-        <w:rPr>
-          <w:lang w:eastAsia="fr-CH"/>
-        </w:rPr>
-      </w:pPr>
-      <w:r>
-        <w:rPr>
-          <w:lang w:eastAsia="fr-CH"/>
-        </w:rPr>
-        <w:t>Madolyne</w:t>
-      </w:r>
-      <w:r>
-        <w:rPr>
-          <w:lang w:eastAsia="fr-CH"/>
-        </w:rPr>
-        <w:t xml:space="preserve"> : </w:t>
-      </w:r>
-    </w:p>
-    <w:p>
-      <w:pPr>
-        <w:pStyle w:val="Paragraphedeliste"/>
-        <w:numPr>
-          <w:ilvl w:val="0"/>
-          <w:numId w:val="30"/>
-        </w:numPr>
-        <w:spacing w:line="252" w:lineRule="auto"/>
-        <w:rPr>
-          <w:b/>
-          <w:lang w:eastAsia="fr-CH"/>
-        </w:rPr>
-      </w:pPr>
-      <w:r>
-        <w:rPr>
-          <w:lang w:eastAsia="fr-CH"/>
-        </w:rPr>
-        <w:t>Rosanne :</w:t>
-      </w:r>
-    </w:p>
-    <w:p>
-      <w:pPr>
-        <w:pStyle w:val="Paragraphedeliste"/>
-        <w:spacing w:line="252" w:lineRule="auto"/>
-        <w:rPr>
-          <w:lang w:eastAsia="fr-CH"/>
-        </w:rPr>
-      </w:pPr>
-    </w:p>
-    <w:p>
-      <w:pPr>
-        <w:spacing w:line="252" w:lineRule="auto"/>
-        <w:rPr>
-          <w:b/>
-          <w:lang w:eastAsia="fr-CH"/>
-        </w:rPr>
-      </w:pPr>
-      <w:r>
-        <w:rPr>
-          <w:b/>
-          <w:lang w:eastAsia="fr-CH"/>
-        </w:rPr>
-        <w:t>Efforts</w:t>
-      </w:r>
-    </w:p>
-    <w:p>
-      <w:pPr>
-        <w:pStyle w:val="Paragraphedeliste"/>
-        <w:numPr>
-          <w:ilvl w:val="0"/>
-          <w:numId w:val="31"/>
-        </w:numPr>
-        <w:spacing w:line="252" w:lineRule="auto"/>
-        <w:rPr>
-          <w:lang w:eastAsia="fr-CH"/>
-        </w:rPr>
-      </w:pPr>
-    </w:p>
-    <w:p>
-      <w:pPr>
-        <w:pStyle w:val="Paragraphedeliste"/>
-        <w:rPr>
-          <w:lang w:eastAsia="fr-CH"/>
-        </w:rPr>
-      </w:pPr>
-    </w:p>
-    <w:p>
-      <w:pPr>
-        <w:pStyle w:val="Titre2"/>
-      </w:pPr>
-      <w:r>
-        <w:t>Itération n°5</w:t>
-      </w:r>
-    </w:p>
-    <w:p>
-      <w:pPr>
-        <w:rPr>
-          <w:b/>
-          <w:lang w:eastAsia="fr-CH"/>
-        </w:rPr>
-      </w:pPr>
-      <w:r>
-        <w:rPr>
-          <w:b/>
-          <w:lang w:eastAsia="fr-CH"/>
-        </w:rPr>
-        <w:t>But</w:t>
-      </w:r>
-    </w:p>
-    <w:p>
-      <w:pPr>
-        <w:rPr>
-          <w:lang w:eastAsia="fr-CH"/>
-        </w:rPr>
-      </w:pPr>
-      <w:r>
-        <w:rPr>
-          <w:lang w:eastAsia="fr-CH"/>
-        </w:rPr>
-        <w:t>Implémentation du jeu et de ses règles. Cas d’utilisation :  Jouer (Echecs 1 et 2)</w:t>
-      </w:r>
-    </w:p>
-    <w:p>
-      <w:pPr>
-        <w:rPr>
-          <w:b/>
-          <w:lang w:eastAsia="fr-CH"/>
-        </w:rPr>
-      </w:pPr>
-      <w:r>
-        <w:rPr>
-          <w:b/>
-          <w:lang w:eastAsia="fr-CH"/>
-        </w:rPr>
-        <w:t>Dates</w:t>
-      </w:r>
-    </w:p>
-    <w:p>
-      <w:pPr>
-        <w:rPr>
-          <w:lang w:eastAsia="fr-CH"/>
-        </w:rPr>
-      </w:pPr>
-      <w:r>
-        <w:rPr>
-          <w:lang w:eastAsia="fr-CH"/>
-        </w:rPr>
-        <w:t>Du 19 mai 2016 au 26 mai 2016.</w:t>
-      </w:r>
-    </w:p>
-    <w:p>
-      <w:pPr>
-        <w:rPr>
-          <w:b/>
-          <w:lang w:eastAsia="fr-CH"/>
-        </w:rPr>
-      </w:pPr>
-      <w:r>
-        <w:rPr>
-          <w:b/>
-          <w:lang w:eastAsia="fr-CH"/>
-        </w:rPr>
-        <w:t>Phase</w:t>
-      </w:r>
-    </w:p>
-    <w:p>
-      <w:pPr>
-        <w:rPr>
-          <w:lang w:eastAsia="fr-CH"/>
-        </w:rPr>
-      </w:pPr>
-      <w:r>
-        <w:rPr>
-          <w:lang w:eastAsia="fr-CH"/>
-        </w:rPr>
-        <w:t>Implémentation et conception</w:t>
-      </w:r>
-    </w:p>
-    <w:p>
-      <w:pPr>
-        <w:rPr>
-          <w:b/>
-          <w:lang w:eastAsia="fr-CH"/>
-        </w:rPr>
-      </w:pPr>
-      <w:r>
-        <w:rPr>
-          <w:b/>
-          <w:lang w:eastAsia="fr-CH"/>
-        </w:rPr>
-        <w:t>Fonctionnalités</w:t>
-      </w:r>
-    </w:p>
-    <w:p>
-      <w:pPr>
-        <w:pStyle w:val="Paragraphedeliste"/>
-        <w:numPr>
-          <w:ilvl w:val="0"/>
-          <w:numId w:val="18"/>
-        </w:numPr>
-        <w:spacing w:line="252" w:lineRule="auto"/>
-        <w:rPr>
-          <w:lang w:eastAsia="fr-CH"/>
-        </w:rPr>
-      </w:pPr>
-      <w:r>
-        <w:rPr>
-          <w:lang w:eastAsia="fr-CH"/>
-        </w:rPr>
-        <w:lastRenderedPageBreak/>
-        <w:t>Le client peut jouer et quitter une partie</w:t>
-      </w:r>
-      <w:r>
-        <w:rPr>
-          <w:lang w:eastAsia="fr-CH"/>
-        </w:rPr>
-        <w:t xml:space="preserve"> en cours.</w:t>
-      </w:r>
-    </w:p>
-    <w:p>
-      <w:pPr>
-        <w:rPr>
-          <w:b/>
-          <w:lang w:eastAsia="fr-CH"/>
-        </w:rPr>
-      </w:pPr>
-      <w:r>
-        <w:rPr>
-          <w:b/>
-          <w:lang w:eastAsia="fr-CH"/>
-        </w:rPr>
-        <w:t>Démonstration</w:t>
-      </w:r>
-    </w:p>
-    <w:p>
-      <w:pPr>
-        <w:pStyle w:val="Paragraphedeliste"/>
-        <w:numPr>
-          <w:ilvl w:val="0"/>
-          <w:numId w:val="19"/>
-        </w:numPr>
-        <w:spacing w:line="252" w:lineRule="auto"/>
-        <w:rPr>
-          <w:lang w:eastAsia="fr-CH"/>
-        </w:rPr>
-      </w:pPr>
-      <w:r>
-        <w:rPr>
-          <w:lang w:eastAsia="fr-CH"/>
-        </w:rPr>
-        <w:t>Démonstrations du déroulement d’une partie</w:t>
-      </w:r>
-    </w:p>
-    <w:p>
-      <w:pPr>
-        <w:spacing w:line="252" w:lineRule="auto"/>
-        <w:rPr>
-          <w:b/>
-          <w:lang w:eastAsia="fr-CH"/>
-        </w:rPr>
-      </w:pPr>
-      <w:r>
-        <w:rPr>
-          <w:b/>
-          <w:lang w:eastAsia="fr-CH"/>
-        </w:rPr>
-        <w:t>Partage du travail</w:t>
-      </w:r>
-    </w:p>
-    <w:p>
-      <w:pPr>
-        <w:pStyle w:val="Paragraphedeliste"/>
-        <w:numPr>
-          <w:ilvl w:val="0"/>
-          <w:numId w:val="30"/>
-        </w:numPr>
-        <w:rPr>
-          <w:lang w:eastAsia="fr-CH"/>
-        </w:rPr>
-      </w:pPr>
-      <w:r>
-        <w:rPr>
-          <w:lang w:eastAsia="fr-CH"/>
-        </w:rPr>
-        <w:t xml:space="preserve">Fabien : </w:t>
-      </w:r>
-    </w:p>
-    <w:p>
-      <w:pPr>
-        <w:pStyle w:val="Paragraphedeliste"/>
-        <w:numPr>
-          <w:ilvl w:val="0"/>
-          <w:numId w:val="30"/>
-        </w:numPr>
-        <w:rPr>
-          <w:lang w:eastAsia="fr-CH"/>
-        </w:rPr>
-      </w:pPr>
-      <w:r>
-        <w:rPr>
-          <w:lang w:eastAsia="fr-CH"/>
-        </w:rPr>
-        <w:t xml:space="preserve">Kevin : </w:t>
-      </w:r>
-    </w:p>
-    <w:p>
-      <w:pPr>
-        <w:pStyle w:val="Paragraphedeliste"/>
-        <w:numPr>
-          <w:ilvl w:val="0"/>
-          <w:numId w:val="30"/>
-        </w:numPr>
-        <w:rPr>
-          <w:lang w:eastAsia="fr-CH"/>
-        </w:rPr>
-      </w:pPr>
-      <w:r>
-        <w:rPr>
-          <w:lang w:eastAsia="fr-CH"/>
-        </w:rPr>
-        <w:t xml:space="preserve">Ibrahim : </w:t>
-      </w:r>
-    </w:p>
-    <w:p>
-      <w:pPr>
-        <w:pStyle w:val="Paragraphedeliste"/>
-        <w:numPr>
-          <w:ilvl w:val="0"/>
-          <w:numId w:val="30"/>
-        </w:numPr>
-        <w:rPr>
-          <w:lang w:eastAsia="fr-CH"/>
-        </w:rPr>
-      </w:pPr>
-      <w:r>
-        <w:rPr>
-          <w:lang w:eastAsia="fr-CH"/>
-        </w:rPr>
-        <w:t xml:space="preserve">Madolyne : </w:t>
-      </w:r>
-    </w:p>
-    <w:p>
-      <w:pPr>
-        <w:pStyle w:val="Paragraphedeliste"/>
-        <w:numPr>
-          <w:ilvl w:val="0"/>
-          <w:numId w:val="30"/>
-        </w:numPr>
-        <w:spacing w:line="252" w:lineRule="auto"/>
-        <w:rPr>
-          <w:b/>
-          <w:lang w:eastAsia="fr-CH"/>
-        </w:rPr>
-      </w:pPr>
-      <w:r>
-        <w:rPr>
-          <w:lang w:eastAsia="fr-CH"/>
-        </w:rPr>
-        <w:t>Rosanne :</w:t>
-      </w:r>
-    </w:p>
-    <w:p>
-      <w:pPr>
-        <w:pStyle w:val="Paragraphedeliste"/>
-        <w:spacing w:line="252" w:lineRule="auto"/>
-        <w:rPr>
-          <w:lang w:eastAsia="fr-CH"/>
-        </w:rPr>
-      </w:pPr>
-    </w:p>
-    <w:p>
-      <w:pPr>
-        <w:spacing w:line="252" w:lineRule="auto"/>
-        <w:rPr>
-          <w:b/>
-          <w:lang w:eastAsia="fr-CH"/>
-        </w:rPr>
-      </w:pPr>
-      <w:r>
-        <w:rPr>
-          <w:b/>
-          <w:lang w:eastAsia="fr-CH"/>
-        </w:rPr>
-        <w:t>Efforts</w:t>
-      </w:r>
-    </w:p>
-    <w:p>
-      <w:pPr>
-        <w:pStyle w:val="Paragraphedeliste"/>
-        <w:numPr>
-          <w:ilvl w:val="0"/>
-          <w:numId w:val="31"/>
-        </w:numPr>
-        <w:spacing w:line="252" w:lineRule="auto"/>
-        <w:rPr>
-          <w:lang w:eastAsia="fr-CH"/>
-        </w:rPr>
-      </w:pPr>
-    </w:p>
-    <w:p>
-      <w:pPr>
-        <w:rPr>
-          <w:b/>
-          <w:lang w:eastAsia="fr-CH"/>
-        </w:rPr>
-      </w:pPr>
-    </w:p>
-    <w:p>
-      <w:pPr>
-        <w:rPr>
-          <w:b/>
-          <w:lang w:eastAsia="fr-CH"/>
-        </w:rPr>
-      </w:pPr>
-    </w:p>
-    <w:p>
-      <w:pPr>
-        <w:rPr>
-          <w:b/>
-          <w:lang w:eastAsia="fr-CH"/>
-        </w:rPr>
-      </w:pPr>
-    </w:p>
-    <w:p>
-      <w:pPr>
-        <w:rPr>
-          <w:b/>
-          <w:lang w:eastAsia="fr-CH"/>
-        </w:rPr>
-      </w:pPr>
-    </w:p>
-    <w:p>
-      <w:pPr>
-        <w:pStyle w:val="Titre2"/>
-      </w:pPr>
-      <w:r>
-        <w:t>Itération n°6</w:t>
-      </w:r>
-    </w:p>
-    <w:p>
-      <w:pPr>
-        <w:rPr>
-          <w:b/>
-          <w:lang w:eastAsia="fr-CH"/>
-        </w:rPr>
-      </w:pPr>
-      <w:r>
-        <w:rPr>
-          <w:b/>
-          <w:lang w:eastAsia="fr-CH"/>
-        </w:rPr>
-        <w:t>But</w:t>
-      </w:r>
-    </w:p>
-    <w:p>
-      <w:pPr>
-        <w:rPr>
-          <w:lang w:eastAsia="fr-CH"/>
-        </w:rPr>
-      </w:pPr>
-      <w:r>
-        <w:rPr>
-          <w:lang w:eastAsia="fr-CH"/>
-        </w:rPr>
-        <w:t xml:space="preserve">Implémentation des droits spécifiques à l’administrateur. Cas d’utilisation : </w:t>
-      </w:r>
-      <w:r>
-        <w:rPr>
-          <w:lang w:eastAsia="fr-CH"/>
-        </w:rPr>
-        <w:t>Administrer les joueurs</w:t>
-      </w:r>
-    </w:p>
-    <w:p>
-      <w:pPr>
-        <w:rPr>
-          <w:b/>
-          <w:lang w:eastAsia="fr-CH"/>
-        </w:rPr>
-      </w:pPr>
-      <w:r>
-        <w:rPr>
-          <w:b/>
-          <w:lang w:eastAsia="fr-CH"/>
-        </w:rPr>
-        <w:t>Dates</w:t>
-      </w:r>
-    </w:p>
-    <w:p>
-      <w:pPr>
-        <w:rPr>
-          <w:lang w:eastAsia="fr-CH"/>
-        </w:rPr>
-      </w:pPr>
-      <w:r>
-        <w:rPr>
-          <w:lang w:eastAsia="fr-CH"/>
-        </w:rPr>
-        <w:t>Du 26 mai 2016 au 2 juin 2016.</w:t>
-      </w:r>
-    </w:p>
-    <w:p>
-      <w:pPr>
-        <w:rPr>
-          <w:b/>
-          <w:lang w:eastAsia="fr-CH"/>
-        </w:rPr>
-      </w:pPr>
-      <w:r>
-        <w:rPr>
-          <w:b/>
-          <w:lang w:eastAsia="fr-CH"/>
-        </w:rPr>
-        <w:t>Phase</w:t>
-      </w:r>
-    </w:p>
-    <w:p>
-      <w:pPr>
-        <w:rPr>
-          <w:b/>
-          <w:lang w:eastAsia="fr-CH"/>
-        </w:rPr>
-      </w:pPr>
-      <w:r>
-        <w:rPr>
-          <w:lang w:eastAsia="fr-CH"/>
-        </w:rPr>
-        <w:t>Implémentation et conception</w:t>
-      </w:r>
-    </w:p>
-    <w:p>
-      <w:pPr>
-        <w:rPr>
-          <w:b/>
-          <w:lang w:eastAsia="fr-CH"/>
-        </w:rPr>
-      </w:pPr>
-      <w:r>
-        <w:rPr>
-          <w:b/>
-          <w:lang w:eastAsia="fr-CH"/>
-        </w:rPr>
-        <w:t>Fonctionnalités</w:t>
-      </w:r>
-    </w:p>
-    <w:p>
-      <w:pPr>
-        <w:pStyle w:val="Paragraphedeliste"/>
-        <w:numPr>
-          <w:ilvl w:val="0"/>
-          <w:numId w:val="19"/>
-        </w:numPr>
-        <w:spacing w:line="252" w:lineRule="auto"/>
-        <w:rPr>
-          <w:lang w:eastAsia="fr-CH"/>
-        </w:rPr>
-      </w:pPr>
-      <w:r>
-        <w:rPr>
-          <w:lang w:eastAsia="fr-CH"/>
-        </w:rPr>
-        <w:t>Suppression d’un compte</w:t>
-      </w:r>
-    </w:p>
-    <w:p>
-      <w:pPr>
-        <w:pStyle w:val="Paragraphedeliste"/>
-        <w:numPr>
-          <w:ilvl w:val="0"/>
-          <w:numId w:val="19"/>
-        </w:numPr>
-        <w:spacing w:line="252" w:lineRule="auto"/>
-        <w:rPr>
-          <w:lang w:eastAsia="fr-CH"/>
-        </w:rPr>
-      </w:pPr>
-      <w:r>
-        <w:rPr>
-          <w:lang w:eastAsia="fr-CH"/>
-        </w:rPr>
-        <w:t>Ban d’un joueur</w:t>
-      </w:r>
-    </w:p>
-    <w:p>
-      <w:pPr>
-        <w:rPr>
-          <w:b/>
-          <w:lang w:eastAsia="fr-CH"/>
-        </w:rPr>
-      </w:pPr>
-      <w:r>
-        <w:rPr>
-          <w:b/>
-          <w:lang w:eastAsia="fr-CH"/>
-        </w:rPr>
-        <w:t>Démonstration</w:t>
-      </w:r>
-    </w:p>
-    <w:p>
-      <w:pPr>
-        <w:pStyle w:val="Paragraphedeliste"/>
-        <w:numPr>
-          <w:ilvl w:val="0"/>
-          <w:numId w:val="30"/>
-        </w:numPr>
-        <w:rPr>
-          <w:lang w:eastAsia="fr-CH"/>
-        </w:rPr>
-      </w:pPr>
-    </w:p>
-    <w:p>
-      <w:pPr>
-        <w:spacing w:line="252" w:lineRule="auto"/>
-        <w:rPr>
-          <w:b/>
-          <w:lang w:eastAsia="fr-CH"/>
-        </w:rPr>
-      </w:pPr>
-      <w:r>
-        <w:rPr>
-          <w:b/>
-          <w:lang w:eastAsia="fr-CH"/>
-        </w:rPr>
-        <w:t>Partage du travail</w:t>
-      </w:r>
-    </w:p>
-    <w:p>
-      <w:pPr>
-        <w:pStyle w:val="Paragraphedeliste"/>
-        <w:numPr>
-          <w:ilvl w:val="0"/>
-          <w:numId w:val="30"/>
-        </w:numPr>
-        <w:rPr>
-          <w:lang w:eastAsia="fr-CH"/>
-        </w:rPr>
-      </w:pPr>
-      <w:r>
-        <w:rPr>
-          <w:lang w:eastAsia="fr-CH"/>
-        </w:rPr>
-        <w:t xml:space="preserve">Fabien : </w:t>
-      </w:r>
-    </w:p>
-    <w:p>
-      <w:pPr>
-        <w:pStyle w:val="Paragraphedeliste"/>
-        <w:numPr>
-          <w:ilvl w:val="0"/>
-          <w:numId w:val="30"/>
-        </w:numPr>
-        <w:rPr>
-          <w:lang w:eastAsia="fr-CH"/>
-        </w:rPr>
-      </w:pPr>
-      <w:r>
-        <w:rPr>
-          <w:lang w:eastAsia="fr-CH"/>
-        </w:rPr>
-        <w:t xml:space="preserve">Kevin : </w:t>
-      </w:r>
-    </w:p>
-    <w:p>
-      <w:pPr>
-        <w:pStyle w:val="Paragraphedeliste"/>
-        <w:numPr>
-          <w:ilvl w:val="0"/>
-          <w:numId w:val="30"/>
-        </w:numPr>
-        <w:rPr>
-          <w:lang w:eastAsia="fr-CH"/>
-        </w:rPr>
-      </w:pPr>
-      <w:r>
-        <w:rPr>
-          <w:lang w:eastAsia="fr-CH"/>
-        </w:rPr>
-        <w:t xml:space="preserve">Ibrahim : </w:t>
-      </w:r>
-    </w:p>
-    <w:p>
-      <w:pPr>
-        <w:pStyle w:val="Paragraphedeliste"/>
-        <w:numPr>
-          <w:ilvl w:val="0"/>
-          <w:numId w:val="30"/>
-        </w:numPr>
-        <w:rPr>
-          <w:lang w:eastAsia="fr-CH"/>
-        </w:rPr>
-      </w:pPr>
-      <w:r>
-        <w:rPr>
-          <w:lang w:eastAsia="fr-CH"/>
-        </w:rPr>
-        <w:t xml:space="preserve">Madolyne : </w:t>
-      </w:r>
-    </w:p>
-    <w:p>
-      <w:pPr>
-        <w:pStyle w:val="Paragraphedeliste"/>
-        <w:numPr>
-          <w:ilvl w:val="0"/>
-          <w:numId w:val="30"/>
-        </w:numPr>
-        <w:spacing w:line="252" w:lineRule="auto"/>
-        <w:rPr>
-          <w:b/>
-          <w:lang w:eastAsia="fr-CH"/>
-        </w:rPr>
-      </w:pPr>
-      <w:r>
-        <w:rPr>
-          <w:lang w:eastAsia="fr-CH"/>
-        </w:rPr>
-        <w:t>Rosanne :</w:t>
-      </w:r>
-    </w:p>
-    <w:p>
-      <w:pPr>
-        <w:pStyle w:val="Paragraphedeliste"/>
-        <w:spacing w:line="252" w:lineRule="auto"/>
-        <w:rPr>
-          <w:lang w:eastAsia="fr-CH"/>
-        </w:rPr>
-      </w:pPr>
-    </w:p>
-    <w:p>
-      <w:pPr>
-        <w:spacing w:line="252" w:lineRule="auto"/>
-        <w:rPr>
-          <w:b/>
-          <w:lang w:eastAsia="fr-CH"/>
-        </w:rPr>
-      </w:pPr>
-      <w:r>
-        <w:rPr>
-          <w:b/>
-          <w:lang w:eastAsia="fr-CH"/>
-        </w:rPr>
-        <w:t>Efforts</w:t>
-      </w:r>
-    </w:p>
-    <w:p>
-      <w:pPr>
-        <w:pStyle w:val="Paragraphedeliste"/>
-        <w:numPr>
-          <w:ilvl w:val="0"/>
-          <w:numId w:val="31"/>
-        </w:numPr>
-        <w:spacing w:line="252" w:lineRule="auto"/>
-        <w:rPr>
-          <w:lang w:eastAsia="fr-CH"/>
-        </w:rPr>
-      </w:pPr>
-    </w:p>
-    <w:p/>
-    <w:p>
-      <w:pPr>
-        <w:pStyle w:val="Titre2"/>
-      </w:pPr>
-      <w:r>
-        <w:t>Itération n°7</w:t>
-      </w:r>
-    </w:p>
-    <w:p>
-      <w:pPr>
-        <w:rPr>
-          <w:b/>
-          <w:lang w:eastAsia="fr-CH"/>
-        </w:rPr>
-      </w:pPr>
-      <w:r>
-        <w:rPr>
-          <w:b/>
-          <w:lang w:eastAsia="fr-CH"/>
-        </w:rPr>
-        <w:t>But</w:t>
-      </w:r>
-    </w:p>
-    <w:p>
-      <w:pPr>
-        <w:rPr>
-          <w:lang w:eastAsia="fr-CH"/>
-        </w:rPr>
-      </w:pPr>
-      <w:r>
-        <w:rPr>
-          <w:lang w:eastAsia="fr-CH"/>
-        </w:rPr>
-        <w:t>Dernières retouches et modification, derniers tests</w:t>
-      </w:r>
-    </w:p>
-    <w:p>
-      <w:pPr>
-        <w:rPr>
-          <w:b/>
-          <w:lang w:eastAsia="fr-CH"/>
-        </w:rPr>
-      </w:pPr>
-      <w:r>
-        <w:rPr>
-          <w:b/>
-          <w:lang w:eastAsia="fr-CH"/>
-        </w:rPr>
-        <w:t>Dates</w:t>
-      </w:r>
-    </w:p>
-    <w:p>
-      <w:pPr>
-        <w:rPr>
-          <w:lang w:eastAsia="fr-CH"/>
-        </w:rPr>
-      </w:pPr>
-      <w:r>
-        <w:rPr>
-          <w:lang w:eastAsia="fr-CH"/>
-        </w:rPr>
-        <w:t>Du 2 juin 2016 au 9 juin 2016.</w:t>
-      </w:r>
-    </w:p>
-    <w:p>
-      <w:pPr>
-        <w:rPr>
-          <w:b/>
-          <w:lang w:eastAsia="fr-CH"/>
-        </w:rPr>
-      </w:pPr>
-      <w:r>
-        <w:rPr>
-          <w:b/>
-          <w:lang w:eastAsia="fr-CH"/>
-        </w:rPr>
-        <w:t>Phase</w:t>
-      </w:r>
-    </w:p>
-    <w:p>
-      <w:pPr>
-        <w:rPr>
-          <w:lang w:eastAsia="fr-CH"/>
-        </w:rPr>
-      </w:pPr>
-      <w:r>
-        <w:rPr>
-          <w:lang w:eastAsia="fr-CH"/>
-        </w:rPr>
-        <w:lastRenderedPageBreak/>
-        <w:t>Tests et déploiement</w:t>
-      </w:r>
-    </w:p>
-    <w:p>
-      <w:pPr>
-        <w:rPr>
-          <w:b/>
-          <w:lang w:eastAsia="fr-CH"/>
-        </w:rPr>
-      </w:pPr>
-      <w:r>
-        <w:rPr>
-          <w:b/>
-          <w:lang w:eastAsia="fr-CH"/>
-        </w:rPr>
-        <w:t>Fonctionnalités</w:t>
-      </w:r>
-    </w:p>
-    <w:p>
-      <w:pPr>
-        <w:rPr>
-          <w:b/>
-          <w:lang w:eastAsia="fr-CH"/>
-        </w:rPr>
-      </w:pPr>
-      <w:r>
-        <w:rPr>
-          <w:b/>
-          <w:lang w:eastAsia="fr-CH"/>
-        </w:rPr>
-        <w:t>Démonstration</w:t>
-      </w:r>
-    </w:p>
-    <w:p>
-      <w:pPr>
-        <w:pStyle w:val="Paragraphedeliste"/>
-        <w:numPr>
-          <w:ilvl w:val="0"/>
-          <w:numId w:val="30"/>
-        </w:numPr>
-        <w:rPr>
-          <w:lang w:eastAsia="fr-CH"/>
-        </w:rPr>
-      </w:pPr>
-    </w:p>
-    <w:p>
-      <w:pPr>
-        <w:spacing w:line="252" w:lineRule="auto"/>
-        <w:rPr>
-          <w:b/>
-          <w:lang w:eastAsia="fr-CH"/>
-        </w:rPr>
-      </w:pPr>
-      <w:r>
-        <w:rPr>
-          <w:b/>
-          <w:lang w:eastAsia="fr-CH"/>
-        </w:rPr>
-        <w:t>Partage du travail</w:t>
-      </w:r>
-    </w:p>
-    <w:p>
-      <w:pPr>
-        <w:pStyle w:val="Paragraphedeliste"/>
-        <w:numPr>
-          <w:ilvl w:val="0"/>
-          <w:numId w:val="30"/>
-        </w:numPr>
-        <w:rPr>
-          <w:lang w:eastAsia="fr-CH"/>
-        </w:rPr>
-      </w:pPr>
-      <w:r>
-        <w:rPr>
-          <w:lang w:eastAsia="fr-CH"/>
-        </w:rPr>
-        <w:t xml:space="preserve">Fabien : </w:t>
-      </w:r>
-    </w:p>
-    <w:p>
-      <w:pPr>
-        <w:pStyle w:val="Paragraphedeliste"/>
-        <w:numPr>
-          <w:ilvl w:val="0"/>
-          <w:numId w:val="30"/>
-        </w:numPr>
-        <w:rPr>
-          <w:lang w:eastAsia="fr-CH"/>
-        </w:rPr>
-      </w:pPr>
-      <w:r>
-        <w:rPr>
-          <w:lang w:eastAsia="fr-CH"/>
-        </w:rPr>
-        <w:t xml:space="preserve">Kevin : </w:t>
-      </w:r>
-    </w:p>
-    <w:p>
-      <w:pPr>
-        <w:pStyle w:val="Paragraphedeliste"/>
-        <w:numPr>
-          <w:ilvl w:val="0"/>
-          <w:numId w:val="30"/>
-        </w:numPr>
-        <w:rPr>
-          <w:lang w:eastAsia="fr-CH"/>
-        </w:rPr>
-      </w:pPr>
-      <w:r>
-        <w:rPr>
-          <w:lang w:eastAsia="fr-CH"/>
-        </w:rPr>
-        <w:t xml:space="preserve">Ibrahim : </w:t>
-      </w:r>
-    </w:p>
-    <w:p>
-      <w:pPr>
-        <w:pStyle w:val="Paragraphedeliste"/>
-        <w:numPr>
-          <w:ilvl w:val="0"/>
-          <w:numId w:val="30"/>
-        </w:numPr>
-        <w:rPr>
-          <w:lang w:eastAsia="fr-CH"/>
-        </w:rPr>
-      </w:pPr>
-      <w:r>
-        <w:rPr>
-          <w:lang w:eastAsia="fr-CH"/>
-        </w:rPr>
-        <w:t xml:space="preserve">Madolyne : </w:t>
-      </w:r>
-    </w:p>
-    <w:p>
-      <w:pPr>
-        <w:pStyle w:val="Paragraphedeliste"/>
-        <w:numPr>
-          <w:ilvl w:val="0"/>
-          <w:numId w:val="30"/>
-        </w:numPr>
-        <w:spacing w:line="252" w:lineRule="auto"/>
-        <w:rPr>
-          <w:b/>
-          <w:lang w:eastAsia="fr-CH"/>
-        </w:rPr>
-      </w:pPr>
-      <w:r>
-        <w:rPr>
-          <w:lang w:eastAsia="fr-CH"/>
-        </w:rPr>
-        <w:t>Rosanne :</w:t>
-      </w:r>
-    </w:p>
-    <w:p>
-      <w:pPr>
-        <w:pStyle w:val="Paragraphedeliste"/>
-        <w:spacing w:line="252" w:lineRule="auto"/>
-        <w:rPr>
-          <w:lang w:eastAsia="fr-CH"/>
-        </w:rPr>
-      </w:pPr>
-    </w:p>
-    <w:p>
-      <w:pPr>
-        <w:spacing w:line="252" w:lineRule="auto"/>
-        <w:rPr>
-          <w:b/>
-          <w:lang w:eastAsia="fr-CH"/>
-        </w:rPr>
-      </w:pPr>
-      <w:r>
-        <w:rPr>
-          <w:b/>
-          <w:lang w:eastAsia="fr-CH"/>
-        </w:rPr>
-        <w:t>Efforts</w:t>
-      </w:r>
-    </w:p>
-    <w:p>
-      <w:pPr>
-        <w:pStyle w:val="Paragraphedeliste"/>
-        <w:numPr>
-          <w:ilvl w:val="0"/>
-          <w:numId w:val="31"/>
-        </w:numPr>
-        <w:spacing w:line="252" w:lineRule="auto"/>
-        <w:rPr>
-          <w:lang w:eastAsia="fr-CH"/>
-        </w:rPr>
-      </w:pPr>
-    </w:p>
-    <w:p>
-      <w:pPr>
-        <w:pStyle w:val="Titre2"/>
-      </w:pPr>
     </w:p>
     <w:sectPr>
       <w:pgSz w:w="11906" w:h="16838"/>
@@ -10764,7 +10787,7 @@
   <a:extraClrSchemeLst/>
   <a:extLst>
     <a:ext uri="{05A4C25C-085E-4340-85A3-A5531E510DB2}">
-      <thm15:themeFamily xmlns:thm15="http://schemas.microsoft.com/office/thememl/2012/main" xmlns="" name="Office Theme" id="{62F939B6-93AF-4DB8-9C6B-D6C7DFDC589F}" vid="{4A3C46E8-61CC-4603-A589-7422A47A8E4A}"/>
+      <thm15:themeFamily xmlns="" xmlns:thm15="http://schemas.microsoft.com/office/thememl/2012/main" name="Office Theme" id="{62F939B6-93AF-4DB8-9C6B-D6C7DFDC589F}" vid="{4A3C46E8-61CC-4603-A589-7422A47A8E4A}"/>
     </a:ext>
   </a:extLst>
 </a:theme>

</xml_diff>